<commit_message>
update work every process in Carnot cycle
</commit_message>
<xml_diff>
--- a/src/figs/docx/0002.docx
+++ b/src/figs/docx/0002.docx
@@ -1990,8 +1990,8 @@
             <w10:wrap type="none"/>
             <w10:anchorlock/>
           </v:group>
-          <o:OLEObject Type="Embed" ProgID="Equation.3" ShapeID="_x0000_s36193" DrawAspect="Content" ObjectID="_1669718461" r:id="rId12"/>
-          <o:OLEObject Type="Embed" ProgID="Equation.3" ShapeID="_x0000_s63696" DrawAspect="Content" ObjectID="_1669718462" r:id="rId13"/>
+          <o:OLEObject Type="Embed" ProgID="Equation.3" ShapeID="_x0000_s36193" DrawAspect="Content" ObjectID="_1669731493" r:id="rId12"/>
+          <o:OLEObject Type="Embed" ProgID="Equation.3" ShapeID="_x0000_s63696" DrawAspect="Content" ObjectID="_1669731494" r:id="rId13"/>
         </w:pict>
       </w:r>
     </w:p>
@@ -6028,10 +6028,10 @@
             <w10:wrap type="none"/>
             <w10:anchorlock/>
           </v:group>
-          <o:OLEObject Type="Embed" ProgID="Equation.3" ShapeID="_x0000_s64244" DrawAspect="Content" ObjectID="_1669718463" r:id="rId19"/>
-          <o:OLEObject Type="Embed" ProgID="Equation.3" ShapeID="_x0000_s64246" DrawAspect="Content" ObjectID="_1669718464" r:id="rId20"/>
-          <o:OLEObject Type="Embed" ProgID="Equation.3" ShapeID="_x0000_s64248" DrawAspect="Content" ObjectID="_1669718465" r:id="rId21"/>
-          <o:OLEObject Type="Embed" ProgID="Equation.3" ShapeID="_x0000_s64251" DrawAspect="Content" ObjectID="_1669718466" r:id="rId22"/>
+          <o:OLEObject Type="Embed" ProgID="Equation.3" ShapeID="_x0000_s64244" DrawAspect="Content" ObjectID="_1669731495" r:id="rId19"/>
+          <o:OLEObject Type="Embed" ProgID="Equation.3" ShapeID="_x0000_s64246" DrawAspect="Content" ObjectID="_1669731496" r:id="rId20"/>
+          <o:OLEObject Type="Embed" ProgID="Equation.3" ShapeID="_x0000_s64248" DrawAspect="Content" ObjectID="_1669731497" r:id="rId21"/>
+          <o:OLEObject Type="Embed" ProgID="Equation.3" ShapeID="_x0000_s64251" DrawAspect="Content" ObjectID="_1669731498" r:id="rId22"/>
         </w:pict>
       </w:r>
     </w:p>
@@ -7546,10 +7546,10 @@
             <w10:wrap type="none"/>
             <w10:anchorlock/>
           </v:group>
-          <o:OLEObject Type="Embed" ProgID="Equation.3" ShapeID="_x0000_s64369" DrawAspect="Content" ObjectID="_1669718467" r:id="rId27"/>
-          <o:OLEObject Type="Embed" ProgID="Equation.3" ShapeID="_x0000_s64371" DrawAspect="Content" ObjectID="_1669718468" r:id="rId28"/>
-          <o:OLEObject Type="Embed" ProgID="Equation.3" ShapeID="_x0000_s64418" DrawAspect="Content" ObjectID="_1669718469" r:id="rId29"/>
-          <o:OLEObject Type="Embed" ProgID="Equation.3" ShapeID="_x0000_s64419" DrawAspect="Content" ObjectID="_1669718470" r:id="rId30"/>
+          <o:OLEObject Type="Embed" ProgID="Equation.3" ShapeID="_x0000_s64369" DrawAspect="Content" ObjectID="_1669731499" r:id="rId27"/>
+          <o:OLEObject Type="Embed" ProgID="Equation.3" ShapeID="_x0000_s64371" DrawAspect="Content" ObjectID="_1669731500" r:id="rId28"/>
+          <o:OLEObject Type="Embed" ProgID="Equation.3" ShapeID="_x0000_s64418" DrawAspect="Content" ObjectID="_1669731501" r:id="rId29"/>
+          <o:OLEObject Type="Embed" ProgID="Equation.3" ShapeID="_x0000_s64419" DrawAspect="Content" ObjectID="_1669731502" r:id="rId30"/>
         </w:pict>
       </w:r>
     </w:p>
@@ -9028,8 +9028,8 @@
             <w10:wrap type="none"/>
             <w10:anchorlock/>
           </v:group>
-          <o:OLEObject Type="Embed" ProgID="Equation.3" ShapeID="_x0000_s64446" DrawAspect="Content" ObjectID="_1669718471" r:id="rId33"/>
-          <o:OLEObject Type="Embed" ProgID="Equation.3" ShapeID="_x0000_s64474" DrawAspect="Content" ObjectID="_1669718472" r:id="rId34"/>
+          <o:OLEObject Type="Embed" ProgID="Equation.3" ShapeID="_x0000_s64446" DrawAspect="Content" ObjectID="_1669731503" r:id="rId33"/>
+          <o:OLEObject Type="Embed" ProgID="Equation.3" ShapeID="_x0000_s64474" DrawAspect="Content" ObjectID="_1669731504" r:id="rId34"/>
         </w:pict>
       </w:r>
     </w:p>
@@ -9797,7 +9797,6 @@
       </w:pPr>
       <w:bookmarkStart w:id="6" w:name="_Toc59097682"/>
       <w:r>
-        <w:lastRenderedPageBreak/>
         <w:t>Carnot cycle</w:t>
       </w:r>
       <w:bookmarkEnd w:id="6"/>
@@ -9818,12 +9817,16 @@
           <w:position w:val="-10"/>
         </w:rPr>
         <w:pict>
-          <v:group id="_x0000_s71794" editas="canvas" style="width:481.95pt;height:342.85pt;mso-position-horizontal-relative:char;mso-position-vertical-relative:line" coordorigin="1134,4658" coordsize="9639,6857">
+          <v:group id="_x0000_s71794" editas="canvas" style="width:481.95pt;height:176.25pt;mso-position-horizontal-relative:char;mso-position-vertical-relative:line" coordorigin="1134,4793" coordsize="9639,3525">
             <o:lock v:ext="edit" aspectratio="t"/>
-            <v:shape id="_x0000_s71793" type="#_x0000_t75" style="position:absolute;left:1134;top:4658;width:9639;height:6857" o:preferrelative="f">
+            <v:shape id="_x0000_s71793" type="#_x0000_t75" style="position:absolute;left:1134;top:4793;width:9639;height:3525" o:preferrelative="f">
               <v:fill o:detectmouseclick="t"/>
               <v:path o:extrusionok="t" o:connecttype="none"/>
               <o:lock v:ext="edit" text="t"/>
+            </v:shape>
+            <v:shape id="_x0000_s72132" style="position:absolute;left:7199;top:5662;width:2248;height:1611" coordsize="2248,1611" path="m,hdc623,309,1429,313,1429,313v70,653,358,1044,819,1298c1614,1576,1268,1449,862,1336,439,1035,254,931,,xe" fillcolor="#bfbfbf [2412]">
+              <v:fill r:id="rId14" o:title="Wide downward diagonal" type="pattern"/>
+              <v:path arrowok="t"/>
             </v:shape>
             <v:group id="_x0000_s71889" style="position:absolute;left:1843;top:5118;width:3157;height:2516" coordorigin="2473,5289" coordsize="1982,1987">
               <v:shape id="_x0000_s71842" type="#_x0000_t32" style="position:absolute;left:1486;top:6280;width:1984;height:1;rotation:90;flip:y" o:connectortype="straight" o:regroupid="134" strokeweight="1pt">
@@ -9975,41 +9978,47 @@
                 </w:txbxContent>
               </v:textbox>
             </v:shape>
-            <v:group id="_x0000_s71892" style="position:absolute;left:2198;top:5619;width:2320;height:1685" coordorigin="6778,5559" coordsize="2320,1685">
-              <v:shape id="_x0000_s71867" style="position:absolute;left:8231;top:5896;width:841;height:1317" coordsize="841,1317" o:regroupid="137" path="m,hdc90,589,378,1077,841,1317e" filled="f" strokecolor="red" strokeweight="1.25pt">
+            <v:group id="_x0000_s72071" style="position:absolute;left:3651;top:5956;width:841;height:1317" coordorigin="3651,5956" coordsize="841,1317">
+              <v:shape id="_x0000_s71867" style="position:absolute;left:3651;top:5956;width:841;height:1317" coordsize="841,1317" o:regroupid="139" path="m,hdc90,589,378,1077,841,1317e" filled="f" strokecolor="red" strokeweight="1.25pt">
                 <v:path arrowok="t"/>
               </v:shape>
-              <v:shape id="_x0000_s71868" type="#_x0000_t32" style="position:absolute;left:8357;top:6588;width:228;height:1;rotation:60" o:connectortype="straight" o:regroupid="137" strokecolor="red" strokeweight="1.25pt">
+              <v:shape id="_x0000_s71868" type="#_x0000_t32" style="position:absolute;left:3777;top:6648;width:228;height:1;rotation:60" o:connectortype="straight" o:regroupid="139" strokecolor="red" strokeweight="1.25pt">
                 <v:stroke endarrow="open"/>
               </v:shape>
-              <v:shape id="_x0000_s71873" style="position:absolute;left:6817;top:5602;width:1401;height:294" coordsize="1042,294" o:regroupid="138" path="m,hdc306,174,644,274,1042,294e" filled="f" strokecolor="red" strokeweight="1.25pt">
+            </v:group>
+            <v:group id="_x0000_s72070" style="position:absolute;left:2237;top:5662;width:1401;height:294" coordorigin="2237,5662" coordsize="1401,294">
+              <v:shape id="_x0000_s71873" style="position:absolute;left:2237;top:5662;width:1401;height:294" coordsize="1042,294" o:regroupid="139" path="m,hdc306,174,644,274,1042,294e" filled="f" strokecolor="red" strokeweight="1.25pt">
                 <v:path arrowok="t"/>
               </v:shape>
-              <v:shape id="_x0000_s71874" type="#_x0000_t32" style="position:absolute;left:7409;top:5815;width:227;height:1;rotation:10" o:connectortype="straight" o:regroupid="138" strokecolor="red" strokeweight="1.25pt">
+              <v:shape id="_x0000_s71874" type="#_x0000_t32" style="position:absolute;left:2829;top:5875;width:227;height:1;rotation:10" o:connectortype="straight" o:regroupid="139" strokecolor="red" strokeweight="1.25pt">
                 <v:stroke endarrow="open"/>
               </v:shape>
-              <v:oval id="_x0000_s71875" style="position:absolute;left:8192;top:5868;width:85;height:85" fillcolor="black [3213]">
-                <o:lock v:ext="edit" aspectratio="t"/>
-              </v:oval>
-              <v:shape id="_x0000_s71883" style="position:absolute;left:6817;top:5602;width:841;height:1317" coordsize="841,1317" path="m,hdc90,589,378,1077,841,1317e" filled="f" strokecolor="red" strokeweight="1.25pt">
+            </v:group>
+            <v:oval id="_x0000_s71875" style="position:absolute;left:3612;top:5928;width:85;height:85" o:regroupid="139" fillcolor="black [3213]">
+              <o:lock v:ext="edit" aspectratio="t"/>
+            </v:oval>
+            <v:oval id="_x0000_s71885" style="position:absolute;left:2198;top:5619;width:85;height:85" o:regroupid="139" fillcolor="black [3213]">
+              <o:lock v:ext="edit" aspectratio="t"/>
+            </v:oval>
+            <v:oval id="_x0000_s71886" style="position:absolute;left:3056;top:6953;width:85;height:85" o:regroupid="139" fillcolor="black [3213]">
+              <o:lock v:ext="edit" aspectratio="t"/>
+            </v:oval>
+            <v:oval id="_x0000_s71887" style="position:absolute;left:4433;top:7219;width:85;height:85" o:regroupid="139" fillcolor="black [3213]">
+              <o:lock v:ext="edit" aspectratio="t"/>
+            </v:oval>
+            <v:group id="_x0000_s72072" style="position:absolute;left:3078;top:6979;width:1401;height:294" coordorigin="3078,6979" coordsize="1401,294">
+              <v:shape id="_x0000_s71884" style="position:absolute;left:3078;top:6979;width:1401;height:294" coordsize="1042,294" o:regroupid="139" path="m,hdc306,174,644,274,1042,294e" filled="f" strokecolor="red" strokeweight="1.25pt">
                 <v:path arrowok="t"/>
               </v:shape>
-              <v:shape id="_x0000_s71884" style="position:absolute;left:7658;top:6919;width:1401;height:294" coordsize="1042,294" path="m,hdc306,174,644,274,1042,294e" filled="f" strokecolor="red" strokeweight="1.25pt">
+              <v:shape id="_x0000_s71890" type="#_x0000_t32" style="position:absolute;left:3550;top:7168;width:227;height:1;rotation:10;flip:x y" o:connectortype="straight" o:regroupid="139" strokecolor="red" strokeweight="1.25pt">
+                <v:stroke endarrow="open"/>
+              </v:shape>
+            </v:group>
+            <v:group id="_x0000_s72073" style="position:absolute;left:2237;top:5662;width:841;height:1317" coordorigin="2237,5662" coordsize="841,1317">
+              <v:shape id="_x0000_s71883" style="position:absolute;left:2237;top:5662;width:841;height:1317" coordsize="841,1317" o:regroupid="139" path="m,hdc90,589,378,1077,841,1317e" filled="f" strokecolor="red" strokeweight="1.25pt">
                 <v:path arrowok="t"/>
               </v:shape>
-              <v:oval id="_x0000_s71885" style="position:absolute;left:6778;top:5559;width:85;height:85" fillcolor="black [3213]">
-                <o:lock v:ext="edit" aspectratio="t"/>
-              </v:oval>
-              <v:oval id="_x0000_s71886" style="position:absolute;left:7636;top:6893;width:85;height:85" fillcolor="black [3213]">
-                <o:lock v:ext="edit" aspectratio="t"/>
-              </v:oval>
-              <v:oval id="_x0000_s71887" style="position:absolute;left:9013;top:7159;width:85;height:85" fillcolor="black [3213]">
-                <o:lock v:ext="edit" aspectratio="t"/>
-              </v:oval>
-              <v:shape id="_x0000_s71890" type="#_x0000_t32" style="position:absolute;left:8130;top:7108;width:227;height:1;rotation:10;flip:x y" o:connectortype="straight" strokecolor="red" strokeweight="1.25pt">
-                <v:stroke endarrow="open"/>
-              </v:shape>
-              <v:shape id="_x0000_s71891" type="#_x0000_t32" style="position:absolute;left:6907;top:6243;width:228;height:1;rotation:60;flip:x y" o:connectortype="straight" strokecolor="red" strokeweight="1.25pt">
+              <v:shape id="_x0000_s71891" type="#_x0000_t32" style="position:absolute;left:2327;top:6303;width:228;height:1;rotation:60;flip:x y" o:connectortype="straight" o:regroupid="139" strokecolor="red" strokeweight="1.25pt">
                 <v:stroke endarrow="open"/>
               </v:shape>
             </v:group>
@@ -10277,6 +10286,465 @@
                 </w:txbxContent>
               </v:textbox>
             </v:shape>
+            <v:group id="_x0000_s72087" style="position:absolute;left:6811;top:5118;width:3157;height:2516" coordorigin="2473,5289" coordsize="1982,1987">
+              <v:shape id="_x0000_s72088" type="#_x0000_t32" style="position:absolute;left:1486;top:6280;width:1984;height:1;rotation:90;flip:y" o:connectortype="straight" strokeweight="1pt">
+                <v:stroke endarrow="block"/>
+              </v:shape>
+              <v:shape id="_x0000_s72089" type="#_x0000_t32" style="position:absolute;left:2473;top:7274;width:1982;height:2" o:connectortype="straight" strokeweight="1pt">
+                <v:stroke endarrow="block"/>
+              </v:shape>
+            </v:group>
+            <v:shape id="_x0000_s72090" type="#_x0000_t202" style="position:absolute;left:6397;top:4914;width:413;height:302" filled="f" stroked="f">
+              <v:textbox style="mso-next-textbox:#_x0000_s72090" inset="0,.5mm,0,.5mm">
+                <w:txbxContent>
+                  <w:p>
+                    <w:pPr>
+                      <w:jc w:val="center"/>
+                      <w:rPr>
+                        <w:rFonts w:ascii="Times New Roman" w:hAnsi="Times New Roman" w:cs="Times New Roman"/>
+                        <w:i/>
+                      </w:rPr>
+                    </w:pPr>
+                    <w:r>
+                      <w:rPr>
+                        <w:rFonts w:ascii="Times New Roman" w:hAnsi="Times New Roman" w:cs="Times New Roman"/>
+                        <w:i/>
+                        <w:sz w:val="20"/>
+                      </w:rPr>
+                      <w:t>p</w:t>
+                    </w:r>
+                  </w:p>
+                </w:txbxContent>
+              </v:textbox>
+            </v:shape>
+            <v:shape id="_x0000_s72091" type="#_x0000_t32" style="position:absolute;left:7798;top:6796;width:1644;height:1;rotation:-90" o:connectortype="straight">
+              <v:stroke dashstyle="dash"/>
+            </v:shape>
+            <v:shape id="_x0000_s72092" type="#_x0000_t32" style="position:absolute;left:6811;top:5973;width:1814;height:1" o:connectortype="straight">
+              <v:stroke dashstyle="dash"/>
+            </v:shape>
+            <v:shape id="_x0000_s72093" type="#_x0000_t32" style="position:absolute;left:9249;top:7433;width:397;height:1;rotation:-90" o:connectortype="straight">
+              <v:stroke dashstyle="dash"/>
+            </v:shape>
+            <v:shape id="_x0000_s72094" type="#_x0000_t202" style="position:absolute;left:6339;top:5492;width:413;height:302" filled="f" stroked="f">
+              <v:textbox style="mso-next-textbox:#_x0000_s72094" inset="0,.5mm,0,.5mm">
+                <w:txbxContent>
+                  <w:p>
+                    <w:pPr>
+                      <w:jc w:val="center"/>
+                      <w:rPr>
+                        <w:rFonts w:ascii="Times New Roman" w:hAnsi="Times New Roman" w:cs="Times New Roman"/>
+                        <w:i/>
+                      </w:rPr>
+                    </w:pPr>
+                    <w:r>
+                      <w:rPr>
+                        <w:rFonts w:ascii="Times New Roman" w:hAnsi="Times New Roman" w:cs="Times New Roman"/>
+                        <w:i/>
+                        <w:sz w:val="20"/>
+                      </w:rPr>
+                      <w:t>p</w:t>
+                    </w:r>
+                    <w:r>
+                      <w:rPr>
+                        <w:rFonts w:ascii="Times New Roman" w:hAnsi="Times New Roman" w:cs="Times New Roman"/>
+                        <w:sz w:val="20"/>
+                        <w:vertAlign w:val="subscript"/>
+                      </w:rPr>
+                      <w:t>1</w:t>
+                    </w:r>
+                  </w:p>
+                </w:txbxContent>
+              </v:textbox>
+            </v:shape>
+            <v:shape id="_x0000_s72095" type="#_x0000_t202" style="position:absolute;left:9874;top:7690;width:413;height:304" filled="f" stroked="f">
+              <v:textbox style="mso-next-textbox:#_x0000_s72095" inset="0,.5mm,0,.5mm">
+                <w:txbxContent>
+                  <w:p>
+                    <w:pPr>
+                      <w:jc w:val="center"/>
+                      <w:rPr>
+                        <w:rFonts w:ascii="Times New Roman" w:hAnsi="Times New Roman" w:cs="Times New Roman"/>
+                        <w:i/>
+                      </w:rPr>
+                    </w:pPr>
+                    <w:r>
+                      <w:rPr>
+                        <w:rFonts w:ascii="Times New Roman" w:hAnsi="Times New Roman" w:cs="Times New Roman"/>
+                        <w:i/>
+                        <w:sz w:val="20"/>
+                      </w:rPr>
+                      <w:t>V</w:t>
+                    </w:r>
+                  </w:p>
+                </w:txbxContent>
+              </v:textbox>
+            </v:shape>
+            <v:shape id="_x0000_s72096" type="#_x0000_t202" style="position:absolute;left:7000;top:7729;width:413;height:304" filled="f" stroked="f">
+              <v:textbox style="mso-next-textbox:#_x0000_s72096" inset="0,.5mm,0,.5mm">
+                <w:txbxContent>
+                  <w:p>
+                    <w:pPr>
+                      <w:jc w:val="center"/>
+                      <w:rPr>
+                        <w:rFonts w:ascii="Times New Roman" w:hAnsi="Times New Roman" w:cs="Times New Roman"/>
+                        <w:i/>
+                      </w:rPr>
+                    </w:pPr>
+                    <w:r>
+                      <w:rPr>
+                        <w:rFonts w:ascii="Times New Roman" w:hAnsi="Times New Roman" w:cs="Times New Roman"/>
+                        <w:i/>
+                        <w:sz w:val="20"/>
+                      </w:rPr>
+                      <w:t>V</w:t>
+                    </w:r>
+                    <w:r>
+                      <w:rPr>
+                        <w:rFonts w:ascii="Times New Roman" w:hAnsi="Times New Roman" w:cs="Times New Roman"/>
+                        <w:sz w:val="20"/>
+                        <w:vertAlign w:val="subscript"/>
+                      </w:rPr>
+                      <w:t>1</w:t>
+                    </w:r>
+                  </w:p>
+                </w:txbxContent>
+              </v:textbox>
+            </v:shape>
+            <v:shape id="_x0000_s72097" type="#_x0000_t32" style="position:absolute;left:6821;top:5652;width:397;height:1" o:connectortype="straight">
+              <v:stroke dashstyle="dash"/>
+            </v:shape>
+            <v:shape id="_x0000_s72098" type="#_x0000_t202" style="position:absolute;left:6860;top:5334;width:307;height:259" filled="f" stroked="f">
+              <v:textbox style="mso-next-textbox:#_x0000_s72098" inset="0,.5mm,0,.5mm">
+                <w:txbxContent>
+                  <w:p>
+                    <w:pPr>
+                      <w:jc w:val="center"/>
+                      <w:rPr>
+                        <w:rFonts w:ascii="Times New Roman" w:hAnsi="Times New Roman" w:cs="Times New Roman"/>
+                        <w:sz w:val="18"/>
+                      </w:rPr>
+                    </w:pPr>
+                    <w:r>
+                      <w:rPr>
+                        <w:rFonts w:ascii="Times New Roman" w:hAnsi="Times New Roman" w:cs="Times New Roman"/>
+                        <w:sz w:val="16"/>
+                      </w:rPr>
+                      <w:t>1</w:t>
+                    </w:r>
+                  </w:p>
+                </w:txbxContent>
+              </v:textbox>
+            </v:shape>
+            <v:group id="_x0000_s72099" style="position:absolute;left:8619;top:5956;width:841;height:1317" coordorigin="3651,5956" coordsize="841,1317">
+              <v:shape id="_x0000_s72100" style="position:absolute;left:3651;top:5956;width:841;height:1317" coordsize="841,1317" path="m,hdc90,589,378,1077,841,1317e" filled="f" strokecolor="red" strokeweight="1.25pt">
+                <v:path arrowok="t"/>
+              </v:shape>
+              <v:shape id="_x0000_s72101" type="#_x0000_t32" style="position:absolute;left:3777;top:6648;width:228;height:1;rotation:60" o:connectortype="straight" strokecolor="red" strokeweight="1.25pt">
+                <v:stroke endarrow="open"/>
+              </v:shape>
+            </v:group>
+            <v:group id="_x0000_s72102" style="position:absolute;left:7205;top:5662;width:1401;height:294" coordorigin="2237,5662" coordsize="1401,294">
+              <v:shape id="_x0000_s72103" style="position:absolute;left:2237;top:5662;width:1401;height:294" coordsize="1042,294" path="m,hdc306,174,644,274,1042,294e" filled="f" strokecolor="red" strokeweight="1.25pt">
+                <v:path arrowok="t"/>
+              </v:shape>
+              <v:shape id="_x0000_s72104" type="#_x0000_t32" style="position:absolute;left:2829;top:5875;width:227;height:1;rotation:10" o:connectortype="straight" strokecolor="red" strokeweight="1.25pt">
+                <v:stroke endarrow="open"/>
+              </v:shape>
+            </v:group>
+            <v:oval id="_x0000_s72105" style="position:absolute;left:8580;top:5928;width:85;height:85" fillcolor="black [3213]">
+              <o:lock v:ext="edit" aspectratio="t"/>
+            </v:oval>
+            <v:oval id="_x0000_s72106" style="position:absolute;left:7166;top:5619;width:85;height:85" fillcolor="black [3213]">
+              <o:lock v:ext="edit" aspectratio="t"/>
+            </v:oval>
+            <v:oval id="_x0000_s72107" style="position:absolute;left:8024;top:6953;width:85;height:85" fillcolor="black [3213]">
+              <o:lock v:ext="edit" aspectratio="t"/>
+            </v:oval>
+            <v:oval id="_x0000_s72108" style="position:absolute;left:9401;top:7219;width:85;height:85" fillcolor="black [3213]">
+              <o:lock v:ext="edit" aspectratio="t"/>
+            </v:oval>
+            <v:group id="_x0000_s72109" style="position:absolute;left:8046;top:6979;width:1401;height:294" coordorigin="3078,6979" coordsize="1401,294">
+              <v:shape id="_x0000_s72110" style="position:absolute;left:3078;top:6979;width:1401;height:294" coordsize="1042,294" path="m,hdc306,174,644,274,1042,294e" filled="f" strokecolor="red" strokeweight="1.25pt">
+                <v:path arrowok="t"/>
+              </v:shape>
+              <v:shape id="_x0000_s72111" type="#_x0000_t32" style="position:absolute;left:3550;top:7168;width:227;height:1;rotation:10;flip:x y" o:connectortype="straight" strokecolor="red" strokeweight="1.25pt">
+                <v:stroke endarrow="open"/>
+              </v:shape>
+            </v:group>
+            <v:group id="_x0000_s72112" style="position:absolute;left:7205;top:5662;width:841;height:1317" coordorigin="2237,5662" coordsize="841,1317">
+              <v:shape id="_x0000_s72113" style="position:absolute;left:2237;top:5662;width:841;height:1317" coordsize="841,1317" path="m,hdc90,589,378,1077,841,1317e" filled="f" strokecolor="red" strokeweight="1.25pt">
+                <v:path arrowok="t"/>
+              </v:shape>
+              <v:shape id="_x0000_s72114" type="#_x0000_t32" style="position:absolute;left:2327;top:6303;width:228;height:1;rotation:60;flip:x y" o:connectortype="straight" strokecolor="red" strokeweight="1.25pt">
+                <v:stroke endarrow="open"/>
+              </v:shape>
+            </v:group>
+            <v:shape id="_x0000_s72115" type="#_x0000_t202" style="position:absolute;left:8660;top:5654;width:307;height:259" filled="f" stroked="f">
+              <v:textbox style="mso-next-textbox:#_x0000_s72115" inset="0,.5mm,0,.5mm">
+                <w:txbxContent>
+                  <w:p>
+                    <w:pPr>
+                      <w:jc w:val="center"/>
+                      <w:rPr>
+                        <w:rFonts w:ascii="Times New Roman" w:hAnsi="Times New Roman" w:cs="Times New Roman"/>
+                        <w:sz w:val="18"/>
+                      </w:rPr>
+                    </w:pPr>
+                    <w:r>
+                      <w:rPr>
+                        <w:rFonts w:ascii="Times New Roman" w:hAnsi="Times New Roman" w:cs="Times New Roman"/>
+                        <w:sz w:val="16"/>
+                      </w:rPr>
+                      <w:t>2</w:t>
+                    </w:r>
+                  </w:p>
+                </w:txbxContent>
+              </v:textbox>
+            </v:shape>
+            <v:shape id="_x0000_s72116" type="#_x0000_t202" style="position:absolute;left:7700;top:7044;width:307;height:259" filled="f" stroked="f">
+              <v:textbox style="mso-next-textbox:#_x0000_s72116" inset="0,.5mm,0,.5mm">
+                <w:txbxContent>
+                  <w:p>
+                    <w:pPr>
+                      <w:jc w:val="center"/>
+                      <w:rPr>
+                        <w:rFonts w:ascii="Times New Roman" w:hAnsi="Times New Roman" w:cs="Times New Roman"/>
+                        <w:sz w:val="18"/>
+                      </w:rPr>
+                    </w:pPr>
+                    <w:r>
+                      <w:rPr>
+                        <w:rFonts w:ascii="Times New Roman" w:hAnsi="Times New Roman" w:cs="Times New Roman"/>
+                        <w:sz w:val="16"/>
+                      </w:rPr>
+                      <w:t>4</w:t>
+                    </w:r>
+                  </w:p>
+                </w:txbxContent>
+              </v:textbox>
+            </v:shape>
+            <v:shape id="_x0000_s72117" type="#_x0000_t202" style="position:absolute;left:9509;top:7291;width:307;height:259" filled="f" stroked="f">
+              <v:textbox style="mso-next-textbox:#_x0000_s72117" inset="0,.5mm,0,.5mm">
+                <w:txbxContent>
+                  <w:p>
+                    <w:pPr>
+                      <w:jc w:val="center"/>
+                      <w:rPr>
+                        <w:rFonts w:ascii="Times New Roman" w:hAnsi="Times New Roman" w:cs="Times New Roman"/>
+                        <w:sz w:val="18"/>
+                      </w:rPr>
+                    </w:pPr>
+                    <w:r>
+                      <w:rPr>
+                        <w:rFonts w:ascii="Times New Roman" w:hAnsi="Times New Roman" w:cs="Times New Roman"/>
+                        <w:sz w:val="16"/>
+                      </w:rPr>
+                      <w:t>3</w:t>
+                    </w:r>
+                  </w:p>
+                </w:txbxContent>
+              </v:textbox>
+            </v:shape>
+            <v:shape id="_x0000_s72118" type="#_x0000_t32" style="position:absolute;left:6816;top:7268;width:2608;height:1" o:connectortype="straight">
+              <v:stroke dashstyle="dash"/>
+            </v:shape>
+            <v:shape id="_x0000_s72119" type="#_x0000_t32" style="position:absolute;left:6822;top:6998;width:1247;height:1" o:connectortype="straight">
+              <v:stroke dashstyle="dash"/>
+            </v:shape>
+            <v:shape id="_x0000_s72120" type="#_x0000_t32" style="position:absolute;left:7747;top:7320;width:624;height:1;rotation:-90" o:connectortype="straight">
+              <v:stroke dashstyle="dash"/>
+            </v:shape>
+            <v:shape id="_x0000_s72121" type="#_x0000_t32" style="position:absolute;left:6214;top:6637;width:1984;height:1;rotation:-90" o:connectortype="straight">
+              <v:stroke dashstyle="dash"/>
+            </v:shape>
+            <v:shape id="_x0000_s72122" type="#_x0000_t202" style="position:absolute;left:6339;top:5802;width:413;height:302" filled="f" stroked="f">
+              <v:textbox style="mso-next-textbox:#_x0000_s72122" inset="0,.5mm,0,.5mm">
+                <w:txbxContent>
+                  <w:p>
+                    <w:pPr>
+                      <w:jc w:val="center"/>
+                      <w:rPr>
+                        <w:rFonts w:ascii="Times New Roman" w:hAnsi="Times New Roman" w:cs="Times New Roman"/>
+                        <w:i/>
+                      </w:rPr>
+                    </w:pPr>
+                    <w:r>
+                      <w:rPr>
+                        <w:rFonts w:ascii="Times New Roman" w:hAnsi="Times New Roman" w:cs="Times New Roman"/>
+                        <w:i/>
+                        <w:sz w:val="20"/>
+                      </w:rPr>
+                      <w:t>p</w:t>
+                    </w:r>
+                    <w:r>
+                      <w:rPr>
+                        <w:rFonts w:ascii="Times New Roman" w:hAnsi="Times New Roman" w:cs="Times New Roman"/>
+                        <w:sz w:val="20"/>
+                        <w:vertAlign w:val="subscript"/>
+                      </w:rPr>
+                      <w:t>2</w:t>
+                    </w:r>
+                  </w:p>
+                </w:txbxContent>
+              </v:textbox>
+            </v:shape>
+            <v:shape id="_x0000_s72123" type="#_x0000_t202" style="position:absolute;left:6339;top:7102;width:413;height:302" filled="f" stroked="f">
+              <v:textbox style="mso-next-textbox:#_x0000_s72123" inset="0,.5mm,0,.5mm">
+                <w:txbxContent>
+                  <w:p>
+                    <w:pPr>
+                      <w:jc w:val="center"/>
+                      <w:rPr>
+                        <w:rFonts w:ascii="Times New Roman" w:hAnsi="Times New Roman" w:cs="Times New Roman"/>
+                        <w:i/>
+                      </w:rPr>
+                    </w:pPr>
+                    <w:r>
+                      <w:rPr>
+                        <w:rFonts w:ascii="Times New Roman" w:hAnsi="Times New Roman" w:cs="Times New Roman"/>
+                        <w:i/>
+                        <w:sz w:val="20"/>
+                      </w:rPr>
+                      <w:t>p</w:t>
+                    </w:r>
+                    <w:r>
+                      <w:rPr>
+                        <w:rFonts w:ascii="Times New Roman" w:hAnsi="Times New Roman" w:cs="Times New Roman"/>
+                        <w:sz w:val="20"/>
+                        <w:vertAlign w:val="subscript"/>
+                      </w:rPr>
+                      <w:t>3</w:t>
+                    </w:r>
+                  </w:p>
+                </w:txbxContent>
+              </v:textbox>
+            </v:shape>
+            <v:shape id="_x0000_s72124" type="#_x0000_t202" style="position:absolute;left:6339;top:6842;width:413;height:302" filled="f" stroked="f">
+              <v:textbox style="mso-next-textbox:#_x0000_s72124" inset="0,.5mm,0,.5mm">
+                <w:txbxContent>
+                  <w:p>
+                    <w:pPr>
+                      <w:jc w:val="center"/>
+                      <w:rPr>
+                        <w:rFonts w:ascii="Times New Roman" w:hAnsi="Times New Roman" w:cs="Times New Roman"/>
+                        <w:i/>
+                      </w:rPr>
+                    </w:pPr>
+                    <w:r>
+                      <w:rPr>
+                        <w:rFonts w:ascii="Times New Roman" w:hAnsi="Times New Roman" w:cs="Times New Roman"/>
+                        <w:i/>
+                        <w:sz w:val="20"/>
+                      </w:rPr>
+                      <w:t>p</w:t>
+                    </w:r>
+                    <w:r>
+                      <w:rPr>
+                        <w:rFonts w:ascii="Times New Roman" w:hAnsi="Times New Roman" w:cs="Times New Roman"/>
+                        <w:sz w:val="20"/>
+                        <w:vertAlign w:val="subscript"/>
+                      </w:rPr>
+                      <w:t>4</w:t>
+                    </w:r>
+                  </w:p>
+                </w:txbxContent>
+              </v:textbox>
+            </v:shape>
+            <v:shape id="_x0000_s72125" type="#_x0000_t202" style="position:absolute;left:7850;top:7729;width:413;height:304" filled="f" stroked="f">
+              <v:textbox style="mso-next-textbox:#_x0000_s72125" inset="0,.5mm,0,.5mm">
+                <w:txbxContent>
+                  <w:p>
+                    <w:pPr>
+                      <w:jc w:val="center"/>
+                      <w:rPr>
+                        <w:rFonts w:ascii="Times New Roman" w:hAnsi="Times New Roman" w:cs="Times New Roman"/>
+                        <w:i/>
+                      </w:rPr>
+                    </w:pPr>
+                    <w:r>
+                      <w:rPr>
+                        <w:rFonts w:ascii="Times New Roman" w:hAnsi="Times New Roman" w:cs="Times New Roman"/>
+                        <w:i/>
+                        <w:sz w:val="20"/>
+                      </w:rPr>
+                      <w:t>V</w:t>
+                    </w:r>
+                    <w:r>
+                      <w:rPr>
+                        <w:rFonts w:ascii="Times New Roman" w:hAnsi="Times New Roman" w:cs="Times New Roman"/>
+                        <w:sz w:val="20"/>
+                        <w:vertAlign w:val="subscript"/>
+                      </w:rPr>
+                      <w:t>4</w:t>
+                    </w:r>
+                  </w:p>
+                </w:txbxContent>
+              </v:textbox>
+            </v:shape>
+            <v:shape id="_x0000_s72126" type="#_x0000_t202" style="position:absolute;left:8410;top:7729;width:413;height:304" filled="f" stroked="f">
+              <v:textbox style="mso-next-textbox:#_x0000_s72126" inset="0,.5mm,0,.5mm">
+                <w:txbxContent>
+                  <w:p>
+                    <w:pPr>
+                      <w:jc w:val="center"/>
+                      <w:rPr>
+                        <w:rFonts w:ascii="Times New Roman" w:hAnsi="Times New Roman" w:cs="Times New Roman"/>
+                        <w:i/>
+                      </w:rPr>
+                    </w:pPr>
+                    <w:r>
+                      <w:rPr>
+                        <w:rFonts w:ascii="Times New Roman" w:hAnsi="Times New Roman" w:cs="Times New Roman"/>
+                        <w:i/>
+                        <w:sz w:val="20"/>
+                      </w:rPr>
+                      <w:t>V</w:t>
+                    </w:r>
+                    <w:r>
+                      <w:rPr>
+                        <w:rFonts w:ascii="Times New Roman" w:hAnsi="Times New Roman" w:cs="Times New Roman"/>
+                        <w:sz w:val="20"/>
+                        <w:vertAlign w:val="subscript"/>
+                      </w:rPr>
+                      <w:t>2</w:t>
+                    </w:r>
+                  </w:p>
+                </w:txbxContent>
+              </v:textbox>
+            </v:shape>
+            <v:shape id="_x0000_s72127" type="#_x0000_t202" style="position:absolute;left:9240;top:7729;width:413;height:304" filled="f" stroked="f">
+              <v:textbox style="mso-next-textbox:#_x0000_s72127" inset="0,.5mm,0,.5mm">
+                <w:txbxContent>
+                  <w:p>
+                    <w:pPr>
+                      <w:jc w:val="center"/>
+                      <w:rPr>
+                        <w:rFonts w:ascii="Times New Roman" w:hAnsi="Times New Roman" w:cs="Times New Roman"/>
+                        <w:i/>
+                      </w:rPr>
+                    </w:pPr>
+                    <w:r>
+                      <w:rPr>
+                        <w:rFonts w:ascii="Times New Roman" w:hAnsi="Times New Roman" w:cs="Times New Roman"/>
+                        <w:i/>
+                        <w:sz w:val="20"/>
+                      </w:rPr>
+                      <w:t>V</w:t>
+                    </w:r>
+                    <w:r>
+                      <w:rPr>
+                        <w:rFonts w:ascii="Times New Roman" w:hAnsi="Times New Roman" w:cs="Times New Roman"/>
+                        <w:sz w:val="20"/>
+                        <w:vertAlign w:val="subscript"/>
+                      </w:rPr>
+                      <w:t>3</w:t>
+                    </w:r>
+                  </w:p>
+                </w:txbxContent>
+              </v:textbox>
+            </v:shape>
+            <v:rect id="_x0000_s72128" style="position:absolute;left:6308;top:4905;width:3948;height:3182" filled="f"/>
             <w10:wrap type="none"/>
             <w10:anchorlock/>
           </v:group>
@@ -10284,20 +10752,1998 @@
       </w:r>
     </w:p>
     <w:p>
+      <w:pPr>
+        <w:rPr>
+          <w:position w:val="-10"/>
+        </w:rPr>
+      </w:pPr>
       <w:r>
         <w:rPr>
           <w:position w:val="-10"/>
         </w:rPr>
         <w:object w:dxaOrig="2380" w:dyaOrig="320">
-          <v:shape id="_x0000_i1033" type="#_x0000_t75" style="width:119.5pt;height:16pt" o:ole="">
+          <v:shape id="_x0000_i1033" type="#_x0000_t75" style="width:119.25pt;height:16.15pt" o:ole="">
             <v:imagedata r:id="rId35" o:title=""/>
           </v:shape>
-          <o:OLEObject Type="Embed" ProgID="Equation.3" ShapeID="_x0000_i1033" DrawAspect="Content" ObjectID="_1669718460" r:id="rId36"/>
+          <o:OLEObject Type="Embed" ProgID="Equation.3" ShapeID="_x0000_i1033" DrawAspect="Content" ObjectID="_1669731489" r:id="rId36"/>
         </w:object>
       </w:r>
     </w:p>
-    <w:p/>
-    <w:p/>
+    <w:p>
+      <w:r>
+        <w:rPr>
+          <w:position w:val="-22"/>
+        </w:rPr>
+        <w:object w:dxaOrig="1540" w:dyaOrig="580">
+          <v:shape id="_x0000_i1034" type="#_x0000_t75" style="width:77.2pt;height:28.8pt" o:ole="">
+            <v:imagedata r:id="rId37" o:title=""/>
+          </v:shape>
+          <o:OLEObject Type="Embed" ProgID="Equation.3" ShapeID="_x0000_i1034" DrawAspect="Content" ObjectID="_1669731490" r:id="rId38"/>
+        </w:object>
+      </w:r>
+    </w:p>
+    <w:p>
+      <w:pPr>
+        <w:rPr>
+          <w:position w:val="-10"/>
+        </w:rPr>
+      </w:pPr>
+      <w:r>
+        <w:rPr>
+          <w:position w:val="-26"/>
+        </w:rPr>
+        <w:object w:dxaOrig="4280" w:dyaOrig="620">
+          <v:shape id="_x0000_i1035" type="#_x0000_t75" style="width:214.85pt;height:31.1pt" o:ole="">
+            <v:imagedata r:id="rId39" o:title=""/>
+          </v:shape>
+          <o:OLEObject Type="Embed" ProgID="Equation.3" ShapeID="_x0000_i1035" DrawAspect="Content" ObjectID="_1669731491" r:id="rId40"/>
+        </w:object>
+      </w:r>
+    </w:p>
+    <w:p>
+      <w:r>
+        <w:rPr>
+          <w:position w:val="-26"/>
+        </w:rPr>
+        <w:object w:dxaOrig="7300" w:dyaOrig="639">
+          <v:shape id="_x0000_i1036" type="#_x0000_t75" style="width:366.35pt;height:31.7pt" o:ole="">
+            <v:imagedata r:id="rId41" o:title=""/>
+          </v:shape>
+          <o:OLEObject Type="Embed" ProgID="Equation.3" ShapeID="_x0000_i1036" DrawAspect="Content" ObjectID="_1669731492" r:id="rId42"/>
+        </w:object>
+      </w:r>
+    </w:p>
+    <w:p>
+      <w:r>
+        <w:rPr>
+          <w:position w:val="-10"/>
+        </w:rPr>
+      </w:r>
+      <w:r>
+        <w:rPr>
+          <w:position w:val="-10"/>
+        </w:rPr>
+        <w:pict>
+          <v:group id="_x0000_s71908" editas="canvas" style="width:481.95pt;height:375.4pt;mso-position-horizontal-relative:char;mso-position-vertical-relative:line" coordorigin="1134,4793" coordsize="9639,7508">
+            <o:lock v:ext="edit" aspectratio="t"/>
+            <v:shape id="_x0000_s71909" type="#_x0000_t75" style="position:absolute;left:1134;top:4793;width:9639;height:7508" o:preferrelative="f">
+              <v:fill o:detectmouseclick="t"/>
+              <v:path o:extrusionok="t" o:connecttype="none"/>
+              <o:lock v:ext="edit" text="t"/>
+            </v:shape>
+            <v:shape id="_x0000_s72082" style="position:absolute;left:7067;top:9650;width:864;height:1980" coordsize="864,1980" path="m,1980c,1980,,990,,hdc87,693,456,1142,864,1345v,317,,635,,635hal,1980hbxe" fillcolor="#d8d8d8 [2732]" stroked="f">
+              <v:fill r:id="rId14" o:title="Wide downward diagonal" type="pattern"/>
+              <v:path arrowok="t"/>
+            </v:shape>
+            <v:shape id="_x0000_s72081" style="position:absolute;left:3248;top:10994;width:1388;height:636" coordsize="1388,636" path="m,632c,632,,316,,hdc450,189,623,213,1388,270v,183,,366,,366hal,632hbxe" fillcolor="#d8d8d8 [2732]" stroked="f">
+              <v:fill r:id="rId14" o:title="Wide downward diagonal" type="pattern"/>
+              <v:path arrowok="t"/>
+            </v:shape>
+            <v:shape id="_x0000_s72080" style="position:absolute;left:8481;top:6177;width:828;height:1661" coordsize="828,1661" path="m,1661c,1661,,830,,hdc159,859,551,1147,828,1295v,183,,366,,366hal,1661hbxe" fillcolor="#d8d8d8 [2732]" stroked="f">
+              <v:fill r:id="rId14" o:title="Wide downward diagonal" type="pattern"/>
+              <v:path arrowok="t"/>
+            </v:shape>
+            <v:shape id="_x0000_s72069" style="position:absolute;left:2394;top:5866;width:1420;height:1972" coordsize="1420,1972" path="m1,1972c1,1972,,986,,hdc532,226,809,260,1414,313v3,827,6,1655,6,1655hal1,1972hbxe" fillcolor="#d8d8d8 [2732]" stroked="f">
+              <v:fill r:id="rId14" o:title="Wide downward diagonal" type="pattern"/>
+              <v:path arrowok="t"/>
+            </v:shape>
+            <v:group id="_x0000_s71948" style="position:absolute;left:1528;top:5118;width:3948;height:3119" coordorigin="1371,4914" coordsize="3948,3119">
+              <v:group id="_x0000_s71910" style="position:absolute;left:1843;top:5118;width:3157;height:2516" coordorigin="2473,5289" coordsize="1982,1987">
+                <v:shape id="_x0000_s71911" type="#_x0000_t32" style="position:absolute;left:1486;top:6280;width:1984;height:1;rotation:90;flip:y" o:connectortype="straight" strokeweight="1pt">
+                  <v:stroke endarrow="block"/>
+                </v:shape>
+                <v:shape id="_x0000_s71912" type="#_x0000_t32" style="position:absolute;left:2473;top:7274;width:1982;height:2" o:connectortype="straight" strokeweight="1pt">
+                  <v:stroke endarrow="block"/>
+                </v:shape>
+              </v:group>
+              <v:shape id="_x0000_s71913" type="#_x0000_t202" style="position:absolute;left:1429;top:4914;width:413;height:302" filled="f" stroked="f">
+                <v:textbox style="mso-next-textbox:#_x0000_s71913" inset="0,.5mm,0,.5mm">
+                  <w:txbxContent>
+                    <w:p>
+                      <w:pPr>
+                        <w:jc w:val="center"/>
+                        <w:rPr>
+                          <w:rFonts w:ascii="Times New Roman" w:hAnsi="Times New Roman" w:cs="Times New Roman"/>
+                          <w:i/>
+                        </w:rPr>
+                      </w:pPr>
+                      <w:r>
+                        <w:rPr>
+                          <w:rFonts w:ascii="Times New Roman" w:hAnsi="Times New Roman" w:cs="Times New Roman"/>
+                          <w:i/>
+                          <w:sz w:val="20"/>
+                        </w:rPr>
+                        <w:t>p</w:t>
+                      </w:r>
+                    </w:p>
+                  </w:txbxContent>
+                </v:textbox>
+              </v:shape>
+              <v:shape id="_x0000_s71914" type="#_x0000_t32" style="position:absolute;left:2830;top:6796;width:1644;height:1;rotation:-90" o:connectortype="straight">
+                <v:stroke dashstyle="dash"/>
+              </v:shape>
+              <v:shape id="_x0000_s71915" type="#_x0000_t32" style="position:absolute;left:1843;top:5973;width:1814;height:1" o:connectortype="straight" strokecolor="black [3213]">
+                <v:stroke dashstyle="dash"/>
+              </v:shape>
+              <v:shape id="_x0000_s71916" type="#_x0000_t32" style="position:absolute;left:4281;top:7433;width:397;height:1;rotation:-90" o:connectortype="straight" strokecolor="#bfbfbf [2412]">
+                <v:stroke dashstyle="dash"/>
+              </v:shape>
+              <v:shape id="_x0000_s71917" type="#_x0000_t202" style="position:absolute;left:1371;top:5492;width:413;height:302" filled="f" stroked="f">
+                <v:textbox style="mso-next-textbox:#_x0000_s71917" inset="0,.5mm,0,.5mm">
+                  <w:txbxContent>
+                    <w:p>
+                      <w:pPr>
+                        <w:jc w:val="center"/>
+                        <w:rPr>
+                          <w:rFonts w:ascii="Times New Roman" w:hAnsi="Times New Roman" w:cs="Times New Roman"/>
+                          <w:i/>
+                        </w:rPr>
+                      </w:pPr>
+                      <w:r>
+                        <w:rPr>
+                          <w:rFonts w:ascii="Times New Roman" w:hAnsi="Times New Roman" w:cs="Times New Roman"/>
+                          <w:i/>
+                          <w:sz w:val="20"/>
+                        </w:rPr>
+                        <w:t>p</w:t>
+                      </w:r>
+                      <w:r>
+                        <w:rPr>
+                          <w:rFonts w:ascii="Times New Roman" w:hAnsi="Times New Roman" w:cs="Times New Roman"/>
+                          <w:sz w:val="20"/>
+                          <w:vertAlign w:val="subscript"/>
+                        </w:rPr>
+                        <w:t>1</w:t>
+                      </w:r>
+                    </w:p>
+                  </w:txbxContent>
+                </v:textbox>
+              </v:shape>
+              <v:shape id="_x0000_s71918" type="#_x0000_t202" style="position:absolute;left:4906;top:7690;width:413;height:304" filled="f" stroked="f">
+                <v:textbox style="mso-next-textbox:#_x0000_s71918" inset="0,.5mm,0,.5mm">
+                  <w:txbxContent>
+                    <w:p>
+                      <w:pPr>
+                        <w:jc w:val="center"/>
+                        <w:rPr>
+                          <w:rFonts w:ascii="Times New Roman" w:hAnsi="Times New Roman" w:cs="Times New Roman"/>
+                          <w:i/>
+                        </w:rPr>
+                      </w:pPr>
+                      <w:r>
+                        <w:rPr>
+                          <w:rFonts w:ascii="Times New Roman" w:hAnsi="Times New Roman" w:cs="Times New Roman"/>
+                          <w:i/>
+                          <w:sz w:val="20"/>
+                        </w:rPr>
+                        <w:t>V</w:t>
+                      </w:r>
+                    </w:p>
+                  </w:txbxContent>
+                </v:textbox>
+              </v:shape>
+              <v:shape id="_x0000_s71919" type="#_x0000_t202" style="position:absolute;left:2032;top:7729;width:413;height:304" filled="f" stroked="f">
+                <v:textbox style="mso-next-textbox:#_x0000_s71919" inset="0,.5mm,0,.5mm">
+                  <w:txbxContent>
+                    <w:p>
+                      <w:pPr>
+                        <w:jc w:val="center"/>
+                        <w:rPr>
+                          <w:rFonts w:ascii="Times New Roman" w:hAnsi="Times New Roman" w:cs="Times New Roman"/>
+                          <w:i/>
+                        </w:rPr>
+                      </w:pPr>
+                      <w:r>
+                        <w:rPr>
+                          <w:rFonts w:ascii="Times New Roman" w:hAnsi="Times New Roman" w:cs="Times New Roman"/>
+                          <w:i/>
+                          <w:sz w:val="20"/>
+                        </w:rPr>
+                        <w:t>V</w:t>
+                      </w:r>
+                      <w:r>
+                        <w:rPr>
+                          <w:rFonts w:ascii="Times New Roman" w:hAnsi="Times New Roman" w:cs="Times New Roman"/>
+                          <w:sz w:val="20"/>
+                          <w:vertAlign w:val="subscript"/>
+                        </w:rPr>
+                        <w:t>1</w:t>
+                      </w:r>
+                    </w:p>
+                  </w:txbxContent>
+                </v:textbox>
+              </v:shape>
+              <v:shape id="_x0000_s71920" type="#_x0000_t32" style="position:absolute;left:1853;top:5652;width:397;height:1" o:connectortype="straight">
+                <v:stroke dashstyle="dash"/>
+              </v:shape>
+              <v:shape id="_x0000_s71921" type="#_x0000_t202" style="position:absolute;left:1892;top:5334;width:307;height:259" filled="f" stroked="f">
+                <v:textbox style="mso-next-textbox:#_x0000_s71921" inset="0,.5mm,0,.5mm">
+                  <w:txbxContent>
+                    <w:p>
+                      <w:pPr>
+                        <w:jc w:val="center"/>
+                        <w:rPr>
+                          <w:rFonts w:ascii="Times New Roman" w:hAnsi="Times New Roman" w:cs="Times New Roman"/>
+                          <w:sz w:val="18"/>
+                        </w:rPr>
+                      </w:pPr>
+                      <w:r>
+                        <w:rPr>
+                          <w:rFonts w:ascii="Times New Roman" w:hAnsi="Times New Roman" w:cs="Times New Roman"/>
+                          <w:sz w:val="16"/>
+                        </w:rPr>
+                        <w:t>1</w:t>
+                      </w:r>
+                    </w:p>
+                  </w:txbxContent>
+                </v:textbox>
+              </v:shape>
+              <v:group id="_x0000_s71922" style="position:absolute;left:2198;top:5619;width:2320;height:1685" coordorigin="6778,5559" coordsize="2320,1685">
+                <v:shape id="_x0000_s71923" style="position:absolute;left:8231;top:5896;width:841;height:1317" coordsize="841,1317" path="m,hdc90,589,378,1077,841,1317e" filled="f" strokecolor="#bfbfbf [2412]" strokeweight="1.25pt">
+                  <v:path arrowok="t"/>
+                </v:shape>
+                <v:shape id="_x0000_s71924" type="#_x0000_t32" style="position:absolute;left:8357;top:6588;width:228;height:1;rotation:60" o:connectortype="straight" strokecolor="#bfbfbf [2412]" strokeweight="1.25pt">
+                  <v:stroke endarrow="open"/>
+                </v:shape>
+                <v:shape id="_x0000_s71925" style="position:absolute;left:6817;top:5602;width:1401;height:294" coordsize="1042,294" path="m,hdc306,174,644,274,1042,294e" filled="f" strokecolor="red" strokeweight="1.25pt">
+                  <v:path arrowok="t"/>
+                </v:shape>
+                <v:shape id="_x0000_s71926" type="#_x0000_t32" style="position:absolute;left:7409;top:5815;width:227;height:1;rotation:10" o:connectortype="straight" strokecolor="red" strokeweight="1.25pt">
+                  <v:stroke endarrow="open"/>
+                </v:shape>
+                <v:oval id="_x0000_s71927" style="position:absolute;left:8192;top:5868;width:85;height:85" fillcolor="black [3213]">
+                  <o:lock v:ext="edit" aspectratio="t"/>
+                </v:oval>
+                <v:shape id="_x0000_s71928" style="position:absolute;left:6817;top:5602;width:841;height:1317" coordsize="841,1317" path="m,hdc90,589,378,1077,841,1317e" filled="f" strokecolor="#bfbfbf [2412]" strokeweight="1.25pt">
+                  <v:path arrowok="t"/>
+                </v:shape>
+                <v:shape id="_x0000_s71929" style="position:absolute;left:7658;top:6919;width:1401;height:294" coordsize="1042,294" path="m,hdc306,174,644,274,1042,294e" filled="f" strokecolor="#bfbfbf [2412]" strokeweight="1.25pt">
+                  <v:path arrowok="t"/>
+                </v:shape>
+                <v:oval id="_x0000_s71930" style="position:absolute;left:6778;top:5559;width:85;height:85" fillcolor="black [3213]">
+                  <o:lock v:ext="edit" aspectratio="t"/>
+                </v:oval>
+                <v:oval id="_x0000_s71931" style="position:absolute;left:7636;top:6893;width:85;height:85" fillcolor="#bfbfbf [2412]" strokecolor="#bfbfbf [2412]">
+                  <o:lock v:ext="edit" aspectratio="t"/>
+                </v:oval>
+                <v:oval id="_x0000_s71932" style="position:absolute;left:9013;top:7159;width:85;height:85" fillcolor="#bfbfbf [2412]" strokecolor="#bfbfbf [2412]">
+                  <o:lock v:ext="edit" aspectratio="t"/>
+                </v:oval>
+                <v:shape id="_x0000_s71933" type="#_x0000_t32" style="position:absolute;left:8130;top:7108;width:227;height:1;rotation:10;flip:x y" o:connectortype="straight" strokecolor="#bfbfbf [2412]" strokeweight="1.25pt">
+                  <v:stroke endarrow="open"/>
+                </v:shape>
+                <v:shape id="_x0000_s71934" type="#_x0000_t32" style="position:absolute;left:6907;top:6243;width:228;height:1;rotation:60;flip:x y" o:connectortype="straight" strokecolor="#bfbfbf [2412]" strokeweight="1.25pt">
+                  <v:stroke endarrow="open"/>
+                </v:shape>
+              </v:group>
+              <v:shape id="_x0000_s71935" type="#_x0000_t202" style="position:absolute;left:3692;top:5654;width:307;height:259" filled="f" stroked="f">
+                <v:textbox style="mso-next-textbox:#_x0000_s71935" inset="0,.5mm,0,.5mm">
+                  <w:txbxContent>
+                    <w:p>
+                      <w:pPr>
+                        <w:jc w:val="center"/>
+                        <w:rPr>
+                          <w:rFonts w:ascii="Times New Roman" w:hAnsi="Times New Roman" w:cs="Times New Roman"/>
+                          <w:sz w:val="18"/>
+                        </w:rPr>
+                      </w:pPr>
+                      <w:r>
+                        <w:rPr>
+                          <w:rFonts w:ascii="Times New Roman" w:hAnsi="Times New Roman" w:cs="Times New Roman"/>
+                          <w:sz w:val="16"/>
+                        </w:rPr>
+                        <w:t>2</w:t>
+                      </w:r>
+                    </w:p>
+                  </w:txbxContent>
+                </v:textbox>
+              </v:shape>
+              <v:shape id="_x0000_s71936" type="#_x0000_t202" style="position:absolute;left:2732;top:7044;width:307;height:259" filled="f" stroked="f">
+                <v:textbox style="mso-next-textbox:#_x0000_s71936" inset="0,.5mm,0,.5mm">
+                  <w:txbxContent>
+                    <w:p>
+                      <w:pPr>
+                        <w:jc w:val="center"/>
+                        <w:rPr>
+                          <w:rFonts w:ascii="Times New Roman" w:hAnsi="Times New Roman" w:cs="Times New Roman"/>
+                          <w:color w:val="BFBFBF" w:themeColor="background1" w:themeShade="BF"/>
+                          <w:sz w:val="18"/>
+                        </w:rPr>
+                      </w:pPr>
+                      <w:r>
+                        <w:rPr>
+                          <w:rFonts w:ascii="Times New Roman" w:hAnsi="Times New Roman" w:cs="Times New Roman"/>
+                          <w:color w:val="BFBFBF" w:themeColor="background1" w:themeShade="BF"/>
+                          <w:sz w:val="16"/>
+                        </w:rPr>
+                        <w:t>4</w:t>
+                      </w:r>
+                    </w:p>
+                  </w:txbxContent>
+                </v:textbox>
+              </v:shape>
+              <v:shape id="_x0000_s71937" type="#_x0000_t202" style="position:absolute;left:4541;top:7291;width:307;height:259" filled="f" stroked="f">
+                <v:textbox style="mso-next-textbox:#_x0000_s71937" inset="0,.5mm,0,.5mm">
+                  <w:txbxContent>
+                    <w:p>
+                      <w:pPr>
+                        <w:jc w:val="center"/>
+                        <w:rPr>
+                          <w:rFonts w:ascii="Times New Roman" w:hAnsi="Times New Roman" w:cs="Times New Roman"/>
+                          <w:color w:val="BFBFBF" w:themeColor="background1" w:themeShade="BF"/>
+                          <w:sz w:val="18"/>
+                        </w:rPr>
+                      </w:pPr>
+                      <w:r>
+                        <w:rPr>
+                          <w:rFonts w:ascii="Times New Roman" w:hAnsi="Times New Roman" w:cs="Times New Roman"/>
+                          <w:color w:val="BFBFBF" w:themeColor="background1" w:themeShade="BF"/>
+                          <w:sz w:val="16"/>
+                        </w:rPr>
+                        <w:t>3</w:t>
+                      </w:r>
+                    </w:p>
+                  </w:txbxContent>
+                </v:textbox>
+              </v:shape>
+              <v:shape id="_x0000_s71938" type="#_x0000_t32" style="position:absolute;left:1848;top:7268;width:2608;height:1" o:connectortype="straight" strokecolor="#bfbfbf [2412]">
+                <v:stroke dashstyle="dash"/>
+              </v:shape>
+              <v:shape id="_x0000_s71939" type="#_x0000_t32" style="position:absolute;left:1854;top:6998;width:1247;height:1" o:connectortype="straight" strokecolor="#bfbfbf [2412]">
+                <v:stroke dashstyle="dash"/>
+              </v:shape>
+              <v:shape id="_x0000_s71940" type="#_x0000_t32" style="position:absolute;left:2779;top:7320;width:624;height:1;rotation:-90" o:connectortype="straight" strokecolor="#a5a5a5 [2092]">
+                <v:stroke dashstyle="dash"/>
+              </v:shape>
+              <v:shape id="_x0000_s71941" type="#_x0000_t32" style="position:absolute;left:1246;top:6637;width:1984;height:1;rotation:-90" o:connectortype="straight">
+                <v:stroke dashstyle="dash"/>
+              </v:shape>
+              <v:shape id="_x0000_s71942" type="#_x0000_t202" style="position:absolute;left:1371;top:5802;width:413;height:302" filled="f" stroked="f">
+                <v:textbox style="mso-next-textbox:#_x0000_s71942" inset="0,.5mm,0,.5mm">
+                  <w:txbxContent>
+                    <w:p>
+                      <w:pPr>
+                        <w:jc w:val="center"/>
+                        <w:rPr>
+                          <w:rFonts w:ascii="Times New Roman" w:hAnsi="Times New Roman" w:cs="Times New Roman"/>
+                          <w:i/>
+                        </w:rPr>
+                      </w:pPr>
+                      <w:r>
+                        <w:rPr>
+                          <w:rFonts w:ascii="Times New Roman" w:hAnsi="Times New Roman" w:cs="Times New Roman"/>
+                          <w:i/>
+                          <w:sz w:val="20"/>
+                        </w:rPr>
+                        <w:t>p</w:t>
+                      </w:r>
+                      <w:r>
+                        <w:rPr>
+                          <w:rFonts w:ascii="Times New Roman" w:hAnsi="Times New Roman" w:cs="Times New Roman"/>
+                          <w:sz w:val="20"/>
+                          <w:vertAlign w:val="subscript"/>
+                        </w:rPr>
+                        <w:t>2</w:t>
+                      </w:r>
+                    </w:p>
+                  </w:txbxContent>
+                </v:textbox>
+              </v:shape>
+              <v:shape id="_x0000_s71943" type="#_x0000_t202" style="position:absolute;left:1371;top:7102;width:413;height:302" filled="f" stroked="f">
+                <v:textbox style="mso-next-textbox:#_x0000_s71943" inset="0,.5mm,0,.5mm">
+                  <w:txbxContent>
+                    <w:p>
+                      <w:pPr>
+                        <w:jc w:val="center"/>
+                        <w:rPr>
+                          <w:rFonts w:ascii="Times New Roman" w:hAnsi="Times New Roman" w:cs="Times New Roman"/>
+                          <w:i/>
+                          <w:color w:val="BFBFBF" w:themeColor="background1" w:themeShade="BF"/>
+                        </w:rPr>
+                      </w:pPr>
+                      <w:r>
+                        <w:rPr>
+                          <w:rFonts w:ascii="Times New Roman" w:hAnsi="Times New Roman" w:cs="Times New Roman"/>
+                          <w:i/>
+                          <w:color w:val="BFBFBF" w:themeColor="background1" w:themeShade="BF"/>
+                          <w:sz w:val="20"/>
+                        </w:rPr>
+                        <w:t>p</w:t>
+                      </w:r>
+                      <w:r>
+                        <w:rPr>
+                          <w:rFonts w:ascii="Times New Roman" w:hAnsi="Times New Roman" w:cs="Times New Roman"/>
+                          <w:color w:val="BFBFBF" w:themeColor="background1" w:themeShade="BF"/>
+                          <w:sz w:val="20"/>
+                          <w:vertAlign w:val="subscript"/>
+                        </w:rPr>
+                        <w:t>3</w:t>
+                      </w:r>
+                    </w:p>
+                  </w:txbxContent>
+                </v:textbox>
+              </v:shape>
+              <v:shape id="_x0000_s71944" type="#_x0000_t202" style="position:absolute;left:1371;top:6842;width:413;height:302" filled="f" stroked="f">
+                <v:textbox style="mso-next-textbox:#_x0000_s71944" inset="0,.5mm,0,.5mm">
+                  <w:txbxContent>
+                    <w:p>
+                      <w:pPr>
+                        <w:jc w:val="center"/>
+                        <w:rPr>
+                          <w:rFonts w:ascii="Times New Roman" w:hAnsi="Times New Roman" w:cs="Times New Roman"/>
+                          <w:i/>
+                          <w:color w:val="BFBFBF" w:themeColor="background1" w:themeShade="BF"/>
+                        </w:rPr>
+                      </w:pPr>
+                      <w:r>
+                        <w:rPr>
+                          <w:rFonts w:ascii="Times New Roman" w:hAnsi="Times New Roman" w:cs="Times New Roman"/>
+                          <w:i/>
+                          <w:color w:val="BFBFBF" w:themeColor="background1" w:themeShade="BF"/>
+                          <w:sz w:val="20"/>
+                        </w:rPr>
+                        <w:t>p</w:t>
+                      </w:r>
+                      <w:r>
+                        <w:rPr>
+                          <w:rFonts w:ascii="Times New Roman" w:hAnsi="Times New Roman" w:cs="Times New Roman"/>
+                          <w:color w:val="BFBFBF" w:themeColor="background1" w:themeShade="BF"/>
+                          <w:sz w:val="20"/>
+                          <w:vertAlign w:val="subscript"/>
+                        </w:rPr>
+                        <w:t>4</w:t>
+                      </w:r>
+                    </w:p>
+                  </w:txbxContent>
+                </v:textbox>
+              </v:shape>
+              <v:shape id="_x0000_s71945" type="#_x0000_t202" style="position:absolute;left:2882;top:7729;width:413;height:304" filled="f" stroked="f">
+                <v:textbox style="mso-next-textbox:#_x0000_s71945" inset="0,.5mm,0,.5mm">
+                  <w:txbxContent>
+                    <w:p>
+                      <w:pPr>
+                        <w:jc w:val="center"/>
+                        <w:rPr>
+                          <w:rFonts w:ascii="Times New Roman" w:hAnsi="Times New Roman" w:cs="Times New Roman"/>
+                          <w:i/>
+                          <w:color w:val="BFBFBF" w:themeColor="background1" w:themeShade="BF"/>
+                        </w:rPr>
+                      </w:pPr>
+                      <w:r>
+                        <w:rPr>
+                          <w:rFonts w:ascii="Times New Roman" w:hAnsi="Times New Roman" w:cs="Times New Roman"/>
+                          <w:i/>
+                          <w:color w:val="BFBFBF" w:themeColor="background1" w:themeShade="BF"/>
+                          <w:sz w:val="20"/>
+                        </w:rPr>
+                        <w:t>V</w:t>
+                      </w:r>
+                      <w:r>
+                        <w:rPr>
+                          <w:rFonts w:ascii="Times New Roman" w:hAnsi="Times New Roman" w:cs="Times New Roman"/>
+                          <w:color w:val="BFBFBF" w:themeColor="background1" w:themeShade="BF"/>
+                          <w:sz w:val="20"/>
+                          <w:vertAlign w:val="subscript"/>
+                        </w:rPr>
+                        <w:t>4</w:t>
+                      </w:r>
+                    </w:p>
+                  </w:txbxContent>
+                </v:textbox>
+              </v:shape>
+              <v:shape id="_x0000_s71946" type="#_x0000_t202" style="position:absolute;left:3442;top:7729;width:413;height:304" filled="f" stroked="f">
+                <v:textbox style="mso-next-textbox:#_x0000_s71946" inset="0,.5mm,0,.5mm">
+                  <w:txbxContent>
+                    <w:p>
+                      <w:pPr>
+                        <w:jc w:val="center"/>
+                        <w:rPr>
+                          <w:rFonts w:ascii="Times New Roman" w:hAnsi="Times New Roman" w:cs="Times New Roman"/>
+                          <w:i/>
+                        </w:rPr>
+                      </w:pPr>
+                      <w:r>
+                        <w:rPr>
+                          <w:rFonts w:ascii="Times New Roman" w:hAnsi="Times New Roman" w:cs="Times New Roman"/>
+                          <w:i/>
+                          <w:sz w:val="20"/>
+                        </w:rPr>
+                        <w:t>V</w:t>
+                      </w:r>
+                      <w:r>
+                        <w:rPr>
+                          <w:rFonts w:ascii="Times New Roman" w:hAnsi="Times New Roman" w:cs="Times New Roman"/>
+                          <w:sz w:val="20"/>
+                          <w:vertAlign w:val="subscript"/>
+                        </w:rPr>
+                        <w:t>2</w:t>
+                      </w:r>
+                    </w:p>
+                  </w:txbxContent>
+                </v:textbox>
+              </v:shape>
+              <v:shape id="_x0000_s71947" type="#_x0000_t202" style="position:absolute;left:4272;top:7729;width:413;height:304" filled="f" stroked="f">
+                <v:textbox style="mso-next-textbox:#_x0000_s71947" inset="0,.5mm,0,.5mm">
+                  <w:txbxContent>
+                    <w:p>
+                      <w:pPr>
+                        <w:jc w:val="center"/>
+                        <w:rPr>
+                          <w:rFonts w:ascii="Times New Roman" w:hAnsi="Times New Roman" w:cs="Times New Roman"/>
+                          <w:i/>
+                          <w:color w:val="BFBFBF" w:themeColor="background1" w:themeShade="BF"/>
+                        </w:rPr>
+                      </w:pPr>
+                      <w:r>
+                        <w:rPr>
+                          <w:rFonts w:ascii="Times New Roman" w:hAnsi="Times New Roman" w:cs="Times New Roman"/>
+                          <w:i/>
+                          <w:color w:val="BFBFBF" w:themeColor="background1" w:themeShade="BF"/>
+                          <w:sz w:val="20"/>
+                        </w:rPr>
+                        <w:t>V</w:t>
+                      </w:r>
+                      <w:r>
+                        <w:rPr>
+                          <w:rFonts w:ascii="Times New Roman" w:hAnsi="Times New Roman" w:cs="Times New Roman"/>
+                          <w:color w:val="BFBFBF" w:themeColor="background1" w:themeShade="BF"/>
+                          <w:sz w:val="20"/>
+                          <w:vertAlign w:val="subscript"/>
+                        </w:rPr>
+                        <w:t>3</w:t>
+                      </w:r>
+                    </w:p>
+                  </w:txbxContent>
+                </v:textbox>
+              </v:shape>
+            </v:group>
+            <v:group id="_x0000_s71949" style="position:absolute;left:6201;top:5118;width:3948;height:3119" coordorigin="1371,4914" coordsize="3948,3119">
+              <v:group id="_x0000_s71950" style="position:absolute;left:1843;top:5118;width:3157;height:2516" coordorigin="2473,5289" coordsize="1982,1987">
+                <v:shape id="_x0000_s71951" type="#_x0000_t32" style="position:absolute;left:1486;top:6280;width:1984;height:1;rotation:90;flip:y" o:connectortype="straight" strokeweight="1pt">
+                  <v:stroke endarrow="block"/>
+                </v:shape>
+                <v:shape id="_x0000_s71952" type="#_x0000_t32" style="position:absolute;left:2473;top:7274;width:1982;height:2" o:connectortype="straight" strokeweight="1pt">
+                  <v:stroke endarrow="block"/>
+                </v:shape>
+              </v:group>
+              <v:shape id="_x0000_s71953" type="#_x0000_t202" style="position:absolute;left:1429;top:4914;width:413;height:302" filled="f" stroked="f">
+                <v:textbox style="mso-next-textbox:#_x0000_s71953" inset="0,.5mm,0,.5mm">
+                  <w:txbxContent>
+                    <w:p>
+                      <w:pPr>
+                        <w:jc w:val="center"/>
+                        <w:rPr>
+                          <w:rFonts w:ascii="Times New Roman" w:hAnsi="Times New Roman" w:cs="Times New Roman"/>
+                          <w:i/>
+                        </w:rPr>
+                      </w:pPr>
+                      <w:r>
+                        <w:rPr>
+                          <w:rFonts w:ascii="Times New Roman" w:hAnsi="Times New Roman" w:cs="Times New Roman"/>
+                          <w:i/>
+                          <w:sz w:val="20"/>
+                        </w:rPr>
+                        <w:t>p</w:t>
+                      </w:r>
+                    </w:p>
+                  </w:txbxContent>
+                </v:textbox>
+              </v:shape>
+              <v:shape id="_x0000_s71954" type="#_x0000_t32" style="position:absolute;left:2830;top:6796;width:1644;height:1;rotation:-90" o:connectortype="straight">
+                <v:stroke dashstyle="dash"/>
+              </v:shape>
+              <v:shape id="_x0000_s71955" type="#_x0000_t32" style="position:absolute;left:1843;top:5973;width:1814;height:1" o:connectortype="straight">
+                <v:stroke dashstyle="dash"/>
+              </v:shape>
+              <v:shape id="_x0000_s71956" type="#_x0000_t32" style="position:absolute;left:4281;top:7433;width:397;height:1;rotation:-90" o:connectortype="straight">
+                <v:stroke dashstyle="dash"/>
+              </v:shape>
+              <v:shape id="_x0000_s71957" type="#_x0000_t202" style="position:absolute;left:1371;top:5492;width:413;height:302" filled="f" stroked="f">
+                <v:textbox style="mso-next-textbox:#_x0000_s71957" inset="0,.5mm,0,.5mm">
+                  <w:txbxContent>
+                    <w:p>
+                      <w:pPr>
+                        <w:jc w:val="center"/>
+                        <w:rPr>
+                          <w:rFonts w:ascii="Times New Roman" w:hAnsi="Times New Roman" w:cs="Times New Roman"/>
+                          <w:i/>
+                          <w:color w:val="BFBFBF" w:themeColor="background1" w:themeShade="BF"/>
+                        </w:rPr>
+                      </w:pPr>
+                      <w:r>
+                        <w:rPr>
+                          <w:rFonts w:ascii="Times New Roman" w:hAnsi="Times New Roman" w:cs="Times New Roman"/>
+                          <w:i/>
+                          <w:color w:val="BFBFBF" w:themeColor="background1" w:themeShade="BF"/>
+                          <w:sz w:val="20"/>
+                        </w:rPr>
+                        <w:t>p</w:t>
+                      </w:r>
+                      <w:r>
+                        <w:rPr>
+                          <w:rFonts w:ascii="Times New Roman" w:hAnsi="Times New Roman" w:cs="Times New Roman"/>
+                          <w:color w:val="BFBFBF" w:themeColor="background1" w:themeShade="BF"/>
+                          <w:sz w:val="20"/>
+                          <w:vertAlign w:val="subscript"/>
+                        </w:rPr>
+                        <w:t>1</w:t>
+                      </w:r>
+                    </w:p>
+                  </w:txbxContent>
+                </v:textbox>
+              </v:shape>
+              <v:shape id="_x0000_s71958" type="#_x0000_t202" style="position:absolute;left:4906;top:7690;width:413;height:304" filled="f" stroked="f">
+                <v:textbox style="mso-next-textbox:#_x0000_s71958" inset="0,.5mm,0,.5mm">
+                  <w:txbxContent>
+                    <w:p>
+                      <w:pPr>
+                        <w:jc w:val="center"/>
+                        <w:rPr>
+                          <w:rFonts w:ascii="Times New Roman" w:hAnsi="Times New Roman" w:cs="Times New Roman"/>
+                          <w:i/>
+                        </w:rPr>
+                      </w:pPr>
+                      <w:r>
+                        <w:rPr>
+                          <w:rFonts w:ascii="Times New Roman" w:hAnsi="Times New Roman" w:cs="Times New Roman"/>
+                          <w:i/>
+                          <w:sz w:val="20"/>
+                        </w:rPr>
+                        <w:t>V</w:t>
+                      </w:r>
+                    </w:p>
+                  </w:txbxContent>
+                </v:textbox>
+              </v:shape>
+              <v:shape id="_x0000_s71959" type="#_x0000_t202" style="position:absolute;left:2032;top:7729;width:413;height:304" filled="f" stroked="f">
+                <v:textbox style="mso-next-textbox:#_x0000_s71959" inset="0,.5mm,0,.5mm">
+                  <w:txbxContent>
+                    <w:p>
+                      <w:pPr>
+                        <w:jc w:val="center"/>
+                        <w:rPr>
+                          <w:rFonts w:ascii="Times New Roman" w:hAnsi="Times New Roman" w:cs="Times New Roman"/>
+                          <w:i/>
+                          <w:color w:val="BFBFBF" w:themeColor="background1" w:themeShade="BF"/>
+                        </w:rPr>
+                      </w:pPr>
+                      <w:r>
+                        <w:rPr>
+                          <w:rFonts w:ascii="Times New Roman" w:hAnsi="Times New Roman" w:cs="Times New Roman"/>
+                          <w:i/>
+                          <w:color w:val="BFBFBF" w:themeColor="background1" w:themeShade="BF"/>
+                          <w:sz w:val="20"/>
+                        </w:rPr>
+                        <w:t>V</w:t>
+                      </w:r>
+                      <w:r>
+                        <w:rPr>
+                          <w:rFonts w:ascii="Times New Roman" w:hAnsi="Times New Roman" w:cs="Times New Roman"/>
+                          <w:color w:val="BFBFBF" w:themeColor="background1" w:themeShade="BF"/>
+                          <w:sz w:val="20"/>
+                          <w:vertAlign w:val="subscript"/>
+                        </w:rPr>
+                        <w:t>1</w:t>
+                      </w:r>
+                    </w:p>
+                  </w:txbxContent>
+                </v:textbox>
+              </v:shape>
+              <v:shape id="_x0000_s71960" type="#_x0000_t32" style="position:absolute;left:1853;top:5652;width:397;height:1" o:connectortype="straight" strokecolor="#bfbfbf [2412]">
+                <v:stroke dashstyle="dash"/>
+              </v:shape>
+              <v:shape id="_x0000_s71961" type="#_x0000_t202" style="position:absolute;left:1892;top:5334;width:307;height:259" filled="f" stroked="f">
+                <v:textbox style="mso-next-textbox:#_x0000_s71961" inset="0,.5mm,0,.5mm">
+                  <w:txbxContent>
+                    <w:p>
+                      <w:pPr>
+                        <w:jc w:val="center"/>
+                        <w:rPr>
+                          <w:rFonts w:ascii="Times New Roman" w:hAnsi="Times New Roman" w:cs="Times New Roman"/>
+                          <w:color w:val="BFBFBF" w:themeColor="background1" w:themeShade="BF"/>
+                          <w:sz w:val="18"/>
+                        </w:rPr>
+                      </w:pPr>
+                      <w:r>
+                        <w:rPr>
+                          <w:rFonts w:ascii="Times New Roman" w:hAnsi="Times New Roman" w:cs="Times New Roman"/>
+                          <w:color w:val="BFBFBF" w:themeColor="background1" w:themeShade="BF"/>
+                          <w:sz w:val="16"/>
+                        </w:rPr>
+                        <w:t>1</w:t>
+                      </w:r>
+                    </w:p>
+                  </w:txbxContent>
+                </v:textbox>
+              </v:shape>
+              <v:group id="_x0000_s71962" style="position:absolute;left:2198;top:5619;width:2320;height:1685" coordorigin="6778,5559" coordsize="2320,1685">
+                <v:shape id="_x0000_s71963" style="position:absolute;left:8231;top:5896;width:841;height:1317" coordsize="841,1317" path="m,hdc90,589,378,1077,841,1317e" filled="f" strokecolor="red" strokeweight="1.25pt">
+                  <v:path arrowok="t"/>
+                </v:shape>
+                <v:shape id="_x0000_s71964" type="#_x0000_t32" style="position:absolute;left:8357;top:6588;width:228;height:1;rotation:60" o:connectortype="straight" strokecolor="red" strokeweight="1.25pt">
+                  <v:stroke endarrow="open"/>
+                </v:shape>
+                <v:shape id="_x0000_s71965" style="position:absolute;left:6817;top:5602;width:1401;height:294" coordsize="1042,294" path="m,hdc306,174,644,274,1042,294e" filled="f" strokecolor="#bfbfbf [2412]" strokeweight="1.25pt">
+                  <v:path arrowok="t"/>
+                </v:shape>
+                <v:shape id="_x0000_s71966" type="#_x0000_t32" style="position:absolute;left:7409;top:5815;width:227;height:1;rotation:10" o:connectortype="straight" strokecolor="#bfbfbf [2412]" strokeweight="1.25pt">
+                  <v:stroke endarrow="open"/>
+                </v:shape>
+                <v:oval id="_x0000_s71967" style="position:absolute;left:8192;top:5868;width:85;height:85" fillcolor="black [3213]">
+                  <o:lock v:ext="edit" aspectratio="t"/>
+                </v:oval>
+                <v:shape id="_x0000_s71968" style="position:absolute;left:6817;top:5602;width:841;height:1317" coordsize="841,1317" path="m,hdc90,589,378,1077,841,1317e" filled="f" strokecolor="#bfbfbf [2412]" strokeweight="1.25pt">
+                  <v:path arrowok="t"/>
+                </v:shape>
+                <v:shape id="_x0000_s71969" style="position:absolute;left:7658;top:6919;width:1401;height:294" coordsize="1042,294" path="m,hdc306,174,644,274,1042,294e" filled="f" strokecolor="#bfbfbf [2412]" strokeweight="1.25pt">
+                  <v:path arrowok="t"/>
+                </v:shape>
+                <v:oval id="_x0000_s71970" style="position:absolute;left:6778;top:5559;width:85;height:85" fillcolor="#bfbfbf [2412]" strokecolor="#bfbfbf [2412]">
+                  <o:lock v:ext="edit" aspectratio="t"/>
+                </v:oval>
+                <v:oval id="_x0000_s71971" style="position:absolute;left:7636;top:6893;width:85;height:85" fillcolor="#bfbfbf [2412]" strokecolor="#bfbfbf [2412]">
+                  <o:lock v:ext="edit" aspectratio="t"/>
+                </v:oval>
+                <v:oval id="_x0000_s71972" style="position:absolute;left:9013;top:7159;width:85;height:85" fillcolor="black [3213]">
+                  <o:lock v:ext="edit" aspectratio="t"/>
+                </v:oval>
+                <v:shape id="_x0000_s71973" type="#_x0000_t32" style="position:absolute;left:8130;top:7108;width:227;height:1;rotation:10;flip:x y" o:connectortype="straight" strokecolor="#bfbfbf [2412]" strokeweight="1.25pt">
+                  <v:stroke endarrow="open"/>
+                </v:shape>
+                <v:shape id="_x0000_s71974" type="#_x0000_t32" style="position:absolute;left:6907;top:6243;width:228;height:1;rotation:60;flip:x y" o:connectortype="straight" strokecolor="#bfbfbf [2412]" strokeweight="1.25pt">
+                  <v:stroke endarrow="open"/>
+                </v:shape>
+              </v:group>
+              <v:shape id="_x0000_s71975" type="#_x0000_t202" style="position:absolute;left:3692;top:5654;width:307;height:259" filled="f" stroked="f">
+                <v:textbox style="mso-next-textbox:#_x0000_s71975" inset="0,.5mm,0,.5mm">
+                  <w:txbxContent>
+                    <w:p>
+                      <w:pPr>
+                        <w:jc w:val="center"/>
+                        <w:rPr>
+                          <w:rFonts w:ascii="Times New Roman" w:hAnsi="Times New Roman" w:cs="Times New Roman"/>
+                          <w:sz w:val="18"/>
+                        </w:rPr>
+                      </w:pPr>
+                      <w:r>
+                        <w:rPr>
+                          <w:rFonts w:ascii="Times New Roman" w:hAnsi="Times New Roman" w:cs="Times New Roman"/>
+                          <w:sz w:val="16"/>
+                        </w:rPr>
+                        <w:t>2</w:t>
+                      </w:r>
+                    </w:p>
+                  </w:txbxContent>
+                </v:textbox>
+              </v:shape>
+              <v:shape id="_x0000_s71976" type="#_x0000_t202" style="position:absolute;left:2732;top:7044;width:307;height:259" filled="f" stroked="f">
+                <v:textbox style="mso-next-textbox:#_x0000_s71976" inset="0,.5mm,0,.5mm">
+                  <w:txbxContent>
+                    <w:p>
+                      <w:pPr>
+                        <w:jc w:val="center"/>
+                        <w:rPr>
+                          <w:rFonts w:ascii="Times New Roman" w:hAnsi="Times New Roman" w:cs="Times New Roman"/>
+                          <w:color w:val="BFBFBF" w:themeColor="background1" w:themeShade="BF"/>
+                          <w:sz w:val="18"/>
+                        </w:rPr>
+                      </w:pPr>
+                      <w:r>
+                        <w:rPr>
+                          <w:rFonts w:ascii="Times New Roman" w:hAnsi="Times New Roman" w:cs="Times New Roman"/>
+                          <w:color w:val="BFBFBF" w:themeColor="background1" w:themeShade="BF"/>
+                          <w:sz w:val="16"/>
+                        </w:rPr>
+                        <w:t>4</w:t>
+                      </w:r>
+                    </w:p>
+                  </w:txbxContent>
+                </v:textbox>
+              </v:shape>
+              <v:shape id="_x0000_s71977" type="#_x0000_t202" style="position:absolute;left:4541;top:7291;width:307;height:259" filled="f" stroked="f">
+                <v:textbox style="mso-next-textbox:#_x0000_s71977" inset="0,.5mm,0,.5mm">
+                  <w:txbxContent>
+                    <w:p>
+                      <w:pPr>
+                        <w:jc w:val="center"/>
+                        <w:rPr>
+                          <w:rFonts w:ascii="Times New Roman" w:hAnsi="Times New Roman" w:cs="Times New Roman"/>
+                          <w:sz w:val="18"/>
+                        </w:rPr>
+                      </w:pPr>
+                      <w:r>
+                        <w:rPr>
+                          <w:rFonts w:ascii="Times New Roman" w:hAnsi="Times New Roman" w:cs="Times New Roman"/>
+                          <w:sz w:val="16"/>
+                        </w:rPr>
+                        <w:t>3</w:t>
+                      </w:r>
+                    </w:p>
+                  </w:txbxContent>
+                </v:textbox>
+              </v:shape>
+              <v:shape id="_x0000_s71978" type="#_x0000_t32" style="position:absolute;left:1848;top:7268;width:2608;height:1" o:connectortype="straight">
+                <v:stroke dashstyle="dash"/>
+              </v:shape>
+              <v:shape id="_x0000_s71979" type="#_x0000_t32" style="position:absolute;left:1854;top:6998;width:1247;height:1" o:connectortype="straight" strokecolor="#bfbfbf [2412]">
+                <v:stroke dashstyle="dash"/>
+              </v:shape>
+              <v:shape id="_x0000_s71980" type="#_x0000_t32" style="position:absolute;left:2779;top:7320;width:624;height:1;rotation:-90" o:connectortype="straight" strokecolor="#bfbfbf [2412]">
+                <v:stroke dashstyle="dash"/>
+              </v:shape>
+              <v:shape id="_x0000_s71981" type="#_x0000_t32" style="position:absolute;left:1246;top:6637;width:1984;height:1;rotation:-90" o:connectortype="straight" strokecolor="#bfbfbf [2412]">
+                <v:stroke dashstyle="dash"/>
+              </v:shape>
+              <v:shape id="_x0000_s71982" type="#_x0000_t202" style="position:absolute;left:1371;top:5802;width:413;height:302" filled="f" stroked="f">
+                <v:textbox style="mso-next-textbox:#_x0000_s71982" inset="0,.5mm,0,.5mm">
+                  <w:txbxContent>
+                    <w:p>
+                      <w:pPr>
+                        <w:jc w:val="center"/>
+                        <w:rPr>
+                          <w:rFonts w:ascii="Times New Roman" w:hAnsi="Times New Roman" w:cs="Times New Roman"/>
+                          <w:i/>
+                        </w:rPr>
+                      </w:pPr>
+                      <w:r>
+                        <w:rPr>
+                          <w:rFonts w:ascii="Times New Roman" w:hAnsi="Times New Roman" w:cs="Times New Roman"/>
+                          <w:i/>
+                          <w:sz w:val="20"/>
+                        </w:rPr>
+                        <w:t>p</w:t>
+                      </w:r>
+                      <w:r>
+                        <w:rPr>
+                          <w:rFonts w:ascii="Times New Roman" w:hAnsi="Times New Roman" w:cs="Times New Roman"/>
+                          <w:sz w:val="20"/>
+                          <w:vertAlign w:val="subscript"/>
+                        </w:rPr>
+                        <w:t>2</w:t>
+                      </w:r>
+                    </w:p>
+                  </w:txbxContent>
+                </v:textbox>
+              </v:shape>
+              <v:shape id="_x0000_s71983" type="#_x0000_t202" style="position:absolute;left:1371;top:7102;width:413;height:302" filled="f" stroked="f">
+                <v:textbox style="mso-next-textbox:#_x0000_s71983" inset="0,.5mm,0,.5mm">
+                  <w:txbxContent>
+                    <w:p>
+                      <w:pPr>
+                        <w:jc w:val="center"/>
+                        <w:rPr>
+                          <w:rFonts w:ascii="Times New Roman" w:hAnsi="Times New Roman" w:cs="Times New Roman"/>
+                          <w:i/>
+                        </w:rPr>
+                      </w:pPr>
+                      <w:r>
+                        <w:rPr>
+                          <w:rFonts w:ascii="Times New Roman" w:hAnsi="Times New Roman" w:cs="Times New Roman"/>
+                          <w:i/>
+                          <w:sz w:val="20"/>
+                        </w:rPr>
+                        <w:t>p</w:t>
+                      </w:r>
+                      <w:r>
+                        <w:rPr>
+                          <w:rFonts w:ascii="Times New Roman" w:hAnsi="Times New Roman" w:cs="Times New Roman"/>
+                          <w:sz w:val="20"/>
+                          <w:vertAlign w:val="subscript"/>
+                        </w:rPr>
+                        <w:t>3</w:t>
+                      </w:r>
+                    </w:p>
+                  </w:txbxContent>
+                </v:textbox>
+              </v:shape>
+              <v:shape id="_x0000_s71984" type="#_x0000_t202" style="position:absolute;left:1371;top:6842;width:413;height:302" filled="f" stroked="f">
+                <v:textbox style="mso-next-textbox:#_x0000_s71984" inset="0,.5mm,0,.5mm">
+                  <w:txbxContent>
+                    <w:p>
+                      <w:pPr>
+                        <w:jc w:val="center"/>
+                        <w:rPr>
+                          <w:rFonts w:ascii="Times New Roman" w:hAnsi="Times New Roman" w:cs="Times New Roman"/>
+                          <w:i/>
+                          <w:color w:val="BFBFBF" w:themeColor="background1" w:themeShade="BF"/>
+                        </w:rPr>
+                      </w:pPr>
+                      <w:r>
+                        <w:rPr>
+                          <w:rFonts w:ascii="Times New Roman" w:hAnsi="Times New Roman" w:cs="Times New Roman"/>
+                          <w:i/>
+                          <w:color w:val="BFBFBF" w:themeColor="background1" w:themeShade="BF"/>
+                          <w:sz w:val="20"/>
+                        </w:rPr>
+                        <w:t>p</w:t>
+                      </w:r>
+                      <w:r>
+                        <w:rPr>
+                          <w:rFonts w:ascii="Times New Roman" w:hAnsi="Times New Roman" w:cs="Times New Roman"/>
+                          <w:color w:val="BFBFBF" w:themeColor="background1" w:themeShade="BF"/>
+                          <w:sz w:val="20"/>
+                          <w:vertAlign w:val="subscript"/>
+                        </w:rPr>
+                        <w:t>4</w:t>
+                      </w:r>
+                    </w:p>
+                  </w:txbxContent>
+                </v:textbox>
+              </v:shape>
+              <v:shape id="_x0000_s71985" type="#_x0000_t202" style="position:absolute;left:2882;top:7729;width:413;height:304" filled="f" stroked="f">
+                <v:textbox style="mso-next-textbox:#_x0000_s71985" inset="0,.5mm,0,.5mm">
+                  <w:txbxContent>
+                    <w:p>
+                      <w:pPr>
+                        <w:jc w:val="center"/>
+                        <w:rPr>
+                          <w:rFonts w:ascii="Times New Roman" w:hAnsi="Times New Roman" w:cs="Times New Roman"/>
+                          <w:i/>
+                          <w:color w:val="BFBFBF" w:themeColor="background1" w:themeShade="BF"/>
+                        </w:rPr>
+                      </w:pPr>
+                      <w:r>
+                        <w:rPr>
+                          <w:rFonts w:ascii="Times New Roman" w:hAnsi="Times New Roman" w:cs="Times New Roman"/>
+                          <w:i/>
+                          <w:color w:val="BFBFBF" w:themeColor="background1" w:themeShade="BF"/>
+                          <w:sz w:val="20"/>
+                        </w:rPr>
+                        <w:t>V</w:t>
+                      </w:r>
+                      <w:r>
+                        <w:rPr>
+                          <w:rFonts w:ascii="Times New Roman" w:hAnsi="Times New Roman" w:cs="Times New Roman"/>
+                          <w:color w:val="BFBFBF" w:themeColor="background1" w:themeShade="BF"/>
+                          <w:sz w:val="20"/>
+                          <w:vertAlign w:val="subscript"/>
+                        </w:rPr>
+                        <w:t>4</w:t>
+                      </w:r>
+                    </w:p>
+                  </w:txbxContent>
+                </v:textbox>
+              </v:shape>
+              <v:shape id="_x0000_s71986" type="#_x0000_t202" style="position:absolute;left:3442;top:7729;width:413;height:304" filled="f" stroked="f">
+                <v:textbox style="mso-next-textbox:#_x0000_s71986" inset="0,.5mm,0,.5mm">
+                  <w:txbxContent>
+                    <w:p>
+                      <w:pPr>
+                        <w:jc w:val="center"/>
+                        <w:rPr>
+                          <w:rFonts w:ascii="Times New Roman" w:hAnsi="Times New Roman" w:cs="Times New Roman"/>
+                          <w:i/>
+                        </w:rPr>
+                      </w:pPr>
+                      <w:r>
+                        <w:rPr>
+                          <w:rFonts w:ascii="Times New Roman" w:hAnsi="Times New Roman" w:cs="Times New Roman"/>
+                          <w:i/>
+                          <w:sz w:val="20"/>
+                        </w:rPr>
+                        <w:t>V</w:t>
+                      </w:r>
+                      <w:r>
+                        <w:rPr>
+                          <w:rFonts w:ascii="Times New Roman" w:hAnsi="Times New Roman" w:cs="Times New Roman"/>
+                          <w:sz w:val="20"/>
+                          <w:vertAlign w:val="subscript"/>
+                        </w:rPr>
+                        <w:t>2</w:t>
+                      </w:r>
+                    </w:p>
+                  </w:txbxContent>
+                </v:textbox>
+              </v:shape>
+              <v:shape id="_x0000_s71987" type="#_x0000_t202" style="position:absolute;left:4272;top:7729;width:413;height:304" filled="f" stroked="f">
+                <v:textbox style="mso-next-textbox:#_x0000_s71987" inset="0,.5mm,0,.5mm">
+                  <w:txbxContent>
+                    <w:p>
+                      <w:pPr>
+                        <w:jc w:val="center"/>
+                        <w:rPr>
+                          <w:rFonts w:ascii="Times New Roman" w:hAnsi="Times New Roman" w:cs="Times New Roman"/>
+                          <w:i/>
+                        </w:rPr>
+                      </w:pPr>
+                      <w:r>
+                        <w:rPr>
+                          <w:rFonts w:ascii="Times New Roman" w:hAnsi="Times New Roman" w:cs="Times New Roman"/>
+                          <w:i/>
+                          <w:sz w:val="20"/>
+                        </w:rPr>
+                        <w:t>V</w:t>
+                      </w:r>
+                      <w:r>
+                        <w:rPr>
+                          <w:rFonts w:ascii="Times New Roman" w:hAnsi="Times New Roman" w:cs="Times New Roman"/>
+                          <w:sz w:val="20"/>
+                          <w:vertAlign w:val="subscript"/>
+                        </w:rPr>
+                        <w:t>3</w:t>
+                      </w:r>
+                    </w:p>
+                  </w:txbxContent>
+                </v:textbox>
+              </v:shape>
+            </v:group>
+            <v:group id="_x0000_s71988" style="position:absolute;left:1528;top:8910;width:3948;height:3119" coordorigin="1371,4914" coordsize="3948,3119">
+              <v:group id="_x0000_s71989" style="position:absolute;left:1843;top:5118;width:3157;height:2516" coordorigin="2473,5289" coordsize="1982,1987">
+                <v:shape id="_x0000_s71990" type="#_x0000_t32" style="position:absolute;left:1486;top:6280;width:1984;height:1;rotation:90;flip:y" o:connectortype="straight" strokeweight="1pt">
+                  <v:stroke endarrow="block"/>
+                </v:shape>
+                <v:shape id="_x0000_s71991" type="#_x0000_t32" style="position:absolute;left:2473;top:7274;width:1982;height:2" o:connectortype="straight" strokeweight="1pt">
+                  <v:stroke endarrow="block"/>
+                </v:shape>
+              </v:group>
+              <v:shape id="_x0000_s71992" type="#_x0000_t202" style="position:absolute;left:1429;top:4914;width:413;height:302" filled="f" stroked="f">
+                <v:textbox style="mso-next-textbox:#_x0000_s71992" inset="0,.5mm,0,.5mm">
+                  <w:txbxContent>
+                    <w:p>
+                      <w:pPr>
+                        <w:jc w:val="center"/>
+                        <w:rPr>
+                          <w:rFonts w:ascii="Times New Roman" w:hAnsi="Times New Roman" w:cs="Times New Roman"/>
+                          <w:i/>
+                        </w:rPr>
+                      </w:pPr>
+                      <w:r>
+                        <w:rPr>
+                          <w:rFonts w:ascii="Times New Roman" w:hAnsi="Times New Roman" w:cs="Times New Roman"/>
+                          <w:i/>
+                          <w:sz w:val="20"/>
+                        </w:rPr>
+                        <w:t>p</w:t>
+                      </w:r>
+                    </w:p>
+                  </w:txbxContent>
+                </v:textbox>
+              </v:shape>
+              <v:shape id="_x0000_s71993" type="#_x0000_t32" style="position:absolute;left:2830;top:6796;width:1644;height:1;rotation:-90" o:connectortype="straight" strokecolor="#bfbfbf [2412]">
+                <v:stroke dashstyle="dash"/>
+              </v:shape>
+              <v:shape id="_x0000_s71994" type="#_x0000_t32" style="position:absolute;left:1843;top:5973;width:1814;height:1" o:connectortype="straight" strokecolor="#bfbfbf [2412]">
+                <v:stroke dashstyle="dash"/>
+              </v:shape>
+              <v:shape id="_x0000_s71995" type="#_x0000_t32" style="position:absolute;left:4281;top:7433;width:397;height:1;rotation:-90" o:connectortype="straight">
+                <v:stroke dashstyle="dash"/>
+              </v:shape>
+              <v:shape id="_x0000_s71996" type="#_x0000_t202" style="position:absolute;left:1371;top:5492;width:413;height:302" filled="f" stroked="f">
+                <v:textbox style="mso-next-textbox:#_x0000_s71996" inset="0,.5mm,0,.5mm">
+                  <w:txbxContent>
+                    <w:p>
+                      <w:pPr>
+                        <w:jc w:val="center"/>
+                        <w:rPr>
+                          <w:rFonts w:ascii="Times New Roman" w:hAnsi="Times New Roman" w:cs="Times New Roman"/>
+                          <w:i/>
+                          <w:color w:val="BFBFBF" w:themeColor="background1" w:themeShade="BF"/>
+                        </w:rPr>
+                      </w:pPr>
+                      <w:r>
+                        <w:rPr>
+                          <w:rFonts w:ascii="Times New Roman" w:hAnsi="Times New Roman" w:cs="Times New Roman"/>
+                          <w:i/>
+                          <w:color w:val="BFBFBF" w:themeColor="background1" w:themeShade="BF"/>
+                          <w:sz w:val="20"/>
+                        </w:rPr>
+                        <w:t>p</w:t>
+                      </w:r>
+                      <w:r>
+                        <w:rPr>
+                          <w:rFonts w:ascii="Times New Roman" w:hAnsi="Times New Roman" w:cs="Times New Roman"/>
+                          <w:color w:val="BFBFBF" w:themeColor="background1" w:themeShade="BF"/>
+                          <w:sz w:val="20"/>
+                          <w:vertAlign w:val="subscript"/>
+                        </w:rPr>
+                        <w:t>1</w:t>
+                      </w:r>
+                    </w:p>
+                  </w:txbxContent>
+                </v:textbox>
+              </v:shape>
+              <v:shape id="_x0000_s71997" type="#_x0000_t202" style="position:absolute;left:4906;top:7690;width:413;height:304" filled="f" stroked="f">
+                <v:textbox style="mso-next-textbox:#_x0000_s71997" inset="0,.5mm,0,.5mm">
+                  <w:txbxContent>
+                    <w:p>
+                      <w:pPr>
+                        <w:jc w:val="center"/>
+                        <w:rPr>
+                          <w:rFonts w:ascii="Times New Roman" w:hAnsi="Times New Roman" w:cs="Times New Roman"/>
+                          <w:i/>
+                        </w:rPr>
+                      </w:pPr>
+                      <w:r>
+                        <w:rPr>
+                          <w:rFonts w:ascii="Times New Roman" w:hAnsi="Times New Roman" w:cs="Times New Roman"/>
+                          <w:i/>
+                          <w:sz w:val="20"/>
+                        </w:rPr>
+                        <w:t>V</w:t>
+                      </w:r>
+                    </w:p>
+                  </w:txbxContent>
+                </v:textbox>
+              </v:shape>
+              <v:shape id="_x0000_s71998" type="#_x0000_t202" style="position:absolute;left:2032;top:7729;width:413;height:304" filled="f" stroked="f">
+                <v:textbox style="mso-next-textbox:#_x0000_s71998" inset="0,.5mm,0,.5mm">
+                  <w:txbxContent>
+                    <w:p>
+                      <w:pPr>
+                        <w:jc w:val="center"/>
+                        <w:rPr>
+                          <w:rFonts w:ascii="Times New Roman" w:hAnsi="Times New Roman" w:cs="Times New Roman"/>
+                          <w:i/>
+                          <w:color w:val="BFBFBF" w:themeColor="background1" w:themeShade="BF"/>
+                        </w:rPr>
+                      </w:pPr>
+                      <w:r>
+                        <w:rPr>
+                          <w:rFonts w:ascii="Times New Roman" w:hAnsi="Times New Roman" w:cs="Times New Roman"/>
+                          <w:i/>
+                          <w:color w:val="BFBFBF" w:themeColor="background1" w:themeShade="BF"/>
+                          <w:sz w:val="20"/>
+                        </w:rPr>
+                        <w:t>V</w:t>
+                      </w:r>
+                      <w:r>
+                        <w:rPr>
+                          <w:rFonts w:ascii="Times New Roman" w:hAnsi="Times New Roman" w:cs="Times New Roman"/>
+                          <w:color w:val="BFBFBF" w:themeColor="background1" w:themeShade="BF"/>
+                          <w:sz w:val="20"/>
+                          <w:vertAlign w:val="subscript"/>
+                        </w:rPr>
+                        <w:t>1</w:t>
+                      </w:r>
+                    </w:p>
+                  </w:txbxContent>
+                </v:textbox>
+              </v:shape>
+              <v:shape id="_x0000_s71999" type="#_x0000_t32" style="position:absolute;left:1853;top:5652;width:397;height:1" o:connectortype="straight" strokecolor="#bfbfbf [2412]">
+                <v:stroke dashstyle="dash"/>
+              </v:shape>
+              <v:shape id="_x0000_s72000" type="#_x0000_t202" style="position:absolute;left:1892;top:5334;width:307;height:259" filled="f" stroked="f">
+                <v:textbox style="mso-next-textbox:#_x0000_s72000" inset="0,.5mm,0,.5mm">
+                  <w:txbxContent>
+                    <w:p>
+                      <w:pPr>
+                        <w:jc w:val="center"/>
+                        <w:rPr>
+                          <w:rFonts w:ascii="Times New Roman" w:hAnsi="Times New Roman" w:cs="Times New Roman"/>
+                          <w:color w:val="BFBFBF" w:themeColor="background1" w:themeShade="BF"/>
+                          <w:sz w:val="18"/>
+                        </w:rPr>
+                      </w:pPr>
+                      <w:r>
+                        <w:rPr>
+                          <w:rFonts w:ascii="Times New Roman" w:hAnsi="Times New Roman" w:cs="Times New Roman"/>
+                          <w:color w:val="BFBFBF" w:themeColor="background1" w:themeShade="BF"/>
+                          <w:sz w:val="16"/>
+                        </w:rPr>
+                        <w:t>1</w:t>
+                      </w:r>
+                    </w:p>
+                  </w:txbxContent>
+                </v:textbox>
+              </v:shape>
+              <v:group id="_x0000_s72001" style="position:absolute;left:2198;top:5619;width:2320;height:1685" coordorigin="6778,5559" coordsize="2320,1685">
+                <v:shape id="_x0000_s72002" style="position:absolute;left:8231;top:5896;width:841;height:1317" coordsize="841,1317" path="m,hdc90,589,378,1077,841,1317e" filled="f" strokecolor="#bfbfbf [2412]" strokeweight="1.25pt">
+                  <v:path arrowok="t"/>
+                </v:shape>
+                <v:shape id="_x0000_s72003" type="#_x0000_t32" style="position:absolute;left:8357;top:6588;width:228;height:1;rotation:60" o:connectortype="straight" strokecolor="#bfbfbf [2412]" strokeweight="1.25pt">
+                  <v:stroke endarrow="open"/>
+                </v:shape>
+                <v:shape id="_x0000_s72004" style="position:absolute;left:6817;top:5602;width:1401;height:294" coordsize="1042,294" path="m,hdc306,174,644,274,1042,294e" filled="f" strokecolor="#bfbfbf [2412]" strokeweight="1.25pt">
+                  <v:path arrowok="t"/>
+                </v:shape>
+                <v:shape id="_x0000_s72005" type="#_x0000_t32" style="position:absolute;left:7409;top:5815;width:227;height:1;rotation:10" o:connectortype="straight" strokecolor="#bfbfbf [2412]" strokeweight="1.25pt">
+                  <v:stroke endarrow="open"/>
+                </v:shape>
+                <v:oval id="_x0000_s72006" style="position:absolute;left:8192;top:5868;width:85;height:85" fillcolor="#bfbfbf [2412]" strokecolor="#bfbfbf [2412]">
+                  <o:lock v:ext="edit" aspectratio="t"/>
+                </v:oval>
+                <v:shape id="_x0000_s72007" style="position:absolute;left:6817;top:5602;width:841;height:1317" coordsize="841,1317" path="m,hdc90,589,378,1077,841,1317e" filled="f" strokecolor="#bfbfbf [2412]" strokeweight="1.25pt">
+                  <v:path arrowok="t"/>
+                </v:shape>
+                <v:shape id="_x0000_s72008" style="position:absolute;left:7658;top:6919;width:1401;height:294" coordsize="1042,294" path="m,hdc306,174,644,274,1042,294e" filled="f" strokecolor="red" strokeweight="1.25pt">
+                  <v:path arrowok="t"/>
+                </v:shape>
+                <v:oval id="_x0000_s72009" style="position:absolute;left:6778;top:5559;width:85;height:85" fillcolor="#bfbfbf [2412]" strokecolor="#bfbfbf [2412]">
+                  <o:lock v:ext="edit" aspectratio="t"/>
+                </v:oval>
+                <v:oval id="_x0000_s72010" style="position:absolute;left:7636;top:6893;width:85;height:85" fillcolor="black [3213]">
+                  <o:lock v:ext="edit" aspectratio="t"/>
+                </v:oval>
+                <v:oval id="_x0000_s72011" style="position:absolute;left:9013;top:7159;width:85;height:85" fillcolor="black [3213]">
+                  <o:lock v:ext="edit" aspectratio="t"/>
+                </v:oval>
+                <v:shape id="_x0000_s72012" type="#_x0000_t32" style="position:absolute;left:8130;top:7108;width:227;height:1;rotation:10;flip:x y" o:connectortype="straight" strokecolor="red" strokeweight="1.25pt">
+                  <v:stroke endarrow="open"/>
+                </v:shape>
+                <v:shape id="_x0000_s72013" type="#_x0000_t32" style="position:absolute;left:6907;top:6243;width:228;height:1;rotation:60;flip:x y" o:connectortype="straight" strokecolor="#bfbfbf [2412]" strokeweight="1.25pt">
+                  <v:stroke endarrow="open"/>
+                </v:shape>
+              </v:group>
+              <v:shape id="_x0000_s72014" type="#_x0000_t202" style="position:absolute;left:3692;top:5654;width:307;height:259" filled="f" stroked="f">
+                <v:textbox style="mso-next-textbox:#_x0000_s72014" inset="0,.5mm,0,.5mm">
+                  <w:txbxContent>
+                    <w:p>
+                      <w:pPr>
+                        <w:jc w:val="center"/>
+                        <w:rPr>
+                          <w:rFonts w:ascii="Times New Roman" w:hAnsi="Times New Roman" w:cs="Times New Roman"/>
+                          <w:color w:val="BFBFBF" w:themeColor="background1" w:themeShade="BF"/>
+                          <w:sz w:val="18"/>
+                        </w:rPr>
+                      </w:pPr>
+                      <w:r>
+                        <w:rPr>
+                          <w:rFonts w:ascii="Times New Roman" w:hAnsi="Times New Roman" w:cs="Times New Roman"/>
+                          <w:color w:val="BFBFBF" w:themeColor="background1" w:themeShade="BF"/>
+                          <w:sz w:val="16"/>
+                        </w:rPr>
+                        <w:t>2</w:t>
+                      </w:r>
+                    </w:p>
+                  </w:txbxContent>
+                </v:textbox>
+              </v:shape>
+              <v:shape id="_x0000_s72015" type="#_x0000_t202" style="position:absolute;left:2732;top:7044;width:307;height:259" filled="f" stroked="f">
+                <v:textbox style="mso-next-textbox:#_x0000_s72015" inset="0,.5mm,0,.5mm">
+                  <w:txbxContent>
+                    <w:p>
+                      <w:pPr>
+                        <w:jc w:val="center"/>
+                        <w:rPr>
+                          <w:rFonts w:ascii="Times New Roman" w:hAnsi="Times New Roman" w:cs="Times New Roman"/>
+                          <w:sz w:val="18"/>
+                        </w:rPr>
+                      </w:pPr>
+                      <w:r>
+                        <w:rPr>
+                          <w:rFonts w:ascii="Times New Roman" w:hAnsi="Times New Roman" w:cs="Times New Roman"/>
+                          <w:sz w:val="16"/>
+                        </w:rPr>
+                        <w:t>4</w:t>
+                      </w:r>
+                    </w:p>
+                  </w:txbxContent>
+                </v:textbox>
+              </v:shape>
+              <v:shape id="_x0000_s72016" type="#_x0000_t202" style="position:absolute;left:4541;top:7291;width:307;height:259" filled="f" stroked="f">
+                <v:textbox style="mso-next-textbox:#_x0000_s72016" inset="0,.5mm,0,.5mm">
+                  <w:txbxContent>
+                    <w:p>
+                      <w:pPr>
+                        <w:jc w:val="center"/>
+                        <w:rPr>
+                          <w:rFonts w:ascii="Times New Roman" w:hAnsi="Times New Roman" w:cs="Times New Roman"/>
+                          <w:sz w:val="18"/>
+                        </w:rPr>
+                      </w:pPr>
+                      <w:r>
+                        <w:rPr>
+                          <w:rFonts w:ascii="Times New Roman" w:hAnsi="Times New Roman" w:cs="Times New Roman"/>
+                          <w:sz w:val="16"/>
+                        </w:rPr>
+                        <w:t>3</w:t>
+                      </w:r>
+                    </w:p>
+                  </w:txbxContent>
+                </v:textbox>
+              </v:shape>
+              <v:shape id="_x0000_s72017" type="#_x0000_t32" style="position:absolute;left:1848;top:7268;width:2608;height:1" o:connectortype="straight">
+                <v:stroke dashstyle="dash"/>
+              </v:shape>
+              <v:shape id="_x0000_s72018" type="#_x0000_t32" style="position:absolute;left:1854;top:6998;width:1247;height:1" o:connectortype="straight" strokecolor="black [3213]">
+                <v:stroke dashstyle="dash"/>
+              </v:shape>
+              <v:shape id="_x0000_s72019" type="#_x0000_t32" style="position:absolute;left:2779;top:7320;width:624;height:1;rotation:-90" o:connectortype="straight">
+                <v:stroke dashstyle="dash"/>
+              </v:shape>
+              <v:shape id="_x0000_s72020" type="#_x0000_t32" style="position:absolute;left:1246;top:6637;width:1984;height:1;rotation:-90" o:connectortype="straight" strokecolor="#bfbfbf [2412]">
+                <v:stroke dashstyle="dash"/>
+              </v:shape>
+              <v:shape id="_x0000_s72021" type="#_x0000_t202" style="position:absolute;left:1371;top:5802;width:413;height:302" filled="f" stroked="f">
+                <v:textbox style="mso-next-textbox:#_x0000_s72021" inset="0,.5mm,0,.5mm">
+                  <w:txbxContent>
+                    <w:p>
+                      <w:pPr>
+                        <w:jc w:val="center"/>
+                        <w:rPr>
+                          <w:rFonts w:ascii="Times New Roman" w:hAnsi="Times New Roman" w:cs="Times New Roman"/>
+                          <w:i/>
+                          <w:color w:val="BFBFBF" w:themeColor="background1" w:themeShade="BF"/>
+                        </w:rPr>
+                      </w:pPr>
+                      <w:r>
+                        <w:rPr>
+                          <w:rFonts w:ascii="Times New Roman" w:hAnsi="Times New Roman" w:cs="Times New Roman"/>
+                          <w:i/>
+                          <w:color w:val="BFBFBF" w:themeColor="background1" w:themeShade="BF"/>
+                          <w:sz w:val="20"/>
+                        </w:rPr>
+                        <w:t>p</w:t>
+                      </w:r>
+                      <w:r>
+                        <w:rPr>
+                          <w:rFonts w:ascii="Times New Roman" w:hAnsi="Times New Roman" w:cs="Times New Roman"/>
+                          <w:color w:val="BFBFBF" w:themeColor="background1" w:themeShade="BF"/>
+                          <w:sz w:val="20"/>
+                          <w:vertAlign w:val="subscript"/>
+                        </w:rPr>
+                        <w:t>2</w:t>
+                      </w:r>
+                    </w:p>
+                  </w:txbxContent>
+                </v:textbox>
+              </v:shape>
+              <v:shape id="_x0000_s72022" type="#_x0000_t202" style="position:absolute;left:1371;top:7102;width:413;height:302" filled="f" stroked="f">
+                <v:textbox style="mso-next-textbox:#_x0000_s72022" inset="0,.5mm,0,.5mm">
+                  <w:txbxContent>
+                    <w:p>
+                      <w:pPr>
+                        <w:jc w:val="center"/>
+                        <w:rPr>
+                          <w:rFonts w:ascii="Times New Roman" w:hAnsi="Times New Roman" w:cs="Times New Roman"/>
+                          <w:i/>
+                        </w:rPr>
+                      </w:pPr>
+                      <w:r>
+                        <w:rPr>
+                          <w:rFonts w:ascii="Times New Roman" w:hAnsi="Times New Roman" w:cs="Times New Roman"/>
+                          <w:i/>
+                          <w:sz w:val="20"/>
+                        </w:rPr>
+                        <w:t>p</w:t>
+                      </w:r>
+                      <w:r>
+                        <w:rPr>
+                          <w:rFonts w:ascii="Times New Roman" w:hAnsi="Times New Roman" w:cs="Times New Roman"/>
+                          <w:sz w:val="20"/>
+                          <w:vertAlign w:val="subscript"/>
+                        </w:rPr>
+                        <w:t>3</w:t>
+                      </w:r>
+                    </w:p>
+                  </w:txbxContent>
+                </v:textbox>
+              </v:shape>
+              <v:shape id="_x0000_s72023" type="#_x0000_t202" style="position:absolute;left:1371;top:6842;width:413;height:302" filled="f" stroked="f">
+                <v:textbox style="mso-next-textbox:#_x0000_s72023" inset="0,.5mm,0,.5mm">
+                  <w:txbxContent>
+                    <w:p>
+                      <w:pPr>
+                        <w:jc w:val="center"/>
+                        <w:rPr>
+                          <w:rFonts w:ascii="Times New Roman" w:hAnsi="Times New Roman" w:cs="Times New Roman"/>
+                          <w:i/>
+                        </w:rPr>
+                      </w:pPr>
+                      <w:r>
+                        <w:rPr>
+                          <w:rFonts w:ascii="Times New Roman" w:hAnsi="Times New Roman" w:cs="Times New Roman"/>
+                          <w:i/>
+                          <w:sz w:val="20"/>
+                        </w:rPr>
+                        <w:t>p</w:t>
+                      </w:r>
+                      <w:r>
+                        <w:rPr>
+                          <w:rFonts w:ascii="Times New Roman" w:hAnsi="Times New Roman" w:cs="Times New Roman"/>
+                          <w:sz w:val="20"/>
+                          <w:vertAlign w:val="subscript"/>
+                        </w:rPr>
+                        <w:t>4</w:t>
+                      </w:r>
+                    </w:p>
+                  </w:txbxContent>
+                </v:textbox>
+              </v:shape>
+              <v:shape id="_x0000_s72024" type="#_x0000_t202" style="position:absolute;left:2882;top:7729;width:413;height:304" filled="f" stroked="f">
+                <v:textbox style="mso-next-textbox:#_x0000_s72024" inset="0,.5mm,0,.5mm">
+                  <w:txbxContent>
+                    <w:p>
+                      <w:pPr>
+                        <w:jc w:val="center"/>
+                        <w:rPr>
+                          <w:rFonts w:ascii="Times New Roman" w:hAnsi="Times New Roman" w:cs="Times New Roman"/>
+                          <w:i/>
+                        </w:rPr>
+                      </w:pPr>
+                      <w:r>
+                        <w:rPr>
+                          <w:rFonts w:ascii="Times New Roman" w:hAnsi="Times New Roman" w:cs="Times New Roman"/>
+                          <w:i/>
+                          <w:sz w:val="20"/>
+                        </w:rPr>
+                        <w:t>V</w:t>
+                      </w:r>
+                      <w:r>
+                        <w:rPr>
+                          <w:rFonts w:ascii="Times New Roman" w:hAnsi="Times New Roman" w:cs="Times New Roman"/>
+                          <w:sz w:val="20"/>
+                          <w:vertAlign w:val="subscript"/>
+                        </w:rPr>
+                        <w:t>4</w:t>
+                      </w:r>
+                    </w:p>
+                  </w:txbxContent>
+                </v:textbox>
+              </v:shape>
+              <v:shape id="_x0000_s72025" type="#_x0000_t202" style="position:absolute;left:3442;top:7729;width:413;height:304" filled="f" stroked="f">
+                <v:textbox style="mso-next-textbox:#_x0000_s72025" inset="0,.5mm,0,.5mm">
+                  <w:txbxContent>
+                    <w:p>
+                      <w:pPr>
+                        <w:jc w:val="center"/>
+                        <w:rPr>
+                          <w:rFonts w:ascii="Times New Roman" w:hAnsi="Times New Roman" w:cs="Times New Roman"/>
+                          <w:i/>
+                          <w:color w:val="BFBFBF" w:themeColor="background1" w:themeShade="BF"/>
+                        </w:rPr>
+                      </w:pPr>
+                      <w:r>
+                        <w:rPr>
+                          <w:rFonts w:ascii="Times New Roman" w:hAnsi="Times New Roman" w:cs="Times New Roman"/>
+                          <w:i/>
+                          <w:color w:val="BFBFBF" w:themeColor="background1" w:themeShade="BF"/>
+                          <w:sz w:val="20"/>
+                        </w:rPr>
+                        <w:t>V</w:t>
+                      </w:r>
+                      <w:r>
+                        <w:rPr>
+                          <w:rFonts w:ascii="Times New Roman" w:hAnsi="Times New Roman" w:cs="Times New Roman"/>
+                          <w:color w:val="BFBFBF" w:themeColor="background1" w:themeShade="BF"/>
+                          <w:sz w:val="20"/>
+                          <w:vertAlign w:val="subscript"/>
+                        </w:rPr>
+                        <w:t>2</w:t>
+                      </w:r>
+                    </w:p>
+                  </w:txbxContent>
+                </v:textbox>
+              </v:shape>
+              <v:shape id="_x0000_s72026" type="#_x0000_t202" style="position:absolute;left:4272;top:7729;width:413;height:304" filled="f" stroked="f">
+                <v:textbox style="mso-next-textbox:#_x0000_s72026" inset="0,.5mm,0,.5mm">
+                  <w:txbxContent>
+                    <w:p>
+                      <w:pPr>
+                        <w:jc w:val="center"/>
+                        <w:rPr>
+                          <w:rFonts w:ascii="Times New Roman" w:hAnsi="Times New Roman" w:cs="Times New Roman"/>
+                          <w:i/>
+                        </w:rPr>
+                      </w:pPr>
+                      <w:r>
+                        <w:rPr>
+                          <w:rFonts w:ascii="Times New Roman" w:hAnsi="Times New Roman" w:cs="Times New Roman"/>
+                          <w:i/>
+                          <w:sz w:val="20"/>
+                        </w:rPr>
+                        <w:t>V</w:t>
+                      </w:r>
+                      <w:r>
+                        <w:rPr>
+                          <w:rFonts w:ascii="Times New Roman" w:hAnsi="Times New Roman" w:cs="Times New Roman"/>
+                          <w:sz w:val="20"/>
+                          <w:vertAlign w:val="subscript"/>
+                        </w:rPr>
+                        <w:t>3</w:t>
+                      </w:r>
+                    </w:p>
+                  </w:txbxContent>
+                </v:textbox>
+              </v:shape>
+            </v:group>
+            <v:group id="_x0000_s72027" style="position:absolute;left:6201;top:8910;width:3948;height:3119" coordorigin="1371,4914" coordsize="3948,3119">
+              <v:group id="_x0000_s72028" style="position:absolute;left:1843;top:5118;width:3157;height:2516" coordorigin="2473,5289" coordsize="1982,1987">
+                <v:shape id="_x0000_s72029" type="#_x0000_t32" style="position:absolute;left:1486;top:6280;width:1984;height:1;rotation:90;flip:y" o:connectortype="straight" strokeweight="1pt">
+                  <v:stroke endarrow="block"/>
+                </v:shape>
+                <v:shape id="_x0000_s72030" type="#_x0000_t32" style="position:absolute;left:2473;top:7274;width:1982;height:2" o:connectortype="straight" strokeweight="1pt">
+                  <v:stroke endarrow="block"/>
+                </v:shape>
+              </v:group>
+              <v:shape id="_x0000_s72031" type="#_x0000_t202" style="position:absolute;left:1429;top:4914;width:413;height:302" filled="f" stroked="f">
+                <v:textbox style="mso-next-textbox:#_x0000_s72031" inset="0,.5mm,0,.5mm">
+                  <w:txbxContent>
+                    <w:p>
+                      <w:pPr>
+                        <w:jc w:val="center"/>
+                        <w:rPr>
+                          <w:rFonts w:ascii="Times New Roman" w:hAnsi="Times New Roman" w:cs="Times New Roman"/>
+                          <w:i/>
+                        </w:rPr>
+                      </w:pPr>
+                      <w:r>
+                        <w:rPr>
+                          <w:rFonts w:ascii="Times New Roman" w:hAnsi="Times New Roman" w:cs="Times New Roman"/>
+                          <w:i/>
+                          <w:sz w:val="20"/>
+                        </w:rPr>
+                        <w:t>p</w:t>
+                      </w:r>
+                    </w:p>
+                  </w:txbxContent>
+                </v:textbox>
+              </v:shape>
+              <v:shape id="_x0000_s72032" type="#_x0000_t32" style="position:absolute;left:2830;top:6796;width:1644;height:1;rotation:-90" o:connectortype="straight" strokecolor="#bfbfbf [2412]">
+                <v:stroke dashstyle="dash"/>
+              </v:shape>
+              <v:shape id="_x0000_s72033" type="#_x0000_t32" style="position:absolute;left:1843;top:5973;width:1814;height:1" o:connectortype="straight" strokecolor="#bfbfbf [2412]">
+                <v:stroke dashstyle="dash"/>
+              </v:shape>
+              <v:shape id="_x0000_s72034" type="#_x0000_t32" style="position:absolute;left:4281;top:7433;width:397;height:1;rotation:-90" o:connectortype="straight" strokecolor="#bfbfbf [2412]">
+                <v:stroke dashstyle="dash"/>
+              </v:shape>
+              <v:shape id="_x0000_s72035" type="#_x0000_t202" style="position:absolute;left:1371;top:5492;width:413;height:302" filled="f" stroked="f">
+                <v:textbox style="mso-next-textbox:#_x0000_s72035" inset="0,.5mm,0,.5mm">
+                  <w:txbxContent>
+                    <w:p>
+                      <w:pPr>
+                        <w:jc w:val="center"/>
+                        <w:rPr>
+                          <w:rFonts w:ascii="Times New Roman" w:hAnsi="Times New Roman" w:cs="Times New Roman"/>
+                          <w:i/>
+                        </w:rPr>
+                      </w:pPr>
+                      <w:r>
+                        <w:rPr>
+                          <w:rFonts w:ascii="Times New Roman" w:hAnsi="Times New Roman" w:cs="Times New Roman"/>
+                          <w:i/>
+                          <w:sz w:val="20"/>
+                        </w:rPr>
+                        <w:t>p</w:t>
+                      </w:r>
+                      <w:r>
+                        <w:rPr>
+                          <w:rFonts w:ascii="Times New Roman" w:hAnsi="Times New Roman" w:cs="Times New Roman"/>
+                          <w:sz w:val="20"/>
+                          <w:vertAlign w:val="subscript"/>
+                        </w:rPr>
+                        <w:t>1</w:t>
+                      </w:r>
+                    </w:p>
+                  </w:txbxContent>
+                </v:textbox>
+              </v:shape>
+              <v:shape id="_x0000_s72036" type="#_x0000_t202" style="position:absolute;left:4906;top:7690;width:413;height:304" filled="f" stroked="f">
+                <v:textbox style="mso-next-textbox:#_x0000_s72036" inset="0,.5mm,0,.5mm">
+                  <w:txbxContent>
+                    <w:p>
+                      <w:pPr>
+                        <w:jc w:val="center"/>
+                        <w:rPr>
+                          <w:rFonts w:ascii="Times New Roman" w:hAnsi="Times New Roman" w:cs="Times New Roman"/>
+                          <w:i/>
+                        </w:rPr>
+                      </w:pPr>
+                      <w:r>
+                        <w:rPr>
+                          <w:rFonts w:ascii="Times New Roman" w:hAnsi="Times New Roman" w:cs="Times New Roman"/>
+                          <w:i/>
+                          <w:sz w:val="20"/>
+                        </w:rPr>
+                        <w:t>V</w:t>
+                      </w:r>
+                    </w:p>
+                  </w:txbxContent>
+                </v:textbox>
+              </v:shape>
+              <v:shape id="_x0000_s72037" type="#_x0000_t202" style="position:absolute;left:2032;top:7729;width:413;height:304" filled="f" stroked="f">
+                <v:textbox style="mso-next-textbox:#_x0000_s72037" inset="0,.5mm,0,.5mm">
+                  <w:txbxContent>
+                    <w:p>
+                      <w:pPr>
+                        <w:jc w:val="center"/>
+                        <w:rPr>
+                          <w:rFonts w:ascii="Times New Roman" w:hAnsi="Times New Roman" w:cs="Times New Roman"/>
+                          <w:i/>
+                        </w:rPr>
+                      </w:pPr>
+                      <w:r>
+                        <w:rPr>
+                          <w:rFonts w:ascii="Times New Roman" w:hAnsi="Times New Roman" w:cs="Times New Roman"/>
+                          <w:i/>
+                          <w:sz w:val="20"/>
+                        </w:rPr>
+                        <w:t>V</w:t>
+                      </w:r>
+                      <w:r>
+                        <w:rPr>
+                          <w:rFonts w:ascii="Times New Roman" w:hAnsi="Times New Roman" w:cs="Times New Roman"/>
+                          <w:sz w:val="20"/>
+                          <w:vertAlign w:val="subscript"/>
+                        </w:rPr>
+                        <w:t>1</w:t>
+                      </w:r>
+                    </w:p>
+                  </w:txbxContent>
+                </v:textbox>
+              </v:shape>
+              <v:shape id="_x0000_s72038" type="#_x0000_t32" style="position:absolute;left:1853;top:5652;width:397;height:1" o:connectortype="straight">
+                <v:stroke dashstyle="dash"/>
+              </v:shape>
+              <v:shape id="_x0000_s72039" type="#_x0000_t202" style="position:absolute;left:1892;top:5334;width:307;height:259" filled="f" stroked="f">
+                <v:textbox style="mso-next-textbox:#_x0000_s72039" inset="0,.5mm,0,.5mm">
+                  <w:txbxContent>
+                    <w:p>
+                      <w:pPr>
+                        <w:jc w:val="center"/>
+                        <w:rPr>
+                          <w:rFonts w:ascii="Times New Roman" w:hAnsi="Times New Roman" w:cs="Times New Roman"/>
+                          <w:sz w:val="18"/>
+                        </w:rPr>
+                      </w:pPr>
+                      <w:r>
+                        <w:rPr>
+                          <w:rFonts w:ascii="Times New Roman" w:hAnsi="Times New Roman" w:cs="Times New Roman"/>
+                          <w:sz w:val="16"/>
+                        </w:rPr>
+                        <w:t>1</w:t>
+                      </w:r>
+                    </w:p>
+                  </w:txbxContent>
+                </v:textbox>
+              </v:shape>
+              <v:group id="_x0000_s72040" style="position:absolute;left:2198;top:5619;width:2320;height:1685" coordorigin="6778,5559" coordsize="2320,1685">
+                <v:shape id="_x0000_s72041" style="position:absolute;left:8231;top:5896;width:841;height:1317" coordsize="841,1317" path="m,hdc90,589,378,1077,841,1317e" filled="f" strokecolor="#bfbfbf [2412]" strokeweight="1.25pt">
+                  <v:path arrowok="t"/>
+                </v:shape>
+                <v:shape id="_x0000_s72042" type="#_x0000_t32" style="position:absolute;left:8357;top:6588;width:228;height:1;rotation:60" o:connectortype="straight" strokecolor="#bfbfbf [2412]" strokeweight="1.25pt">
+                  <v:stroke endarrow="open"/>
+                </v:shape>
+                <v:shape id="_x0000_s72043" style="position:absolute;left:6817;top:5602;width:1401;height:294" coordsize="1042,294" path="m,hdc306,174,644,274,1042,294e" filled="f" strokecolor="#bfbfbf [2412]" strokeweight="1.25pt">
+                  <v:path arrowok="t"/>
+                </v:shape>
+                <v:shape id="_x0000_s72044" type="#_x0000_t32" style="position:absolute;left:7409;top:5815;width:227;height:1;rotation:10" o:connectortype="straight" strokecolor="#bfbfbf [2412]" strokeweight="1.25pt">
+                  <v:stroke endarrow="open"/>
+                </v:shape>
+                <v:oval id="_x0000_s72045" style="position:absolute;left:8192;top:5868;width:85;height:85" fillcolor="#bfbfbf [2412]" strokecolor="#bfbfbf [2412]">
+                  <o:lock v:ext="edit" aspectratio="t"/>
+                </v:oval>
+                <v:shape id="_x0000_s72046" style="position:absolute;left:6817;top:5602;width:841;height:1317" coordsize="841,1317" path="m,hdc90,589,378,1077,841,1317e" filled="f" strokecolor="red" strokeweight="1.25pt">
+                  <v:path arrowok="t"/>
+                </v:shape>
+                <v:shape id="_x0000_s72047" style="position:absolute;left:7658;top:6919;width:1401;height:294" coordsize="1042,294" path="m,hdc306,174,644,274,1042,294e" filled="f" strokecolor="#bfbfbf [2412]" strokeweight="1.25pt">
+                  <v:path arrowok="t"/>
+                </v:shape>
+                <v:oval id="_x0000_s72048" style="position:absolute;left:6778;top:5559;width:85;height:85" fillcolor="black [3213]">
+                  <o:lock v:ext="edit" aspectratio="t"/>
+                </v:oval>
+                <v:oval id="_x0000_s72049" style="position:absolute;left:7636;top:6893;width:85;height:85" fillcolor="black [3213]">
+                  <o:lock v:ext="edit" aspectratio="t"/>
+                </v:oval>
+                <v:oval id="_x0000_s72050" style="position:absolute;left:9013;top:7159;width:85;height:85" fillcolor="#bfbfbf [2412]" strokecolor="#bfbfbf [2412]">
+                  <o:lock v:ext="edit" aspectratio="t"/>
+                </v:oval>
+                <v:shape id="_x0000_s72051" type="#_x0000_t32" style="position:absolute;left:8130;top:7108;width:227;height:1;rotation:10;flip:x y" o:connectortype="straight" strokecolor="#bfbfbf [2412]" strokeweight="1.25pt">
+                  <v:stroke endarrow="open"/>
+                </v:shape>
+                <v:shape id="_x0000_s72052" type="#_x0000_t32" style="position:absolute;left:6907;top:6243;width:228;height:1;rotation:60;flip:x y" o:connectortype="straight" strokecolor="red" strokeweight="1.25pt">
+                  <v:stroke endarrow="open"/>
+                </v:shape>
+              </v:group>
+              <v:shape id="_x0000_s72053" type="#_x0000_t202" style="position:absolute;left:3692;top:5654;width:307;height:259" filled="f" stroked="f">
+                <v:textbox style="mso-next-textbox:#_x0000_s72053" inset="0,.5mm,0,.5mm">
+                  <w:txbxContent>
+                    <w:p>
+                      <w:pPr>
+                        <w:jc w:val="center"/>
+                        <w:rPr>
+                          <w:rFonts w:ascii="Times New Roman" w:hAnsi="Times New Roman" w:cs="Times New Roman"/>
+                          <w:color w:val="BFBFBF" w:themeColor="background1" w:themeShade="BF"/>
+                          <w:sz w:val="18"/>
+                        </w:rPr>
+                      </w:pPr>
+                      <w:r>
+                        <w:rPr>
+                          <w:rFonts w:ascii="Times New Roman" w:hAnsi="Times New Roman" w:cs="Times New Roman"/>
+                          <w:color w:val="BFBFBF" w:themeColor="background1" w:themeShade="BF"/>
+                          <w:sz w:val="16"/>
+                        </w:rPr>
+                        <w:t>2</w:t>
+                      </w:r>
+                    </w:p>
+                  </w:txbxContent>
+                </v:textbox>
+              </v:shape>
+              <v:shape id="_x0000_s72054" type="#_x0000_t202" style="position:absolute;left:2732;top:7044;width:307;height:259" filled="f" stroked="f">
+                <v:textbox style="mso-next-textbox:#_x0000_s72054" inset="0,.5mm,0,.5mm">
+                  <w:txbxContent>
+                    <w:p>
+                      <w:pPr>
+                        <w:jc w:val="center"/>
+                        <w:rPr>
+                          <w:rFonts w:ascii="Times New Roman" w:hAnsi="Times New Roman" w:cs="Times New Roman"/>
+                          <w:sz w:val="18"/>
+                        </w:rPr>
+                      </w:pPr>
+                      <w:r>
+                        <w:rPr>
+                          <w:rFonts w:ascii="Times New Roman" w:hAnsi="Times New Roman" w:cs="Times New Roman"/>
+                          <w:sz w:val="16"/>
+                        </w:rPr>
+                        <w:t>4</w:t>
+                      </w:r>
+                    </w:p>
+                  </w:txbxContent>
+                </v:textbox>
+              </v:shape>
+              <v:shape id="_x0000_s72055" type="#_x0000_t202" style="position:absolute;left:4541;top:7291;width:307;height:259" filled="f" stroked="f">
+                <v:textbox style="mso-next-textbox:#_x0000_s72055" inset="0,.5mm,0,.5mm">
+                  <w:txbxContent>
+                    <w:p>
+                      <w:pPr>
+                        <w:jc w:val="center"/>
+                        <w:rPr>
+                          <w:rFonts w:ascii="Times New Roman" w:hAnsi="Times New Roman" w:cs="Times New Roman"/>
+                          <w:color w:val="BFBFBF" w:themeColor="background1" w:themeShade="BF"/>
+                          <w:sz w:val="18"/>
+                        </w:rPr>
+                      </w:pPr>
+                      <w:r>
+                        <w:rPr>
+                          <w:rFonts w:ascii="Times New Roman" w:hAnsi="Times New Roman" w:cs="Times New Roman"/>
+                          <w:color w:val="BFBFBF" w:themeColor="background1" w:themeShade="BF"/>
+                          <w:sz w:val="16"/>
+                        </w:rPr>
+                        <w:t>3</w:t>
+                      </w:r>
+                    </w:p>
+                    <w:p>
+                      <w:pPr>
+                        <w:rPr>
+                          <w:color w:val="BFBFBF" w:themeColor="background1" w:themeShade="BF"/>
+                        </w:rPr>
+                      </w:pPr>
+                    </w:p>
+                  </w:txbxContent>
+                </v:textbox>
+              </v:shape>
+              <v:shape id="_x0000_s72056" type="#_x0000_t32" style="position:absolute;left:1848;top:7268;width:2608;height:1" o:connectortype="straight" strokecolor="#bfbfbf [2412]">
+                <v:stroke dashstyle="dash"/>
+              </v:shape>
+              <v:shape id="_x0000_s72057" type="#_x0000_t32" style="position:absolute;left:1854;top:6998;width:1247;height:1" o:connectortype="straight">
+                <v:stroke dashstyle="dash"/>
+              </v:shape>
+              <v:shape id="_x0000_s72058" type="#_x0000_t32" style="position:absolute;left:2779;top:7320;width:624;height:1;rotation:-90" o:connectortype="straight">
+                <v:stroke dashstyle="dash"/>
+              </v:shape>
+              <v:shape id="_x0000_s72059" type="#_x0000_t32" style="position:absolute;left:1246;top:6637;width:1984;height:1;rotation:-90" o:connectortype="straight">
+                <v:stroke dashstyle="dash"/>
+              </v:shape>
+              <v:shape id="_x0000_s72060" type="#_x0000_t202" style="position:absolute;left:1371;top:5802;width:413;height:302" filled="f" stroked="f">
+                <v:textbox style="mso-next-textbox:#_x0000_s72060" inset="0,.5mm,0,.5mm">
+                  <w:txbxContent>
+                    <w:p>
+                      <w:pPr>
+                        <w:jc w:val="center"/>
+                        <w:rPr>
+                          <w:rFonts w:ascii="Times New Roman" w:hAnsi="Times New Roman" w:cs="Times New Roman"/>
+                          <w:i/>
+                          <w:color w:val="BFBFBF" w:themeColor="background1" w:themeShade="BF"/>
+                        </w:rPr>
+                      </w:pPr>
+                      <w:r>
+                        <w:rPr>
+                          <w:rFonts w:ascii="Times New Roman" w:hAnsi="Times New Roman" w:cs="Times New Roman"/>
+                          <w:i/>
+                          <w:color w:val="BFBFBF" w:themeColor="background1" w:themeShade="BF"/>
+                          <w:sz w:val="20"/>
+                        </w:rPr>
+                        <w:t>p</w:t>
+                      </w:r>
+                      <w:r>
+                        <w:rPr>
+                          <w:rFonts w:ascii="Times New Roman" w:hAnsi="Times New Roman" w:cs="Times New Roman"/>
+                          <w:color w:val="BFBFBF" w:themeColor="background1" w:themeShade="BF"/>
+                          <w:sz w:val="20"/>
+                          <w:vertAlign w:val="subscript"/>
+                        </w:rPr>
+                        <w:t>2</w:t>
+                      </w:r>
+                    </w:p>
+                  </w:txbxContent>
+                </v:textbox>
+              </v:shape>
+              <v:shape id="_x0000_s72061" type="#_x0000_t202" style="position:absolute;left:1371;top:7102;width:413;height:302" filled="f" stroked="f">
+                <v:textbox style="mso-next-textbox:#_x0000_s72061" inset="0,.5mm,0,.5mm">
+                  <w:txbxContent>
+                    <w:p>
+                      <w:pPr>
+                        <w:jc w:val="center"/>
+                        <w:rPr>
+                          <w:rFonts w:ascii="Times New Roman" w:hAnsi="Times New Roman" w:cs="Times New Roman"/>
+                          <w:i/>
+                          <w:color w:val="BFBFBF" w:themeColor="background1" w:themeShade="BF"/>
+                        </w:rPr>
+                      </w:pPr>
+                      <w:r>
+                        <w:rPr>
+                          <w:rFonts w:ascii="Times New Roman" w:hAnsi="Times New Roman" w:cs="Times New Roman"/>
+                          <w:i/>
+                          <w:color w:val="BFBFBF" w:themeColor="background1" w:themeShade="BF"/>
+                          <w:sz w:val="20"/>
+                        </w:rPr>
+                        <w:t>p</w:t>
+                      </w:r>
+                      <w:r>
+                        <w:rPr>
+                          <w:rFonts w:ascii="Times New Roman" w:hAnsi="Times New Roman" w:cs="Times New Roman"/>
+                          <w:color w:val="BFBFBF" w:themeColor="background1" w:themeShade="BF"/>
+                          <w:sz w:val="20"/>
+                          <w:vertAlign w:val="subscript"/>
+                        </w:rPr>
+                        <w:t>3</w:t>
+                      </w:r>
+                    </w:p>
+                  </w:txbxContent>
+                </v:textbox>
+              </v:shape>
+              <v:shape id="_x0000_s72062" type="#_x0000_t202" style="position:absolute;left:1371;top:6842;width:413;height:302" filled="f" stroked="f">
+                <v:textbox style="mso-next-textbox:#_x0000_s72062" inset="0,.5mm,0,.5mm">
+                  <w:txbxContent>
+                    <w:p>
+                      <w:pPr>
+                        <w:jc w:val="center"/>
+                        <w:rPr>
+                          <w:rFonts w:ascii="Times New Roman" w:hAnsi="Times New Roman" w:cs="Times New Roman"/>
+                          <w:i/>
+                        </w:rPr>
+                      </w:pPr>
+                      <w:r>
+                        <w:rPr>
+                          <w:rFonts w:ascii="Times New Roman" w:hAnsi="Times New Roman" w:cs="Times New Roman"/>
+                          <w:i/>
+                          <w:sz w:val="20"/>
+                        </w:rPr>
+                        <w:t>p</w:t>
+                      </w:r>
+                      <w:r>
+                        <w:rPr>
+                          <w:rFonts w:ascii="Times New Roman" w:hAnsi="Times New Roman" w:cs="Times New Roman"/>
+                          <w:sz w:val="20"/>
+                          <w:vertAlign w:val="subscript"/>
+                        </w:rPr>
+                        <w:t>4</w:t>
+                      </w:r>
+                    </w:p>
+                  </w:txbxContent>
+                </v:textbox>
+              </v:shape>
+              <v:shape id="_x0000_s72063" type="#_x0000_t202" style="position:absolute;left:2882;top:7729;width:413;height:304" filled="f" stroked="f">
+                <v:textbox style="mso-next-textbox:#_x0000_s72063" inset="0,.5mm,0,.5mm">
+                  <w:txbxContent>
+                    <w:p>
+                      <w:pPr>
+                        <w:jc w:val="center"/>
+                        <w:rPr>
+                          <w:rFonts w:ascii="Times New Roman" w:hAnsi="Times New Roman" w:cs="Times New Roman"/>
+                          <w:i/>
+                        </w:rPr>
+                      </w:pPr>
+                      <w:r>
+                        <w:rPr>
+                          <w:rFonts w:ascii="Times New Roman" w:hAnsi="Times New Roman" w:cs="Times New Roman"/>
+                          <w:i/>
+                          <w:sz w:val="20"/>
+                        </w:rPr>
+                        <w:t>V</w:t>
+                      </w:r>
+                      <w:r>
+                        <w:rPr>
+                          <w:rFonts w:ascii="Times New Roman" w:hAnsi="Times New Roman" w:cs="Times New Roman"/>
+                          <w:sz w:val="20"/>
+                          <w:vertAlign w:val="subscript"/>
+                        </w:rPr>
+                        <w:t>4</w:t>
+                      </w:r>
+                    </w:p>
+                  </w:txbxContent>
+                </v:textbox>
+              </v:shape>
+              <v:shape id="_x0000_s72064" type="#_x0000_t202" style="position:absolute;left:3442;top:7729;width:413;height:304" filled="f" stroked="f">
+                <v:textbox style="mso-next-textbox:#_x0000_s72064" inset="0,.5mm,0,.5mm">
+                  <w:txbxContent>
+                    <w:p>
+                      <w:pPr>
+                        <w:jc w:val="center"/>
+                        <w:rPr>
+                          <w:rFonts w:ascii="Times New Roman" w:hAnsi="Times New Roman" w:cs="Times New Roman"/>
+                          <w:i/>
+                          <w:color w:val="BFBFBF" w:themeColor="background1" w:themeShade="BF"/>
+                        </w:rPr>
+                      </w:pPr>
+                      <w:r>
+                        <w:rPr>
+                          <w:rFonts w:ascii="Times New Roman" w:hAnsi="Times New Roman" w:cs="Times New Roman"/>
+                          <w:i/>
+                          <w:color w:val="BFBFBF" w:themeColor="background1" w:themeShade="BF"/>
+                          <w:sz w:val="20"/>
+                        </w:rPr>
+                        <w:t>V</w:t>
+                      </w:r>
+                      <w:r>
+                        <w:rPr>
+                          <w:rFonts w:ascii="Times New Roman" w:hAnsi="Times New Roman" w:cs="Times New Roman"/>
+                          <w:color w:val="BFBFBF" w:themeColor="background1" w:themeShade="BF"/>
+                          <w:sz w:val="20"/>
+                          <w:vertAlign w:val="subscript"/>
+                        </w:rPr>
+                        <w:t>2</w:t>
+                      </w:r>
+                    </w:p>
+                  </w:txbxContent>
+                </v:textbox>
+              </v:shape>
+              <v:shape id="_x0000_s72065" type="#_x0000_t202" style="position:absolute;left:4272;top:7729;width:413;height:304" filled="f" stroked="f">
+                <v:textbox style="mso-next-textbox:#_x0000_s72065" inset="0,.5mm,0,.5mm">
+                  <w:txbxContent>
+                    <w:p>
+                      <w:pPr>
+                        <w:jc w:val="center"/>
+                        <w:rPr>
+                          <w:rFonts w:ascii="Times New Roman" w:hAnsi="Times New Roman" w:cs="Times New Roman"/>
+                          <w:i/>
+                          <w:color w:val="BFBFBF" w:themeColor="background1" w:themeShade="BF"/>
+                        </w:rPr>
+                      </w:pPr>
+                      <w:r>
+                        <w:rPr>
+                          <w:rFonts w:ascii="Times New Roman" w:hAnsi="Times New Roman" w:cs="Times New Roman"/>
+                          <w:i/>
+                          <w:color w:val="BFBFBF" w:themeColor="background1" w:themeShade="BF"/>
+                          <w:sz w:val="20"/>
+                        </w:rPr>
+                        <w:t>V</w:t>
+                      </w:r>
+                      <w:r>
+                        <w:rPr>
+                          <w:rFonts w:ascii="Times New Roman" w:hAnsi="Times New Roman" w:cs="Times New Roman"/>
+                          <w:color w:val="BFBFBF" w:themeColor="background1" w:themeShade="BF"/>
+                          <w:sz w:val="20"/>
+                          <w:vertAlign w:val="subscript"/>
+                        </w:rPr>
+                        <w:t>3</w:t>
+                      </w:r>
+                    </w:p>
+                  </w:txbxContent>
+                </v:textbox>
+              </v:shape>
+            </v:group>
+            <v:rect id="_x0000_s72083" style="position:absolute;left:1528;top:5118;width:3948;height:3182" filled="f"/>
+            <v:rect id="_x0000_s72084" style="position:absolute;left:6208;top:5118;width:3948;height:3182" filled="f"/>
+            <v:rect id="_x0000_s72085" style="position:absolute;left:1528;top:8874;width:3948;height:3182" filled="f"/>
+            <v:rect id="_x0000_s72086" style="position:absolute;left:6208;top:8874;width:3948;height:3182" filled="f"/>
+            <w10:wrap type="none"/>
+            <w10:anchorlock/>
+          </v:group>
+        </w:pict>
+      </w:r>
+    </w:p>
     <w:p>
       <w:pPr>
         <w:pStyle w:val="Heading1"/>
@@ -10356,12 +12802,8 @@
       </w:r>
     </w:p>
     <w:p/>
-    <w:p/>
-    <w:p/>
-    <w:p/>
-    <w:p/>
     <w:sectPr>
-      <w:headerReference w:type="default" r:id="rId37"/>
+      <w:headerReference w:type="default" r:id="rId43"/>
       <w:type w:val="continuous"/>
       <w:pgSz w:w="11907" w:h="16839" w:code="9"/>
       <w:pgMar w:top="1134" w:right="1134" w:bottom="1134" w:left="1134" w:header="720" w:footer="720" w:gutter="0"/>

</xml_diff>

<commit_message>
clean format and prepare for immersed object
</commit_message>
<xml_diff>
--- a/src/figs/docx/0002.docx
+++ b/src/figs/docx/0002.docx
@@ -6,7 +6,7 @@
       <w:pPr>
         <w:pStyle w:val="Heading1"/>
       </w:pPr>
-      <w:bookmarkStart w:id="0" w:name="_Toc59097676"/>
+      <w:bookmarkStart w:id="0" w:name="_Toc59270940"/>
       <w:r>
         <w:t>Content</w:t>
       </w:r>
@@ -52,7 +52,7 @@
       <w:r>
         <w:fldChar w:fldCharType="separate"/>
       </w:r>
-      <w:hyperlink w:anchor="_Toc59097676" w:history="1">
+      <w:hyperlink w:anchor="_Toc59270940" w:history="1">
         <w:r>
           <w:rPr>
             <w:rStyle w:val="Hyperlink"/>
@@ -79,7 +79,7 @@
             <w:noProof/>
             <w:webHidden/>
           </w:rPr>
-          <w:instrText xml:space="preserve"> PAGEREF _Toc59097676 \h </w:instrText>
+          <w:instrText xml:space="preserve"> PAGEREF _Toc59270940 \h </w:instrText>
         </w:r>
         <w:r>
           <w:rPr>
@@ -122,7 +122,7 @@
           <w:szCs w:val="22"/>
         </w:rPr>
       </w:pPr>
-      <w:hyperlink w:anchor="_Toc59097677" w:history="1">
+      <w:hyperlink w:anchor="_Toc59270941" w:history="1">
         <w:r>
           <w:rPr>
             <w:rStyle w:val="Hyperlink"/>
@@ -149,7 +149,7 @@
             <w:noProof/>
             <w:webHidden/>
           </w:rPr>
-          <w:instrText xml:space="preserve"> PAGEREF _Toc59097677 \h </w:instrText>
+          <w:instrText xml:space="preserve"> PAGEREF _Toc59270941 \h </w:instrText>
         </w:r>
         <w:r>
           <w:rPr>
@@ -192,7 +192,7 @@
           <w:szCs w:val="22"/>
         </w:rPr>
       </w:pPr>
-      <w:hyperlink w:anchor="_Toc59097678" w:history="1">
+      <w:hyperlink w:anchor="_Toc59270942" w:history="1">
         <w:r>
           <w:rPr>
             <w:rStyle w:val="Hyperlink"/>
@@ -219,7 +219,7 @@
             <w:noProof/>
             <w:webHidden/>
           </w:rPr>
-          <w:instrText xml:space="preserve"> PAGEREF _Toc59097678 \h </w:instrText>
+          <w:instrText xml:space="preserve"> PAGEREF _Toc59270942 \h </w:instrText>
         </w:r>
         <w:r>
           <w:rPr>
@@ -262,7 +262,7 @@
           <w:szCs w:val="22"/>
         </w:rPr>
       </w:pPr>
-      <w:hyperlink w:anchor="_Toc59097679" w:history="1">
+      <w:hyperlink w:anchor="_Toc59270943" w:history="1">
         <w:r>
           <w:rPr>
             <w:rStyle w:val="Hyperlink"/>
@@ -289,7 +289,7 @@
             <w:noProof/>
             <w:webHidden/>
           </w:rPr>
-          <w:instrText xml:space="preserve"> PAGEREF _Toc59097679 \h </w:instrText>
+          <w:instrText xml:space="preserve"> PAGEREF _Toc59270943 \h </w:instrText>
         </w:r>
         <w:r>
           <w:rPr>
@@ -332,7 +332,7 @@
           <w:szCs w:val="22"/>
         </w:rPr>
       </w:pPr>
-      <w:hyperlink w:anchor="_Toc59097680" w:history="1">
+      <w:hyperlink w:anchor="_Toc59270944" w:history="1">
         <w:r>
           <w:rPr>
             <w:rStyle w:val="Hyperlink"/>
@@ -359,7 +359,7 @@
             <w:noProof/>
             <w:webHidden/>
           </w:rPr>
-          <w:instrText xml:space="preserve"> PAGEREF _Toc59097680 \h </w:instrText>
+          <w:instrText xml:space="preserve"> PAGEREF _Toc59270944 \h </w:instrText>
         </w:r>
         <w:r>
           <w:rPr>
@@ -402,7 +402,7 @@
           <w:szCs w:val="22"/>
         </w:rPr>
       </w:pPr>
-      <w:hyperlink w:anchor="_Toc59097681" w:history="1">
+      <w:hyperlink w:anchor="_Toc59270945" w:history="1">
         <w:r>
           <w:rPr>
             <w:rStyle w:val="Hyperlink"/>
@@ -429,7 +429,7 @@
             <w:noProof/>
             <w:webHidden/>
           </w:rPr>
-          <w:instrText xml:space="preserve"> PAGEREF _Toc59097681 \h </w:instrText>
+          <w:instrText xml:space="preserve"> PAGEREF _Toc59270945 \h </w:instrText>
         </w:r>
         <w:r>
           <w:rPr>
@@ -472,7 +472,7 @@
           <w:szCs w:val="22"/>
         </w:rPr>
       </w:pPr>
-      <w:hyperlink w:anchor="_Toc59097682" w:history="1">
+      <w:hyperlink w:anchor="_Toc59270946" w:history="1">
         <w:r>
           <w:rPr>
             <w:rStyle w:val="Hyperlink"/>
@@ -499,7 +499,7 @@
             <w:noProof/>
             <w:webHidden/>
           </w:rPr>
-          <w:instrText xml:space="preserve"> PAGEREF _Toc59097682 \h </w:instrText>
+          <w:instrText xml:space="preserve"> PAGEREF _Toc59270946 \h </w:instrText>
         </w:r>
         <w:r>
           <w:rPr>
@@ -542,7 +542,77 @@
           <w:szCs w:val="22"/>
         </w:rPr>
       </w:pPr>
-      <w:hyperlink w:anchor="_Toc59097683" w:history="1">
+      <w:hyperlink w:anchor="_Toc59270947" w:history="1">
+        <w:r>
+          <w:rPr>
+            <w:rStyle w:val="Hyperlink"/>
+            <w:noProof/>
+          </w:rPr>
+          <w:t>Immersed object in center</w:t>
+        </w:r>
+        <w:r>
+          <w:rPr>
+            <w:noProof/>
+            <w:webHidden/>
+          </w:rPr>
+          <w:tab/>
+        </w:r>
+        <w:r>
+          <w:rPr>
+            <w:noProof/>
+            <w:webHidden/>
+          </w:rPr>
+          <w:fldChar w:fldCharType="begin"/>
+        </w:r>
+        <w:r>
+          <w:rPr>
+            <w:noProof/>
+            <w:webHidden/>
+          </w:rPr>
+          <w:instrText xml:space="preserve"> PAGEREF _Toc59270947 \h </w:instrText>
+        </w:r>
+        <w:r>
+          <w:rPr>
+            <w:noProof/>
+            <w:webHidden/>
+          </w:rPr>
+        </w:r>
+        <w:r>
+          <w:rPr>
+            <w:noProof/>
+            <w:webHidden/>
+          </w:rPr>
+          <w:fldChar w:fldCharType="separate"/>
+        </w:r>
+        <w:r>
+          <w:rPr>
+            <w:noProof/>
+            <w:webHidden/>
+          </w:rPr>
+          <w:t>4</w:t>
+        </w:r>
+        <w:r>
+          <w:rPr>
+            <w:noProof/>
+            <w:webHidden/>
+          </w:rPr>
+          <w:fldChar w:fldCharType="end"/>
+        </w:r>
+      </w:hyperlink>
+    </w:p>
+    <w:p>
+      <w:pPr>
+        <w:pStyle w:val="MyTOC"/>
+        <w:rPr>
+          <w:b/>
+          <w:bCs/>
+          <w:caps/>
+          <w:noProof/>
+          <w:sz w:val="22"/>
+          <w:szCs w:val="22"/>
+        </w:rPr>
+      </w:pPr>
+      <w:hyperlink w:anchor="_Toc59270948" w:history="1">
         <w:r>
           <w:rPr>
             <w:rStyle w:val="Hyperlink"/>
@@ -569,7 +639,7 @@
             <w:noProof/>
             <w:webHidden/>
           </w:rPr>
-          <w:instrText xml:space="preserve"> PAGEREF _Toc59097683 \h </w:instrText>
+          <w:instrText xml:space="preserve"> PAGEREF _Toc59270948 \h </w:instrText>
         </w:r>
         <w:r>
           <w:rPr>
@@ -589,7 +659,7 @@
             <w:noProof/>
             <w:webHidden/>
           </w:rPr>
-          <w:t>3</w:t>
+          <w:t>4</w:t>
         </w:r>
         <w:r>
           <w:rPr>
@@ -604,15 +674,10 @@
       <w:pPr>
         <w:pStyle w:val="MyTOC"/>
         <w:rPr>
-          <w:b/>
-          <w:bCs/>
-          <w:caps/>
           <w:noProof/>
-          <w:sz w:val="22"/>
-          <w:szCs w:val="22"/>
         </w:rPr>
       </w:pPr>
-      <w:hyperlink w:anchor="_Toc59097684" w:history="1">
+      <w:hyperlink w:anchor="_Toc59270949" w:history="1">
         <w:r>
           <w:rPr>
             <w:rStyle w:val="Hyperlink"/>
@@ -639,7 +704,7 @@
             <w:noProof/>
             <w:webHidden/>
           </w:rPr>
-          <w:instrText xml:space="preserve"> PAGEREF _Toc59097684 \h </w:instrText>
+          <w:instrText xml:space="preserve"> PAGEREF _Toc59270949 \h </w:instrText>
         </w:r>
         <w:r>
           <w:rPr>
@@ -659,7 +724,7 @@
             <w:noProof/>
             <w:webHidden/>
           </w:rPr>
-          <w:t>3</w:t>
+          <w:t>4</w:t>
         </w:r>
         <w:r>
           <w:rPr>
@@ -690,7 +755,7 @@
       <w:pPr>
         <w:pStyle w:val="Heading1"/>
       </w:pPr>
-      <w:bookmarkStart w:id="1" w:name="_Toc59097677"/>
+      <w:bookmarkStart w:id="1" w:name="_Toc59270941"/>
       <w:r>
         <w:t>Examples</w:t>
       </w:r>
@@ -1990,8 +2055,8 @@
             <w10:wrap type="none"/>
             <w10:anchorlock/>
           </v:group>
-          <o:OLEObject Type="Embed" ProgID="Equation.3" ShapeID="_x0000_s36193" DrawAspect="Content" ObjectID="_1669731493" r:id="rId12"/>
-          <o:OLEObject Type="Embed" ProgID="Equation.3" ShapeID="_x0000_s63696" DrawAspect="Content" ObjectID="_1669731494" r:id="rId13"/>
+          <o:OLEObject Type="Embed" ProgID="Equation.3" ShapeID="_x0000_s36193" DrawAspect="Content" ObjectID="_1669883898" r:id="rId12"/>
+          <o:OLEObject Type="Embed" ProgID="Equation.3" ShapeID="_x0000_s63696" DrawAspect="Content" ObjectID="_1669883899" r:id="rId13"/>
         </w:pict>
       </w:r>
     </w:p>
@@ -1999,7 +2064,7 @@
       <w:pPr>
         <w:pStyle w:val="Heading1"/>
       </w:pPr>
-      <w:bookmarkStart w:id="2" w:name="_Toc59097678"/>
+      <w:bookmarkStart w:id="2" w:name="_Toc59270942"/>
       <w:r>
         <w:t>Ideal gas law</w:t>
       </w:r>
@@ -3275,8 +3340,9 @@
       <w:pPr>
         <w:pStyle w:val="Heading1"/>
       </w:pPr>
-      <w:bookmarkStart w:id="3" w:name="_Toc59097679"/>
+      <w:bookmarkStart w:id="3" w:name="_Toc59270943"/>
       <w:r>
+        <w:lastRenderedPageBreak/>
         <w:t>Ideal gas processes</w:t>
       </w:r>
       <w:bookmarkEnd w:id="3"/>
@@ -6028,10 +6094,10 @@
             <w10:wrap type="none"/>
             <w10:anchorlock/>
           </v:group>
-          <o:OLEObject Type="Embed" ProgID="Equation.3" ShapeID="_x0000_s64244" DrawAspect="Content" ObjectID="_1669731495" r:id="rId19"/>
-          <o:OLEObject Type="Embed" ProgID="Equation.3" ShapeID="_x0000_s64246" DrawAspect="Content" ObjectID="_1669731496" r:id="rId20"/>
-          <o:OLEObject Type="Embed" ProgID="Equation.3" ShapeID="_x0000_s64248" DrawAspect="Content" ObjectID="_1669731497" r:id="rId21"/>
-          <o:OLEObject Type="Embed" ProgID="Equation.3" ShapeID="_x0000_s64251" DrawAspect="Content" ObjectID="_1669731498" r:id="rId22"/>
+          <o:OLEObject Type="Embed" ProgID="Equation.3" ShapeID="_x0000_s64244" DrawAspect="Content" ObjectID="_1669883900" r:id="rId19"/>
+          <o:OLEObject Type="Embed" ProgID="Equation.3" ShapeID="_x0000_s64246" DrawAspect="Content" ObjectID="_1669883901" r:id="rId20"/>
+          <o:OLEObject Type="Embed" ProgID="Equation.3" ShapeID="_x0000_s64248" DrawAspect="Content" ObjectID="_1669883902" r:id="rId21"/>
+          <o:OLEObject Type="Embed" ProgID="Equation.3" ShapeID="_x0000_s64251" DrawAspect="Content" ObjectID="_1669883903" r:id="rId22"/>
         </w:pict>
       </w:r>
     </w:p>
@@ -6039,8 +6105,9 @@
       <w:pPr>
         <w:pStyle w:val="Heading1"/>
       </w:pPr>
-      <w:bookmarkStart w:id="4" w:name="_Toc59097680"/>
+      <w:bookmarkStart w:id="4" w:name="_Toc59270944"/>
       <w:r>
+        <w:lastRenderedPageBreak/>
         <w:t>Ideal gas work</w:t>
       </w:r>
       <w:bookmarkEnd w:id="4"/>
@@ -7546,10 +7613,10 @@
             <w10:wrap type="none"/>
             <w10:anchorlock/>
           </v:group>
-          <o:OLEObject Type="Embed" ProgID="Equation.3" ShapeID="_x0000_s64369" DrawAspect="Content" ObjectID="_1669731499" r:id="rId27"/>
-          <o:OLEObject Type="Embed" ProgID="Equation.3" ShapeID="_x0000_s64371" DrawAspect="Content" ObjectID="_1669731500" r:id="rId28"/>
-          <o:OLEObject Type="Embed" ProgID="Equation.3" ShapeID="_x0000_s64418" DrawAspect="Content" ObjectID="_1669731501" r:id="rId29"/>
-          <o:OLEObject Type="Embed" ProgID="Equation.3" ShapeID="_x0000_s64419" DrawAspect="Content" ObjectID="_1669731502" r:id="rId30"/>
+          <o:OLEObject Type="Embed" ProgID="Equation.3" ShapeID="_x0000_s64369" DrawAspect="Content" ObjectID="_1669883904" r:id="rId27"/>
+          <o:OLEObject Type="Embed" ProgID="Equation.3" ShapeID="_x0000_s64371" DrawAspect="Content" ObjectID="_1669883905" r:id="rId28"/>
+          <o:OLEObject Type="Embed" ProgID="Equation.3" ShapeID="_x0000_s64418" DrawAspect="Content" ObjectID="_1669883906" r:id="rId29"/>
+          <o:OLEObject Type="Embed" ProgID="Equation.3" ShapeID="_x0000_s64419" DrawAspect="Content" ObjectID="_1669883907" r:id="rId30"/>
         </w:pict>
       </w:r>
     </w:p>
@@ -9028,8 +9095,8 @@
             <w10:wrap type="none"/>
             <w10:anchorlock/>
           </v:group>
-          <o:OLEObject Type="Embed" ProgID="Equation.3" ShapeID="_x0000_s64446" DrawAspect="Content" ObjectID="_1669731503" r:id="rId33"/>
-          <o:OLEObject Type="Embed" ProgID="Equation.3" ShapeID="_x0000_s64474" DrawAspect="Content" ObjectID="_1669731504" r:id="rId34"/>
+          <o:OLEObject Type="Embed" ProgID="Equation.3" ShapeID="_x0000_s64446" DrawAspect="Content" ObjectID="_1669883908" r:id="rId33"/>
+          <o:OLEObject Type="Embed" ProgID="Equation.3" ShapeID="_x0000_s64474" DrawAspect="Content" ObjectID="_1669883909" r:id="rId34"/>
         </w:pict>
       </w:r>
     </w:p>
@@ -9037,8 +9104,9 @@
       <w:pPr>
         <w:pStyle w:val="Heading1"/>
       </w:pPr>
-      <w:bookmarkStart w:id="5" w:name="_Toc59097681"/>
+      <w:bookmarkStart w:id="5" w:name="_Toc59270945"/>
       <w:r>
+        <w:lastRenderedPageBreak/>
         <w:t>Isothermal process</w:t>
       </w:r>
       <w:bookmarkEnd w:id="5"/>
@@ -9046,9 +9114,9 @@
     <w:p>
       <w:r>
         <w:pict>
-          <v:group id="_x0000_s71694" editas="canvas" style="width:481.95pt;height:160.4pt;mso-position-horizontal-relative:char;mso-position-vertical-relative:line" coordorigin="1134,7667" coordsize="9639,3208">
+          <v:group id="_x0000_s71694" editas="canvas" style="width:481.95pt;height:139.55pt;mso-position-horizontal-relative:char;mso-position-vertical-relative:line" coordorigin="1134,7855" coordsize="9639,2791">
             <o:lock v:ext="edit" aspectratio="t"/>
-            <v:shape id="_x0000_s71693" type="#_x0000_t75" style="position:absolute;left:1134;top:7667;width:9639;height:3208" o:preferrelative="f">
+            <v:shape id="_x0000_s71693" type="#_x0000_t75" style="position:absolute;left:1134;top:7855;width:9639;height:2791" o:preferrelative="f">
               <v:fill o:detectmouseclick="t"/>
               <v:path o:extrusionok="t" o:connecttype="none"/>
               <o:lock v:ext="edit" text="t"/>
@@ -9795,7 +9863,7 @@
       <w:pPr>
         <w:pStyle w:val="Heading1"/>
       </w:pPr>
-      <w:bookmarkStart w:id="6" w:name="_Toc59097682"/>
+      <w:bookmarkStart w:id="6" w:name="_Toc59270946"/>
       <w:r>
         <w:t>Carnot cycle</w:t>
       </w:r>
@@ -9817,9 +9885,9 @@
           <w:position w:val="-10"/>
         </w:rPr>
         <w:pict>
-          <v:group id="_x0000_s71794" editas="canvas" style="width:481.95pt;height:176.25pt;mso-position-horizontal-relative:char;mso-position-vertical-relative:line" coordorigin="1134,4793" coordsize="9639,3525">
+          <v:group id="_x0000_s71794" editas="canvas" style="width:481.95pt;height:171.5pt;mso-position-horizontal-relative:char;mso-position-vertical-relative:line" coordorigin="1134,4793" coordsize="9639,3430">
             <o:lock v:ext="edit" aspectratio="t"/>
-            <v:shape id="_x0000_s71793" type="#_x0000_t75" style="position:absolute;left:1134;top:4793;width:9639;height:3525" o:preferrelative="f">
+            <v:shape id="_x0000_s71793" type="#_x0000_t75" style="position:absolute;left:1134;top:4793;width:9639;height:3430" o:preferrelative="f">
               <v:fill o:detectmouseclick="t"/>
               <v:path o:extrusionok="t" o:connecttype="none"/>
               <o:lock v:ext="edit" text="t"/>
@@ -10761,81 +10829,24 @@
         <w:rPr>
           <w:position w:val="-10"/>
         </w:rPr>
-        <w:object w:dxaOrig="2380" w:dyaOrig="320">
-          <v:shape id="_x0000_i1033" type="#_x0000_t75" style="width:119.25pt;height:16.15pt" o:ole="">
-            <v:imagedata r:id="rId35" o:title=""/>
-          </v:shape>
-          <o:OLEObject Type="Embed" ProgID="Equation.3" ShapeID="_x0000_i1033" DrawAspect="Content" ObjectID="_1669731489" r:id="rId36"/>
-        </w:object>
-      </w:r>
-    </w:p>
-    <w:p>
-      <w:r>
-        <w:rPr>
-          <w:position w:val="-22"/>
-        </w:rPr>
-        <w:object w:dxaOrig="1540" w:dyaOrig="580">
-          <v:shape id="_x0000_i1034" type="#_x0000_t75" style="width:77.2pt;height:28.8pt" o:ole="">
-            <v:imagedata r:id="rId37" o:title=""/>
-          </v:shape>
-          <o:OLEObject Type="Embed" ProgID="Equation.3" ShapeID="_x0000_i1034" DrawAspect="Content" ObjectID="_1669731490" r:id="rId38"/>
-        </w:object>
-      </w:r>
-    </w:p>
-    <w:p>
-      <w:pPr>
-        <w:rPr>
-          <w:position w:val="-10"/>
-        </w:rPr>
-      </w:pPr>
-      <w:r>
-        <w:rPr>
-          <w:position w:val="-26"/>
-        </w:rPr>
-        <w:object w:dxaOrig="4280" w:dyaOrig="620">
-          <v:shape id="_x0000_i1035" type="#_x0000_t75" style="width:214.85pt;height:31.1pt" o:ole="">
-            <v:imagedata r:id="rId39" o:title=""/>
-          </v:shape>
-          <o:OLEObject Type="Embed" ProgID="Equation.3" ShapeID="_x0000_i1035" DrawAspect="Content" ObjectID="_1669731491" r:id="rId40"/>
-        </w:object>
-      </w:r>
-    </w:p>
-    <w:p>
-      <w:r>
-        <w:rPr>
-          <w:position w:val="-26"/>
-        </w:rPr>
-        <w:object w:dxaOrig="7300" w:dyaOrig="639">
-          <v:shape id="_x0000_i1036" type="#_x0000_t75" style="width:366.35pt;height:31.7pt" o:ole="">
-            <v:imagedata r:id="rId41" o:title=""/>
-          </v:shape>
-          <o:OLEObject Type="Embed" ProgID="Equation.3" ShapeID="_x0000_i1036" DrawAspect="Content" ObjectID="_1669731492" r:id="rId42"/>
-        </w:object>
-      </w:r>
-    </w:p>
-    <w:p>
-      <w:r>
-        <w:rPr>
-          <w:position w:val="-10"/>
-        </w:rPr>
       </w:r>
       <w:r>
         <w:rPr>
           <w:position w:val="-10"/>
         </w:rPr>
         <w:pict>
-          <v:group id="_x0000_s71908" editas="canvas" style="width:481.95pt;height:375.4pt;mso-position-horizontal-relative:char;mso-position-vertical-relative:line" coordorigin="1134,4793" coordsize="9639,7508">
+          <v:group id="_x0000_s71908" editas="canvas" style="width:481.95pt;height:342pt;mso-position-horizontal-relative:char;mso-position-vertical-relative:line" coordorigin="1134,4977" coordsize="9639,6840">
             <o:lock v:ext="edit" aspectratio="t"/>
-            <v:shape id="_x0000_s71909" type="#_x0000_t75" style="position:absolute;left:1134;top:4793;width:9639;height:7508" o:preferrelative="f">
+            <v:shape id="_x0000_s71909" type="#_x0000_t75" style="position:absolute;left:1134;top:4977;width:9639;height:6840" o:preferrelative="f">
               <v:fill o:detectmouseclick="t"/>
               <v:path o:extrusionok="t" o:connecttype="none"/>
               <o:lock v:ext="edit" text="t"/>
             </v:shape>
-            <v:shape id="_x0000_s72082" style="position:absolute;left:7067;top:9650;width:864;height:1980" coordsize="864,1980" path="m,1980c,1980,,990,,hdc87,693,456,1142,864,1345v,317,,635,,635hal,1980hbxe" fillcolor="#d8d8d8 [2732]" stroked="f">
+            <v:shape id="_x0000_s72082" style="position:absolute;left:7067;top:9258;width:864;height:1980" coordsize="864,1980" path="m,1980c,1980,,990,,hdc87,693,456,1142,864,1345v,317,,635,,635hal,1980hbxe" fillcolor="#d8d8d8 [2732]" stroked="f">
               <v:fill r:id="rId14" o:title="Wide downward diagonal" type="pattern"/>
               <v:path arrowok="t"/>
             </v:shape>
-            <v:shape id="_x0000_s72081" style="position:absolute;left:3248;top:10994;width:1388;height:636" coordsize="1388,636" path="m,632c,632,,316,,hdc450,189,623,213,1388,270v,183,,366,,366hal,632hbxe" fillcolor="#d8d8d8 [2732]" stroked="f">
+            <v:shape id="_x0000_s72081" style="position:absolute;left:3248;top:10602;width:1388;height:636" coordsize="1388,636" path="m,632c,632,,316,,hdc450,189,623,213,1388,270v,183,,366,,366hal,632hbxe" fillcolor="#d8d8d8 [2732]" stroked="f">
               <v:fill r:id="rId14" o:title="Wide downward diagonal" type="pattern"/>
               <v:path arrowok="t"/>
             </v:shape>
@@ -11787,7 +11798,7 @@
                 </v:textbox>
               </v:shape>
             </v:group>
-            <v:group id="_x0000_s71988" style="position:absolute;left:1528;top:8910;width:3948;height:3119" coordorigin="1371,4914" coordsize="3948,3119">
+            <v:group id="_x0000_s71988" style="position:absolute;left:1528;top:8518;width:3948;height:3119" coordorigin="1371,4914" coordsize="3948,3119">
               <v:group id="_x0000_s71989" style="position:absolute;left:1843;top:5118;width:3157;height:2516" coordorigin="2473,5289" coordsize="1982,1987">
                 <v:shape id="_x0000_s71990" type="#_x0000_t32" style="position:absolute;left:1486;top:6280;width:1984;height:1;rotation:90;flip:y" o:connectortype="straight" strokeweight="1pt">
                   <v:stroke endarrow="block"/>
@@ -12257,7 +12268,7 @@
                 </v:textbox>
               </v:shape>
             </v:group>
-            <v:group id="_x0000_s72027" style="position:absolute;left:6201;top:8910;width:3948;height:3119" coordorigin="1371,4914" coordsize="3948,3119">
+            <v:group id="_x0000_s72027" style="position:absolute;left:6201;top:8518;width:3948;height:3119" coordorigin="1371,4914" coordsize="3948,3119">
               <v:group id="_x0000_s72028" style="position:absolute;left:1843;top:5118;width:3157;height:2516" coordorigin="2473,5289" coordsize="1982,1987">
                 <v:shape id="_x0000_s72029" type="#_x0000_t32" style="position:absolute;left:1486;top:6280;width:1984;height:1;rotation:90;flip:y" o:connectortype="straight" strokeweight="1pt">
                   <v:stroke endarrow="block"/>
@@ -12736,8 +12747,8 @@
             </v:group>
             <v:rect id="_x0000_s72083" style="position:absolute;left:1528;top:5118;width:3948;height:3182" filled="f"/>
             <v:rect id="_x0000_s72084" style="position:absolute;left:6208;top:5118;width:3948;height:3182" filled="f"/>
-            <v:rect id="_x0000_s72085" style="position:absolute;left:1528;top:8874;width:3948;height:3182" filled="f"/>
-            <v:rect id="_x0000_s72086" style="position:absolute;left:6208;top:8874;width:3948;height:3182" filled="f"/>
+            <v:rect id="_x0000_s72085" style="position:absolute;left:1528;top:8482;width:3948;height:3182" filled="f"/>
+            <v:rect id="_x0000_s72086" style="position:absolute;left:6208;top:8482;width:3948;height:3182" filled="f"/>
             <w10:wrap type="none"/>
             <w10:anchorlock/>
           </v:group>
@@ -12746,13 +12757,108 @@
     </w:p>
     <w:p>
       <w:pPr>
+        <w:rPr>
+          <w:position w:val="-10"/>
+        </w:rPr>
+      </w:pPr>
+      <w:r>
+        <w:rPr>
+          <w:position w:val="-10"/>
+        </w:rPr>
+        <w:object w:dxaOrig="2380" w:dyaOrig="320">
+          <v:shape id="_x0000_i1034" type="#_x0000_t75" style="width:119.55pt;height:16.3pt" o:ole="">
+            <v:imagedata r:id="rId35" o:title=""/>
+          </v:shape>
+          <o:OLEObject Type="Embed" ProgID="Equation.3" ShapeID="_x0000_i1034" DrawAspect="Content" ObjectID="_1669883894" r:id="rId36"/>
+        </w:object>
+      </w:r>
+    </w:p>
+    <w:p>
+      <w:r>
+        <w:rPr>
+          <w:position w:val="-22"/>
+        </w:rPr>
+        <w:object w:dxaOrig="1540" w:dyaOrig="580">
+          <v:shape id="_x0000_i1035" type="#_x0000_t75" style="width:77.45pt;height:28.55pt" o:ole="">
+            <v:imagedata r:id="rId37" o:title=""/>
+          </v:shape>
+          <o:OLEObject Type="Embed" ProgID="Equation.3" ShapeID="_x0000_i1035" DrawAspect="Content" ObjectID="_1669883895" r:id="rId38"/>
+        </w:object>
+      </w:r>
+    </w:p>
+    <w:p>
+      <w:pPr>
+        <w:rPr>
+          <w:position w:val="-10"/>
+        </w:rPr>
+      </w:pPr>
+      <w:r>
+        <w:rPr>
+          <w:position w:val="-26"/>
+        </w:rPr>
+        <w:object w:dxaOrig="4280" w:dyaOrig="620">
+          <v:shape id="_x0000_i1036" type="#_x0000_t75" style="width:214.65pt;height:31.25pt" o:ole="">
+            <v:imagedata r:id="rId39" o:title=""/>
+          </v:shape>
+          <o:OLEObject Type="Embed" ProgID="Equation.3" ShapeID="_x0000_i1036" DrawAspect="Content" ObjectID="_1669883896" r:id="rId40"/>
+        </w:object>
+      </w:r>
+    </w:p>
+    <w:p>
+      <w:r>
+        <w:rPr>
+          <w:position w:val="-26"/>
+        </w:rPr>
+        <w:object w:dxaOrig="7300" w:dyaOrig="639">
+          <v:shape id="_x0000_i1037" type="#_x0000_t75" style="width:366.8pt;height:31.9pt" o:ole="">
+            <v:imagedata r:id="rId41" o:title=""/>
+          </v:shape>
+          <o:OLEObject Type="Embed" ProgID="Equation.3" ShapeID="_x0000_i1037" DrawAspect="Content" ObjectID="_1669883897" r:id="rId42"/>
+        </w:object>
+      </w:r>
+    </w:p>
+    <w:p>
+      <w:pPr>
         <w:pStyle w:val="Heading1"/>
       </w:pPr>
-      <w:bookmarkStart w:id="7" w:name="_Toc59097683"/>
+      <w:bookmarkStart w:id="7" w:name="_Toc59270947"/>
+      <w:r>
+        <w:t>Immersed object in center</w:t>
+      </w:r>
+      <w:bookmarkEnd w:id="7"/>
+    </w:p>
+    <w:p>
+      <w:r>
+        <w:rPr>
+          <w:noProof/>
+          <w:position w:val="-10"/>
+        </w:rPr>
+      </w:r>
+      <w:r>
+        <w:pict>
+          <v:group id="_x0000_s72139" editas="canvas" style="width:481.95pt;height:289.15pt;mso-position-horizontal-relative:char;mso-position-vertical-relative:line" coordorigin="2357,1379" coordsize="7200,4320">
+            <o:lock v:ext="edit" aspectratio="t"/>
+            <v:shape id="_x0000_s72138" type="#_x0000_t75" style="position:absolute;left:2357;top:1379;width:7200;height:4320" o:preferrelative="f">
+              <v:fill o:detectmouseclick="t"/>
+              <v:path o:extrusionok="t" o:connecttype="none"/>
+              <o:lock v:ext="edit" text="t"/>
+            </v:shape>
+            <w10:wrap type="none"/>
+            <w10:anchorlock/>
+          </v:group>
+        </w:pict>
+      </w:r>
+    </w:p>
+    <w:p/>
+    <w:p>
+      <w:pPr>
+        <w:pStyle w:val="Heading1"/>
+      </w:pPr>
+      <w:bookmarkStart w:id="8" w:name="_Toc59270948"/>
       <w:r>
         <w:t>Notes</w:t>
       </w:r>
-      <w:bookmarkEnd w:id="7"/>
+      <w:bookmarkEnd w:id="8"/>
     </w:p>
     <w:p>
       <w:pPr>
@@ -12787,11 +12893,11 @@
       <w:pPr>
         <w:pStyle w:val="Heading1"/>
       </w:pPr>
-      <w:bookmarkStart w:id="8" w:name="_Toc59097684"/>
+      <w:bookmarkStart w:id="9" w:name="_Toc59270949"/>
       <w:r>
         <w:t>Version</w:t>
       </w:r>
-      <w:bookmarkEnd w:id="8"/>
+      <w:bookmarkEnd w:id="9"/>
     </w:p>
     <w:p>
       <w:r>
@@ -12859,7 +12965,7 @@
         <w:rPr>
           <w:noProof/>
         </w:rPr>
-        <w:t>3</w:t>
+        <w:t>4</w:t>
       </w:r>
     </w:fldSimple>
   </w:p>

</xml_diff>

<commit_message>
update with dist+displacement +3
</commit_message>
<xml_diff>
--- a/src/figs/docx/0002.docx
+++ b/src/figs/docx/0002.docx
@@ -2122,8 +2122,8 @@
             <w10:wrap type="none"/>
             <w10:anchorlock/>
           </v:group>
-          <o:OLEObject Type="Embed" ProgID="Equation.3" ShapeID="_x0000_s36193" DrawAspect="Content" ObjectID="_1670340719" r:id="rId12"/>
-          <o:OLEObject Type="Embed" ProgID="Equation.3" ShapeID="_x0000_s63696" DrawAspect="Content" ObjectID="_1670340720" r:id="rId13"/>
+          <o:OLEObject Type="Embed" ProgID="Equation.3" ShapeID="_x0000_s36193" DrawAspect="Content" ObjectID="_1670343533" r:id="rId12"/>
+          <o:OLEObject Type="Embed" ProgID="Equation.3" ShapeID="_x0000_s63696" DrawAspect="Content" ObjectID="_1670343534" r:id="rId13"/>
         </w:pict>
       </w:r>
     </w:p>
@@ -6160,10 +6160,10 @@
             <w10:wrap type="none"/>
             <w10:anchorlock/>
           </v:group>
-          <o:OLEObject Type="Embed" ProgID="Equation.3" ShapeID="_x0000_s64244" DrawAspect="Content" ObjectID="_1670340721" r:id="rId19"/>
-          <o:OLEObject Type="Embed" ProgID="Equation.3" ShapeID="_x0000_s64246" DrawAspect="Content" ObjectID="_1670340722" r:id="rId20"/>
-          <o:OLEObject Type="Embed" ProgID="Equation.3" ShapeID="_x0000_s64248" DrawAspect="Content" ObjectID="_1670340723" r:id="rId21"/>
-          <o:OLEObject Type="Embed" ProgID="Equation.3" ShapeID="_x0000_s64251" DrawAspect="Content" ObjectID="_1670340724" r:id="rId22"/>
+          <o:OLEObject Type="Embed" ProgID="Equation.3" ShapeID="_x0000_s64244" DrawAspect="Content" ObjectID="_1670343535" r:id="rId19"/>
+          <o:OLEObject Type="Embed" ProgID="Equation.3" ShapeID="_x0000_s64246" DrawAspect="Content" ObjectID="_1670343536" r:id="rId20"/>
+          <o:OLEObject Type="Embed" ProgID="Equation.3" ShapeID="_x0000_s64248" DrawAspect="Content" ObjectID="_1670343537" r:id="rId21"/>
+          <o:OLEObject Type="Embed" ProgID="Equation.3" ShapeID="_x0000_s64251" DrawAspect="Content" ObjectID="_1670343538" r:id="rId22"/>
         </w:pict>
       </w:r>
     </w:p>
@@ -7678,10 +7678,10 @@
             <w10:wrap type="none"/>
             <w10:anchorlock/>
           </v:group>
-          <o:OLEObject Type="Embed" ProgID="Equation.3" ShapeID="_x0000_s64369" DrawAspect="Content" ObjectID="_1670340725" r:id="rId27"/>
-          <o:OLEObject Type="Embed" ProgID="Equation.3" ShapeID="_x0000_s64371" DrawAspect="Content" ObjectID="_1670340726" r:id="rId28"/>
-          <o:OLEObject Type="Embed" ProgID="Equation.3" ShapeID="_x0000_s64418" DrawAspect="Content" ObjectID="_1670340727" r:id="rId29"/>
-          <o:OLEObject Type="Embed" ProgID="Equation.3" ShapeID="_x0000_s64419" DrawAspect="Content" ObjectID="_1670340728" r:id="rId30"/>
+          <o:OLEObject Type="Embed" ProgID="Equation.3" ShapeID="_x0000_s64369" DrawAspect="Content" ObjectID="_1670343539" r:id="rId27"/>
+          <o:OLEObject Type="Embed" ProgID="Equation.3" ShapeID="_x0000_s64371" DrawAspect="Content" ObjectID="_1670343540" r:id="rId28"/>
+          <o:OLEObject Type="Embed" ProgID="Equation.3" ShapeID="_x0000_s64418" DrawAspect="Content" ObjectID="_1670343541" r:id="rId29"/>
+          <o:OLEObject Type="Embed" ProgID="Equation.3" ShapeID="_x0000_s64419" DrawAspect="Content" ObjectID="_1670343542" r:id="rId30"/>
         </w:pict>
       </w:r>
     </w:p>
@@ -9160,8 +9160,8 @@
             <w10:wrap type="none"/>
             <w10:anchorlock/>
           </v:group>
-          <o:OLEObject Type="Embed" ProgID="Equation.3" ShapeID="_x0000_s64446" DrawAspect="Content" ObjectID="_1670340729" r:id="rId33"/>
-          <o:OLEObject Type="Embed" ProgID="Equation.3" ShapeID="_x0000_s64474" DrawAspect="Content" ObjectID="_1670340730" r:id="rId34"/>
+          <o:OLEObject Type="Embed" ProgID="Equation.3" ShapeID="_x0000_s64446" DrawAspect="Content" ObjectID="_1670343543" r:id="rId33"/>
+          <o:OLEObject Type="Embed" ProgID="Equation.3" ShapeID="_x0000_s64474" DrawAspect="Content" ObjectID="_1670343544" r:id="rId34"/>
         </w:pict>
       </w:r>
     </w:p>
@@ -12830,10 +12830,10 @@
           <w:position w:val="-10"/>
         </w:rPr>
         <w:object w:dxaOrig="2380" w:dyaOrig="320">
-          <v:shape id="_x0000_i1034" type="#_x0000_t75" style="width:119.8pt;height:16.15pt" o:ole="">
+          <v:shape id="_x0000_i1035" type="#_x0000_t75" style="width:119.85pt;height:16.2pt" o:ole="">
             <v:imagedata r:id="rId35" o:title=""/>
           </v:shape>
-          <o:OLEObject Type="Embed" ProgID="Equation.3" ShapeID="_x0000_i1034" DrawAspect="Content" ObjectID="_1670340715" r:id="rId36"/>
+          <o:OLEObject Type="Embed" ProgID="Equation.3" ShapeID="_x0000_i1035" DrawAspect="Content" ObjectID="_1670343529" r:id="rId36"/>
         </w:object>
       </w:r>
       <w:r>
@@ -12847,10 +12847,10 @@
           <w:position w:val="-22"/>
         </w:rPr>
         <w:object w:dxaOrig="1540" w:dyaOrig="580">
-          <v:shape id="_x0000_i1035" type="#_x0000_t75" style="width:77.75pt;height:28.8pt" o:ole="">
+          <v:shape id="_x0000_i1036" type="#_x0000_t75" style="width:77.95pt;height:28.9pt" o:ole="">
             <v:imagedata r:id="rId37" o:title=""/>
           </v:shape>
-          <o:OLEObject Type="Embed" ProgID="Equation.3" ShapeID="_x0000_i1035" DrawAspect="Content" ObjectID="_1670340716" r:id="rId38"/>
+          <o:OLEObject Type="Embed" ProgID="Equation.3" ShapeID="_x0000_i1036" DrawAspect="Content" ObjectID="_1670343530" r:id="rId38"/>
         </w:object>
       </w:r>
       <w:r>
@@ -12864,10 +12864,10 @@
           <w:position w:val="-26"/>
         </w:rPr>
         <w:object w:dxaOrig="4280" w:dyaOrig="620">
-          <v:shape id="_x0000_i1036" type="#_x0000_t75" style="width:214.85pt;height:31.1pt" o:ole="">
+          <v:shape id="_x0000_i1037" type="#_x0000_t75" style="width:214.8pt;height:31.25pt" o:ole="">
             <v:imagedata r:id="rId39" o:title=""/>
           </v:shape>
-          <o:OLEObject Type="Embed" ProgID="Equation.3" ShapeID="_x0000_i1036" DrawAspect="Content" ObjectID="_1670340717" r:id="rId40"/>
+          <o:OLEObject Type="Embed" ProgID="Equation.3" ShapeID="_x0000_i1037" DrawAspect="Content" ObjectID="_1670343531" r:id="rId40"/>
         </w:object>
       </w:r>
     </w:p>
@@ -12877,10 +12877,10 @@
           <w:position w:val="-26"/>
         </w:rPr>
         <w:object w:dxaOrig="7300" w:dyaOrig="639">
-          <v:shape id="_x0000_i1037" type="#_x0000_t75" style="width:366.9pt;height:31.7pt" o:ole="">
+          <v:shape id="_x0000_i1038" type="#_x0000_t75" style="width:366.75pt;height:31.65pt" o:ole="">
             <v:imagedata r:id="rId41" o:title=""/>
           </v:shape>
-          <o:OLEObject Type="Embed" ProgID="Equation.3" ShapeID="_x0000_i1037" DrawAspect="Content" ObjectID="_1670340718" r:id="rId42"/>
+          <o:OLEObject Type="Embed" ProgID="Equation.3" ShapeID="_x0000_i1038" DrawAspect="Content" ObjectID="_1670343532" r:id="rId42"/>
         </w:object>
       </w:r>
     </w:p>
@@ -13380,7 +13380,7 @@
             <w10:wrap type="none"/>
             <w10:anchorlock/>
           </v:group>
-          <o:OLEObject Type="Embed" ProgID="Equation.3" ShapeID="_x0000_s72282" DrawAspect="Content" ObjectID="_1670340731" r:id="rId45"/>
+          <o:OLEObject Type="Embed" ProgID="Equation.3" ShapeID="_x0000_s72282" DrawAspect="Content" ObjectID="_1670343545" r:id="rId45"/>
         </w:pict>
       </w:r>
     </w:p>
@@ -13397,26 +13397,29 @@
     </w:p>
     <w:p>
       <w:r>
-        <w:rPr>
-          <w:noProof/>
-        </w:rPr>
-      </w:r>
-      <w:r>
         <w:pict>
-          <v:group id="_x0000_s72290" editas="canvas" style="width:481.95pt;height:248.25pt;mso-position-horizontal-relative:char;mso-position-vertical-relative:line" coordorigin="2361,5777" coordsize="7200,3709">
+          <v:group id="_x0000_s72290" editas="canvas" style="width:481.95pt;height:317.75pt;mso-position-horizontal-relative:char;mso-position-vertical-relative:line" coordorigin="1134,1420" coordsize="9639,6355">
             <o:lock v:ext="edit" aspectratio="t"/>
-            <v:shape id="_x0000_s72289" type="#_x0000_t75" style="position:absolute;left:2361;top:5777;width:7200;height:3709" o:preferrelative="f">
+            <v:shape id="_x0000_s72289" type="#_x0000_t75" style="position:absolute;left:1134;top:1420;width:9639;height:6355" o:preferrelative="f">
               <v:fill o:detectmouseclick="t"/>
               <v:path o:extrusionok="t" o:connecttype="none"/>
               <o:lock v:ext="edit" text="t"/>
             </v:shape>
-            <v:shape id="_x0000_s72393" type="#_x0000_t32" style="position:absolute;left:2257;top:6842;width:1483;height:0;rotation:90;flip:y" o:connectortype="straight" o:regroupid="159" strokeweight="1pt">
+            <v:shape id="_x0000_s72461" type="#_x0000_t19" style="position:absolute;left:6959;top:2700;width:567;height:571" coordsize="21600,21762" adj="11765353,-6048151,21600,21583" path="wr,-17,43200,43183,1,21762,20738,nfewr,-17,43200,43183,1,21762,20738,l21600,21583nsxe" strokecolor="red" strokeweight="1.5pt">
+              <v:path o:connectlocs="1,21762;20738,0;21600,21583"/>
+              <o:lock v:ext="edit" aspectratio="t"/>
+            </v:shape>
+            <v:shape id="_x0000_s72462" type="#_x0000_t19" style="position:absolute;left:7532;top:2697;width:1134;height:1132" coordsize="21599,21600" adj="-5878388,-41307" path="wr-21600,,21600,43200,114,,21599,21362nfewr-21600,,21600,43200,114,,21599,21362l,21600nsxe" strokecolor="red" strokeweight="1.5pt">
+              <v:path o:connectlocs="114,0;21599,21362;0,21600"/>
+              <o:lock v:ext="edit" aspectratio="t"/>
+            </v:shape>
+            <v:shape id="_x0000_s72393" type="#_x0000_t32" style="position:absolute;left:995;top:2845;width:1986;height:0;rotation:90;flip:y" o:connectortype="straight" o:regroupid="160" strokeweight="1pt">
               <v:stroke endarrow="block"/>
             </v:shape>
-            <v:shape id="_x0000_s72394" type="#_x0000_t32" style="position:absolute;left:2996;top:7583;width:1480;height:2" o:connectortype="straight" o:regroupid="159" strokeweight="1pt">
+            <v:shape id="_x0000_s72394" type="#_x0000_t32" style="position:absolute;left:1984;top:3838;width:2835;height:2" o:connectortype="straight" o:regroupid="160" strokeweight="1pt">
               <v:stroke endarrow="block"/>
             </v:shape>
-            <v:shape id="_x0000_s72395" type="#_x0000_t202" style="position:absolute;left:2664;top:5975;width:309;height:226" o:regroupid="159" filled="f" stroked="f">
+            <v:shape id="_x0000_s72395" type="#_x0000_t202" style="position:absolute;left:1540;top:1685;width:413;height:303" o:regroupid="160" filled="f" stroked="f">
               <v:textbox style="mso-next-textbox:#_x0000_s72395" inset="0,.5mm,0,.5mm">
                 <w:txbxContent>
                   <w:p>
@@ -13439,7 +13442,7 @@
                 </w:txbxContent>
               </v:textbox>
             </v:shape>
-            <v:shape id="_x0000_s72396" type="#_x0000_t202" style="position:absolute;left:4349;top:7626;width:308;height:227" o:regroupid="159" filled="f" stroked="f">
+            <v:shape id="_x0000_s72396" type="#_x0000_t202" style="position:absolute;left:4647;top:3895;width:413;height:304" o:regroupid="160" filled="f" stroked="f">
               <v:textbox style="mso-next-textbox:#_x0000_s72396" inset="0,.5mm,0,.5mm">
                 <w:txbxContent>
                   <w:p>
@@ -13462,10 +13465,10 @@
                 </w:txbxContent>
               </v:textbox>
             </v:shape>
-            <v:oval id="_x0000_s72397" style="position:absolute;left:7334;top:6341;width:64;height:64" o:regroupid="159" fillcolor="black [3213]">
+            <v:oval id="_x0000_s72397" style="position:absolute;left:2509;top:3221;width:85;height:86" o:regroupid="160" fillcolor="black [3213]">
               <o:lock v:ext="edit" aspectratio="t"/>
             </v:oval>
-            <v:shape id="_x0000_s72406" type="#_x0000_t202" style="position:absolute;left:7334;top:6421;width:308;height:227" o:regroupid="159" filled="f" stroked="f">
+            <v:shape id="_x0000_s72406" type="#_x0000_t202" style="position:absolute;left:2341;top:3885;width:412;height:304" o:regroupid="160" filled="f" stroked="f">
               <v:textbox style="mso-next-textbox:#_x0000_s72406" inset="0,.5mm,0,.5mm">
                 <w:txbxContent>
                   <w:p>
@@ -13496,7 +13499,7 @@
                 </w:txbxContent>
               </v:textbox>
             </v:shape>
-            <v:shape id="_x0000_s72410" type="#_x0000_t202" style="position:absolute;left:7642;top:6310;width:309;height:224" o:regroupid="159" filled="f" stroked="f">
+            <v:shape id="_x0000_s72410" type="#_x0000_t202" style="position:absolute;left:1566;top:3096;width:414;height:300" o:regroupid="160" filled="f" stroked="f">
               <v:textbox style="mso-next-textbox:#_x0000_s72410" inset="0,.5mm,0,.5mm">
                 <w:txbxContent>
                   <w:p>
@@ -13522,6 +13525,989 @@
                         <w:vertAlign w:val="subscript"/>
                       </w:rPr>
                       <w:t>1</w:t>
+                    </w:r>
+                  </w:p>
+                </w:txbxContent>
+              </v:textbox>
+            </v:shape>
+            <v:shape id="_x0000_s72416" type="#_x0000_t32" style="position:absolute;left:2545;top:3261;width:1;height:567;flip:x" o:connectortype="straight" o:regroupid="160">
+              <v:stroke dashstyle="dash"/>
+            </v:shape>
+            <v:shape id="_x0000_s72417" type="#_x0000_t32" style="position:absolute;left:2830;top:2411;width:1;height:1701;rotation:-90;flip:x" o:connectortype="straight" o:regroupid="160">
+              <v:stroke dashstyle="dash"/>
+            </v:shape>
+            <v:shape id="_x0000_s72418" type="#_x0000_t32" style="position:absolute;left:3679;top:2411;width:1;height:1417;flip:x" o:connectortype="straight" o:regroupid="160">
+              <v:stroke dashstyle="dash"/>
+            </v:shape>
+            <v:shape id="_x0000_s72419" type="#_x0000_t32" style="position:absolute;left:2830;top:1561;width:1;height:1701;rotation:-90;flip:x" o:connectortype="straight" o:regroupid="160">
+              <v:stroke dashstyle="dash"/>
+            </v:shape>
+            <v:oval id="_x0000_s72420" style="position:absolute;left:3640;top:3218;width:85;height:86" o:regroupid="160" fillcolor="black [3213]">
+              <o:lock v:ext="edit" aspectratio="t"/>
+            </v:oval>
+            <v:oval id="_x0000_s72421" style="position:absolute;left:3637;top:2360;width:85;height:86" o:regroupid="160" fillcolor="black [3213]">
+              <o:lock v:ext="edit" aspectratio="t"/>
+            </v:oval>
+            <v:shape id="_x0000_s72422" type="#_x0000_t202" style="position:absolute;left:3469;top:3883;width:412;height:304" o:regroupid="160" filled="f" stroked="f">
+              <v:textbox style="mso-next-textbox:#_x0000_s72422" inset="0,.5mm,0,.5mm">
+                <w:txbxContent>
+                  <w:p>
+                    <w:pPr>
+                      <w:jc w:val="center"/>
+                      <w:rPr>
+                        <w:rFonts w:ascii="Times New Roman" w:hAnsi="Times New Roman" w:cs="Times New Roman"/>
+                        <w:i/>
+                      </w:rPr>
+                    </w:pPr>
+                    <w:r>
+                      <w:rPr>
+                        <w:rFonts w:ascii="Times New Roman" w:hAnsi="Times New Roman" w:cs="Times New Roman"/>
+                        <w:i/>
+                        <w:sz w:val="20"/>
+                      </w:rPr>
+                      <w:t>x</w:t>
+                    </w:r>
+                    <w:r>
+                      <w:rPr>
+                        <w:rFonts w:ascii="Times New Roman" w:hAnsi="Times New Roman" w:cs="Times New Roman"/>
+                        <w:sz w:val="20"/>
+                        <w:vertAlign w:val="subscript"/>
+                      </w:rPr>
+                      <w:t>2</w:t>
+                    </w:r>
+                  </w:p>
+                </w:txbxContent>
+              </v:textbox>
+            </v:shape>
+            <v:shape id="_x0000_s72423" type="#_x0000_t202" style="position:absolute;left:1565;top:2249;width:414;height:300" o:regroupid="160" filled="f" stroked="f">
+              <v:textbox style="mso-next-textbox:#_x0000_s72423" inset="0,.5mm,0,.5mm">
+                <w:txbxContent>
+                  <w:p>
+                    <w:pPr>
+                      <w:jc w:val="center"/>
+                      <w:rPr>
+                        <w:rFonts w:ascii="Times New Roman" w:hAnsi="Times New Roman" w:cs="Times New Roman"/>
+                        <w:i/>
+                      </w:rPr>
+                    </w:pPr>
+                    <w:r>
+                      <w:rPr>
+                        <w:rFonts w:ascii="Times New Roman" w:hAnsi="Times New Roman" w:cs="Times New Roman"/>
+                        <w:i/>
+                        <w:sz w:val="20"/>
+                      </w:rPr>
+                      <w:t>y</w:t>
+                    </w:r>
+                    <w:r>
+                      <w:rPr>
+                        <w:rFonts w:ascii="Times New Roman" w:hAnsi="Times New Roman" w:cs="Times New Roman"/>
+                        <w:sz w:val="20"/>
+                        <w:vertAlign w:val="subscript"/>
+                      </w:rPr>
+                      <w:t>2</w:t>
+                    </w:r>
+                  </w:p>
+                </w:txbxContent>
+              </v:textbox>
+            </v:shape>
+            <v:shape id="_x0000_s72424" type="#_x0000_t32" style="position:absolute;left:2594;top:3261;width:1046;height:3;flip:y" o:connectortype="straight" o:regroupid="160" strokecolor="red" strokeweight="1.5pt"/>
+            <v:shape id="_x0000_s72425" type="#_x0000_t32" style="position:absolute;left:3680;top:2446;width:3;height:772;flip:x y" o:connectortype="straight" o:regroupid="160" strokecolor="red" strokeweight="1.5pt"/>
+            <v:shape id="_x0000_s72426" type="#_x0000_t32" style="position:absolute;left:2945;top:3261;width:280;height:1" o:connectortype="straight" o:regroupid="160" strokecolor="red" strokeweight="1.5pt">
+              <v:stroke endarrow="open"/>
+            </v:shape>
+            <v:shape id="_x0000_s72427" type="#_x0000_t32" style="position:absolute;left:3544;top:2819;width:280;height:1;rotation:-90" o:connectortype="straight" o:regroupid="160" strokecolor="red" strokeweight="1.5pt">
+              <v:stroke endarrow="open"/>
+            </v:shape>
+            <v:shape id="_x0000_s72428" type="#_x0000_t202" style="position:absolute;left:2547;top:3267;width:678;height:304" o:regroupid="160" filled="f" stroked="f">
+              <v:textbox style="mso-next-textbox:#_x0000_s72428" inset="0,.5mm,0,.5mm">
+                <w:txbxContent>
+                  <w:p>
+                    <w:pPr>
+                      <w:jc w:val="center"/>
+                      <w:rPr>
+                        <w:rFonts w:ascii="Times New Roman" w:hAnsi="Times New Roman" w:cs="Times New Roman"/>
+                        <w:i/>
+                      </w:rPr>
+                    </w:pPr>
+                    <w:r>
+                      <w:rPr>
+                        <w:rFonts w:ascii="Times New Roman" w:hAnsi="Times New Roman" w:cs="Times New Roman"/>
+                        <w:i/>
+                        <w:sz w:val="20"/>
+                      </w:rPr>
+                      <w:t>t</w:t>
+                    </w:r>
+                    <w:r>
+                      <w:rPr>
+                        <w:rFonts w:ascii="Times New Roman" w:hAnsi="Times New Roman" w:cs="Times New Roman"/>
+                        <w:sz w:val="20"/>
+                      </w:rPr>
+                      <w:t xml:space="preserve"> </w:t>
+                    </w:r>
+                    <w:r>
+                      <w:rPr>
+                        <w:rFonts w:ascii="Times New Roman" w:hAnsi="Times New Roman" w:cs="Times New Roman"/>
+                        <w:i/>
+                        <w:sz w:val="20"/>
+                      </w:rPr>
+                      <w:t>=</w:t>
+                    </w:r>
+                    <w:r>
+                      <w:rPr>
+                        <w:rFonts w:ascii="Times New Roman" w:hAnsi="Times New Roman" w:cs="Times New Roman"/>
+                        <w:sz w:val="20"/>
+                      </w:rPr>
+                      <w:t xml:space="preserve"> </w:t>
+                    </w:r>
+                    <w:r>
+                      <w:rPr>
+                        <w:rFonts w:ascii="Times New Roman" w:hAnsi="Times New Roman" w:cs="Times New Roman"/>
+                        <w:i/>
+                        <w:sz w:val="20"/>
+                      </w:rPr>
+                      <w:t>t</w:t>
+                    </w:r>
+                    <w:r>
+                      <w:rPr>
+                        <w:rFonts w:ascii="Times New Roman" w:hAnsi="Times New Roman" w:cs="Times New Roman"/>
+                        <w:sz w:val="20"/>
+                        <w:vertAlign w:val="subscript"/>
+                      </w:rPr>
+                      <w:t>A</w:t>
+                    </w:r>
+                  </w:p>
+                </w:txbxContent>
+              </v:textbox>
+            </v:shape>
+            <v:shape id="_x0000_s72429" type="#_x0000_t202" style="position:absolute;left:3680;top:3258;width:687;height:304" o:regroupid="160" filled="f" stroked="f">
+              <v:textbox style="mso-next-textbox:#_x0000_s72429" inset="0,.5mm,0,.5mm">
+                <w:txbxContent>
+                  <w:p>
+                    <w:pPr>
+                      <w:jc w:val="center"/>
+                      <w:rPr>
+                        <w:rFonts w:ascii="Times New Roman" w:hAnsi="Times New Roman" w:cs="Times New Roman"/>
+                        <w:i/>
+                      </w:rPr>
+                    </w:pPr>
+                    <w:r>
+                      <w:rPr>
+                        <w:rFonts w:ascii="Times New Roman" w:hAnsi="Times New Roman" w:cs="Times New Roman"/>
+                        <w:i/>
+                        <w:sz w:val="20"/>
+                      </w:rPr>
+                      <w:t>t</w:t>
+                    </w:r>
+                    <w:r>
+                      <w:rPr>
+                        <w:rFonts w:ascii="Times New Roman" w:hAnsi="Times New Roman" w:cs="Times New Roman"/>
+                        <w:sz w:val="20"/>
+                      </w:rPr>
+                      <w:t xml:space="preserve"> = </w:t>
+                    </w:r>
+                    <w:r>
+                      <w:rPr>
+                        <w:rFonts w:ascii="Times New Roman" w:hAnsi="Times New Roman" w:cs="Times New Roman"/>
+                        <w:i/>
+                        <w:sz w:val="20"/>
+                      </w:rPr>
+                      <w:t>t</w:t>
+                    </w:r>
+                    <w:r>
+                      <w:rPr>
+                        <w:rFonts w:ascii="Times New Roman" w:hAnsi="Times New Roman" w:cs="Times New Roman"/>
+                        <w:sz w:val="20"/>
+                        <w:vertAlign w:val="subscript"/>
+                      </w:rPr>
+                      <w:t>B</w:t>
+                    </w:r>
+                  </w:p>
+                </w:txbxContent>
+              </v:textbox>
+            </v:shape>
+            <v:shape id="_x0000_s72430" type="#_x0000_t202" style="position:absolute;left:3686;top:2101;width:681;height:304" o:regroupid="160" filled="f" stroked="f">
+              <v:textbox style="mso-next-textbox:#_x0000_s72430" inset="0,.5mm,0,.5mm">
+                <w:txbxContent>
+                  <w:p>
+                    <w:pPr>
+                      <w:jc w:val="center"/>
+                      <w:rPr>
+                        <w:rFonts w:ascii="Times New Roman" w:hAnsi="Times New Roman" w:cs="Times New Roman"/>
+                        <w:i/>
+                      </w:rPr>
+                    </w:pPr>
+                    <w:r>
+                      <w:rPr>
+                        <w:rFonts w:ascii="Times New Roman" w:hAnsi="Times New Roman" w:cs="Times New Roman"/>
+                        <w:i/>
+                        <w:sz w:val="20"/>
+                      </w:rPr>
+                      <w:t>t</w:t>
+                    </w:r>
+                    <w:r>
+                      <w:rPr>
+                        <w:rFonts w:ascii="Times New Roman" w:hAnsi="Times New Roman" w:cs="Times New Roman"/>
+                        <w:sz w:val="20"/>
+                      </w:rPr>
+                      <w:t xml:space="preserve"> = </w:t>
+                    </w:r>
+                    <w:r>
+                      <w:rPr>
+                        <w:rFonts w:ascii="Times New Roman" w:hAnsi="Times New Roman" w:cs="Times New Roman"/>
+                        <w:i/>
+                        <w:sz w:val="20"/>
+                      </w:rPr>
+                      <w:t>t</w:t>
+                    </w:r>
+                    <w:r>
+                      <w:rPr>
+                        <w:rFonts w:ascii="Times New Roman" w:hAnsi="Times New Roman" w:cs="Times New Roman"/>
+                        <w:sz w:val="20"/>
+                        <w:vertAlign w:val="subscript"/>
+                      </w:rPr>
+                      <w:t>C</w:t>
+                    </w:r>
+                  </w:p>
+                </w:txbxContent>
+              </v:textbox>
+            </v:shape>
+            <v:shape id="_x0000_s72431" type="#_x0000_t202" style="position:absolute;left:2215;top:2944;width:325;height:304" o:regroupid="160" filled="f" stroked="f">
+              <v:textbox style="mso-next-textbox:#_x0000_s72431" inset="0,.5mm,0,.5mm">
+                <w:txbxContent>
+                  <w:p>
+                    <w:pPr>
+                      <w:jc w:val="center"/>
+                      <w:rPr>
+                        <w:rFonts w:ascii="Times New Roman" w:hAnsi="Times New Roman" w:cs="Times New Roman"/>
+                        <w:i/>
+                      </w:rPr>
+                    </w:pPr>
+                    <w:r>
+                      <w:rPr>
+                        <w:rFonts w:ascii="Times New Roman" w:hAnsi="Times New Roman" w:cs="Times New Roman"/>
+                        <w:i/>
+                        <w:sz w:val="20"/>
+                      </w:rPr>
+                      <w:t>A</w:t>
+                    </w:r>
+                  </w:p>
+                </w:txbxContent>
+              </v:textbox>
+            </v:shape>
+            <v:shape id="_x0000_s72432" type="#_x0000_t202" style="position:absolute;left:3349;top:2954;width:325;height:304" o:regroupid="160" filled="f" stroked="f">
+              <v:textbox style="mso-next-textbox:#_x0000_s72432" inset="0,.5mm,0,.5mm">
+                <w:txbxContent>
+                  <w:p>
+                    <w:pPr>
+                      <w:jc w:val="center"/>
+                      <w:rPr>
+                        <w:rFonts w:ascii="Times New Roman" w:hAnsi="Times New Roman" w:cs="Times New Roman"/>
+                        <w:i/>
+                      </w:rPr>
+                    </w:pPr>
+                    <w:r>
+                      <w:rPr>
+                        <w:rFonts w:ascii="Times New Roman" w:hAnsi="Times New Roman" w:cs="Times New Roman"/>
+                        <w:i/>
+                        <w:sz w:val="20"/>
+                      </w:rPr>
+                      <w:t>B</w:t>
+                    </w:r>
+                  </w:p>
+                </w:txbxContent>
+              </v:textbox>
+            </v:shape>
+            <v:shape id="_x0000_s72433" type="#_x0000_t202" style="position:absolute;left:3346;top:2092;width:325;height:304" o:regroupid="160" filled="f" stroked="f">
+              <v:textbox style="mso-next-textbox:#_x0000_s72433" inset="0,.5mm,0,.5mm">
+                <w:txbxContent>
+                  <w:p>
+                    <w:pPr>
+                      <w:jc w:val="center"/>
+                      <w:rPr>
+                        <w:rFonts w:ascii="Times New Roman" w:hAnsi="Times New Roman" w:cs="Times New Roman"/>
+                        <w:i/>
+                      </w:rPr>
+                    </w:pPr>
+                    <w:r>
+                      <w:rPr>
+                        <w:rFonts w:ascii="Times New Roman" w:hAnsi="Times New Roman" w:cs="Times New Roman"/>
+                        <w:i/>
+                        <w:sz w:val="20"/>
+                      </w:rPr>
+                      <w:t>C</w:t>
+                    </w:r>
+                  </w:p>
+                </w:txbxContent>
+              </v:textbox>
+            </v:shape>
+            <v:shape id="_x0000_s72436" type="#_x0000_t32" style="position:absolute;left:5402;top:2842;width:1986;height:0;rotation:90;flip:y" o:connectortype="straight" o:regroupid="161" strokeweight="1pt">
+              <v:stroke endarrow="block"/>
+            </v:shape>
+            <v:shape id="_x0000_s72437" type="#_x0000_t32" style="position:absolute;left:6391;top:3835;width:2835;height:2" o:connectortype="straight" o:regroupid="161" strokeweight="1pt">
+              <v:stroke endarrow="block"/>
+            </v:shape>
+            <v:shape id="_x0000_s72438" type="#_x0000_t202" style="position:absolute;left:5947;top:1682;width:413;height:303" o:regroupid="161" filled="f" stroked="f">
+              <v:textbox style="mso-next-textbox:#_x0000_s72438" inset="0,.5mm,0,.5mm">
+                <w:txbxContent>
+                  <w:p>
+                    <w:pPr>
+                      <w:jc w:val="center"/>
+                      <w:rPr>
+                        <w:rFonts w:ascii="Times New Roman" w:hAnsi="Times New Roman" w:cs="Times New Roman"/>
+                        <w:i/>
+                      </w:rPr>
+                    </w:pPr>
+                    <w:r>
+                      <w:rPr>
+                        <w:rFonts w:ascii="Times New Roman" w:hAnsi="Times New Roman" w:cs="Times New Roman"/>
+                        <w:i/>
+                        <w:sz w:val="20"/>
+                      </w:rPr>
+                      <w:t>y</w:t>
+                    </w:r>
+                  </w:p>
+                </w:txbxContent>
+              </v:textbox>
+            </v:shape>
+            <v:shape id="_x0000_s72439" type="#_x0000_t202" style="position:absolute;left:9054;top:3892;width:413;height:304" o:regroupid="161" filled="f" stroked="f">
+              <v:textbox style="mso-next-textbox:#_x0000_s72439" inset="0,.5mm,0,.5mm">
+                <w:txbxContent>
+                  <w:p>
+                    <w:pPr>
+                      <w:jc w:val="center"/>
+                      <w:rPr>
+                        <w:rFonts w:ascii="Times New Roman" w:hAnsi="Times New Roman" w:cs="Times New Roman"/>
+                        <w:i/>
+                      </w:rPr>
+                    </w:pPr>
+                    <w:r>
+                      <w:rPr>
+                        <w:rFonts w:ascii="Times New Roman" w:hAnsi="Times New Roman" w:cs="Times New Roman"/>
+                        <w:i/>
+                        <w:sz w:val="20"/>
+                      </w:rPr>
+                      <w:t>x</w:t>
+                    </w:r>
+                  </w:p>
+                </w:txbxContent>
+              </v:textbox>
+            </v:shape>
+            <v:oval id="_x0000_s72440" style="position:absolute;left:6916;top:3218;width:85;height:86" o:regroupid="161" fillcolor="black [3213]">
+              <o:lock v:ext="edit" aspectratio="t"/>
+            </v:oval>
+            <v:shape id="_x0000_s72441" type="#_x0000_t202" style="position:absolute;left:6748;top:3909;width:412;height:304" o:regroupid="161" filled="f" stroked="f">
+              <v:textbox style="mso-next-textbox:#_x0000_s72441" inset="0,.5mm,0,.5mm">
+                <w:txbxContent>
+                  <w:p>
+                    <w:pPr>
+                      <w:jc w:val="center"/>
+                      <w:rPr>
+                        <w:rFonts w:ascii="Times New Roman" w:hAnsi="Times New Roman" w:cs="Times New Roman"/>
+                        <w:i/>
+                      </w:rPr>
+                    </w:pPr>
+                    <w:r>
+                      <w:rPr>
+                        <w:rFonts w:ascii="Times New Roman" w:hAnsi="Times New Roman" w:cs="Times New Roman"/>
+                        <w:i/>
+                        <w:sz w:val="20"/>
+                      </w:rPr>
+                      <w:t>l</w:t>
+                    </w:r>
+                  </w:p>
+                </w:txbxContent>
+              </v:textbox>
+            </v:shape>
+            <v:shape id="_x0000_s72442" type="#_x0000_t202" style="position:absolute;left:5973;top:3093;width:414;height:300" o:regroupid="161" filled="f" stroked="f">
+              <v:textbox style="mso-next-textbox:#_x0000_s72442" inset="0,.5mm,0,.5mm">
+                <w:txbxContent>
+                  <w:p>
+                    <w:pPr>
+                      <w:jc w:val="center"/>
+                      <w:rPr>
+                        <w:rFonts w:ascii="Times New Roman" w:hAnsi="Times New Roman" w:cs="Times New Roman"/>
+                        <w:i/>
+                      </w:rPr>
+                    </w:pPr>
+                    <w:r>
+                      <w:rPr>
+                        <w:rFonts w:ascii="Times New Roman" w:hAnsi="Times New Roman" w:cs="Times New Roman"/>
+                        <w:i/>
+                        <w:sz w:val="20"/>
+                      </w:rPr>
+                      <w:t>l</w:t>
+                    </w:r>
+                  </w:p>
+                </w:txbxContent>
+              </v:textbox>
+            </v:shape>
+            <v:shape id="_x0000_s72443" type="#_x0000_t32" style="position:absolute;left:6952;top:3258;width:1;height:567;flip:x" o:connectortype="straight" o:regroupid="161">
+              <v:stroke dashstyle="dash"/>
+            </v:shape>
+            <v:shape id="_x0000_s72444" type="#_x0000_t32" style="position:absolute;left:6670;top:2975;width:1;height:567;rotation:-90;flip:x" o:connectortype="straight" o:regroupid="161">
+              <v:stroke dashstyle="dash"/>
+            </v:shape>
+            <v:shape id="_x0000_s72445" type="#_x0000_t32" style="position:absolute;left:7520;top:2705;width:1;height:1134;flip:x" o:connectortype="straight" o:regroupid="161">
+              <v:stroke dashstyle="dash"/>
+            </v:shape>
+            <v:shape id="_x0000_s72446" type="#_x0000_t32" style="position:absolute;left:6953;top:2139;width:1;height:1134;rotation:-90;flip:x" o:connectortype="straight" o:regroupid="161">
+              <v:stroke dashstyle="dash"/>
+            </v:shape>
+            <v:oval id="_x0000_s72447" style="position:absolute;left:8621;top:3793;width:85;height:86" o:regroupid="161" fillcolor="black [3213]">
+              <o:lock v:ext="edit" aspectratio="t"/>
+            </v:oval>
+            <v:oval id="_x0000_s72448" style="position:absolute;left:7477;top:2663;width:85;height:86" o:regroupid="161" fillcolor="black [3213]">
+              <o:lock v:ext="edit" aspectratio="t"/>
+            </v:oval>
+            <v:shape id="_x0000_s72449" type="#_x0000_t202" style="position:absolute;left:8452;top:3907;width:412;height:304" o:regroupid="161" filled="f" stroked="f">
+              <v:textbox style="mso-next-textbox:#_x0000_s72449" inset="0,.5mm,0,.5mm">
+                <w:txbxContent>
+                  <w:p>
+                    <w:pPr>
+                      <w:jc w:val="center"/>
+                      <w:rPr>
+                        <w:rFonts w:ascii="Times New Roman" w:hAnsi="Times New Roman" w:cs="Times New Roman"/>
+                        <w:i/>
+                      </w:rPr>
+                    </w:pPr>
+                    <w:r>
+                      <w:rPr>
+                        <w:rFonts w:ascii="Times New Roman" w:hAnsi="Times New Roman" w:cs="Times New Roman"/>
+                        <w:sz w:val="20"/>
+                      </w:rPr>
+                      <w:t>4</w:t>
+                    </w:r>
+                    <w:r>
+                      <w:rPr>
+                        <w:rFonts w:ascii="Times New Roman" w:hAnsi="Times New Roman" w:cs="Times New Roman"/>
+                        <w:i/>
+                        <w:sz w:val="20"/>
+                      </w:rPr>
+                      <w:t>l</w:t>
+                    </w:r>
+                  </w:p>
+                </w:txbxContent>
+              </v:textbox>
+            </v:shape>
+            <v:shape id="_x0000_s72450" type="#_x0000_t202" style="position:absolute;left:5972;top:2552;width:414;height:300" o:regroupid="161" filled="f" stroked="f">
+              <v:textbox style="mso-next-textbox:#_x0000_s72450" inset="0,.5mm,0,.5mm">
+                <w:txbxContent>
+                  <w:p>
+                    <w:pPr>
+                      <w:jc w:val="center"/>
+                      <w:rPr>
+                        <w:rFonts w:ascii="Times New Roman" w:hAnsi="Times New Roman" w:cs="Times New Roman"/>
+                        <w:i/>
+                      </w:rPr>
+                    </w:pPr>
+                    <w:r>
+                      <w:rPr>
+                        <w:rFonts w:ascii="Times New Roman" w:hAnsi="Times New Roman" w:cs="Times New Roman"/>
+                        <w:sz w:val="20"/>
+                      </w:rPr>
+                      <w:t>2</w:t>
+                    </w:r>
+                    <w:r>
+                      <w:rPr>
+                        <w:rFonts w:ascii="Times New Roman" w:hAnsi="Times New Roman" w:cs="Times New Roman"/>
+                        <w:i/>
+                        <w:sz w:val="20"/>
+                      </w:rPr>
+                      <w:t>l</w:t>
+                    </w:r>
+                  </w:p>
+                </w:txbxContent>
+              </v:textbox>
+            </v:shape>
+            <v:shape id="_x0000_s72453" type="#_x0000_t32" style="position:absolute;left:7038;top:2907;width:113;height:1;rotation:305" o:connectortype="straight" o:regroupid="161" strokecolor="red" strokeweight="1.5pt">
+              <v:stroke endarrow="open"/>
+            </v:shape>
+            <v:shape id="_x0000_s72454" type="#_x0000_t32" style="position:absolute;left:8350;top:3112;width:113;height:1;rotation:50" o:connectortype="straight" o:regroupid="161" strokecolor="red" strokeweight="1.5pt">
+              <v:stroke endarrow="open"/>
+            </v:shape>
+            <v:shape id="_x0000_s72458" type="#_x0000_t202" style="position:absolute;left:6622;top:3256;width:325;height:304" o:regroupid="161" filled="f" stroked="f">
+              <v:textbox style="mso-next-textbox:#_x0000_s72458" inset="0,.5mm,0,.5mm">
+                <w:txbxContent>
+                  <w:p>
+                    <w:pPr>
+                      <w:jc w:val="center"/>
+                      <w:rPr>
+                        <w:rFonts w:ascii="Times New Roman" w:hAnsi="Times New Roman" w:cs="Times New Roman"/>
+                        <w:i/>
+                      </w:rPr>
+                    </w:pPr>
+                    <w:r>
+                      <w:rPr>
+                        <w:rFonts w:ascii="Times New Roman" w:hAnsi="Times New Roman" w:cs="Times New Roman"/>
+                        <w:i/>
+                        <w:sz w:val="20"/>
+                      </w:rPr>
+                      <w:t>A</w:t>
+                    </w:r>
+                  </w:p>
+                </w:txbxContent>
+              </v:textbox>
+            </v:shape>
+            <v:shape id="_x0000_s72459" type="#_x0000_t202" style="position:absolute;left:7180;top:2393;width:325;height:304" o:regroupid="161" filled="f" stroked="f">
+              <v:textbox style="mso-next-textbox:#_x0000_s72459" inset="0,.5mm,0,.5mm">
+                <w:txbxContent>
+                  <w:p>
+                    <w:pPr>
+                      <w:jc w:val="center"/>
+                      <w:rPr>
+                        <w:rFonts w:ascii="Times New Roman" w:hAnsi="Times New Roman" w:cs="Times New Roman"/>
+                        <w:i/>
+                      </w:rPr>
+                    </w:pPr>
+                    <w:r>
+                      <w:rPr>
+                        <w:rFonts w:ascii="Times New Roman" w:hAnsi="Times New Roman" w:cs="Times New Roman"/>
+                        <w:i/>
+                        <w:sz w:val="20"/>
+                      </w:rPr>
+                      <w:t>B</w:t>
+                    </w:r>
+                  </w:p>
+                </w:txbxContent>
+              </v:textbox>
+            </v:shape>
+            <v:shape id="_x0000_s72460" type="#_x0000_t202" style="position:absolute;left:8315;top:3526;width:325;height:304" o:regroupid="161" filled="f" stroked="f">
+              <v:textbox style="mso-next-textbox:#_x0000_s72460" inset="0,.5mm,0,.5mm">
+                <w:txbxContent>
+                  <w:p>
+                    <w:pPr>
+                      <w:jc w:val="center"/>
+                      <w:rPr>
+                        <w:rFonts w:ascii="Times New Roman" w:hAnsi="Times New Roman" w:cs="Times New Roman"/>
+                        <w:i/>
+                      </w:rPr>
+                    </w:pPr>
+                    <w:r>
+                      <w:rPr>
+                        <w:rFonts w:ascii="Times New Roman" w:hAnsi="Times New Roman" w:cs="Times New Roman"/>
+                        <w:i/>
+                        <w:sz w:val="20"/>
+                      </w:rPr>
+                      <w:t>C</w:t>
+                    </w:r>
+                  </w:p>
+                </w:txbxContent>
+              </v:textbox>
+            </v:shape>
+            <v:shape id="_x0000_s72463" type="#_x0000_t202" style="position:absolute;left:7324;top:3909;width:412;height:304" filled="f" stroked="f">
+              <v:textbox style="mso-next-textbox:#_x0000_s72463" inset="0,.5mm,0,.5mm">
+                <w:txbxContent>
+                  <w:p>
+                    <w:pPr>
+                      <w:jc w:val="center"/>
+                      <w:rPr>
+                        <w:rFonts w:ascii="Times New Roman" w:hAnsi="Times New Roman" w:cs="Times New Roman"/>
+                        <w:i/>
+                      </w:rPr>
+                    </w:pPr>
+                    <w:r>
+                      <w:rPr>
+                        <w:rFonts w:ascii="Times New Roman" w:hAnsi="Times New Roman" w:cs="Times New Roman"/>
+                        <w:sz w:val="20"/>
+                      </w:rPr>
+                      <w:t>2</w:t>
+                    </w:r>
+                    <w:r>
+                      <w:rPr>
+                        <w:rFonts w:ascii="Times New Roman" w:hAnsi="Times New Roman" w:cs="Times New Roman"/>
+                        <w:i/>
+                        <w:sz w:val="20"/>
+                      </w:rPr>
+                      <w:t>l</w:t>
+                    </w:r>
+                  </w:p>
+                </w:txbxContent>
+              </v:textbox>
+            </v:shape>
+            <v:shape id="_x0000_s72464" type="#_x0000_t202" style="position:absolute;left:6920;top:3107;width:678;height:304" filled="f" stroked="f">
+              <v:textbox style="mso-next-textbox:#_x0000_s72464" inset="0,.5mm,0,.5mm">
+                <w:txbxContent>
+                  <w:p>
+                    <w:pPr>
+                      <w:jc w:val="center"/>
+                      <w:rPr>
+                        <w:rFonts w:ascii="Times New Roman" w:hAnsi="Times New Roman" w:cs="Times New Roman"/>
+                        <w:i/>
+                      </w:rPr>
+                    </w:pPr>
+                    <w:r>
+                      <w:rPr>
+                        <w:rFonts w:ascii="Times New Roman" w:hAnsi="Times New Roman" w:cs="Times New Roman"/>
+                        <w:i/>
+                        <w:sz w:val="20"/>
+                      </w:rPr>
+                      <w:t>t</w:t>
+                    </w:r>
+                    <w:r>
+                      <w:rPr>
+                        <w:rFonts w:ascii="Times New Roman" w:hAnsi="Times New Roman" w:cs="Times New Roman"/>
+                        <w:sz w:val="20"/>
+                      </w:rPr>
+                      <w:t xml:space="preserve"> </w:t>
+                    </w:r>
+                    <w:r>
+                      <w:rPr>
+                        <w:rFonts w:ascii="Times New Roman" w:hAnsi="Times New Roman" w:cs="Times New Roman"/>
+                        <w:i/>
+                        <w:sz w:val="20"/>
+                      </w:rPr>
+                      <w:t>=</w:t>
+                    </w:r>
+                    <w:r>
+                      <w:rPr>
+                        <w:rFonts w:ascii="Times New Roman" w:hAnsi="Times New Roman" w:cs="Times New Roman"/>
+                        <w:sz w:val="20"/>
+                      </w:rPr>
+                      <w:t xml:space="preserve"> </w:t>
+                    </w:r>
+                    <w:r>
+                      <w:rPr>
+                        <w:rFonts w:ascii="Times New Roman" w:hAnsi="Times New Roman" w:cs="Times New Roman"/>
+                        <w:i/>
+                        <w:sz w:val="20"/>
+                      </w:rPr>
+                      <w:t>t</w:t>
+                    </w:r>
+                    <w:r>
+                      <w:rPr>
+                        <w:rFonts w:ascii="Times New Roman" w:hAnsi="Times New Roman" w:cs="Times New Roman"/>
+                        <w:sz w:val="20"/>
+                        <w:vertAlign w:val="subscript"/>
+                      </w:rPr>
+                      <w:t>A</w:t>
+                    </w:r>
+                  </w:p>
+                </w:txbxContent>
+              </v:textbox>
+            </v:shape>
+            <v:shape id="_x0000_s72465" type="#_x0000_t202" style="position:absolute;left:7487;top:2366;width:687;height:304" filled="f" stroked="f">
+              <v:textbox style="mso-next-textbox:#_x0000_s72465" inset="0,.5mm,0,.5mm">
+                <w:txbxContent>
+                  <w:p>
+                    <w:pPr>
+                      <w:jc w:val="center"/>
+                      <w:rPr>
+                        <w:rFonts w:ascii="Times New Roman" w:hAnsi="Times New Roman" w:cs="Times New Roman"/>
+                        <w:i/>
+                      </w:rPr>
+                    </w:pPr>
+                    <w:r>
+                      <w:rPr>
+                        <w:rFonts w:ascii="Times New Roman" w:hAnsi="Times New Roman" w:cs="Times New Roman"/>
+                        <w:i/>
+                        <w:sz w:val="20"/>
+                      </w:rPr>
+                      <w:t>t</w:t>
+                    </w:r>
+                    <w:r>
+                      <w:rPr>
+                        <w:rFonts w:ascii="Times New Roman" w:hAnsi="Times New Roman" w:cs="Times New Roman"/>
+                        <w:sz w:val="20"/>
+                      </w:rPr>
+                      <w:t xml:space="preserve"> = </w:t>
+                    </w:r>
+                    <w:r>
+                      <w:rPr>
+                        <w:rFonts w:ascii="Times New Roman" w:hAnsi="Times New Roman" w:cs="Times New Roman"/>
+                        <w:i/>
+                        <w:sz w:val="20"/>
+                      </w:rPr>
+                      <w:t>t</w:t>
+                    </w:r>
+                    <w:r>
+                      <w:rPr>
+                        <w:rFonts w:ascii="Times New Roman" w:hAnsi="Times New Roman" w:cs="Times New Roman"/>
+                        <w:sz w:val="20"/>
+                        <w:vertAlign w:val="subscript"/>
+                      </w:rPr>
+                      <w:t>B</w:t>
+                    </w:r>
+                  </w:p>
+                </w:txbxContent>
+              </v:textbox>
+            </v:shape>
+            <v:shape id="_x0000_s72466" type="#_x0000_t202" style="position:absolute;left:8621;top:3470;width:681;height:304" filled="f" stroked="f">
+              <v:textbox style="mso-next-textbox:#_x0000_s72466" inset="0,.5mm,0,.5mm">
+                <w:txbxContent>
+                  <w:p>
+                    <w:pPr>
+                      <w:jc w:val="center"/>
+                      <w:rPr>
+                        <w:rFonts w:ascii="Times New Roman" w:hAnsi="Times New Roman" w:cs="Times New Roman"/>
+                        <w:i/>
+                      </w:rPr>
+                    </w:pPr>
+                    <w:r>
+                      <w:rPr>
+                        <w:rFonts w:ascii="Times New Roman" w:hAnsi="Times New Roman" w:cs="Times New Roman"/>
+                        <w:i/>
+                        <w:sz w:val="20"/>
+                      </w:rPr>
+                      <w:t>t</w:t>
+                    </w:r>
+                    <w:r>
+                      <w:rPr>
+                        <w:rFonts w:ascii="Times New Roman" w:hAnsi="Times New Roman" w:cs="Times New Roman"/>
+                        <w:sz w:val="20"/>
+                      </w:rPr>
+                      <w:t xml:space="preserve"> = </w:t>
+                    </w:r>
+                    <w:r>
+                      <w:rPr>
+                        <w:rFonts w:ascii="Times New Roman" w:hAnsi="Times New Roman" w:cs="Times New Roman"/>
+                        <w:i/>
+                        <w:sz w:val="20"/>
+                      </w:rPr>
+                      <w:t>t</w:t>
+                    </w:r>
+                    <w:r>
+                      <w:rPr>
+                        <w:rFonts w:ascii="Times New Roman" w:hAnsi="Times New Roman" w:cs="Times New Roman"/>
+                        <w:sz w:val="20"/>
+                        <w:vertAlign w:val="subscript"/>
+                      </w:rPr>
+                      <w:t>C</w:t>
+                    </w:r>
+                  </w:p>
+                </w:txbxContent>
+              </v:textbox>
+            </v:shape>
+            <v:shape id="_x0000_s72467" type="#_x0000_t32" style="position:absolute;left:2257;top:6696;width:567;height:1;flip:y" o:connectortype="straight" strokecolor="red" strokeweight="1.5pt"/>
+            <v:shape id="_x0000_s72468" type="#_x0000_t32" style="position:absolute;left:2541;top:6414;width:567;height:1;rotation:90;flip:y" o:connectortype="straight" strokecolor="red" strokeweight="1.5pt"/>
+            <v:shape id="_x0000_s72469" type="#_x0000_t32" style="position:absolute;left:2824;top:6131;width:567;height:1;flip:y" o:connectortype="straight" strokecolor="red" strokeweight="1.5pt"/>
+            <v:shape id="_x0000_s72470" type="#_x0000_t32" style="position:absolute;left:3108;top:5849;width:567;height:1;rotation:90;flip:y" o:connectortype="straight" strokecolor="red" strokeweight="1.5pt"/>
+            <v:shape id="_x0000_s72471" type="#_x0000_t32" style="position:absolute;left:3391;top:5566;width:567;height:1;flip:y" o:connectortype="straight" strokecolor="red" strokeweight="1.5pt"/>
+            <v:shape id="_x0000_s72472" type="#_x0000_t32" style="position:absolute;left:3675;top:5284;width:567;height:1;rotation:90;flip:y" o:connectortype="straight" strokecolor="red" strokeweight="1.5pt"/>
+            <v:shape id="_x0000_s72473" type="#_x0000_t32" style="position:absolute;left:3958;top:5001;width:567;height:1;flip:y" o:connectortype="straight" strokecolor="red" strokeweight="1.5pt"/>
+            <v:shape id="_x0000_s72474" type="#_x0000_t32" style="position:absolute;left:2382;top:6695;width:280;height:1" o:connectortype="straight" strokecolor="red" strokeweight="1.5pt">
+              <v:stroke endarrow="open"/>
+            </v:shape>
+            <v:shape id="_x0000_s72475" type="#_x0000_t32" style="position:absolute;left:2971;top:6133;width:280;height:1" o:connectortype="straight" strokecolor="red" strokeweight="1.5pt">
+              <v:stroke endarrow="open"/>
+            </v:shape>
+            <v:shape id="_x0000_s72476" type="#_x0000_t32" style="position:absolute;left:3527;top:5568;width:280;height:1" o:connectortype="straight" strokecolor="red" strokeweight="1.5pt">
+              <v:stroke endarrow="open"/>
+            </v:shape>
+            <v:shape id="_x0000_s72477" type="#_x0000_t32" style="position:absolute;left:4088;top:5002;width:280;height:1" o:connectortype="straight" strokecolor="red" strokeweight="1.5pt">
+              <v:stroke endarrow="open"/>
+            </v:shape>
+            <v:shape id="_x0000_s72478" type="#_x0000_t32" style="position:absolute;left:2683;top:6412;width:280;height:1;rotation:-90" o:connectortype="straight" strokecolor="red" strokeweight="1.5pt">
+              <v:stroke endarrow="open"/>
+            </v:shape>
+            <v:shape id="_x0000_s72479" type="#_x0000_t32" style="position:absolute;left:3253;top:5849;width:280;height:1;rotation:-90" o:connectortype="straight" strokecolor="red" strokeweight="1.5pt">
+              <v:stroke endarrow="open"/>
+            </v:shape>
+            <v:shape id="_x0000_s72480" type="#_x0000_t32" style="position:absolute;left:3820;top:5276;width:280;height:1;rotation:-90" o:connectortype="straight" strokecolor="red" strokeweight="1.5pt">
+              <v:stroke endarrow="open"/>
+            </v:shape>
+            <v:oval id="_x0000_s72481" style="position:absolute;left:2228;top:6655;width:85;height:86" fillcolor="black [3213]">
+              <o:lock v:ext="edit" aspectratio="t"/>
+            </v:oval>
+            <v:oval id="_x0000_s72482" style="position:absolute;left:2772;top:6655;width:85;height:86" fillcolor="black [3213]">
+              <o:lock v:ext="edit" aspectratio="t"/>
+            </v:oval>
+            <v:oval id="_x0000_s72483" style="position:absolute;left:2786;top:6088;width:85;height:86" fillcolor="black [3213]">
+              <o:lock v:ext="edit" aspectratio="t"/>
+            </v:oval>
+            <v:oval id="_x0000_s72484" style="position:absolute;left:3346;top:6088;width:85;height:86" fillcolor="black [3213]">
+              <o:lock v:ext="edit" aspectratio="t"/>
+            </v:oval>
+            <v:oval id="_x0000_s72485" style="position:absolute;left:3354;top:5515;width:85;height:86" fillcolor="black [3213]">
+              <o:lock v:ext="edit" aspectratio="t"/>
+            </v:oval>
+            <v:oval id="_x0000_s72486" style="position:absolute;left:3903;top:5515;width:85;height:86" fillcolor="black [3213]">
+              <o:lock v:ext="edit" aspectratio="t"/>
+            </v:oval>
+            <v:oval id="_x0000_s72487" style="position:absolute;left:3924;top:4957;width:85;height:86" fillcolor="black [3213]">
+              <o:lock v:ext="edit" aspectratio="t"/>
+            </v:oval>
+            <v:oval id="_x0000_s72488" style="position:absolute;left:4472;top:4963;width:85;height:86" fillcolor="black [3213]">
+              <o:lock v:ext="edit" aspectratio="t"/>
+            </v:oval>
+            <v:shape id="_x0000_s72489" type="#_x0000_t202" style="position:absolute;left:1950;top:6569;width:323;height:248" filled="f" stroked="f">
+              <v:textbox style="mso-next-textbox:#_x0000_s72489" inset="0,.5mm,0,.5mm">
+                <w:txbxContent>
+                  <w:p>
+                    <w:pPr>
+                      <w:jc w:val="center"/>
+                      <w:rPr>
+                        <w:rFonts w:ascii="Times New Roman" w:hAnsi="Times New Roman" w:cs="Times New Roman"/>
+                        <w:i/>
+                        <w:sz w:val="18"/>
+                      </w:rPr>
+                    </w:pPr>
+                    <w:r>
+                      <w:rPr>
+                        <w:rFonts w:ascii="Times New Roman" w:hAnsi="Times New Roman" w:cs="Times New Roman"/>
+                        <w:sz w:val="16"/>
+                      </w:rPr>
+                      <w:t>1</w:t>
+                    </w:r>
+                  </w:p>
+                </w:txbxContent>
+              </v:textbox>
+            </v:shape>
+            <v:shape id="_x0000_s72490" type="#_x0000_t202" style="position:absolute;left:2815;top:6577;width:323;height:240" filled="f" stroked="f">
+              <v:textbox style="mso-next-textbox:#_x0000_s72490" inset="0,.5mm,0,.5mm">
+                <w:txbxContent>
+                  <w:p>
+                    <w:pPr>
+                      <w:jc w:val="center"/>
+                      <w:rPr>
+                        <w:rFonts w:ascii="Times New Roman" w:hAnsi="Times New Roman" w:cs="Times New Roman"/>
+                        <w:i/>
+                        <w:sz w:val="18"/>
+                      </w:rPr>
+                    </w:pPr>
+                    <w:r>
+                      <w:rPr>
+                        <w:rFonts w:ascii="Times New Roman" w:hAnsi="Times New Roman" w:cs="Times New Roman"/>
+                        <w:sz w:val="16"/>
+                      </w:rPr>
+                      <w:t>2</w:t>
+                    </w:r>
+                  </w:p>
+                </w:txbxContent>
+              </v:textbox>
+            </v:shape>
+            <v:shape id="_x0000_s72492" type="#_x0000_t202" style="position:absolute;left:2499;top:6001;width:323;height:247" filled="f" stroked="f">
+              <v:textbox style="mso-next-textbox:#_x0000_s72492" inset="0,.5mm,0,.5mm">
+                <w:txbxContent>
+                  <w:p>
+                    <w:pPr>
+                      <w:jc w:val="center"/>
+                      <w:rPr>
+                        <w:rFonts w:ascii="Times New Roman" w:hAnsi="Times New Roman" w:cs="Times New Roman"/>
+                        <w:i/>
+                        <w:sz w:val="18"/>
+                      </w:rPr>
+                    </w:pPr>
+                    <w:r>
+                      <w:rPr>
+                        <w:rFonts w:ascii="Times New Roman" w:hAnsi="Times New Roman" w:cs="Times New Roman"/>
+                        <w:sz w:val="16"/>
+                      </w:rPr>
+                      <w:t>3</w:t>
+                    </w:r>
+                  </w:p>
+                </w:txbxContent>
+              </v:textbox>
+            </v:shape>
+            <v:shape id="_x0000_s72493" type="#_x0000_t202" style="position:absolute;left:3387;top:6001;width:323;height:247" filled="f" stroked="f">
+              <v:textbox style="mso-next-textbox:#_x0000_s72493" inset="0,.5mm,0,.5mm">
+                <w:txbxContent>
+                  <w:p>
+                    <w:pPr>
+                      <w:jc w:val="center"/>
+                      <w:rPr>
+                        <w:rFonts w:ascii="Times New Roman" w:hAnsi="Times New Roman" w:cs="Times New Roman"/>
+                        <w:i/>
+                        <w:sz w:val="18"/>
+                      </w:rPr>
+                    </w:pPr>
+                    <w:r>
+                      <w:rPr>
+                        <w:rFonts w:ascii="Times New Roman" w:hAnsi="Times New Roman" w:cs="Times New Roman"/>
+                        <w:sz w:val="16"/>
+                      </w:rPr>
+                      <w:t>4</w:t>
+                    </w:r>
+                  </w:p>
+                </w:txbxContent>
+              </v:textbox>
+            </v:shape>
+            <v:shape id="_x0000_s72494" type="#_x0000_t202" style="position:absolute;left:3067;top:5425;width:323;height:247" filled="f" stroked="f">
+              <v:textbox style="mso-next-textbox:#_x0000_s72494" inset="0,.5mm,0,.5mm">
+                <w:txbxContent>
+                  <w:p>
+                    <w:pPr>
+                      <w:jc w:val="center"/>
+                      <w:rPr>
+                        <w:rFonts w:ascii="Times New Roman" w:hAnsi="Times New Roman" w:cs="Times New Roman"/>
+                        <w:i/>
+                        <w:sz w:val="18"/>
+                      </w:rPr>
+                    </w:pPr>
+                    <w:r>
+                      <w:rPr>
+                        <w:rFonts w:ascii="Times New Roman" w:hAnsi="Times New Roman" w:cs="Times New Roman"/>
+                        <w:sz w:val="16"/>
+                      </w:rPr>
+                      <w:t>5</w:t>
+                    </w:r>
+                  </w:p>
+                </w:txbxContent>
+              </v:textbox>
+            </v:shape>
+            <v:shape id="_x0000_s72495" type="#_x0000_t202" style="position:absolute;left:3947;top:5425;width:323;height:247" filled="f" stroked="f">
+              <v:textbox style="mso-next-textbox:#_x0000_s72495" inset="0,.5mm,0,.5mm">
+                <w:txbxContent>
+                  <w:p>
+                    <w:pPr>
+                      <w:jc w:val="center"/>
+                      <w:rPr>
+                        <w:rFonts w:ascii="Times New Roman" w:hAnsi="Times New Roman" w:cs="Times New Roman"/>
+                        <w:i/>
+                        <w:sz w:val="18"/>
+                      </w:rPr>
+                    </w:pPr>
+                    <w:r>
+                      <w:rPr>
+                        <w:rFonts w:ascii="Times New Roman" w:hAnsi="Times New Roman" w:cs="Times New Roman"/>
+                        <w:sz w:val="16"/>
+                      </w:rPr>
+                      <w:t>6</w:t>
+                    </w:r>
+                  </w:p>
+                </w:txbxContent>
+              </v:textbox>
+            </v:shape>
+            <v:shape id="_x0000_s72496" type="#_x0000_t202" style="position:absolute;left:3643;top:4873;width:323;height:247" filled="f" stroked="f">
+              <v:textbox style="mso-next-textbox:#_x0000_s72496" inset="0,.5mm,0,.5mm">
+                <w:txbxContent>
+                  <w:p>
+                    <w:pPr>
+                      <w:jc w:val="center"/>
+                      <w:rPr>
+                        <w:rFonts w:ascii="Times New Roman" w:hAnsi="Times New Roman" w:cs="Times New Roman"/>
+                        <w:i/>
+                        <w:sz w:val="18"/>
+                      </w:rPr>
+                    </w:pPr>
+                    <w:r>
+                      <w:rPr>
+                        <w:rFonts w:ascii="Times New Roman" w:hAnsi="Times New Roman" w:cs="Times New Roman"/>
+                        <w:sz w:val="16"/>
+                      </w:rPr>
+                      <w:t>7</w:t>
+                    </w:r>
+                  </w:p>
+                </w:txbxContent>
+              </v:textbox>
+            </v:shape>
+            <v:shape id="_x0000_s72497" type="#_x0000_t202" style="position:absolute;left:4515;top:4873;width:323;height:247" filled="f" stroked="f">
+              <v:textbox style="mso-next-textbox:#_x0000_s72497" inset="0,.5mm,0,.5mm">
+                <w:txbxContent>
+                  <w:p>
+                    <w:pPr>
+                      <w:jc w:val="center"/>
+                      <w:rPr>
+                        <w:rFonts w:ascii="Times New Roman" w:hAnsi="Times New Roman" w:cs="Times New Roman"/>
+                        <w:i/>
+                        <w:sz w:val="18"/>
+                      </w:rPr>
+                    </w:pPr>
+                    <w:r>
+                      <w:rPr>
+                        <w:rFonts w:ascii="Times New Roman" w:hAnsi="Times New Roman" w:cs="Times New Roman"/>
+                        <w:sz w:val="16"/>
+                      </w:rPr>
+                      <w:t>8</w:t>
                     </w:r>
                   </w:p>
                 </w:txbxContent>

</xml_diff>

<commit_message>
update with dist+displacement +1
</commit_message>
<xml_diff>
--- a/src/figs/docx/0002.docx
+++ b/src/figs/docx/0002.docx
@@ -2122,8 +2122,8 @@
             <w10:wrap type="none"/>
             <w10:anchorlock/>
           </v:group>
-          <o:OLEObject Type="Embed" ProgID="Equation.3" ShapeID="_x0000_s36193" DrawAspect="Content" ObjectID="_1670343533" r:id="rId12"/>
-          <o:OLEObject Type="Embed" ProgID="Equation.3" ShapeID="_x0000_s63696" DrawAspect="Content" ObjectID="_1670343534" r:id="rId13"/>
+          <o:OLEObject Type="Embed" ProgID="Equation.3" ShapeID="_x0000_s36193" DrawAspect="Content" ObjectID="_1670346765" r:id="rId12"/>
+          <o:OLEObject Type="Embed" ProgID="Equation.3" ShapeID="_x0000_s63696" DrawAspect="Content" ObjectID="_1670346766" r:id="rId13"/>
         </w:pict>
       </w:r>
     </w:p>
@@ -6160,10 +6160,10 @@
             <w10:wrap type="none"/>
             <w10:anchorlock/>
           </v:group>
-          <o:OLEObject Type="Embed" ProgID="Equation.3" ShapeID="_x0000_s64244" DrawAspect="Content" ObjectID="_1670343535" r:id="rId19"/>
-          <o:OLEObject Type="Embed" ProgID="Equation.3" ShapeID="_x0000_s64246" DrawAspect="Content" ObjectID="_1670343536" r:id="rId20"/>
-          <o:OLEObject Type="Embed" ProgID="Equation.3" ShapeID="_x0000_s64248" DrawAspect="Content" ObjectID="_1670343537" r:id="rId21"/>
-          <o:OLEObject Type="Embed" ProgID="Equation.3" ShapeID="_x0000_s64251" DrawAspect="Content" ObjectID="_1670343538" r:id="rId22"/>
+          <o:OLEObject Type="Embed" ProgID="Equation.3" ShapeID="_x0000_s64244" DrawAspect="Content" ObjectID="_1670346767" r:id="rId19"/>
+          <o:OLEObject Type="Embed" ProgID="Equation.3" ShapeID="_x0000_s64246" DrawAspect="Content" ObjectID="_1670346768" r:id="rId20"/>
+          <o:OLEObject Type="Embed" ProgID="Equation.3" ShapeID="_x0000_s64248" DrawAspect="Content" ObjectID="_1670346769" r:id="rId21"/>
+          <o:OLEObject Type="Embed" ProgID="Equation.3" ShapeID="_x0000_s64251" DrawAspect="Content" ObjectID="_1670346770" r:id="rId22"/>
         </w:pict>
       </w:r>
     </w:p>
@@ -7678,10 +7678,10 @@
             <w10:wrap type="none"/>
             <w10:anchorlock/>
           </v:group>
-          <o:OLEObject Type="Embed" ProgID="Equation.3" ShapeID="_x0000_s64369" DrawAspect="Content" ObjectID="_1670343539" r:id="rId27"/>
-          <o:OLEObject Type="Embed" ProgID="Equation.3" ShapeID="_x0000_s64371" DrawAspect="Content" ObjectID="_1670343540" r:id="rId28"/>
-          <o:OLEObject Type="Embed" ProgID="Equation.3" ShapeID="_x0000_s64418" DrawAspect="Content" ObjectID="_1670343541" r:id="rId29"/>
-          <o:OLEObject Type="Embed" ProgID="Equation.3" ShapeID="_x0000_s64419" DrawAspect="Content" ObjectID="_1670343542" r:id="rId30"/>
+          <o:OLEObject Type="Embed" ProgID="Equation.3" ShapeID="_x0000_s64369" DrawAspect="Content" ObjectID="_1670346771" r:id="rId27"/>
+          <o:OLEObject Type="Embed" ProgID="Equation.3" ShapeID="_x0000_s64371" DrawAspect="Content" ObjectID="_1670346772" r:id="rId28"/>
+          <o:OLEObject Type="Embed" ProgID="Equation.3" ShapeID="_x0000_s64418" DrawAspect="Content" ObjectID="_1670346773" r:id="rId29"/>
+          <o:OLEObject Type="Embed" ProgID="Equation.3" ShapeID="_x0000_s64419" DrawAspect="Content" ObjectID="_1670346774" r:id="rId30"/>
         </w:pict>
       </w:r>
     </w:p>
@@ -9160,8 +9160,8 @@
             <w10:wrap type="none"/>
             <w10:anchorlock/>
           </v:group>
-          <o:OLEObject Type="Embed" ProgID="Equation.3" ShapeID="_x0000_s64446" DrawAspect="Content" ObjectID="_1670343543" r:id="rId33"/>
-          <o:OLEObject Type="Embed" ProgID="Equation.3" ShapeID="_x0000_s64474" DrawAspect="Content" ObjectID="_1670343544" r:id="rId34"/>
+          <o:OLEObject Type="Embed" ProgID="Equation.3" ShapeID="_x0000_s64446" DrawAspect="Content" ObjectID="_1670346775" r:id="rId33"/>
+          <o:OLEObject Type="Embed" ProgID="Equation.3" ShapeID="_x0000_s64474" DrawAspect="Content" ObjectID="_1670346776" r:id="rId34"/>
         </w:pict>
       </w:r>
     </w:p>
@@ -12830,10 +12830,10 @@
           <w:position w:val="-10"/>
         </w:rPr>
         <w:object w:dxaOrig="2380" w:dyaOrig="320">
-          <v:shape id="_x0000_i1035" type="#_x0000_t75" style="width:119.85pt;height:16.2pt" o:ole="">
+          <v:shape id="_x0000_i1035" type="#_x0000_t75" style="width:120pt;height:16pt" o:ole="">
             <v:imagedata r:id="rId35" o:title=""/>
           </v:shape>
-          <o:OLEObject Type="Embed" ProgID="Equation.3" ShapeID="_x0000_i1035" DrawAspect="Content" ObjectID="_1670343529" r:id="rId36"/>
+          <o:OLEObject Type="Embed" ProgID="Equation.3" ShapeID="_x0000_i1035" DrawAspect="Content" ObjectID="_1670346761" r:id="rId36"/>
         </w:object>
       </w:r>
       <w:r>
@@ -12847,10 +12847,10 @@
           <w:position w:val="-22"/>
         </w:rPr>
         <w:object w:dxaOrig="1540" w:dyaOrig="580">
-          <v:shape id="_x0000_i1036" type="#_x0000_t75" style="width:77.95pt;height:28.9pt" o:ole="">
+          <v:shape id="_x0000_i1036" type="#_x0000_t75" style="width:78pt;height:29pt" o:ole="">
             <v:imagedata r:id="rId37" o:title=""/>
           </v:shape>
-          <o:OLEObject Type="Embed" ProgID="Equation.3" ShapeID="_x0000_i1036" DrawAspect="Content" ObjectID="_1670343530" r:id="rId38"/>
+          <o:OLEObject Type="Embed" ProgID="Equation.3" ShapeID="_x0000_i1036" DrawAspect="Content" ObjectID="_1670346762" r:id="rId38"/>
         </w:object>
       </w:r>
       <w:r>
@@ -12864,10 +12864,10 @@
           <w:position w:val="-26"/>
         </w:rPr>
         <w:object w:dxaOrig="4280" w:dyaOrig="620">
-          <v:shape id="_x0000_i1037" type="#_x0000_t75" style="width:214.8pt;height:31.25pt" o:ole="">
+          <v:shape id="_x0000_i1037" type="#_x0000_t75" style="width:215pt;height:31pt" o:ole="">
             <v:imagedata r:id="rId39" o:title=""/>
           </v:shape>
-          <o:OLEObject Type="Embed" ProgID="Equation.3" ShapeID="_x0000_i1037" DrawAspect="Content" ObjectID="_1670343531" r:id="rId40"/>
+          <o:OLEObject Type="Embed" ProgID="Equation.3" ShapeID="_x0000_i1037" DrawAspect="Content" ObjectID="_1670346763" r:id="rId40"/>
         </w:object>
       </w:r>
     </w:p>
@@ -12877,10 +12877,10 @@
           <w:position w:val="-26"/>
         </w:rPr>
         <w:object w:dxaOrig="7300" w:dyaOrig="639">
-          <v:shape id="_x0000_i1038" type="#_x0000_t75" style="width:366.75pt;height:31.65pt" o:ole="">
+          <v:shape id="_x0000_i1038" type="#_x0000_t75" style="width:367pt;height:31.5pt" o:ole="">
             <v:imagedata r:id="rId41" o:title=""/>
           </v:shape>
-          <o:OLEObject Type="Embed" ProgID="Equation.3" ShapeID="_x0000_i1038" DrawAspect="Content" ObjectID="_1670343532" r:id="rId42"/>
+          <o:OLEObject Type="Embed" ProgID="Equation.3" ShapeID="_x0000_i1038" DrawAspect="Content" ObjectID="_1670346764" r:id="rId42"/>
         </w:object>
       </w:r>
     </w:p>
@@ -13380,7 +13380,7 @@
             <w10:wrap type="none"/>
             <w10:anchorlock/>
           </v:group>
-          <o:OLEObject Type="Embed" ProgID="Equation.3" ShapeID="_x0000_s72282" DrawAspect="Content" ObjectID="_1670343545" r:id="rId45"/>
+          <o:OLEObject Type="Embed" ProgID="Equation.3" ShapeID="_x0000_s72282" DrawAspect="Content" ObjectID="_1670346777" r:id="rId45"/>
         </w:pict>
       </w:r>
     </w:p>
@@ -14508,6 +14508,659 @@
                         <w:sz w:val="16"/>
                       </w:rPr>
                       <w:t>8</w:t>
+                    </w:r>
+                  </w:p>
+                </w:txbxContent>
+              </v:textbox>
+            </v:shape>
+            <v:shape id="_x0000_s72503" type="#_x0000_t202" style="position:absolute;left:1972;top:5236;width:875;height:311" filled="f" stroked="f">
+              <v:textbox style="mso-next-textbox:#_x0000_s72503" inset="0,.5mm,0,.5mm">
+                <w:txbxContent>
+                  <w:p>
+                    <w:pPr>
+                      <w:spacing w:after="0"/>
+                      <w:jc w:val="center"/>
+                      <w:rPr>
+                        <w:rFonts w:ascii="Times New Roman" w:hAnsi="Times New Roman" w:cs="Times New Roman"/>
+                        <w:i/>
+                        <w:sz w:val="20"/>
+                      </w:rPr>
+                    </w:pPr>
+                    <w:r>
+                      <w:rPr>
+                        <w:rFonts w:ascii="Times New Roman" w:hAnsi="Times New Roman" w:cs="Times New Roman"/>
+                        <w:i/>
+                        <w:sz w:val="20"/>
+                      </w:rPr>
+                      <w:t>d</w:t>
+                    </w:r>
+                    <w:r>
+                      <w:rPr>
+                        <w:rFonts w:ascii="Times New Roman" w:hAnsi="Times New Roman" w:cs="Times New Roman"/>
+                        <w:i/>
+                        <w:sz w:val="20"/>
+                        <w:vertAlign w:val="subscript"/>
+                      </w:rPr>
+                      <w:t>i</w:t>
+                    </w:r>
+                    <w:r>
+                      <w:rPr>
+                        <w:rFonts w:ascii="Times New Roman" w:hAnsi="Times New Roman" w:cs="Times New Roman"/>
+                        <w:sz w:val="20"/>
+                        <w:vertAlign w:val="subscript"/>
+                      </w:rPr>
+                      <w:t>,</w:t>
+                    </w:r>
+                    <w:r>
+                      <w:rPr>
+                        <w:rFonts w:ascii="Times New Roman" w:hAnsi="Times New Roman" w:cs="Times New Roman"/>
+                        <w:i/>
+                        <w:sz w:val="20"/>
+                        <w:vertAlign w:val="subscript"/>
+                      </w:rPr>
+                      <w:t>i</w:t>
+                    </w:r>
+                    <w:r>
+                      <w:rPr>
+                        <w:rFonts w:ascii="Times New Roman" w:hAnsi="Times New Roman" w:cs="Times New Roman"/>
+                        <w:sz w:val="20"/>
+                        <w:vertAlign w:val="subscript"/>
+                      </w:rPr>
+                      <w:t>+1</w:t>
+                    </w:r>
+                    <w:r>
+                      <w:rPr>
+                        <w:rFonts w:ascii="Times New Roman" w:hAnsi="Times New Roman" w:cs="Times New Roman"/>
+                        <w:sz w:val="20"/>
+                      </w:rPr>
+                      <w:t xml:space="preserve"> = </w:t>
+                    </w:r>
+                    <w:r>
+                      <w:rPr>
+                        <w:rFonts w:ascii="Times New Roman" w:hAnsi="Times New Roman" w:cs="Times New Roman"/>
+                        <w:i/>
+                        <w:sz w:val="20"/>
+                      </w:rPr>
+                      <w:t>l</w:t>
+                    </w:r>
+                  </w:p>
+                </w:txbxContent>
+              </v:textbox>
+            </v:shape>
+            <v:shape id="_x0000_s72504" type="#_x0000_t32" style="position:absolute;left:805;top:5765;width:2268;height:1;rotation:90;flip:y" o:connectortype="straight" strokeweight="1pt">
+              <v:stroke endarrow="block"/>
+            </v:shape>
+            <v:shape id="_x0000_s72505" type="#_x0000_t32" style="position:absolute;left:1934;top:6898;width:3118;height:2" o:connectortype="straight" strokeweight="1pt">
+              <v:stroke endarrow="block"/>
+            </v:shape>
+            <v:shape id="_x0000_s72506" type="#_x0000_t202" style="position:absolute;left:1490;top:4515;width:413;height:303" filled="f" stroked="f">
+              <v:textbox style="mso-next-textbox:#_x0000_s72506" inset="0,.5mm,0,.5mm">
+                <w:txbxContent>
+                  <w:p>
+                    <w:pPr>
+                      <w:jc w:val="center"/>
+                      <w:rPr>
+                        <w:rFonts w:ascii="Times New Roman" w:hAnsi="Times New Roman" w:cs="Times New Roman"/>
+                        <w:i/>
+                      </w:rPr>
+                    </w:pPr>
+                    <w:r>
+                      <w:rPr>
+                        <w:rFonts w:ascii="Times New Roman" w:hAnsi="Times New Roman" w:cs="Times New Roman"/>
+                        <w:i/>
+                        <w:sz w:val="20"/>
+                      </w:rPr>
+                      <w:t>y</w:t>
+                    </w:r>
+                  </w:p>
+                </w:txbxContent>
+              </v:textbox>
+            </v:shape>
+            <v:shape id="_x0000_s72507" type="#_x0000_t202" style="position:absolute;left:4827;top:6955;width:413;height:304" filled="f" stroked="f">
+              <v:textbox style="mso-next-textbox:#_x0000_s72507" inset="0,.5mm,0,.5mm">
+                <w:txbxContent>
+                  <w:p>
+                    <w:pPr>
+                      <w:jc w:val="center"/>
+                      <w:rPr>
+                        <w:rFonts w:ascii="Times New Roman" w:hAnsi="Times New Roman" w:cs="Times New Roman"/>
+                        <w:i/>
+                      </w:rPr>
+                    </w:pPr>
+                    <w:r>
+                      <w:rPr>
+                        <w:rFonts w:ascii="Times New Roman" w:hAnsi="Times New Roman" w:cs="Times New Roman"/>
+                        <w:i/>
+                        <w:sz w:val="20"/>
+                      </w:rPr>
+                      <w:t>x</w:t>
+                    </w:r>
+                  </w:p>
+                </w:txbxContent>
+              </v:textbox>
+            </v:shape>
+            <v:shape id="_x0000_s72508" type="#_x0000_t202" style="position:absolute;left:1979;top:4818;width:1522;height:365" filled="f" stroked="f">
+              <v:textbox style="mso-next-textbox:#_x0000_s72508" inset="0,.5mm,0,.5mm">
+                <w:txbxContent>
+                  <w:p>
+                    <w:pPr>
+                      <w:jc w:val="center"/>
+                      <w:rPr>
+                        <w:rFonts w:ascii="Times New Roman" w:hAnsi="Times New Roman" w:cs="Times New Roman"/>
+                      </w:rPr>
+                    </w:pPr>
+                    <w:r>
+                      <w:rPr>
+                        <w:rFonts w:ascii="Times New Roman" w:hAnsi="Times New Roman" w:cs="Times New Roman"/>
+                      </w:rPr>
+                      <w:t>Δ</w:t>
+                    </w:r>
+                    <w:r>
+                      <w:rPr>
+                        <w:rFonts w:ascii="Times New Roman" w:hAnsi="Times New Roman" w:cs="Times New Roman"/>
+                        <w:i/>
+                      </w:rPr>
+                      <w:t>t</w:t>
+                    </w:r>
+                    <w:r>
+                      <w:rPr>
+                        <w:rFonts w:ascii="Times New Roman" w:hAnsi="Times New Roman" w:cs="Times New Roman"/>
+                        <w:i/>
+                        <w:vertAlign w:val="subscript"/>
+                      </w:rPr>
+                      <w:t>i</w:t>
+                    </w:r>
+                    <w:r>
+                      <w:rPr>
+                        <w:rFonts w:ascii="Times New Roman" w:hAnsi="Times New Roman" w:cs="Times New Roman"/>
+                        <w:vertAlign w:val="subscript"/>
+                      </w:rPr>
+                      <w:t>,</w:t>
+                    </w:r>
+                    <w:r>
+                      <w:rPr>
+                        <w:rFonts w:ascii="Times New Roman" w:hAnsi="Times New Roman" w:cs="Times New Roman"/>
+                        <w:i/>
+                        <w:vertAlign w:val="subscript"/>
+                      </w:rPr>
+                      <w:t>i</w:t>
+                    </w:r>
+                    <w:r>
+                      <w:rPr>
+                        <w:rFonts w:ascii="Times New Roman" w:hAnsi="Times New Roman" w:cs="Times New Roman"/>
+                        <w:vertAlign w:val="subscript"/>
+                      </w:rPr>
+                      <w:t>+1</w:t>
+                    </w:r>
+                    <w:r>
+                      <w:rPr>
+                        <w:rFonts w:ascii="Times New Roman" w:hAnsi="Times New Roman" w:cs="Times New Roman"/>
+                      </w:rPr>
+                      <w:t xml:space="preserve"> = </w:t>
+                    </w:r>
+                    <w:r>
+                      <w:rPr>
+                        <w:rFonts w:ascii="Times New Roman" w:hAnsi="Times New Roman" w:cs="Times New Roman"/>
+                        <w:i/>
+                      </w:rPr>
+                      <w:t>t</w:t>
+                    </w:r>
+                    <w:r>
+                      <w:rPr>
+                        <w:rFonts w:ascii="Times New Roman" w:hAnsi="Times New Roman" w:cs="Times New Roman"/>
+                        <w:i/>
+                        <w:vertAlign w:val="subscript"/>
+                      </w:rPr>
+                      <w:t>t</w:t>
+                    </w:r>
+                    <w:r>
+                      <w:rPr>
+                        <w:rFonts w:ascii="Times New Roman" w:hAnsi="Times New Roman" w:cs="Times New Roman"/>
+                        <w:vertAlign w:val="subscript"/>
+                      </w:rPr>
+                      <w:t>+1</w:t>
+                    </w:r>
+                    <w:r>
+                      <w:rPr>
+                        <w:rFonts w:ascii="Times New Roman" w:hAnsi="Times New Roman" w:cs="Times New Roman"/>
+                      </w:rPr>
+                      <w:t xml:space="preserve"> – </w:t>
+                    </w:r>
+                    <w:r>
+                      <w:rPr>
+                        <w:rFonts w:ascii="Times New Roman" w:hAnsi="Times New Roman" w:cs="Times New Roman"/>
+                        <w:i/>
+                      </w:rPr>
+                      <w:t>t</w:t>
+                    </w:r>
+                    <w:r>
+                      <w:rPr>
+                        <w:rFonts w:ascii="Times New Roman" w:hAnsi="Times New Roman" w:cs="Times New Roman"/>
+                        <w:i/>
+                        <w:vertAlign w:val="subscript"/>
+                      </w:rPr>
+                      <w:t>i</w:t>
+                    </w:r>
+                    <w:r>
+                      <w:rPr>
+                        <w:rFonts w:ascii="Times New Roman" w:hAnsi="Times New Roman" w:cs="Times New Roman"/>
+                      </w:rPr>
+                      <w:t xml:space="preserve"> </w:t>
+                    </w:r>
+                  </w:p>
+                </w:txbxContent>
+              </v:textbox>
+            </v:shape>
+            <v:shape id="_x0000_s72509" type="#_x0000_t202" style="position:absolute;left:2016;top:5601;width:875;height:311" filled="f" stroked="f">
+              <v:textbox style="mso-next-textbox:#_x0000_s72509" inset="0,.5mm,0,.5mm">
+                <w:txbxContent>
+                  <w:p>
+                    <w:pPr>
+                      <w:spacing w:after="0"/>
+                      <w:jc w:val="center"/>
+                      <w:rPr>
+                        <w:rFonts w:ascii="Times New Roman" w:hAnsi="Times New Roman" w:cs="Times New Roman"/>
+                        <w:sz w:val="20"/>
+                      </w:rPr>
+                    </w:pPr>
+                    <w:r>
+                      <w:rPr>
+                        <w:rFonts w:ascii="Times New Roman" w:hAnsi="Times New Roman" w:cs="Times New Roman"/>
+                        <w:i/>
+                        <w:sz w:val="20"/>
+                      </w:rPr>
+                      <w:t>i</w:t>
+                    </w:r>
+                    <w:r>
+                      <w:rPr>
+                        <w:rFonts w:ascii="Times New Roman" w:hAnsi="Times New Roman" w:cs="Times New Roman"/>
+                        <w:sz w:val="20"/>
+                      </w:rPr>
+                      <w:t xml:space="preserve"> = 1 .. 7</w:t>
+                    </w:r>
+                  </w:p>
+                </w:txbxContent>
+              </v:textbox>
+            </v:shape>
+            <v:group id="_x0000_s72514" style="position:absolute;left:6735;top:5132;width:1363;height:1998;rotation:90" coordorigin="6434,5183" coordsize="1363,1998">
+              <v:shape id="_x0000_s72510" type="#_x0000_t19" style="position:absolute;left:6434;top:5183;width:567;height:571" coordsize="21600,21774" adj="11765353,-5975786,21600,21595" path="wr,-5,43200,43195,1,21774,21154,nfewr,-5,43200,43195,1,21774,21154,l21600,21595nsxe" strokecolor="red" strokeweight="1.5pt">
+                <v:path o:connectlocs="1,21774;21154,0;21600,21595"/>
+                <o:lock v:ext="edit" aspectratio="t"/>
+              </v:shape>
+              <v:shape id="_x0000_s72511" type="#_x0000_t19" style="position:absolute;left:6434;top:5754;width:283;height:285;flip:y" coordsize="21600,21774" adj="11765353,-5975786,21600,21595" path="wr,-5,43200,43195,1,21774,21154,nfewr,-5,43200,43195,1,21774,21154,l21600,21595nsxe" strokecolor="red" strokeweight="1.5pt">
+                <v:path o:connectlocs="1,21774;21154,0;21600,21595"/>
+                <o:lock v:ext="edit" aspectratio="t"/>
+              </v:shape>
+              <v:shape id="_x0000_s72512" type="#_x0000_t19" style="position:absolute;left:6947;top:5183;width:850;height:856;flip:x" coordsize="21600,21774" adj="11765353,-5975786,21600,21595" path="wr,-5,43200,43195,1,21774,21154,nfewr,-5,43200,43195,1,21774,21154,l21600,21595nsxe" strokecolor="red" strokeweight="1.5pt">
+                <v:path o:connectlocs="1,21774;21154,0;21600,21595"/>
+                <o:lock v:ext="edit" aspectratio="t"/>
+              </v:shape>
+              <v:shape id="_x0000_s72513" type="#_x0000_t19" style="position:absolute;left:6663;top:6039;width:1134;height:1142;flip:x y" coordsize="21600,21774" adj="11765353,-5975786,21600,21595" path="wr,-5,43200,43195,1,21774,21154,nfewr,-5,43200,43195,1,21774,21154,l21600,21595nsxe" strokecolor="red" strokeweight="1.5pt">
+                <v:path o:connectlocs="1,21774;21154,0;21600,21595"/>
+                <o:lock v:ext="edit" aspectratio="t"/>
+              </v:shape>
+            </v:group>
+            <v:shape id="_x0000_s72515" type="#_x0000_t32" style="position:absolute;left:5289;top:5679;width:2268;height:1;rotation:90;flip:y" o:connectortype="straight" strokeweight="1pt">
+              <v:stroke endarrow="block"/>
+            </v:shape>
+            <v:shape id="_x0000_s72516" type="#_x0000_t32" style="position:absolute;left:6418;top:6812;width:3118;height:2" o:connectortype="straight" strokeweight="1pt">
+              <v:stroke endarrow="block"/>
+            </v:shape>
+            <v:shape id="_x0000_s72517" type="#_x0000_t202" style="position:absolute;left:5974;top:4429;width:413;height:303" filled="f" stroked="f">
+              <v:textbox style="mso-next-textbox:#_x0000_s72517" inset="0,.5mm,0,.5mm">
+                <w:txbxContent>
+                  <w:p>
+                    <w:pPr>
+                      <w:jc w:val="center"/>
+                      <w:rPr>
+                        <w:rFonts w:ascii="Times New Roman" w:hAnsi="Times New Roman" w:cs="Times New Roman"/>
+                        <w:i/>
+                      </w:rPr>
+                    </w:pPr>
+                    <w:r>
+                      <w:rPr>
+                        <w:rFonts w:ascii="Times New Roman" w:hAnsi="Times New Roman" w:cs="Times New Roman"/>
+                        <w:i/>
+                        <w:sz w:val="20"/>
+                      </w:rPr>
+                      <w:t>y</w:t>
+                    </w:r>
+                  </w:p>
+                </w:txbxContent>
+              </v:textbox>
+            </v:shape>
+            <v:shape id="_x0000_s72518" type="#_x0000_t202" style="position:absolute;left:9311;top:6869;width:413;height:304" filled="f" stroked="f">
+              <v:textbox style="mso-next-textbox:#_x0000_s72518" inset="0,.5mm,0,.5mm">
+                <w:txbxContent>
+                  <w:p>
+                    <w:pPr>
+                      <w:jc w:val="center"/>
+                      <w:rPr>
+                        <w:rFonts w:ascii="Times New Roman" w:hAnsi="Times New Roman" w:cs="Times New Roman"/>
+                        <w:i/>
+                      </w:rPr>
+                    </w:pPr>
+                    <w:r>
+                      <w:rPr>
+                        <w:rFonts w:ascii="Times New Roman" w:hAnsi="Times New Roman" w:cs="Times New Roman"/>
+                        <w:i/>
+                        <w:sz w:val="20"/>
+                      </w:rPr>
+                      <w:t>x</w:t>
+                    </w:r>
+                  </w:p>
+                </w:txbxContent>
+              </v:textbox>
+            </v:shape>
+            <v:oval id="_x0000_s72519" style="position:absolute;left:6378;top:5682;width:85;height:86" fillcolor="black [3213]">
+              <o:lock v:ext="edit" aspectratio="t"/>
+            </v:oval>
+            <v:oval id="_x0000_s72520" style="position:absolute;left:7529;top:6773;width:85;height:86" fillcolor="black [3213]">
+              <o:lock v:ext="edit" aspectratio="t"/>
+            </v:oval>
+            <v:oval id="_x0000_s72521" style="position:absolute;left:8372;top:5932;width:85;height:86" fillcolor="black [3213]">
+              <o:lock v:ext="edit" aspectratio="t"/>
+            </v:oval>
+            <v:oval id="_x0000_s72522" style="position:absolute;left:7517;top:5672;width:85;height:86" fillcolor="black [3213]">
+              <o:lock v:ext="edit" aspectratio="t"/>
+            </v:oval>
+            <v:shape id="_x0000_s72524" type="#_x0000_t32" style="position:absolute;left:6984;top:5146;width:1;height:1134;rotation:-90;flip:x" o:connectortype="straight">
+              <v:stroke dashstyle="dash"/>
+            </v:shape>
+            <v:shape id="_x0000_s72525" type="#_x0000_t32" style="position:absolute;left:7570;top:5678;width:1;height:1134;flip:x" o:connectortype="straight">
+              <v:stroke dashstyle="dash"/>
+            </v:shape>
+            <v:shape id="_x0000_s72526" type="#_x0000_t32" style="position:absolute;left:8416;top:5968;width:1;height:850;flip:x" o:connectortype="straight">
+              <v:stroke dashstyle="dash"/>
+            </v:shape>
+            <v:shape id="_x0000_s72527" type="#_x0000_t32" style="position:absolute;left:7409;top:4980;width:1;height:1984;rotation:-90;flip:x" o:connectortype="straight">
+              <v:stroke dashstyle="dash"/>
+            </v:shape>
+            <v:shape id="_x0000_s72528" type="#_x0000_t202" style="position:absolute;left:7321;top:6888;width:413;height:304" filled="f" stroked="f">
+              <v:textbox style="mso-next-textbox:#_x0000_s72528" inset="0,.5mm,0,.5mm">
+                <w:txbxContent>
+                  <w:p>
+                    <w:pPr>
+                      <w:jc w:val="center"/>
+                      <w:rPr>
+                        <w:rFonts w:ascii="Times New Roman" w:hAnsi="Times New Roman" w:cs="Times New Roman"/>
+                      </w:rPr>
+                    </w:pPr>
+                    <w:r>
+                      <w:rPr>
+                        <w:rFonts w:ascii="Times New Roman" w:hAnsi="Times New Roman" w:cs="Times New Roman"/>
+                        <w:sz w:val="20"/>
+                      </w:rPr>
+                      <w:t>2</w:t>
+                    </w:r>
+                    <w:r>
+                      <w:rPr>
+                        <w:rFonts w:ascii="Times New Roman" w:hAnsi="Times New Roman" w:cs="Times New Roman"/>
+                        <w:sz w:val="20"/>
+                      </w:rPr>
+                      <w:t>.0</w:t>
+                    </w:r>
+                  </w:p>
+                </w:txbxContent>
+              </v:textbox>
+            </v:shape>
+            <v:shape id="_x0000_s72530" type="#_x0000_t202" style="position:absolute;left:8291;top:6888;width:413;height:304" filled="f" stroked="f">
+              <v:textbox style="mso-next-textbox:#_x0000_s72530" inset="0,.5mm,0,.5mm">
+                <w:txbxContent>
+                  <w:p>
+                    <w:pPr>
+                      <w:jc w:val="center"/>
+                      <w:rPr>
+                        <w:rFonts w:ascii="Times New Roman" w:hAnsi="Times New Roman" w:cs="Times New Roman"/>
+                      </w:rPr>
+                    </w:pPr>
+                    <w:r>
+                      <w:rPr>
+                        <w:rFonts w:ascii="Times New Roman" w:hAnsi="Times New Roman" w:cs="Times New Roman"/>
+                        <w:sz w:val="20"/>
+                      </w:rPr>
+                      <w:t>3.5</w:t>
+                    </w:r>
+                  </w:p>
+                </w:txbxContent>
+              </v:textbox>
+            </v:shape>
+            <v:shape id="_x0000_s72531" type="#_x0000_t202" style="position:absolute;left:5948;top:5577;width:413;height:304" filled="f" stroked="f">
+              <v:textbox style="mso-next-textbox:#_x0000_s72531" inset="0,.5mm,0,.5mm">
+                <w:txbxContent>
+                  <w:p>
+                    <w:pPr>
+                      <w:jc w:val="center"/>
+                      <w:rPr>
+                        <w:rFonts w:ascii="Times New Roman" w:hAnsi="Times New Roman" w:cs="Times New Roman"/>
+                      </w:rPr>
+                    </w:pPr>
+                    <w:r>
+                      <w:rPr>
+                        <w:rFonts w:ascii="Times New Roman" w:hAnsi="Times New Roman" w:cs="Times New Roman"/>
+                        <w:sz w:val="20"/>
+                      </w:rPr>
+                      <w:t>2</w:t>
+                    </w:r>
+                    <w:r>
+                      <w:rPr>
+                        <w:rFonts w:ascii="Times New Roman" w:hAnsi="Times New Roman" w:cs="Times New Roman"/>
+                        <w:sz w:val="20"/>
+                      </w:rPr>
+                      <w:t>.0</w:t>
+                    </w:r>
+                  </w:p>
+                </w:txbxContent>
+              </v:textbox>
+            </v:shape>
+            <v:shape id="_x0000_s72532" type="#_x0000_t202" style="position:absolute;left:5948;top:5827;width:413;height:304" filled="f" stroked="f">
+              <v:textbox style="mso-next-textbox:#_x0000_s72532" inset="0,.5mm,0,.5mm">
+                <w:txbxContent>
+                  <w:p>
+                    <w:pPr>
+                      <w:jc w:val="center"/>
+                      <w:rPr>
+                        <w:rFonts w:ascii="Times New Roman" w:hAnsi="Times New Roman" w:cs="Times New Roman"/>
+                      </w:rPr>
+                    </w:pPr>
+                    <w:r>
+                      <w:rPr>
+                        <w:rFonts w:ascii="Times New Roman" w:hAnsi="Times New Roman" w:cs="Times New Roman"/>
+                        <w:sz w:val="20"/>
+                      </w:rPr>
+                      <w:t>1.5</w:t>
+                    </w:r>
+                  </w:p>
+                </w:txbxContent>
+              </v:textbox>
+            </v:shape>
+            <v:oval id="_x0000_s72533" style="position:absolute;left:7814;top:5409;width:85;height:86" fillcolor="black [3213]">
+              <o:lock v:ext="edit" aspectratio="t"/>
+            </v:oval>
+            <v:shape id="_x0000_s72534" type="#_x0000_t32" style="position:absolute;left:7126;top:4734;width:1;height:1417;rotation:-90;flip:x" o:connectortype="straight">
+              <v:stroke dashstyle="dash"/>
+            </v:shape>
+            <v:shape id="_x0000_s72535" type="#_x0000_t202" style="position:absolute;left:5948;top:5297;width:413;height:304" filled="f" stroked="f">
+              <v:textbox style="mso-next-textbox:#_x0000_s72535" inset="0,.5mm,0,.5mm">
+                <w:txbxContent>
+                  <w:p>
+                    <w:pPr>
+                      <w:jc w:val="center"/>
+                      <w:rPr>
+                        <w:rFonts w:ascii="Times New Roman" w:hAnsi="Times New Roman" w:cs="Times New Roman"/>
+                      </w:rPr>
+                    </w:pPr>
+                    <w:r>
+                      <w:rPr>
+                        <w:rFonts w:ascii="Times New Roman" w:hAnsi="Times New Roman" w:cs="Times New Roman"/>
+                        <w:sz w:val="20"/>
+                      </w:rPr>
+                      <w:t>2</w:t>
+                    </w:r>
+                    <w:r>
+                      <w:rPr>
+                        <w:rFonts w:ascii="Times New Roman" w:hAnsi="Times New Roman" w:cs="Times New Roman"/>
+                        <w:sz w:val="20"/>
+                      </w:rPr>
+                      <w:t>.5</w:t>
+                    </w:r>
+                  </w:p>
+                </w:txbxContent>
+              </v:textbox>
+            </v:shape>
+            <v:shape id="_x0000_s72536" type="#_x0000_t32" style="position:absolute;left:7850;top:5448;width:1;height:1361;flip:x" o:connectortype="straight">
+              <v:stroke dashstyle="dash"/>
+            </v:shape>
+            <v:shape id="_x0000_s72537" type="#_x0000_t202" style="position:absolute;left:7721;top:6888;width:413;height:304" filled="f" stroked="f">
+              <v:textbox style="mso-next-textbox:#_x0000_s72537" inset="0,.5mm,0,.5mm">
+                <w:txbxContent>
+                  <w:p>
+                    <w:pPr>
+                      <w:jc w:val="center"/>
+                      <w:rPr>
+                        <w:rFonts w:ascii="Times New Roman" w:hAnsi="Times New Roman" w:cs="Times New Roman"/>
+                      </w:rPr>
+                    </w:pPr>
+                    <w:r>
+                      <w:rPr>
+                        <w:rFonts w:ascii="Times New Roman" w:hAnsi="Times New Roman" w:cs="Times New Roman"/>
+                        <w:sz w:val="20"/>
+                      </w:rPr>
+                      <w:t>2</w:t>
+                    </w:r>
+                    <w:r>
+                      <w:rPr>
+                        <w:rFonts w:ascii="Times New Roman" w:hAnsi="Times New Roman" w:cs="Times New Roman"/>
+                        <w:sz w:val="20"/>
+                      </w:rPr>
+                      <w:t>.5</w:t>
+                    </w:r>
+                  </w:p>
+                </w:txbxContent>
+              </v:textbox>
+            </v:shape>
+            <v:shape id="_x0000_s72538" type="#_x0000_t32" style="position:absolute;left:6672;top:6462;width:113;height:1;rotation:50" o:connectortype="straight" strokecolor="red" strokeweight="1.5pt">
+              <v:stroke endarrow="open"/>
+            </v:shape>
+            <v:shape id="_x0000_s72539" type="#_x0000_t32" style="position:absolute;left:8112;top:6572;width:113;height:1;rotation:-40" o:connectortype="straight" strokecolor="red" strokeweight="1.5pt">
+              <v:stroke endarrow="open"/>
+            </v:shape>
+            <v:shape id="_x0000_s72540" type="#_x0000_t32" style="position:absolute;left:8172;top:5592;width:113;height:1;rotation:-130" o:connectortype="straight" strokecolor="red" strokeweight="1.5pt">
+              <v:stroke endarrow="open"/>
+            </v:shape>
+            <v:shape id="_x0000_s72541" type="#_x0000_t32" style="position:absolute;left:7562;top:5552;width:113;height:1;rotation:-220" o:connectortype="straight" strokecolor="red" strokeweight="1.5pt">
+              <v:stroke endarrow="open"/>
+            </v:shape>
+            <v:shape id="_x0000_s72542" type="#_x0000_t202" style="position:absolute;left:6473;top:5563;width:325;height:304" fillcolor="white [3212]" stroked="f">
+              <v:textbox style="mso-next-textbox:#_x0000_s72542" inset="0,.5mm,0,.5mm">
+                <w:txbxContent>
+                  <w:p>
+                    <w:pPr>
+                      <w:jc w:val="center"/>
+                      <w:rPr>
+                        <w:rFonts w:ascii="Times New Roman" w:hAnsi="Times New Roman" w:cs="Times New Roman"/>
+                        <w:i/>
+                      </w:rPr>
+                    </w:pPr>
+                    <w:r>
+                      <w:rPr>
+                        <w:rFonts w:ascii="Times New Roman" w:hAnsi="Times New Roman" w:cs="Times New Roman"/>
+                        <w:i/>
+                        <w:sz w:val="20"/>
+                      </w:rPr>
+                      <w:t>A</w:t>
+                    </w:r>
+                  </w:p>
+                </w:txbxContent>
+              </v:textbox>
+            </v:shape>
+            <v:shape id="_x0000_s72543" type="#_x0000_t202" style="position:absolute;left:7410;top:6469;width:325;height:304" fillcolor="white [3212]" stroked="f">
+              <v:textbox style="mso-next-textbox:#_x0000_s72543" inset="0,.5mm,0,.5mm">
+                <w:txbxContent>
+                  <w:p>
+                    <w:pPr>
+                      <w:jc w:val="center"/>
+                      <w:rPr>
+                        <w:rFonts w:ascii="Times New Roman" w:hAnsi="Times New Roman" w:cs="Times New Roman"/>
+                        <w:i/>
+                      </w:rPr>
+                    </w:pPr>
+                    <w:r>
+                      <w:rPr>
+                        <w:rFonts w:ascii="Times New Roman" w:hAnsi="Times New Roman" w:cs="Times New Roman"/>
+                        <w:i/>
+                        <w:sz w:val="20"/>
+                      </w:rPr>
+                      <w:t>B</w:t>
+                    </w:r>
+                  </w:p>
+                </w:txbxContent>
+              </v:textbox>
+            </v:shape>
+            <v:shape id="_x0000_s72544" type="#_x0000_t202" style="position:absolute;left:8417;top:5814;width:325;height:304" filled="f" stroked="f">
+              <v:textbox style="mso-next-textbox:#_x0000_s72544" inset="0,.5mm,0,.5mm">
+                <w:txbxContent>
+                  <w:p>
+                    <w:pPr>
+                      <w:jc w:val="center"/>
+                      <w:rPr>
+                        <w:rFonts w:ascii="Times New Roman" w:hAnsi="Times New Roman" w:cs="Times New Roman"/>
+                        <w:i/>
+                      </w:rPr>
+                    </w:pPr>
+                    <w:r>
+                      <w:rPr>
+                        <w:rFonts w:ascii="Times New Roman" w:hAnsi="Times New Roman" w:cs="Times New Roman"/>
+                        <w:i/>
+                        <w:sz w:val="20"/>
+                      </w:rPr>
+                      <w:t>C</w:t>
+                    </w:r>
+                  </w:p>
+                </w:txbxContent>
+              </v:textbox>
+            </v:shape>
+            <v:shape id="_x0000_s72545" type="#_x0000_t202" style="position:absolute;left:7691;top:5139;width:325;height:304" filled="f" stroked="f">
+              <v:textbox style="mso-next-textbox:#_x0000_s72545" inset="0,.5mm,0,.5mm">
+                <w:txbxContent>
+                  <w:p>
+                    <w:pPr>
+                      <w:jc w:val="center"/>
+                      <w:rPr>
+                        <w:rFonts w:ascii="Times New Roman" w:hAnsi="Times New Roman" w:cs="Times New Roman"/>
+                        <w:i/>
+                      </w:rPr>
+                    </w:pPr>
+                    <w:r>
+                      <w:rPr>
+                        <w:rFonts w:ascii="Times New Roman" w:hAnsi="Times New Roman" w:cs="Times New Roman"/>
+                        <w:i/>
+                        <w:sz w:val="20"/>
+                      </w:rPr>
+                      <w:t>D</w:t>
+                    </w:r>
+                  </w:p>
+                </w:txbxContent>
+              </v:textbox>
+            </v:shape>
+            <v:shape id="_x0000_s72546" type="#_x0000_t202" style="position:absolute;left:7197;top:5567;width:325;height:304" fillcolor="white [3212]" stroked="f">
+              <v:textbox style="mso-next-textbox:#_x0000_s72546" inset="0,.5mm,0,.5mm">
+                <w:txbxContent>
+                  <w:p>
+                    <w:pPr>
+                      <w:jc w:val="center"/>
+                      <w:rPr>
+                        <w:rFonts w:ascii="Times New Roman" w:hAnsi="Times New Roman" w:cs="Times New Roman"/>
+                        <w:i/>
+                      </w:rPr>
+                    </w:pPr>
+                    <w:r>
+                      <w:rPr>
+                        <w:rFonts w:ascii="Times New Roman" w:hAnsi="Times New Roman" w:cs="Times New Roman"/>
+                        <w:i/>
+                        <w:sz w:val="20"/>
+                      </w:rPr>
+                      <w:t>E</w:t>
                     </w:r>
                   </w:p>
                 </w:txbxContent>

</xml_diff>

<commit_message>
img+1: angle of reflection
</commit_message>
<xml_diff>
--- a/src/figs/docx/0002.docx
+++ b/src/figs/docx/0002.docx
@@ -16,7 +16,7 @@
           <w:docGrid w:linePitch="360"/>
         </w:sectPr>
       </w:pPr>
-      <w:bookmarkStart w:id="0" w:name="_Toc60467567"/>
+      <w:bookmarkStart w:id="0" w:name="_Toc60626063"/>
       <w:r>
         <w:t>Content</w:t>
       </w:r>
@@ -44,7 +44,7 @@
       <w:r>
         <w:fldChar w:fldCharType="separate"/>
       </w:r>
-      <w:hyperlink w:anchor="_Toc60467567" w:history="1">
+      <w:hyperlink w:anchor="_Toc60626063" w:history="1">
         <w:r>
           <w:rPr>
             <w:rStyle w:val="Hyperlink"/>
@@ -71,7 +71,7 @@
             <w:noProof/>
             <w:webHidden/>
           </w:rPr>
-          <w:instrText xml:space="preserve"> PAGEREF _Toc60467567 \h </w:instrText>
+          <w:instrText xml:space="preserve"> PAGEREF _Toc60626063 \h </w:instrText>
         </w:r>
         <w:r>
           <w:rPr>
@@ -114,7 +114,7 @@
           <w:szCs w:val="22"/>
         </w:rPr>
       </w:pPr>
-      <w:hyperlink w:anchor="_Toc60467568" w:history="1">
+      <w:hyperlink w:anchor="_Toc60626064" w:history="1">
         <w:r>
           <w:rPr>
             <w:rStyle w:val="Hyperlink"/>
@@ -141,7 +141,7 @@
             <w:noProof/>
             <w:webHidden/>
           </w:rPr>
-          <w:instrText xml:space="preserve"> PAGEREF _Toc60467568 \h </w:instrText>
+          <w:instrText xml:space="preserve"> PAGEREF _Toc60626064 \h </w:instrText>
         </w:r>
         <w:r>
           <w:rPr>
@@ -184,7 +184,7 @@
           <w:szCs w:val="22"/>
         </w:rPr>
       </w:pPr>
-      <w:hyperlink w:anchor="_Toc60467569" w:history="1">
+      <w:hyperlink w:anchor="_Toc60626065" w:history="1">
         <w:r>
           <w:rPr>
             <w:rStyle w:val="Hyperlink"/>
@@ -211,7 +211,7 @@
             <w:noProof/>
             <w:webHidden/>
           </w:rPr>
-          <w:instrText xml:space="preserve"> PAGEREF _Toc60467569 \h </w:instrText>
+          <w:instrText xml:space="preserve"> PAGEREF _Toc60626065 \h </w:instrText>
         </w:r>
         <w:r>
           <w:rPr>
@@ -254,7 +254,7 @@
           <w:szCs w:val="22"/>
         </w:rPr>
       </w:pPr>
-      <w:hyperlink w:anchor="_Toc60467570" w:history="1">
+      <w:hyperlink w:anchor="_Toc60626066" w:history="1">
         <w:r>
           <w:rPr>
             <w:rStyle w:val="Hyperlink"/>
@@ -281,7 +281,7 @@
             <w:noProof/>
             <w:webHidden/>
           </w:rPr>
-          <w:instrText xml:space="preserve"> PAGEREF _Toc60467570 \h </w:instrText>
+          <w:instrText xml:space="preserve"> PAGEREF _Toc60626066 \h </w:instrText>
         </w:r>
         <w:r>
           <w:rPr>
@@ -324,7 +324,7 @@
           <w:szCs w:val="22"/>
         </w:rPr>
       </w:pPr>
-      <w:hyperlink w:anchor="_Toc60467571" w:history="1">
+      <w:hyperlink w:anchor="_Toc60626067" w:history="1">
         <w:r>
           <w:rPr>
             <w:rStyle w:val="Hyperlink"/>
@@ -351,7 +351,7 @@
             <w:noProof/>
             <w:webHidden/>
           </w:rPr>
-          <w:instrText xml:space="preserve"> PAGEREF _Toc60467571 \h </w:instrText>
+          <w:instrText xml:space="preserve"> PAGEREF _Toc60626067 \h </w:instrText>
         </w:r>
         <w:r>
           <w:rPr>
@@ -394,7 +394,7 @@
           <w:szCs w:val="22"/>
         </w:rPr>
       </w:pPr>
-      <w:hyperlink w:anchor="_Toc60467572" w:history="1">
+      <w:hyperlink w:anchor="_Toc60626068" w:history="1">
         <w:r>
           <w:rPr>
             <w:rStyle w:val="Hyperlink"/>
@@ -421,7 +421,7 @@
             <w:noProof/>
             <w:webHidden/>
           </w:rPr>
-          <w:instrText xml:space="preserve"> PAGEREF _Toc60467572 \h </w:instrText>
+          <w:instrText xml:space="preserve"> PAGEREF _Toc60626068 \h </w:instrText>
         </w:r>
         <w:r>
           <w:rPr>
@@ -464,7 +464,7 @@
           <w:szCs w:val="22"/>
         </w:rPr>
       </w:pPr>
-      <w:hyperlink w:anchor="_Toc60467573" w:history="1">
+      <w:hyperlink w:anchor="_Toc60626069" w:history="1">
         <w:r>
           <w:rPr>
             <w:rStyle w:val="Hyperlink"/>
@@ -491,7 +491,7 @@
             <w:noProof/>
             <w:webHidden/>
           </w:rPr>
-          <w:instrText xml:space="preserve"> PAGEREF _Toc60467573 \h </w:instrText>
+          <w:instrText xml:space="preserve"> PAGEREF _Toc60626069 \h </w:instrText>
         </w:r>
         <w:r>
           <w:rPr>
@@ -534,7 +534,7 @@
           <w:szCs w:val="22"/>
         </w:rPr>
       </w:pPr>
-      <w:hyperlink w:anchor="_Toc60467574" w:history="1">
+      <w:hyperlink w:anchor="_Toc60626070" w:history="1">
         <w:r>
           <w:rPr>
             <w:rStyle w:val="Hyperlink"/>
@@ -561,7 +561,7 @@
             <w:noProof/>
             <w:webHidden/>
           </w:rPr>
-          <w:instrText xml:space="preserve"> PAGEREF _Toc60467574 \h </w:instrText>
+          <w:instrText xml:space="preserve"> PAGEREF _Toc60626070 \h </w:instrText>
         </w:r>
         <w:r>
           <w:rPr>
@@ -604,7 +604,7 @@
           <w:szCs w:val="22"/>
         </w:rPr>
       </w:pPr>
-      <w:hyperlink w:anchor="_Toc60467575" w:history="1">
+      <w:hyperlink w:anchor="_Toc60626071" w:history="1">
         <w:r>
           <w:rPr>
             <w:rStyle w:val="Hyperlink"/>
@@ -631,7 +631,7 @@
             <w:noProof/>
             <w:webHidden/>
           </w:rPr>
-          <w:instrText xml:space="preserve"> PAGEREF _Toc60467575 \h </w:instrText>
+          <w:instrText xml:space="preserve"> PAGEREF _Toc60626071 \h </w:instrText>
         </w:r>
         <w:r>
           <w:rPr>
@@ -674,7 +674,7 @@
           <w:szCs w:val="22"/>
         </w:rPr>
       </w:pPr>
-      <w:hyperlink w:anchor="_Toc60467576" w:history="1">
+      <w:hyperlink w:anchor="_Toc60626072" w:history="1">
         <w:r>
           <w:rPr>
             <w:rStyle w:val="Hyperlink"/>
@@ -701,7 +701,7 @@
             <w:noProof/>
             <w:webHidden/>
           </w:rPr>
-          <w:instrText xml:space="preserve"> PAGEREF _Toc60467576 \h </w:instrText>
+          <w:instrText xml:space="preserve"> PAGEREF _Toc60626072 \h </w:instrText>
         </w:r>
         <w:r>
           <w:rPr>
@@ -744,7 +744,7 @@
           <w:szCs w:val="22"/>
         </w:rPr>
       </w:pPr>
-      <w:hyperlink w:anchor="_Toc60467577" w:history="1">
+      <w:hyperlink w:anchor="_Toc60626073" w:history="1">
         <w:r>
           <w:rPr>
             <w:rStyle w:val="Hyperlink"/>
@@ -771,7 +771,7 @@
             <w:noProof/>
             <w:webHidden/>
           </w:rPr>
-          <w:instrText xml:space="preserve"> PAGEREF _Toc60467577 \h </w:instrText>
+          <w:instrText xml:space="preserve"> PAGEREF _Toc60626073 \h </w:instrText>
         </w:r>
         <w:r>
           <w:rPr>
@@ -814,7 +814,7 @@
           <w:szCs w:val="22"/>
         </w:rPr>
       </w:pPr>
-      <w:hyperlink w:anchor="_Toc60467578" w:history="1">
+      <w:hyperlink w:anchor="_Toc60626074" w:history="1">
         <w:r>
           <w:rPr>
             <w:rStyle w:val="Hyperlink"/>
@@ -841,7 +841,7 @@
             <w:noProof/>
             <w:webHidden/>
           </w:rPr>
-          <w:instrText xml:space="preserve"> PAGEREF _Toc60467578 \h </w:instrText>
+          <w:instrText xml:space="preserve"> PAGEREF _Toc60626074 \h </w:instrText>
         </w:r>
         <w:r>
           <w:rPr>
@@ -892,7 +892,7 @@
       <w:pPr>
         <w:pStyle w:val="Heading1"/>
       </w:pPr>
-      <w:bookmarkStart w:id="1" w:name="_Toc60467568"/>
+      <w:bookmarkStart w:id="1" w:name="_Toc60626064"/>
       <w:r>
         <w:t>Examples</w:t>
       </w:r>
@@ -2192,8 +2192,8 @@
             <w10:wrap type="none"/>
             <w10:anchorlock/>
           </v:group>
-          <o:OLEObject Type="Embed" ProgID="Equation.3" ShapeID="_x0000_s36193" DrawAspect="Content" ObjectID="_1671083165" r:id="rId12"/>
-          <o:OLEObject Type="Embed" ProgID="Equation.3" ShapeID="_x0000_s63696" DrawAspect="Content" ObjectID="_1671083166" r:id="rId13"/>
+          <o:OLEObject Type="Embed" ProgID="Equation.3" ShapeID="_x0000_s36193" DrawAspect="Content" ObjectID="_1671238918" r:id="rId12"/>
+          <o:OLEObject Type="Embed" ProgID="Equation.3" ShapeID="_x0000_s63696" DrawAspect="Content" ObjectID="_1671238919" r:id="rId13"/>
         </w:pict>
       </w:r>
     </w:p>
@@ -2201,7 +2201,7 @@
       <w:pPr>
         <w:pStyle w:val="Heading1"/>
       </w:pPr>
-      <w:bookmarkStart w:id="2" w:name="_Toc60467569"/>
+      <w:bookmarkStart w:id="2" w:name="_Toc60626065"/>
       <w:r>
         <w:t>Ideal gas law</w:t>
       </w:r>
@@ -3477,7 +3477,7 @@
       <w:pPr>
         <w:pStyle w:val="Heading1"/>
       </w:pPr>
-      <w:bookmarkStart w:id="3" w:name="_Toc60467570"/>
+      <w:bookmarkStart w:id="3" w:name="_Toc60626066"/>
       <w:r>
         <w:t>Ideal gas processes</w:t>
       </w:r>
@@ -6230,10 +6230,10 @@
             <w10:wrap type="none"/>
             <w10:anchorlock/>
           </v:group>
-          <o:OLEObject Type="Embed" ProgID="Equation.3" ShapeID="_x0000_s64244" DrawAspect="Content" ObjectID="_1671083167" r:id="rId19"/>
-          <o:OLEObject Type="Embed" ProgID="Equation.3" ShapeID="_x0000_s64246" DrawAspect="Content" ObjectID="_1671083168" r:id="rId20"/>
-          <o:OLEObject Type="Embed" ProgID="Equation.3" ShapeID="_x0000_s64248" DrawAspect="Content" ObjectID="_1671083169" r:id="rId21"/>
-          <o:OLEObject Type="Embed" ProgID="Equation.3" ShapeID="_x0000_s64251" DrawAspect="Content" ObjectID="_1671083170" r:id="rId22"/>
+          <o:OLEObject Type="Embed" ProgID="Equation.3" ShapeID="_x0000_s64244" DrawAspect="Content" ObjectID="_1671238920" r:id="rId19"/>
+          <o:OLEObject Type="Embed" ProgID="Equation.3" ShapeID="_x0000_s64246" DrawAspect="Content" ObjectID="_1671238921" r:id="rId20"/>
+          <o:OLEObject Type="Embed" ProgID="Equation.3" ShapeID="_x0000_s64248" DrawAspect="Content" ObjectID="_1671238922" r:id="rId21"/>
+          <o:OLEObject Type="Embed" ProgID="Equation.3" ShapeID="_x0000_s64251" DrawAspect="Content" ObjectID="_1671238923" r:id="rId22"/>
         </w:pict>
       </w:r>
     </w:p>
@@ -6241,7 +6241,7 @@
       <w:pPr>
         <w:pStyle w:val="Heading1"/>
       </w:pPr>
-      <w:bookmarkStart w:id="4" w:name="_Toc60467571"/>
+      <w:bookmarkStart w:id="4" w:name="_Toc60626067"/>
       <w:r>
         <w:t>Ideal gas work</w:t>
       </w:r>
@@ -7748,10 +7748,10 @@
             <w10:wrap type="none"/>
             <w10:anchorlock/>
           </v:group>
-          <o:OLEObject Type="Embed" ProgID="Equation.3" ShapeID="_x0000_s64369" DrawAspect="Content" ObjectID="_1671083171" r:id="rId27"/>
-          <o:OLEObject Type="Embed" ProgID="Equation.3" ShapeID="_x0000_s64371" DrawAspect="Content" ObjectID="_1671083172" r:id="rId28"/>
-          <o:OLEObject Type="Embed" ProgID="Equation.3" ShapeID="_x0000_s64418" DrawAspect="Content" ObjectID="_1671083173" r:id="rId29"/>
-          <o:OLEObject Type="Embed" ProgID="Equation.3" ShapeID="_x0000_s64419" DrawAspect="Content" ObjectID="_1671083174" r:id="rId30"/>
+          <o:OLEObject Type="Embed" ProgID="Equation.3" ShapeID="_x0000_s64369" DrawAspect="Content" ObjectID="_1671238924" r:id="rId27"/>
+          <o:OLEObject Type="Embed" ProgID="Equation.3" ShapeID="_x0000_s64371" DrawAspect="Content" ObjectID="_1671238925" r:id="rId28"/>
+          <o:OLEObject Type="Embed" ProgID="Equation.3" ShapeID="_x0000_s64418" DrawAspect="Content" ObjectID="_1671238926" r:id="rId29"/>
+          <o:OLEObject Type="Embed" ProgID="Equation.3" ShapeID="_x0000_s64419" DrawAspect="Content" ObjectID="_1671238927" r:id="rId30"/>
         </w:pict>
       </w:r>
     </w:p>
@@ -9230,8 +9230,8 @@
             <w10:wrap type="none"/>
             <w10:anchorlock/>
           </v:group>
-          <o:OLEObject Type="Embed" ProgID="Equation.3" ShapeID="_x0000_s64446" DrawAspect="Content" ObjectID="_1671083175" r:id="rId33"/>
-          <o:OLEObject Type="Embed" ProgID="Equation.3" ShapeID="_x0000_s64474" DrawAspect="Content" ObjectID="_1671083176" r:id="rId34"/>
+          <o:OLEObject Type="Embed" ProgID="Equation.3" ShapeID="_x0000_s64446" DrawAspect="Content" ObjectID="_1671238928" r:id="rId33"/>
+          <o:OLEObject Type="Embed" ProgID="Equation.3" ShapeID="_x0000_s64474" DrawAspect="Content" ObjectID="_1671238929" r:id="rId34"/>
         </w:pict>
       </w:r>
     </w:p>
@@ -9239,7 +9239,7 @@
       <w:pPr>
         <w:pStyle w:val="Heading1"/>
       </w:pPr>
-      <w:bookmarkStart w:id="5" w:name="_Toc60467572"/>
+      <w:bookmarkStart w:id="5" w:name="_Toc60626068"/>
       <w:r>
         <w:t>Isothermal process</w:t>
       </w:r>
@@ -9997,7 +9997,7 @@
       <w:pPr>
         <w:pStyle w:val="Heading1"/>
       </w:pPr>
-      <w:bookmarkStart w:id="6" w:name="_Toc60467573"/>
+      <w:bookmarkStart w:id="6" w:name="_Toc60626069"/>
       <w:r>
         <w:t>Carnot cycle</w:t>
       </w:r>
@@ -12900,10 +12900,10 @@
           <w:position w:val="-10"/>
         </w:rPr>
         <w:object w:dxaOrig="2380" w:dyaOrig="320">
-          <v:shape id="_x0000_i1040" type="#_x0000_t75" style="width:120pt;height:16pt" o:ole="">
+          <v:shape id="_x0000_i1035" type="#_x0000_t75" style="width:120pt;height:16pt" o:ole="">
             <v:imagedata r:id="rId35" o:title=""/>
           </v:shape>
-          <o:OLEObject Type="Embed" ProgID="Equation.3" ShapeID="_x0000_i1040" DrawAspect="Content" ObjectID="_1671083161" r:id="rId36"/>
+          <o:OLEObject Type="Embed" ProgID="Equation.3" ShapeID="_x0000_i1035" DrawAspect="Content" ObjectID="_1671238914" r:id="rId36"/>
         </w:object>
       </w:r>
       <w:r>
@@ -12917,10 +12917,10 @@
           <w:position w:val="-22"/>
         </w:rPr>
         <w:object w:dxaOrig="1540" w:dyaOrig="580">
-          <v:shape id="_x0000_i1035" type="#_x0000_t75" style="width:78pt;height:29pt" o:ole="">
+          <v:shape id="_x0000_i1036" type="#_x0000_t75" style="width:78pt;height:29pt" o:ole="">
             <v:imagedata r:id="rId37" o:title=""/>
           </v:shape>
-          <o:OLEObject Type="Embed" ProgID="Equation.3" ShapeID="_x0000_i1035" DrawAspect="Content" ObjectID="_1671083162" r:id="rId38"/>
+          <o:OLEObject Type="Embed" ProgID="Equation.3" ShapeID="_x0000_i1036" DrawAspect="Content" ObjectID="_1671238915" r:id="rId38"/>
         </w:object>
       </w:r>
       <w:r>
@@ -12934,10 +12934,10 @@
           <w:position w:val="-26"/>
         </w:rPr>
         <w:object w:dxaOrig="4280" w:dyaOrig="620">
-          <v:shape id="_x0000_i1036" type="#_x0000_t75" style="width:215pt;height:31pt" o:ole="">
+          <v:shape id="_x0000_i1037" type="#_x0000_t75" style="width:215pt;height:31pt" o:ole="">
             <v:imagedata r:id="rId39" o:title=""/>
           </v:shape>
-          <o:OLEObject Type="Embed" ProgID="Equation.3" ShapeID="_x0000_i1036" DrawAspect="Content" ObjectID="_1671083163" r:id="rId40"/>
+          <o:OLEObject Type="Embed" ProgID="Equation.3" ShapeID="_x0000_i1037" DrawAspect="Content" ObjectID="_1671238916" r:id="rId40"/>
         </w:object>
       </w:r>
     </w:p>
@@ -12947,10 +12947,10 @@
           <w:position w:val="-26"/>
         </w:rPr>
         <w:object w:dxaOrig="7300" w:dyaOrig="639">
-          <v:shape id="_x0000_i1037" type="#_x0000_t75" style="width:367pt;height:31.5pt" o:ole="">
+          <v:shape id="_x0000_i1038" type="#_x0000_t75" style="width:367pt;height:31.5pt" o:ole="">
             <v:imagedata r:id="rId41" o:title=""/>
           </v:shape>
-          <o:OLEObject Type="Embed" ProgID="Equation.3" ShapeID="_x0000_i1037" DrawAspect="Content" ObjectID="_1671083164" r:id="rId42"/>
+          <o:OLEObject Type="Embed" ProgID="Equation.3" ShapeID="_x0000_i1038" DrawAspect="Content" ObjectID="_1671238917" r:id="rId42"/>
         </w:object>
       </w:r>
     </w:p>
@@ -12958,7 +12958,7 @@
       <w:pPr>
         <w:pStyle w:val="Heading1"/>
       </w:pPr>
-      <w:bookmarkStart w:id="7" w:name="_Toc60467574"/>
+      <w:bookmarkStart w:id="7" w:name="_Toc60626070"/>
       <w:r>
         <w:t>Immersed object in center</w:t>
       </w:r>
@@ -13450,7 +13450,7 @@
             <w10:wrap type="none"/>
             <w10:anchorlock/>
           </v:group>
-          <o:OLEObject Type="Embed" ProgID="Equation.3" ShapeID="_x0000_s72282" DrawAspect="Content" ObjectID="_1671083177" r:id="rId45"/>
+          <o:OLEObject Type="Embed" ProgID="Equation.3" ShapeID="_x0000_s72282" DrawAspect="Content" ObjectID="_1671238930" r:id="rId45"/>
         </w:pict>
       </w:r>
     </w:p>
@@ -13458,7 +13458,7 @@
       <w:pPr>
         <w:pStyle w:val="Heading1"/>
       </w:pPr>
-      <w:bookmarkStart w:id="8" w:name="_Toc60467575"/>
+      <w:bookmarkStart w:id="8" w:name="_Toc60626071"/>
       <w:r>
         <w:lastRenderedPageBreak/>
         <w:t>Distance and displacement</w:t>
@@ -15246,24 +15246,18 @@
       <w:pPr>
         <w:pStyle w:val="Heading1"/>
       </w:pPr>
-      <w:bookmarkStart w:id="9" w:name="_Toc60467576"/>
+      <w:bookmarkStart w:id="9" w:name="_Toc60626072"/>
       <w:r>
         <w:t>Ray source and direction</w:t>
       </w:r>
       <w:bookmarkEnd w:id="9"/>
     </w:p>
-    <w:p/>
     <w:p>
       <w:r>
-        <w:rPr>
-          <w:noProof/>
-        </w:rPr>
-      </w:r>
-      <w:r>
         <w:pict>
-          <v:group id="_x0000_s72553" editas="canvas" style="width:481.95pt;height:289.15pt;mso-position-horizontal-relative:char;mso-position-vertical-relative:line" coordorigin="1134,8164" coordsize="9639,5783">
+          <v:group id="_x0000_s72553" editas="canvas" style="width:481.95pt;height:141.45pt;mso-position-horizontal-relative:char;mso-position-vertical-relative:line" coordorigin="1134,8853" coordsize="9639,2829">
             <o:lock v:ext="edit" aspectratio="t"/>
-            <v:shape id="_x0000_s72552" type="#_x0000_t75" style="position:absolute;left:1134;top:8164;width:9639;height:5783" o:preferrelative="f">
+            <v:shape id="_x0000_s72552" type="#_x0000_t75" style="position:absolute;left:1134;top:8853;width:9639;height:2829" o:preferrelative="f">
               <v:fill o:detectmouseclick="t"/>
               <v:path o:extrusionok="t" o:connecttype="none"/>
               <o:lock v:ext="edit" text="t"/>
@@ -15447,17 +15441,48 @@
             <w10:wrap type="none"/>
             <w10:anchorlock/>
           </v:group>
-          <o:OLEObject Type="Embed" ProgID="Equation.3" ShapeID="_x0000_s72583" DrawAspect="Content" ObjectID="_1671083179" r:id="rId48"/>
-          <o:OLEObject Type="Embed" ProgID="Equation.3" ShapeID="_x0000_s72584" DrawAspect="Content" ObjectID="_1671083178" r:id="rId49"/>
+          <o:OLEObject Type="Embed" ProgID="Equation.3" ShapeID="_x0000_s72583" DrawAspect="Content" ObjectID="_1671238931" r:id="rId48"/>
+          <o:OLEObject Type="Embed" ProgID="Equation.3" ShapeID="_x0000_s72584" DrawAspect="Content" ObjectID="_1671238932" r:id="rId49"/>
         </w:pict>
       </w:r>
     </w:p>
-    <w:p/>
+    <w:p>
+      <w:r>
+        <w:t>Angle of reflection</w:t>
+      </w:r>
+    </w:p>
+    <w:p>
+      <w:r>
+        <w:rPr>
+          <w:noProof/>
+        </w:rPr>
+      </w:r>
+      <w:r>
+        <w:pict>
+          <v:group id="_x0000_s72593" editas="canvas" style="width:481.95pt;height:186.1pt;mso-position-horizontal-relative:char;mso-position-vertical-relative:line" coordorigin="2360,9840" coordsize="7200,2780">
+            <o:lock v:ext="edit" aspectratio="t"/>
+            <v:shape id="_x0000_s72592" type="#_x0000_t75" style="position:absolute;left:2360;top:9840;width:7200;height:2780" o:preferrelative="f">
+              <v:fill o:detectmouseclick="t"/>
+              <v:path o:extrusionok="t" o:connecttype="none"/>
+              <o:lock v:ext="edit" text="t"/>
+            </v:shape>
+            <v:oval id="_x0000_s72595" style="position:absolute;left:4407;top:11001;width:64;height:64" fillcolor="black [3213]">
+              <o:lock v:ext="edit" aspectratio="t"/>
+            </v:oval>
+            <v:shape id="_x0000_s72596" type="#_x0000_t19" style="position:absolute;left:4015;top:10609;width:847;height:847" coordsize="43200,43200" adj=",-6431137,21600" path="wr,,43200,43200,21600,,18545,217nfewr,,43200,43200,21600,,18545,217l21600,21600nsxe" strokeweight="1.25pt">
+              <v:path o:connectlocs="21600,0;18545,217;21600,21600"/>
+            </v:shape>
+            <w10:wrap type="none"/>
+            <w10:anchorlock/>
+          </v:group>
+        </w:pict>
+      </w:r>
+    </w:p>
     <w:p>
       <w:pPr>
         <w:pStyle w:val="Heading1"/>
       </w:pPr>
-      <w:bookmarkStart w:id="10" w:name="_Toc60467577"/>
+      <w:bookmarkStart w:id="10" w:name="_Toc60626073"/>
       <w:r>
         <w:lastRenderedPageBreak/>
         <w:t>Notes</w:t>
@@ -15497,7 +15522,7 @@
       <w:pPr>
         <w:pStyle w:val="Heading1"/>
       </w:pPr>
-      <w:bookmarkStart w:id="11" w:name="_Toc60467578"/>
+      <w:bookmarkStart w:id="11" w:name="_Toc60626074"/>
       <w:r>
         <w:t>Version</w:t>
       </w:r>

</xml_diff>

<commit_message>
update new empty figure
</commit_message>
<xml_diff>
--- a/src/figs/docx/0002.docx
+++ b/src/figs/docx/0002.docx
@@ -16,7 +16,7 @@
           <w:docGrid w:linePitch="360"/>
         </w:sectPr>
       </w:pPr>
-      <w:bookmarkStart w:id="0" w:name="_Toc60631672"/>
+      <w:bookmarkStart w:id="0" w:name="_Toc60727174"/>
       <w:r>
         <w:t>Content</w:t>
       </w:r>
@@ -44,7 +44,7 @@
       <w:r>
         <w:fldChar w:fldCharType="separate"/>
       </w:r>
-      <w:hyperlink w:anchor="_Toc60631672" w:history="1">
+      <w:hyperlink w:anchor="_Toc60727174" w:history="1">
         <w:r>
           <w:rPr>
             <w:rStyle w:val="Hyperlink"/>
@@ -71,7 +71,7 @@
             <w:noProof/>
             <w:webHidden/>
           </w:rPr>
-          <w:instrText xml:space="preserve"> PAGEREF _Toc60631672 \h </w:instrText>
+          <w:instrText xml:space="preserve"> PAGEREF _Toc60727174 \h </w:instrText>
         </w:r>
         <w:r>
           <w:rPr>
@@ -114,7 +114,7 @@
           <w:szCs w:val="22"/>
         </w:rPr>
       </w:pPr>
-      <w:hyperlink w:anchor="_Toc60631673" w:history="1">
+      <w:hyperlink w:anchor="_Toc60727175" w:history="1">
         <w:r>
           <w:rPr>
             <w:rStyle w:val="Hyperlink"/>
@@ -141,7 +141,7 @@
             <w:noProof/>
             <w:webHidden/>
           </w:rPr>
-          <w:instrText xml:space="preserve"> PAGEREF _Toc60631673 \h </w:instrText>
+          <w:instrText xml:space="preserve"> PAGEREF _Toc60727175 \h </w:instrText>
         </w:r>
         <w:r>
           <w:rPr>
@@ -184,7 +184,7 @@
           <w:szCs w:val="22"/>
         </w:rPr>
       </w:pPr>
-      <w:hyperlink w:anchor="_Toc60631674" w:history="1">
+      <w:hyperlink w:anchor="_Toc60727176" w:history="1">
         <w:r>
           <w:rPr>
             <w:rStyle w:val="Hyperlink"/>
@@ -211,7 +211,7 @@
             <w:noProof/>
             <w:webHidden/>
           </w:rPr>
-          <w:instrText xml:space="preserve"> PAGEREF _Toc60631674 \h </w:instrText>
+          <w:instrText xml:space="preserve"> PAGEREF _Toc60727176 \h </w:instrText>
         </w:r>
         <w:r>
           <w:rPr>
@@ -254,7 +254,7 @@
           <w:szCs w:val="22"/>
         </w:rPr>
       </w:pPr>
-      <w:hyperlink w:anchor="_Toc60631675" w:history="1">
+      <w:hyperlink w:anchor="_Toc60727177" w:history="1">
         <w:r>
           <w:rPr>
             <w:rStyle w:val="Hyperlink"/>
@@ -281,7 +281,7 @@
             <w:noProof/>
             <w:webHidden/>
           </w:rPr>
-          <w:instrText xml:space="preserve"> PAGEREF _Toc60631675 \h </w:instrText>
+          <w:instrText xml:space="preserve"> PAGEREF _Toc60727177 \h </w:instrText>
         </w:r>
         <w:r>
           <w:rPr>
@@ -324,7 +324,7 @@
           <w:szCs w:val="22"/>
         </w:rPr>
       </w:pPr>
-      <w:hyperlink w:anchor="_Toc60631676" w:history="1">
+      <w:hyperlink w:anchor="_Toc60727178" w:history="1">
         <w:r>
           <w:rPr>
             <w:rStyle w:val="Hyperlink"/>
@@ -351,7 +351,7 @@
             <w:noProof/>
             <w:webHidden/>
           </w:rPr>
-          <w:instrText xml:space="preserve"> PAGEREF _Toc60631676 \h </w:instrText>
+          <w:instrText xml:space="preserve"> PAGEREF _Toc60727178 \h </w:instrText>
         </w:r>
         <w:r>
           <w:rPr>
@@ -394,7 +394,7 @@
           <w:szCs w:val="22"/>
         </w:rPr>
       </w:pPr>
-      <w:hyperlink w:anchor="_Toc60631677" w:history="1">
+      <w:hyperlink w:anchor="_Toc60727179" w:history="1">
         <w:r>
           <w:rPr>
             <w:rStyle w:val="Hyperlink"/>
@@ -421,7 +421,7 @@
             <w:noProof/>
             <w:webHidden/>
           </w:rPr>
-          <w:instrText xml:space="preserve"> PAGEREF _Toc60631677 \h </w:instrText>
+          <w:instrText xml:space="preserve"> PAGEREF _Toc60727179 \h </w:instrText>
         </w:r>
         <w:r>
           <w:rPr>
@@ -464,7 +464,7 @@
           <w:szCs w:val="22"/>
         </w:rPr>
       </w:pPr>
-      <w:hyperlink w:anchor="_Toc60631678" w:history="1">
+      <w:hyperlink w:anchor="_Toc60727180" w:history="1">
         <w:r>
           <w:rPr>
             <w:rStyle w:val="Hyperlink"/>
@@ -491,7 +491,7 @@
             <w:noProof/>
             <w:webHidden/>
           </w:rPr>
-          <w:instrText xml:space="preserve"> PAGEREF _Toc60631678 \h </w:instrText>
+          <w:instrText xml:space="preserve"> PAGEREF _Toc60727180 \h </w:instrText>
         </w:r>
         <w:r>
           <w:rPr>
@@ -534,7 +534,7 @@
           <w:szCs w:val="22"/>
         </w:rPr>
       </w:pPr>
-      <w:hyperlink w:anchor="_Toc60631679" w:history="1">
+      <w:hyperlink w:anchor="_Toc60727181" w:history="1">
         <w:r>
           <w:rPr>
             <w:rStyle w:val="Hyperlink"/>
@@ -561,7 +561,7 @@
             <w:noProof/>
             <w:webHidden/>
           </w:rPr>
-          <w:instrText xml:space="preserve"> PAGEREF _Toc60631679 \h </w:instrText>
+          <w:instrText xml:space="preserve"> PAGEREF _Toc60727181 \h </w:instrText>
         </w:r>
         <w:r>
           <w:rPr>
@@ -604,7 +604,7 @@
           <w:szCs w:val="22"/>
         </w:rPr>
       </w:pPr>
-      <w:hyperlink w:anchor="_Toc60631680" w:history="1">
+      <w:hyperlink w:anchor="_Toc60727182" w:history="1">
         <w:r>
           <w:rPr>
             <w:rStyle w:val="Hyperlink"/>
@@ -631,7 +631,7 @@
             <w:noProof/>
             <w:webHidden/>
           </w:rPr>
-          <w:instrText xml:space="preserve"> PAGEREF _Toc60631680 \h </w:instrText>
+          <w:instrText xml:space="preserve"> PAGEREF _Toc60727182 \h </w:instrText>
         </w:r>
         <w:r>
           <w:rPr>
@@ -674,7 +674,7 @@
           <w:szCs w:val="22"/>
         </w:rPr>
       </w:pPr>
-      <w:hyperlink w:anchor="_Toc60631681" w:history="1">
+      <w:hyperlink w:anchor="_Toc60727183" w:history="1">
         <w:r>
           <w:rPr>
             <w:rStyle w:val="Hyperlink"/>
@@ -701,7 +701,7 @@
             <w:noProof/>
             <w:webHidden/>
           </w:rPr>
-          <w:instrText xml:space="preserve"> PAGEREF _Toc60631681 \h </w:instrText>
+          <w:instrText xml:space="preserve"> PAGEREF _Toc60727183 \h </w:instrText>
         </w:r>
         <w:r>
           <w:rPr>
@@ -744,7 +744,7 @@
           <w:szCs w:val="22"/>
         </w:rPr>
       </w:pPr>
-      <w:hyperlink w:anchor="_Toc60631682" w:history="1">
+      <w:hyperlink w:anchor="_Toc60727184" w:history="1">
         <w:r>
           <w:rPr>
             <w:rStyle w:val="Hyperlink"/>
@@ -771,7 +771,7 @@
             <w:noProof/>
             <w:webHidden/>
           </w:rPr>
-          <w:instrText xml:space="preserve"> PAGEREF _Toc60631682 \h </w:instrText>
+          <w:instrText xml:space="preserve"> PAGEREF _Toc60727184 \h </w:instrText>
         </w:r>
         <w:r>
           <w:rPr>
@@ -814,13 +814,13 @@
           <w:szCs w:val="22"/>
         </w:rPr>
       </w:pPr>
-      <w:hyperlink w:anchor="_Toc60631683" w:history="1">
+      <w:hyperlink w:anchor="_Toc60727185" w:history="1">
         <w:r>
           <w:rPr>
             <w:rStyle w:val="Hyperlink"/>
             <w:noProof/>
           </w:rPr>
-          <w:t>Notes</w:t>
+          <w:t>Single ray many spheres</w:t>
         </w:r>
         <w:r>
           <w:rPr>
@@ -841,7 +841,7 @@
             <w:noProof/>
             <w:webHidden/>
           </w:rPr>
-          <w:instrText xml:space="preserve"> PAGEREF _Toc60631683 \h </w:instrText>
+          <w:instrText xml:space="preserve"> PAGEREF _Toc60727185 \h </w:instrText>
         </w:r>
         <w:r>
           <w:rPr>
@@ -884,7 +884,77 @@
           <w:szCs w:val="22"/>
         </w:rPr>
       </w:pPr>
-      <w:hyperlink w:anchor="_Toc60631684" w:history="1">
+      <w:hyperlink w:anchor="_Toc60727186" w:history="1">
+        <w:r>
+          <w:rPr>
+            <w:rStyle w:val="Hyperlink"/>
+            <w:noProof/>
+          </w:rPr>
+          <w:t>Notes</w:t>
+        </w:r>
+        <w:r>
+          <w:rPr>
+            <w:noProof/>
+            <w:webHidden/>
+          </w:rPr>
+          <w:tab/>
+        </w:r>
+        <w:r>
+          <w:rPr>
+            <w:noProof/>
+            <w:webHidden/>
+          </w:rPr>
+          <w:fldChar w:fldCharType="begin"/>
+        </w:r>
+        <w:r>
+          <w:rPr>
+            <w:noProof/>
+            <w:webHidden/>
+          </w:rPr>
+          <w:instrText xml:space="preserve"> PAGEREF _Toc60727186 \h </w:instrText>
+        </w:r>
+        <w:r>
+          <w:rPr>
+            <w:noProof/>
+            <w:webHidden/>
+          </w:rPr>
+        </w:r>
+        <w:r>
+          <w:rPr>
+            <w:noProof/>
+            <w:webHidden/>
+          </w:rPr>
+          <w:fldChar w:fldCharType="separate"/>
+        </w:r>
+        <w:r>
+          <w:rPr>
+            <w:noProof/>
+            <w:webHidden/>
+          </w:rPr>
+          <w:t>6</w:t>
+        </w:r>
+        <w:r>
+          <w:rPr>
+            <w:noProof/>
+            <w:webHidden/>
+          </w:rPr>
+          <w:fldChar w:fldCharType="end"/>
+        </w:r>
+      </w:hyperlink>
+    </w:p>
+    <w:p>
+      <w:pPr>
+        <w:pStyle w:val="MyTOC"/>
+        <w:rPr>
+          <w:b/>
+          <w:bCs/>
+          <w:caps/>
+          <w:noProof/>
+          <w:sz w:val="22"/>
+          <w:szCs w:val="22"/>
+        </w:rPr>
+      </w:pPr>
+      <w:hyperlink w:anchor="_Toc60727187" w:history="1">
         <w:r>
           <w:rPr>
             <w:rStyle w:val="Hyperlink"/>
@@ -911,7 +981,7 @@
             <w:noProof/>
             <w:webHidden/>
           </w:rPr>
-          <w:instrText xml:space="preserve"> PAGEREF _Toc60631684 \h </w:instrText>
+          <w:instrText xml:space="preserve"> PAGEREF _Toc60727187 \h </w:instrText>
         </w:r>
         <w:r>
           <w:rPr>
@@ -931,7 +1001,7 @@
             <w:noProof/>
             <w:webHidden/>
           </w:rPr>
-          <w:t>5</w:t>
+          <w:t>6</w:t>
         </w:r>
         <w:r>
           <w:rPr>
@@ -962,7 +1032,7 @@
       <w:pPr>
         <w:pStyle w:val="Heading1"/>
       </w:pPr>
-      <w:bookmarkStart w:id="1" w:name="_Toc60631673"/>
+      <w:bookmarkStart w:id="1" w:name="_Toc60727175"/>
       <w:r>
         <w:t>Examples</w:t>
       </w:r>
@@ -2262,8 +2332,8 @@
             <w10:wrap type="none"/>
             <w10:anchorlock/>
           </v:group>
-          <o:OLEObject Type="Embed" ProgID="Equation.3" ShapeID="_x0000_s36193" DrawAspect="Content" ObjectID="_1671331297" r:id="rId12"/>
-          <o:OLEObject Type="Embed" ProgID="Equation.3" ShapeID="_x0000_s63696" DrawAspect="Content" ObjectID="_1671331298" r:id="rId13"/>
+          <o:OLEObject Type="Embed" ProgID="Equation.3" ShapeID="_x0000_s36193" DrawAspect="Content" ObjectID="_1671340026" r:id="rId12"/>
+          <o:OLEObject Type="Embed" ProgID="Equation.3" ShapeID="_x0000_s63696" DrawAspect="Content" ObjectID="_1671340027" r:id="rId13"/>
         </w:pict>
       </w:r>
     </w:p>
@@ -2271,7 +2341,7 @@
       <w:pPr>
         <w:pStyle w:val="Heading1"/>
       </w:pPr>
-      <w:bookmarkStart w:id="2" w:name="_Toc60631674"/>
+      <w:bookmarkStart w:id="2" w:name="_Toc60727176"/>
       <w:r>
         <w:t>Ideal gas law</w:t>
       </w:r>
@@ -2280,9 +2350,9 @@
     <w:p>
       <w:r>
         <w:pict>
-          <v:group id="_x0000_s63755" editas="canvas" style="width:481.95pt;height:138.1pt;mso-position-horizontal-relative:char;mso-position-vertical-relative:line" coordorigin="1134,8569" coordsize="9639,2762">
+          <v:group id="_x0000_s63755" editas="canvas" style="width:481.95pt;height:129.3pt;mso-position-horizontal-relative:char;mso-position-vertical-relative:line" coordorigin="1134,8718" coordsize="9639,2586">
             <o:lock v:ext="edit" aspectratio="t"/>
-            <v:shape id="_x0000_s63754" type="#_x0000_t75" style="position:absolute;left:1134;top:8569;width:9639;height:2762" o:preferrelative="f">
+            <v:shape id="_x0000_s63754" type="#_x0000_t75" style="position:absolute;left:1134;top:8718;width:9639;height:2586" o:preferrelative="f">
               <v:fill o:detectmouseclick="t"/>
               <v:path o:extrusionok="t" o:connecttype="none"/>
               <o:lock v:ext="edit" text="t"/>
@@ -3547,9 +3617,8 @@
       <w:pPr>
         <w:pStyle w:val="Heading1"/>
       </w:pPr>
-      <w:bookmarkStart w:id="3" w:name="_Toc60631675"/>
+      <w:bookmarkStart w:id="3" w:name="_Toc60727177"/>
       <w:r>
-        <w:lastRenderedPageBreak/>
         <w:t>Ideal gas processes</w:t>
       </w:r>
       <w:bookmarkEnd w:id="3"/>
@@ -3557,9 +3626,9 @@
     <w:p>
       <w:r>
         <w:pict>
-          <v:group id="_x0000_s63867" editas="canvas" style="width:481.95pt;height:133.85pt;mso-position-horizontal-relative:char;mso-position-vertical-relative:line" coordorigin="1134,8647" coordsize="9639,2677">
+          <v:group id="_x0000_s63867" editas="canvas" style="width:481.95pt;height:125.75pt;mso-position-horizontal-relative:char;mso-position-vertical-relative:line" coordorigin="1134,8717" coordsize="9639,2515">
             <o:lock v:ext="edit" aspectratio="t"/>
-            <v:shape id="_x0000_s63868" type="#_x0000_t75" style="position:absolute;left:1134;top:8647;width:9639;height:2677" o:preferrelative="f">
+            <v:shape id="_x0000_s63868" type="#_x0000_t75" style="position:absolute;left:1134;top:8717;width:9639;height:2515" o:preferrelative="f">
               <v:fill o:detectmouseclick="t"/>
               <v:path o:extrusionok="t" o:connecttype="none"/>
               <o:lock v:ext="edit" text="t"/>
@@ -6301,10 +6370,10 @@
             <w10:wrap type="none"/>
             <w10:anchorlock/>
           </v:group>
-          <o:OLEObject Type="Embed" ProgID="Equation.3" ShapeID="_x0000_s64244" DrawAspect="Content" ObjectID="_1671331299" r:id="rId19"/>
-          <o:OLEObject Type="Embed" ProgID="Equation.3" ShapeID="_x0000_s64246" DrawAspect="Content" ObjectID="_1671331300" r:id="rId20"/>
-          <o:OLEObject Type="Embed" ProgID="Equation.3" ShapeID="_x0000_s64248" DrawAspect="Content" ObjectID="_1671331301" r:id="rId21"/>
-          <o:OLEObject Type="Embed" ProgID="Equation.3" ShapeID="_x0000_s64251" DrawAspect="Content" ObjectID="_1671331302" r:id="rId22"/>
+          <o:OLEObject Type="Embed" ProgID="Equation.3" ShapeID="_x0000_s64244" DrawAspect="Content" ObjectID="_1671340028" r:id="rId19"/>
+          <o:OLEObject Type="Embed" ProgID="Equation.3" ShapeID="_x0000_s64246" DrawAspect="Content" ObjectID="_1671340029" r:id="rId20"/>
+          <o:OLEObject Type="Embed" ProgID="Equation.3" ShapeID="_x0000_s64248" DrawAspect="Content" ObjectID="_1671340030" r:id="rId21"/>
+          <o:OLEObject Type="Embed" ProgID="Equation.3" ShapeID="_x0000_s64251" DrawAspect="Content" ObjectID="_1671340031" r:id="rId22"/>
         </w:pict>
       </w:r>
     </w:p>
@@ -6312,9 +6381,8 @@
       <w:pPr>
         <w:pStyle w:val="Heading1"/>
       </w:pPr>
-      <w:bookmarkStart w:id="4" w:name="_Toc60631676"/>
+      <w:bookmarkStart w:id="4" w:name="_Toc60727178"/>
       <w:r>
-        <w:lastRenderedPageBreak/>
         <w:t>Ideal gas work</w:t>
       </w:r>
       <w:bookmarkEnd w:id="4"/>
@@ -7820,10 +7888,10 @@
             <w10:wrap type="none"/>
             <w10:anchorlock/>
           </v:group>
-          <o:OLEObject Type="Embed" ProgID="Equation.3" ShapeID="_x0000_s64369" DrawAspect="Content" ObjectID="_1671331303" r:id="rId27"/>
-          <o:OLEObject Type="Embed" ProgID="Equation.3" ShapeID="_x0000_s64371" DrawAspect="Content" ObjectID="_1671331304" r:id="rId28"/>
-          <o:OLEObject Type="Embed" ProgID="Equation.3" ShapeID="_x0000_s64418" DrawAspect="Content" ObjectID="_1671331305" r:id="rId29"/>
-          <o:OLEObject Type="Embed" ProgID="Equation.3" ShapeID="_x0000_s64419" DrawAspect="Content" ObjectID="_1671331306" r:id="rId30"/>
+          <o:OLEObject Type="Embed" ProgID="Equation.3" ShapeID="_x0000_s64369" DrawAspect="Content" ObjectID="_1671340032" r:id="rId27"/>
+          <o:OLEObject Type="Embed" ProgID="Equation.3" ShapeID="_x0000_s64371" DrawAspect="Content" ObjectID="_1671340033" r:id="rId28"/>
+          <o:OLEObject Type="Embed" ProgID="Equation.3" ShapeID="_x0000_s64418" DrawAspect="Content" ObjectID="_1671340034" r:id="rId29"/>
+          <o:OLEObject Type="Embed" ProgID="Equation.3" ShapeID="_x0000_s64419" DrawAspect="Content" ObjectID="_1671340035" r:id="rId30"/>
         </w:pict>
       </w:r>
     </w:p>
@@ -9302,8 +9370,8 @@
             <w10:wrap type="none"/>
             <w10:anchorlock/>
           </v:group>
-          <o:OLEObject Type="Embed" ProgID="Equation.3" ShapeID="_x0000_s64446" DrawAspect="Content" ObjectID="_1671331307" r:id="rId33"/>
-          <o:OLEObject Type="Embed" ProgID="Equation.3" ShapeID="_x0000_s64474" DrawAspect="Content" ObjectID="_1671331308" r:id="rId34"/>
+          <o:OLEObject Type="Embed" ProgID="Equation.3" ShapeID="_x0000_s64446" DrawAspect="Content" ObjectID="_1671340036" r:id="rId33"/>
+          <o:OLEObject Type="Embed" ProgID="Equation.3" ShapeID="_x0000_s64474" DrawAspect="Content" ObjectID="_1671340037" r:id="rId34"/>
         </w:pict>
       </w:r>
     </w:p>
@@ -9311,9 +9379,8 @@
       <w:pPr>
         <w:pStyle w:val="Heading1"/>
       </w:pPr>
-      <w:bookmarkStart w:id="5" w:name="_Toc60631677"/>
+      <w:bookmarkStart w:id="5" w:name="_Toc60727179"/>
       <w:r>
-        <w:lastRenderedPageBreak/>
         <w:t>Isothermal process</w:t>
       </w:r>
       <w:bookmarkEnd w:id="5"/>
@@ -10070,7 +10137,7 @@
       <w:pPr>
         <w:pStyle w:val="Heading1"/>
       </w:pPr>
-      <w:bookmarkStart w:id="6" w:name="_Toc60631678"/>
+      <w:bookmarkStart w:id="6" w:name="_Toc60727180"/>
       <w:r>
         <w:t>Carnot cycle</w:t>
       </w:r>
@@ -12976,7 +13043,7 @@
           <v:shape id="_x0000_i1035" type="#_x0000_t75" style="width:120.4pt;height:16.15pt" o:ole="">
             <v:imagedata r:id="rId35" o:title=""/>
           </v:shape>
-          <o:OLEObject Type="Embed" ProgID="Equation.3" ShapeID="_x0000_i1035" DrawAspect="Content" ObjectID="_1671331292" r:id="rId36"/>
+          <o:OLEObject Type="Embed" ProgID="Equation.3" ShapeID="_x0000_i1035" DrawAspect="Content" ObjectID="_1671340021" r:id="rId36"/>
         </w:object>
       </w:r>
       <w:r>
@@ -12993,7 +13060,7 @@
           <v:shape id="_x0000_i1036" type="#_x0000_t75" style="width:78.35pt;height:28.8pt" o:ole="">
             <v:imagedata r:id="rId37" o:title=""/>
           </v:shape>
-          <o:OLEObject Type="Embed" ProgID="Equation.3" ShapeID="_x0000_i1036" DrawAspect="Content" ObjectID="_1671331293" r:id="rId38"/>
+          <o:OLEObject Type="Embed" ProgID="Equation.3" ShapeID="_x0000_i1036" DrawAspect="Content" ObjectID="_1671340022" r:id="rId38"/>
         </w:object>
       </w:r>
       <w:r>
@@ -13010,7 +13077,7 @@
           <v:shape id="_x0000_i1037" type="#_x0000_t75" style="width:214.85pt;height:31.1pt" o:ole="">
             <v:imagedata r:id="rId39" o:title=""/>
           </v:shape>
-          <o:OLEObject Type="Embed" ProgID="Equation.3" ShapeID="_x0000_i1037" DrawAspect="Content" ObjectID="_1671331294" r:id="rId40"/>
+          <o:OLEObject Type="Embed" ProgID="Equation.3" ShapeID="_x0000_i1037" DrawAspect="Content" ObjectID="_1671340023" r:id="rId40"/>
         </w:object>
       </w:r>
     </w:p>
@@ -13023,7 +13090,7 @@
           <v:shape id="_x0000_i1038" type="#_x0000_t75" style="width:366.9pt;height:31.1pt" o:ole="">
             <v:imagedata r:id="rId41" o:title=""/>
           </v:shape>
-          <o:OLEObject Type="Embed" ProgID="Equation.3" ShapeID="_x0000_i1038" DrawAspect="Content" ObjectID="_1671331295" r:id="rId42"/>
+          <o:OLEObject Type="Embed" ProgID="Equation.3" ShapeID="_x0000_i1038" DrawAspect="Content" ObjectID="_1671340024" r:id="rId42"/>
         </w:object>
       </w:r>
     </w:p>
@@ -13031,7 +13098,7 @@
       <w:pPr>
         <w:pStyle w:val="Heading1"/>
       </w:pPr>
-      <w:bookmarkStart w:id="7" w:name="_Toc60631679"/>
+      <w:bookmarkStart w:id="7" w:name="_Toc60727181"/>
       <w:r>
         <w:t>Immersed object in center</w:t>
       </w:r>
@@ -13523,7 +13590,7 @@
             <w10:wrap type="none"/>
             <w10:anchorlock/>
           </v:group>
-          <o:OLEObject Type="Embed" ProgID="Equation.3" ShapeID="_x0000_s72282" DrawAspect="Content" ObjectID="_1671331309" r:id="rId45"/>
+          <o:OLEObject Type="Embed" ProgID="Equation.3" ShapeID="_x0000_s72282" DrawAspect="Content" ObjectID="_1671340038" r:id="rId45"/>
         </w:pict>
       </w:r>
     </w:p>
@@ -13531,8 +13598,9 @@
       <w:pPr>
         <w:pStyle w:val="Heading1"/>
       </w:pPr>
-      <w:bookmarkStart w:id="8" w:name="_Toc60631680"/>
+      <w:bookmarkStart w:id="8" w:name="_Toc60727182"/>
       <w:r>
+        <w:lastRenderedPageBreak/>
         <w:t>Distance and displacement</w:t>
       </w:r>
       <w:bookmarkEnd w:id="8"/>
@@ -15318,9 +15386,8 @@
       <w:pPr>
         <w:pStyle w:val="Heading1"/>
       </w:pPr>
-      <w:bookmarkStart w:id="9" w:name="_Toc60631681"/>
+      <w:bookmarkStart w:id="9" w:name="_Toc60727183"/>
       <w:r>
-        <w:lastRenderedPageBreak/>
         <w:t>Ray source and direction</w:t>
       </w:r>
       <w:bookmarkEnd w:id="9"/>
@@ -15507,8 +15574,8 @@
             <w10:wrap type="none"/>
             <w10:anchorlock/>
           </v:group>
-          <o:OLEObject Type="Embed" ProgID="Equation.3" ShapeID="_x0000_s72583" DrawAspect="Content" ObjectID="_1671331310" r:id="rId48"/>
-          <o:OLEObject Type="Embed" ProgID="Equation.3" ShapeID="_x0000_s72584" DrawAspect="Content" ObjectID="_1671331311" r:id="rId49"/>
+          <o:OLEObject Type="Embed" ProgID="Equation.3" ShapeID="_x0000_s72583" DrawAspect="Content" ObjectID="_1671340039" r:id="rId48"/>
+          <o:OLEObject Type="Embed" ProgID="Equation.3" ShapeID="_x0000_s72584" DrawAspect="Content" ObjectID="_1671340040" r:id="rId49"/>
         </w:pict>
       </w:r>
     </w:p>
@@ -15516,8 +15583,9 @@
       <w:pPr>
         <w:pStyle w:val="Heading1"/>
       </w:pPr>
-      <w:bookmarkStart w:id="10" w:name="_Toc60631682"/>
+      <w:bookmarkStart w:id="10" w:name="_Toc60727184"/>
       <w:r>
+        <w:lastRenderedPageBreak/>
         <w:t>Angle of reflection</w:t>
       </w:r>
       <w:bookmarkEnd w:id="10"/>
@@ -15528,10 +15596,10 @@
           <w:position w:val="-14"/>
         </w:rPr>
         <w:object w:dxaOrig="940" w:dyaOrig="360">
-          <v:shape id="_x0000_i1042" type="#_x0000_t75" style="width:47.25pt;height:18.45pt" o:ole="">
+          <v:shape id="_x0000_i1039" type="#_x0000_t75" style="width:47.25pt;height:18.45pt" o:ole="">
             <v:imagedata r:id="rId50" o:title=""/>
           </v:shape>
-          <o:OLEObject Type="Embed" ProgID="Equation.3" ShapeID="_x0000_i1042" DrawAspect="Content" ObjectID="_1671331296" r:id="rId51"/>
+          <o:OLEObject Type="Embed" ProgID="Equation.3" ShapeID="_x0000_i1039" DrawAspect="Content" ObjectID="_1671340025" r:id="rId51"/>
         </w:object>
       </w:r>
       <w:r>
@@ -15844,23 +15912,23 @@
             <w10:wrap type="none"/>
             <w10:anchorlock/>
           </v:group>
-          <o:OLEObject Type="Embed" ProgID="Equation.3" ShapeID="_x0000_s72634" DrawAspect="Content" ObjectID="_1671331316" r:id="rId64"/>
-          <o:OLEObject Type="Embed" ProgID="Equation.3" ShapeID="_x0000_s72650" DrawAspect="Content" ObjectID="_1671331318" r:id="rId65"/>
-          <o:OLEObject Type="Embed" ProgID="Equation.3" ShapeID="_x0000_s72651" DrawAspect="Content" ObjectID="_1671331319" r:id="rId66"/>
-          <o:OLEObject Type="Embed" ProgID="Equation.3" ShapeID="_x0000_s72652" DrawAspect="Content" ObjectID="_1671331320" r:id="rId67"/>
-          <o:OLEObject Type="Embed" ProgID="Equation.3" ShapeID="_x0000_s72653" DrawAspect="Content" ObjectID="_1671331321" r:id="rId68"/>
-          <o:OLEObject Type="Embed" ProgID="Equation.3" ShapeID="_x0000_s72670" DrawAspect="Content" ObjectID="_1671331323" r:id="rId69"/>
-          <o:OLEObject Type="Embed" ProgID="Equation.3" ShapeID="_x0000_s72669" DrawAspect="Content" ObjectID="_1671331322" r:id="rId70"/>
-          <o:OLEObject Type="Embed" ProgID="Equation.3" ShapeID="_x0000_s72671" DrawAspect="Content" ObjectID="_1671331324" r:id="rId71"/>
-          <o:OLEObject Type="Embed" ProgID="Equation.3" ShapeID="_x0000_s72675" DrawAspect="Content" ObjectID="_1671331325" r:id="rId72"/>
-          <o:OLEObject Type="Embed" ProgID="Equation.3" ShapeID="_x0000_s72676" DrawAspect="Content" ObjectID="_1671331326" r:id="rId73"/>
-          <o:OLEObject Type="Embed" ProgID="Equation.3" ShapeID="_x0000_s72635" DrawAspect="Content" ObjectID="_1671331317" r:id="rId74"/>
-          <o:OLEObject Type="Embed" ProgID="Equation.3" ShapeID="_x0000_s72615" DrawAspect="Content" ObjectID="_1671331315" r:id="rId75"/>
-          <o:OLEObject Type="Embed" ProgID="Equation.3" ShapeID="_x0000_s72616" DrawAspect="Content" ObjectID="_1671331314" r:id="rId76"/>
-          <o:OLEObject Type="Embed" ProgID="Equation.3" ShapeID="_x0000_s72614" DrawAspect="Content" ObjectID="_1671331313" r:id="rId77"/>
-          <o:OLEObject Type="Embed" ProgID="Equation.3" ShapeID="_x0000_s72619" DrawAspect="Content" ObjectID="_1671331312" r:id="rId78"/>
-          <o:OLEObject Type="Embed" ProgID="Equation.3" ShapeID="_x0000_s72677" DrawAspect="Content" ObjectID="_1671331327" r:id="rId79"/>
-          <o:OLEObject Type="Embed" ProgID="Equation.3" ShapeID="_x0000_s72678" DrawAspect="Content" ObjectID="_1671331328" r:id="rId80"/>
+          <o:OLEObject Type="Embed" ProgID="Equation.3" ShapeID="_x0000_s72634" DrawAspect="Content" ObjectID="_1671340041" r:id="rId64"/>
+          <o:OLEObject Type="Embed" ProgID="Equation.3" ShapeID="_x0000_s72650" DrawAspect="Content" ObjectID="_1671340042" r:id="rId65"/>
+          <o:OLEObject Type="Embed" ProgID="Equation.3" ShapeID="_x0000_s72651" DrawAspect="Content" ObjectID="_1671340043" r:id="rId66"/>
+          <o:OLEObject Type="Embed" ProgID="Equation.3" ShapeID="_x0000_s72652" DrawAspect="Content" ObjectID="_1671340044" r:id="rId67"/>
+          <o:OLEObject Type="Embed" ProgID="Equation.3" ShapeID="_x0000_s72653" DrawAspect="Content" ObjectID="_1671340045" r:id="rId68"/>
+          <o:OLEObject Type="Embed" ProgID="Equation.3" ShapeID="_x0000_s72670" DrawAspect="Content" ObjectID="_1671340046" r:id="rId69"/>
+          <o:OLEObject Type="Embed" ProgID="Equation.3" ShapeID="_x0000_s72669" DrawAspect="Content" ObjectID="_1671340047" r:id="rId70"/>
+          <o:OLEObject Type="Embed" ProgID="Equation.3" ShapeID="_x0000_s72671" DrawAspect="Content" ObjectID="_1671340048" r:id="rId71"/>
+          <o:OLEObject Type="Embed" ProgID="Equation.3" ShapeID="_x0000_s72675" DrawAspect="Content" ObjectID="_1671340049" r:id="rId72"/>
+          <o:OLEObject Type="Embed" ProgID="Equation.3" ShapeID="_x0000_s72676" DrawAspect="Content" ObjectID="_1671340050" r:id="rId73"/>
+          <o:OLEObject Type="Embed" ProgID="Equation.3" ShapeID="_x0000_s72635" DrawAspect="Content" ObjectID="_1671340051" r:id="rId74"/>
+          <o:OLEObject Type="Embed" ProgID="Equation.3" ShapeID="_x0000_s72615" DrawAspect="Content" ObjectID="_1671340052" r:id="rId75"/>
+          <o:OLEObject Type="Embed" ProgID="Equation.3" ShapeID="_x0000_s72616" DrawAspect="Content" ObjectID="_1671340053" r:id="rId76"/>
+          <o:OLEObject Type="Embed" ProgID="Equation.3" ShapeID="_x0000_s72614" DrawAspect="Content" ObjectID="_1671340054" r:id="rId77"/>
+          <o:OLEObject Type="Embed" ProgID="Equation.3" ShapeID="_x0000_s72619" DrawAspect="Content" ObjectID="_1671340055" r:id="rId78"/>
+          <o:OLEObject Type="Embed" ProgID="Equation.3" ShapeID="_x0000_s72677" DrawAspect="Content" ObjectID="_1671340056" r:id="rId79"/>
+          <o:OLEObject Type="Embed" ProgID="Equation.3" ShapeID="_x0000_s72678" DrawAspect="Content" ObjectID="_1671340057" r:id="rId80"/>
         </w:pict>
       </w:r>
     </w:p>
@@ -15868,11 +15936,43 @@
       <w:pPr>
         <w:pStyle w:val="Heading1"/>
       </w:pPr>
-      <w:bookmarkStart w:id="11" w:name="_Toc60631683"/>
+      <w:bookmarkStart w:id="11" w:name="_Toc60727185"/>
+      <w:r>
+        <w:t>Single ray many spheres</w:t>
+      </w:r>
+      <w:bookmarkEnd w:id="11"/>
+    </w:p>
+    <w:p>
+      <w:r>
+        <w:rPr>
+          <w:noProof/>
+          <w:position w:val="-14"/>
+        </w:rPr>
+      </w:r>
+      <w:r>
+        <w:pict>
+          <v:group id="_x0000_s72692" editas="canvas" style="width:481.95pt;height:248.2pt;mso-position-horizontal-relative:char;mso-position-vertical-relative:line" coordorigin="2361,5708" coordsize="7200,3708">
+            <o:lock v:ext="edit" aspectratio="t"/>
+            <v:shape id="_x0000_s72691" type="#_x0000_t75" style="position:absolute;left:2361;top:5708;width:7200;height:3708" o:preferrelative="f">
+              <v:fill o:detectmouseclick="t"/>
+              <v:path o:extrusionok="t" o:connecttype="none"/>
+              <o:lock v:ext="edit" text="t"/>
+            </v:shape>
+            <w10:wrap type="none"/>
+            <w10:anchorlock/>
+          </v:group>
+        </w:pict>
+      </w:r>
+    </w:p>
+    <w:p>
+      <w:pPr>
+        <w:pStyle w:val="Heading1"/>
+      </w:pPr>
+      <w:bookmarkStart w:id="12" w:name="_Toc60727186"/>
       <w:r>
         <w:t>Notes</w:t>
       </w:r>
-      <w:bookmarkEnd w:id="11"/>
+      <w:bookmarkEnd w:id="12"/>
     </w:p>
     <w:p>
       <w:pPr>
@@ -15907,11 +16007,11 @@
       <w:pPr>
         <w:pStyle w:val="Heading1"/>
       </w:pPr>
-      <w:bookmarkStart w:id="12" w:name="_Toc60631684"/>
+      <w:bookmarkStart w:id="13" w:name="_Toc60727187"/>
       <w:r>
         <w:t>Version</w:t>
       </w:r>
-      <w:bookmarkEnd w:id="12"/>
+      <w:bookmarkEnd w:id="13"/>
     </w:p>
     <w:p>
       <w:r>

</xml_diff>

<commit_message>
update reflection on sphere-n
</commit_message>
<xml_diff>
--- a/src/figs/docx/0002.docx
+++ b/src/figs/docx/0002.docx
@@ -2332,8 +2332,8 @@
             <w10:wrap type="none"/>
             <w10:anchorlock/>
           </v:group>
-          <o:OLEObject Type="Embed" ProgID="Equation.3" ShapeID="_x0000_s36193" DrawAspect="Content" ObjectID="_1671340026" r:id="rId12"/>
-          <o:OLEObject Type="Embed" ProgID="Equation.3" ShapeID="_x0000_s63696" DrawAspect="Content" ObjectID="_1671340027" r:id="rId13"/>
+          <o:OLEObject Type="Embed" ProgID="Equation.3" ShapeID="_x0000_s36193" DrawAspect="Content" ObjectID="_1671369577" r:id="rId12"/>
+          <o:OLEObject Type="Embed" ProgID="Equation.3" ShapeID="_x0000_s63696" DrawAspect="Content" ObjectID="_1671369578" r:id="rId13"/>
         </w:pict>
       </w:r>
     </w:p>
@@ -6370,10 +6370,10 @@
             <w10:wrap type="none"/>
             <w10:anchorlock/>
           </v:group>
-          <o:OLEObject Type="Embed" ProgID="Equation.3" ShapeID="_x0000_s64244" DrawAspect="Content" ObjectID="_1671340028" r:id="rId19"/>
-          <o:OLEObject Type="Embed" ProgID="Equation.3" ShapeID="_x0000_s64246" DrawAspect="Content" ObjectID="_1671340029" r:id="rId20"/>
-          <o:OLEObject Type="Embed" ProgID="Equation.3" ShapeID="_x0000_s64248" DrawAspect="Content" ObjectID="_1671340030" r:id="rId21"/>
-          <o:OLEObject Type="Embed" ProgID="Equation.3" ShapeID="_x0000_s64251" DrawAspect="Content" ObjectID="_1671340031" r:id="rId22"/>
+          <o:OLEObject Type="Embed" ProgID="Equation.3" ShapeID="_x0000_s64244" DrawAspect="Content" ObjectID="_1671369579" r:id="rId19"/>
+          <o:OLEObject Type="Embed" ProgID="Equation.3" ShapeID="_x0000_s64246" DrawAspect="Content" ObjectID="_1671369580" r:id="rId20"/>
+          <o:OLEObject Type="Embed" ProgID="Equation.3" ShapeID="_x0000_s64248" DrawAspect="Content" ObjectID="_1671369581" r:id="rId21"/>
+          <o:OLEObject Type="Embed" ProgID="Equation.3" ShapeID="_x0000_s64251" DrawAspect="Content" ObjectID="_1671369582" r:id="rId22"/>
         </w:pict>
       </w:r>
     </w:p>
@@ -7888,10 +7888,10 @@
             <w10:wrap type="none"/>
             <w10:anchorlock/>
           </v:group>
-          <o:OLEObject Type="Embed" ProgID="Equation.3" ShapeID="_x0000_s64369" DrawAspect="Content" ObjectID="_1671340032" r:id="rId27"/>
-          <o:OLEObject Type="Embed" ProgID="Equation.3" ShapeID="_x0000_s64371" DrawAspect="Content" ObjectID="_1671340033" r:id="rId28"/>
-          <o:OLEObject Type="Embed" ProgID="Equation.3" ShapeID="_x0000_s64418" DrawAspect="Content" ObjectID="_1671340034" r:id="rId29"/>
-          <o:OLEObject Type="Embed" ProgID="Equation.3" ShapeID="_x0000_s64419" DrawAspect="Content" ObjectID="_1671340035" r:id="rId30"/>
+          <o:OLEObject Type="Embed" ProgID="Equation.3" ShapeID="_x0000_s64369" DrawAspect="Content" ObjectID="_1671369583" r:id="rId27"/>
+          <o:OLEObject Type="Embed" ProgID="Equation.3" ShapeID="_x0000_s64371" DrawAspect="Content" ObjectID="_1671369584" r:id="rId28"/>
+          <o:OLEObject Type="Embed" ProgID="Equation.3" ShapeID="_x0000_s64418" DrawAspect="Content" ObjectID="_1671369585" r:id="rId29"/>
+          <o:OLEObject Type="Embed" ProgID="Equation.3" ShapeID="_x0000_s64419" DrawAspect="Content" ObjectID="_1671369586" r:id="rId30"/>
         </w:pict>
       </w:r>
     </w:p>
@@ -9370,8 +9370,8 @@
             <w10:wrap type="none"/>
             <w10:anchorlock/>
           </v:group>
-          <o:OLEObject Type="Embed" ProgID="Equation.3" ShapeID="_x0000_s64446" DrawAspect="Content" ObjectID="_1671340036" r:id="rId33"/>
-          <o:OLEObject Type="Embed" ProgID="Equation.3" ShapeID="_x0000_s64474" DrawAspect="Content" ObjectID="_1671340037" r:id="rId34"/>
+          <o:OLEObject Type="Embed" ProgID="Equation.3" ShapeID="_x0000_s64446" DrawAspect="Content" ObjectID="_1671369587" r:id="rId33"/>
+          <o:OLEObject Type="Embed" ProgID="Equation.3" ShapeID="_x0000_s64474" DrawAspect="Content" ObjectID="_1671369588" r:id="rId34"/>
         </w:pict>
       </w:r>
     </w:p>
@@ -13043,7 +13043,7 @@
           <v:shape id="_x0000_i1035" type="#_x0000_t75" style="width:120.4pt;height:16.15pt" o:ole="">
             <v:imagedata r:id="rId35" o:title=""/>
           </v:shape>
-          <o:OLEObject Type="Embed" ProgID="Equation.3" ShapeID="_x0000_i1035" DrawAspect="Content" ObjectID="_1671340021" r:id="rId36"/>
+          <o:OLEObject Type="Embed" ProgID="Equation.3" ShapeID="_x0000_i1035" DrawAspect="Content" ObjectID="_1671369572" r:id="rId36"/>
         </w:object>
       </w:r>
       <w:r>
@@ -13060,7 +13060,7 @@
           <v:shape id="_x0000_i1036" type="#_x0000_t75" style="width:78.35pt;height:28.8pt" o:ole="">
             <v:imagedata r:id="rId37" o:title=""/>
           </v:shape>
-          <o:OLEObject Type="Embed" ProgID="Equation.3" ShapeID="_x0000_i1036" DrawAspect="Content" ObjectID="_1671340022" r:id="rId38"/>
+          <o:OLEObject Type="Embed" ProgID="Equation.3" ShapeID="_x0000_i1036" DrawAspect="Content" ObjectID="_1671369573" r:id="rId38"/>
         </w:object>
       </w:r>
       <w:r>
@@ -13077,7 +13077,7 @@
           <v:shape id="_x0000_i1037" type="#_x0000_t75" style="width:214.85pt;height:31.1pt" o:ole="">
             <v:imagedata r:id="rId39" o:title=""/>
           </v:shape>
-          <o:OLEObject Type="Embed" ProgID="Equation.3" ShapeID="_x0000_i1037" DrawAspect="Content" ObjectID="_1671340023" r:id="rId40"/>
+          <o:OLEObject Type="Embed" ProgID="Equation.3" ShapeID="_x0000_i1037" DrawAspect="Content" ObjectID="_1671369574" r:id="rId40"/>
         </w:object>
       </w:r>
     </w:p>
@@ -13090,7 +13090,7 @@
           <v:shape id="_x0000_i1038" type="#_x0000_t75" style="width:366.9pt;height:31.1pt" o:ole="">
             <v:imagedata r:id="rId41" o:title=""/>
           </v:shape>
-          <o:OLEObject Type="Embed" ProgID="Equation.3" ShapeID="_x0000_i1038" DrawAspect="Content" ObjectID="_1671340024" r:id="rId42"/>
+          <o:OLEObject Type="Embed" ProgID="Equation.3" ShapeID="_x0000_i1038" DrawAspect="Content" ObjectID="_1671369575" r:id="rId42"/>
         </w:object>
       </w:r>
     </w:p>
@@ -13590,7 +13590,7 @@
             <w10:wrap type="none"/>
             <w10:anchorlock/>
           </v:group>
-          <o:OLEObject Type="Embed" ProgID="Equation.3" ShapeID="_x0000_s72282" DrawAspect="Content" ObjectID="_1671340038" r:id="rId45"/>
+          <o:OLEObject Type="Embed" ProgID="Equation.3" ShapeID="_x0000_s72282" DrawAspect="Content" ObjectID="_1671369589" r:id="rId45"/>
         </w:pict>
       </w:r>
     </w:p>
@@ -15394,6 +15394,9 @@
     </w:p>
     <w:p>
       <w:r>
+        <w:t>c</w:t>
+      </w:r>
+      <w:r>
         <w:pict>
           <v:group id="_x0000_s72553" editas="canvas" style="width:481.95pt;height:141.45pt;mso-position-horizontal-relative:char;mso-position-vertical-relative:line" coordorigin="1134,8853" coordsize="9639,2829">
             <o:lock v:ext="edit" aspectratio="t"/>
@@ -15574,8 +15577,8 @@
             <w10:wrap type="none"/>
             <w10:anchorlock/>
           </v:group>
-          <o:OLEObject Type="Embed" ProgID="Equation.3" ShapeID="_x0000_s72583" DrawAspect="Content" ObjectID="_1671340039" r:id="rId48"/>
-          <o:OLEObject Type="Embed" ProgID="Equation.3" ShapeID="_x0000_s72584" DrawAspect="Content" ObjectID="_1671340040" r:id="rId49"/>
+          <o:OLEObject Type="Embed" ProgID="Equation.3" ShapeID="_x0000_s72583" DrawAspect="Content" ObjectID="_1671369590" r:id="rId48"/>
+          <o:OLEObject Type="Embed" ProgID="Equation.3" ShapeID="_x0000_s72584" DrawAspect="Content" ObjectID="_1671369591" r:id="rId49"/>
         </w:pict>
       </w:r>
     </w:p>
@@ -15599,7 +15602,7 @@
           <v:shape id="_x0000_i1039" type="#_x0000_t75" style="width:47.25pt;height:18.45pt" o:ole="">
             <v:imagedata r:id="rId50" o:title=""/>
           </v:shape>
-          <o:OLEObject Type="Embed" ProgID="Equation.3" ShapeID="_x0000_i1039" DrawAspect="Content" ObjectID="_1671340025" r:id="rId51"/>
+          <o:OLEObject Type="Embed" ProgID="Equation.3" ShapeID="_x0000_i1039" DrawAspect="Content" ObjectID="_1671369576" r:id="rId51"/>
         </w:object>
       </w:r>
       <w:r>
@@ -15912,23 +15915,23 @@
             <w10:wrap type="none"/>
             <w10:anchorlock/>
           </v:group>
-          <o:OLEObject Type="Embed" ProgID="Equation.3" ShapeID="_x0000_s72634" DrawAspect="Content" ObjectID="_1671340041" r:id="rId64"/>
-          <o:OLEObject Type="Embed" ProgID="Equation.3" ShapeID="_x0000_s72650" DrawAspect="Content" ObjectID="_1671340042" r:id="rId65"/>
-          <o:OLEObject Type="Embed" ProgID="Equation.3" ShapeID="_x0000_s72651" DrawAspect="Content" ObjectID="_1671340043" r:id="rId66"/>
-          <o:OLEObject Type="Embed" ProgID="Equation.3" ShapeID="_x0000_s72652" DrawAspect="Content" ObjectID="_1671340044" r:id="rId67"/>
-          <o:OLEObject Type="Embed" ProgID="Equation.3" ShapeID="_x0000_s72653" DrawAspect="Content" ObjectID="_1671340045" r:id="rId68"/>
-          <o:OLEObject Type="Embed" ProgID="Equation.3" ShapeID="_x0000_s72670" DrawAspect="Content" ObjectID="_1671340046" r:id="rId69"/>
-          <o:OLEObject Type="Embed" ProgID="Equation.3" ShapeID="_x0000_s72669" DrawAspect="Content" ObjectID="_1671340047" r:id="rId70"/>
-          <o:OLEObject Type="Embed" ProgID="Equation.3" ShapeID="_x0000_s72671" DrawAspect="Content" ObjectID="_1671340048" r:id="rId71"/>
-          <o:OLEObject Type="Embed" ProgID="Equation.3" ShapeID="_x0000_s72675" DrawAspect="Content" ObjectID="_1671340049" r:id="rId72"/>
-          <o:OLEObject Type="Embed" ProgID="Equation.3" ShapeID="_x0000_s72676" DrawAspect="Content" ObjectID="_1671340050" r:id="rId73"/>
-          <o:OLEObject Type="Embed" ProgID="Equation.3" ShapeID="_x0000_s72635" DrawAspect="Content" ObjectID="_1671340051" r:id="rId74"/>
-          <o:OLEObject Type="Embed" ProgID="Equation.3" ShapeID="_x0000_s72615" DrawAspect="Content" ObjectID="_1671340052" r:id="rId75"/>
-          <o:OLEObject Type="Embed" ProgID="Equation.3" ShapeID="_x0000_s72616" DrawAspect="Content" ObjectID="_1671340053" r:id="rId76"/>
-          <o:OLEObject Type="Embed" ProgID="Equation.3" ShapeID="_x0000_s72614" DrawAspect="Content" ObjectID="_1671340054" r:id="rId77"/>
-          <o:OLEObject Type="Embed" ProgID="Equation.3" ShapeID="_x0000_s72619" DrawAspect="Content" ObjectID="_1671340055" r:id="rId78"/>
-          <o:OLEObject Type="Embed" ProgID="Equation.3" ShapeID="_x0000_s72677" DrawAspect="Content" ObjectID="_1671340056" r:id="rId79"/>
-          <o:OLEObject Type="Embed" ProgID="Equation.3" ShapeID="_x0000_s72678" DrawAspect="Content" ObjectID="_1671340057" r:id="rId80"/>
+          <o:OLEObject Type="Embed" ProgID="Equation.3" ShapeID="_x0000_s72634" DrawAspect="Content" ObjectID="_1671369592" r:id="rId64"/>
+          <o:OLEObject Type="Embed" ProgID="Equation.3" ShapeID="_x0000_s72650" DrawAspect="Content" ObjectID="_1671369593" r:id="rId65"/>
+          <o:OLEObject Type="Embed" ProgID="Equation.3" ShapeID="_x0000_s72651" DrawAspect="Content" ObjectID="_1671369594" r:id="rId66"/>
+          <o:OLEObject Type="Embed" ProgID="Equation.3" ShapeID="_x0000_s72652" DrawAspect="Content" ObjectID="_1671369595" r:id="rId67"/>
+          <o:OLEObject Type="Embed" ProgID="Equation.3" ShapeID="_x0000_s72653" DrawAspect="Content" ObjectID="_1671369596" r:id="rId68"/>
+          <o:OLEObject Type="Embed" ProgID="Equation.3" ShapeID="_x0000_s72670" DrawAspect="Content" ObjectID="_1671369597" r:id="rId69"/>
+          <o:OLEObject Type="Embed" ProgID="Equation.3" ShapeID="_x0000_s72669" DrawAspect="Content" ObjectID="_1671369598" r:id="rId70"/>
+          <o:OLEObject Type="Embed" ProgID="Equation.3" ShapeID="_x0000_s72671" DrawAspect="Content" ObjectID="_1671369599" r:id="rId71"/>
+          <o:OLEObject Type="Embed" ProgID="Equation.3" ShapeID="_x0000_s72675" DrawAspect="Content" ObjectID="_1671369600" r:id="rId72"/>
+          <o:OLEObject Type="Embed" ProgID="Equation.3" ShapeID="_x0000_s72676" DrawAspect="Content" ObjectID="_1671369601" r:id="rId73"/>
+          <o:OLEObject Type="Embed" ProgID="Equation.3" ShapeID="_x0000_s72635" DrawAspect="Content" ObjectID="_1671369602" r:id="rId74"/>
+          <o:OLEObject Type="Embed" ProgID="Equation.3" ShapeID="_x0000_s72615" DrawAspect="Content" ObjectID="_1671369603" r:id="rId75"/>
+          <o:OLEObject Type="Embed" ProgID="Equation.3" ShapeID="_x0000_s72616" DrawAspect="Content" ObjectID="_1671369604" r:id="rId76"/>
+          <o:OLEObject Type="Embed" ProgID="Equation.3" ShapeID="_x0000_s72614" DrawAspect="Content" ObjectID="_1671369605" r:id="rId77"/>
+          <o:OLEObject Type="Embed" ProgID="Equation.3" ShapeID="_x0000_s72619" DrawAspect="Content" ObjectID="_1671369606" r:id="rId78"/>
+          <o:OLEObject Type="Embed" ProgID="Equation.3" ShapeID="_x0000_s72677" DrawAspect="Content" ObjectID="_1671369607" r:id="rId79"/>
+          <o:OLEObject Type="Embed" ProgID="Equation.3" ShapeID="_x0000_s72678" DrawAspect="Content" ObjectID="_1671369608" r:id="rId80"/>
         </w:pict>
       </w:r>
     </w:p>
@@ -15944,23 +15947,734 @@
     </w:p>
     <w:p>
       <w:r>
-        <w:rPr>
-          <w:noProof/>
-          <w:position w:val="-14"/>
-        </w:rPr>
-      </w:r>
-      <w:r>
         <w:pict>
-          <v:group id="_x0000_s72692" editas="canvas" style="width:481.95pt;height:248.2pt;mso-position-horizontal-relative:char;mso-position-vertical-relative:line" coordorigin="2361,5708" coordsize="7200,3708">
+          <v:group id="_x0000_s72692" editas="canvas" style="width:481.95pt;height:212.55pt;mso-position-horizontal-relative:char;mso-position-vertical-relative:line" coordorigin="1134,6790" coordsize="9639,4251">
             <o:lock v:ext="edit" aspectratio="t"/>
-            <v:shape id="_x0000_s72691" type="#_x0000_t75" style="position:absolute;left:2361;top:5708;width:7200;height:3708" o:preferrelative="f">
+            <v:shape id="_x0000_s72691" type="#_x0000_t75" style="position:absolute;left:1134;top:6790;width:9639;height:4251" o:preferrelative="f">
               <v:fill o:detectmouseclick="t"/>
               <v:path o:extrusionok="t" o:connecttype="none"/>
               <o:lock v:ext="edit" text="t"/>
             </v:shape>
+            <v:rect id="_x0000_s89138" style="position:absolute;left:2187;top:7251;width:6177;height:3514" filled="f"/>
+            <v:group id="_x0000_s89112" style="position:absolute;left:7201;top:7934;width:850;height:142;rotation:333" coordorigin="7941,8717" coordsize="850,142">
+              <v:rect id="_x0000_s89109" style="position:absolute;left:7941;top:8717;width:850;height:142" strokeweight="1pt"/>
+              <v:oval id="_x0000_s89110" style="position:absolute;left:7985;top:8745;width:85;height:86" fillcolor="black [3213]">
+                <o:lock v:ext="edit" aspectratio="t"/>
+              </v:oval>
+            </v:group>
+            <v:oval id="_x0000_s72699" style="position:absolute;left:2384;top:8507;width:648;height:648" fillcolor="#bfbfbf [2412]" strokeweight="1.25pt">
+              <v:fill r:id="rId11" o:title="Light downward diagonal" type="pattern"/>
+            </v:oval>
+            <v:oval id="_x0000_s72700" style="position:absolute;left:3658;top:9501;width:951;height:946" fillcolor="#bfbfbf [2412]" strokeweight="1.25pt">
+              <v:fill r:id="rId11" o:title="Light downward diagonal" type="pattern"/>
+            </v:oval>
+            <v:oval id="_x0000_s72701" style="position:absolute;left:4457;top:7844;width:648;height:648" fillcolor="#bfbfbf [2412]" strokeweight="1.25pt">
+              <v:fill r:id="rId11" o:title="Light downward diagonal" type="pattern"/>
+            </v:oval>
+            <v:oval id="_x0000_s72702" style="position:absolute;left:6462;top:7346;width:575;height:573" fillcolor="#bfbfbf [2412]" strokeweight="1.25pt">
+              <v:fill r:id="rId11" o:title="Light downward diagonal" type="pattern"/>
+            </v:oval>
+            <v:oval id="_x0000_s72703" style="position:absolute;left:5238;top:9863;width:795;height:791" fillcolor="#bfbfbf [2412]" strokeweight="1.25pt">
+              <v:fill r:id="rId11" o:title="Light downward diagonal" type="pattern"/>
+            </v:oval>
+            <v:oval id="_x0000_s89088" style="position:absolute;left:7357;top:9380;width:493;height:492" fillcolor="#bfbfbf [2412]" strokeweight="1.25pt">
+              <v:fill r:id="rId11" o:title="Light downward diagonal" type="pattern"/>
+            </v:oval>
+            <v:shape id="_x0000_s89089" type="#_x0000_t32" style="position:absolute;left:4462;top:8167;width:2835;height:1464;flip:x" o:connectortype="straight" strokecolor="#c00000" strokeweight="1.25pt">
+              <o:lock v:ext="edit" aspectratio="t"/>
+            </v:shape>
+            <v:shape id="_x0000_s89090" type="#_x0000_t32" style="position:absolute;left:4470;top:8409;width:540;height:1219;flip:y" o:connectortype="straight" strokecolor="#c00000" strokeweight="1.25pt"/>
+            <v:shape id="_x0000_s89091" type="#_x0000_t32" style="position:absolute;left:4145;top:9268;width:673;height:692;flip:y" o:connectortype="straight">
+              <v:stroke dashstyle="dash"/>
+            </v:shape>
+            <v:shape id="_x0000_s89092" type="#_x0000_t32" style="position:absolute;left:5010;top:7847;width:1536;height:562;flip:x" o:connectortype="straight" strokecolor="#c00000" strokeweight="1.25pt"/>
+            <v:shape id="_x0000_s89093" type="#_x0000_t32" style="position:absolute;left:4792;top:8203;width:458;height:482;flip:x y" o:connectortype="straight">
+              <v:stroke dashstyle="dash"/>
+            </v:shape>
+            <v:shape id="_x0000_s89094" type="#_x0000_t32" style="position:absolute;left:5917;top:7847;width:629;height:2120;flip:x" o:connectortype="straight" strokecolor="#c00000" strokeweight="1.25pt"/>
+            <v:shape id="_x0000_s89095" type="#_x0000_t32" style="position:absolute;left:6330;top:7646;width:407;height:429;flip:y" o:connectortype="straight">
+              <v:stroke dashstyle="dash"/>
+            </v:shape>
+            <v:shape id="_x0000_s89096" type="#_x0000_t32" style="position:absolute;left:5642;top:9679;width:563;height:583;flip:y" o:connectortype="straight">
+              <v:stroke dashstyle="dash"/>
+            </v:shape>
+            <v:shape id="_x0000_s89097" type="#_x0000_t32" style="position:absolute;left:5917;top:9626;width:1428;height:341;flip:x" o:connectortype="straight" strokecolor="#c00000" strokeweight="1.25pt"/>
+            <v:shape id="_x0000_s89098" type="#_x0000_t32" style="position:absolute;left:2937;top:8590;width:4408;height:1036;flip:x y" o:connectortype="straight" strokecolor="#c00000" strokeweight="1.25pt"/>
+            <v:shape id="_x0000_s89099" type="#_x0000_t32" style="position:absolute;left:7081;top:9626;width:517;height:1" o:connectortype="straight">
+              <v:stroke dashstyle="dash"/>
+            </v:shape>
+            <v:shape id="_x0000_s89100" type="#_x0000_t32" style="position:absolute;left:2707;top:8350;width:458;height:482;flip:y" o:connectortype="straight">
+              <v:stroke dashstyle="dash"/>
+            </v:shape>
+            <v:shape id="_x0000_s89101" type="#_x0000_t32" style="position:absolute;left:2384;top:7919;width:553;height:671" o:connectortype="straight" strokecolor="#c00000" strokeweight="1.25pt"/>
+            <v:shape id="_x0000_s89102" type="#_x0000_t32" style="position:absolute;left:6679;top:8411;width:283;height:1;rotation:-153;flip:x" o:connectortype="straight" strokecolor="#c00000" strokeweight="1.25pt">
+              <v:stroke startarrow="open"/>
+            </v:shape>
+            <v:shape id="_x0000_s89103" type="#_x0000_t32" style="position:absolute;left:4505;top:9226;width:283;height:1;rotation:-296;flip:x" o:connectortype="straight" strokecolor="#c00000" strokeweight="1.25pt">
+              <v:stroke startarrow="open"/>
+            </v:shape>
+            <v:shape id="_x0000_s89104" type="#_x0000_t32" style="position:absolute;left:5539;top:8161;width:283;height:1;rotation:-340;flip:x" o:connectortype="straight" strokecolor="#c00000" strokeweight="1.25pt">
+              <v:stroke startarrow="open"/>
+            </v:shape>
+            <v:shape id="_x0000_s89105" type="#_x0000_t32" style="position:absolute;left:6043;top:9049;width:283;height:1;rotation:-106;flip:x" o:connectortype="straight" strokecolor="#c00000" strokeweight="1.25pt">
+              <v:stroke startarrow="open"/>
+            </v:shape>
+            <v:shape id="_x0000_s89106" type="#_x0000_t32" style="position:absolute;left:6454;top:9808;width:283;height:1;rotation:-347;flip:x" o:connectortype="straight" strokecolor="#c00000" strokeweight="1.25pt">
+              <v:stroke startarrow="open"/>
+            </v:shape>
+            <v:shape id="_x0000_s89107" type="#_x0000_t32" style="position:absolute;left:6414;top:9440;width:283;height:1;rotation:-190;flip:x" o:connectortype="straight" strokecolor="#c00000" strokeweight="1.25pt">
+              <v:stroke startarrow="open"/>
+            </v:shape>
+            <v:shape id="_x0000_s89108" type="#_x0000_t32" style="position:absolute;left:2473;top:8196;width:283;height:1;rotation:-230;flip:x" o:connectortype="straight" strokecolor="#c00000" strokeweight="1.25pt">
+              <v:stroke startarrow="open"/>
+            </v:shape>
+            <v:shape id="_x0000_s89115" type="#_x0000_t75" style="position:absolute;left:7283;top:8307;width:300;height:320">
+              <v:imagedata r:id="rId47" o:title=""/>
+            </v:shape>
+            <v:shape id="_x0000_s89116" type="#_x0000_t75" style="position:absolute;left:6788;top:8539;width:336;height:327">
+              <v:imagedata r:id="rId54" o:title=""/>
+            </v:shape>
+            <v:shape id="_x0000_s89117" type="#_x0000_t75" style="position:absolute;left:4061;top:8997;width:411;height:347">
+              <v:imagedata r:id="rId81" o:title=""/>
+            </v:shape>
+            <v:shape id="_x0000_s89119" type="#_x0000_t75" style="position:absolute;left:5344;top:7720;width:430;height:347">
+              <v:imagedata r:id="rId82" o:title=""/>
+            </v:shape>
+            <v:shape id="_x0000_s89120" type="#_x0000_t75" style="position:absolute;left:5662;top:8928;width:411;height:347">
+              <v:imagedata r:id="rId83" o:title=""/>
+            </v:shape>
+            <v:shape id="_x0000_s89121" type="#_x0000_t75" style="position:absolute;left:6462;top:9908;width:430;height:347">
+              <v:imagedata r:id="rId84" o:title=""/>
+            </v:shape>
+            <v:shape id="_x0000_s89122" type="#_x0000_t75" style="position:absolute;left:6481;top:8992;width:411;height:347">
+              <v:imagedata r:id="rId85" o:title=""/>
+            </v:shape>
+            <v:shape id="_x0000_s89118" type="#_x0000_t75" style="position:absolute;left:2566;top:7720;width:430;height:347">
+              <v:imagedata r:id="rId86" o:title=""/>
+            </v:shape>
+            <v:shape id="_x0000_s89125" type="#_x0000_t75" style="position:absolute;left:4746;top:8970;width:460;height:362">
+              <v:imagedata r:id="rId87" o:title=""/>
+            </v:shape>
+            <v:shape id="_x0000_s89126" type="#_x0000_t75" style="position:absolute;left:5165;top:8438;width:480;height:362">
+              <v:imagedata r:id="rId88" o:title=""/>
+            </v:shape>
+            <v:shape id="_x0000_s89127" type="#_x0000_t75" style="position:absolute;left:5973;top:7988;width:460;height:362">
+              <v:imagedata r:id="rId89" o:title=""/>
+            </v:shape>
+            <v:shape id="_x0000_s89128" type="#_x0000_t75" style="position:absolute;left:6066;top:9440;width:480;height:362">
+              <v:imagedata r:id="rId90" o:title=""/>
+            </v:shape>
+            <v:shape id="_x0000_s89129" type="#_x0000_t75" style="position:absolute;left:6941;top:9251;width:480;height:362">
+              <v:imagedata r:id="rId91" o:title=""/>
+            </v:shape>
+            <v:shape id="_x0000_s89124" type="#_x0000_t75" style="position:absolute;left:3127;top:8064;width:480;height:362">
+              <v:imagedata r:id="rId92" o:title=""/>
+            </v:shape>
+            <v:shape id="_x0000_s89133" type="#_x0000_t75" style="position:absolute;left:3892;top:9904;width:319;height:339">
+              <v:imagedata r:id="rId93" o:title=""/>
+            </v:shape>
+            <v:shape id="_x0000_s89134" type="#_x0000_t75" style="position:absolute;left:4531;top:7867;width:356;height:339">
+              <v:imagedata r:id="rId94" o:title=""/>
+            </v:shape>
+            <v:shape id="_x0000_s89135" type="#_x0000_t75" style="position:absolute;left:6649;top:7356;width:338;height:339">
+              <v:imagedata r:id="rId95" o:title=""/>
+            </v:shape>
+            <v:shape id="_x0000_s89136" type="#_x0000_t75" style="position:absolute;left:5346;top:10207;width:356;height:339">
+              <v:imagedata r:id="rId96" o:title=""/>
+            </v:shape>
+            <v:shape id="_x0000_s89137" type="#_x0000_t75" style="position:absolute;left:7889;top:9440;width:338;height:339">
+              <v:imagedata r:id="rId97" o:title=""/>
+            </v:shape>
+            <v:shape id="_x0000_s89132" type="#_x0000_t75" style="position:absolute;left:2471;top:8734;width:338;height:339">
+              <v:imagedata r:id="rId98" o:title=""/>
+            </v:shape>
             <w10:wrap type="none"/>
             <w10:anchorlock/>
           </v:group>
+          <o:OLEObject Type="Embed" ProgID="Equation.3" ShapeID="_x0000_s89115" DrawAspect="Content" ObjectID="_1671369609" r:id="rId99"/>
+          <o:OLEObject Type="Embed" ProgID="Equation.3" ShapeID="_x0000_s89116" DrawAspect="Content" ObjectID="_1671369610" r:id="rId100"/>
+          <o:OLEObject Type="Embed" ProgID="Equation.3" ShapeID="_x0000_s89117" DrawAspect="Content" ObjectID="_1671369611" r:id="rId101"/>
+          <o:OLEObject Type="Embed" ProgID="Equation.3" ShapeID="_x0000_s89119" DrawAspect="Content" ObjectID="_1671369613" r:id="rId102"/>
+          <o:OLEObject Type="Embed" ProgID="Equation.3" ShapeID="_x0000_s89120" DrawAspect="Content" ObjectID="_1671369614" r:id="rId103"/>
+          <o:OLEObject Type="Embed" ProgID="Equation.3" ShapeID="_x0000_s89121" DrawAspect="Content" ObjectID="_1671369615" r:id="rId104"/>
+          <o:OLEObject Type="Embed" ProgID="Equation.3" ShapeID="_x0000_s89122" DrawAspect="Content" ObjectID="_1671369616" r:id="rId105"/>
+          <o:OLEObject Type="Embed" ProgID="Equation.3" ShapeID="_x0000_s89118" DrawAspect="Content" ObjectID="_1671369612" r:id="rId106"/>
+          <o:OLEObject Type="Embed" ProgID="Equation.3" ShapeID="_x0000_s89125" DrawAspect="Content" ObjectID="_1671369618" r:id="rId107"/>
+          <o:OLEObject Type="Embed" ProgID="Equation.3" ShapeID="_x0000_s89126" DrawAspect="Content" ObjectID="_1671369619" r:id="rId108"/>
+          <o:OLEObject Type="Embed" ProgID="Equation.3" ShapeID="_x0000_s89127" DrawAspect="Content" ObjectID="_1671369620" r:id="rId109"/>
+          <o:OLEObject Type="Embed" ProgID="Equation.3" ShapeID="_x0000_s89128" DrawAspect="Content" ObjectID="_1671369621" r:id="rId110"/>
+          <o:OLEObject Type="Embed" ProgID="Equation.3" ShapeID="_x0000_s89129" DrawAspect="Content" ObjectID="_1671369622" r:id="rId111"/>
+          <o:OLEObject Type="Embed" ProgID="Equation.3" ShapeID="_x0000_s89124" DrawAspect="Content" ObjectID="_1671369617" r:id="rId112"/>
+          <o:OLEObject Type="Embed" ProgID="Equation.3" ShapeID="_x0000_s89133" DrawAspect="Content" ObjectID="_1671369624" r:id="rId113"/>
+          <o:OLEObject Type="Embed" ProgID="Equation.3" ShapeID="_x0000_s89134" DrawAspect="Content" ObjectID="_1671369625" r:id="rId114"/>
+          <o:OLEObject Type="Embed" ProgID="Equation.3" ShapeID="_x0000_s89135" DrawAspect="Content" ObjectID="_1671369626" r:id="rId115"/>
+          <o:OLEObject Type="Embed" ProgID="Equation.3" ShapeID="_x0000_s89136" DrawAspect="Content" ObjectID="_1671369627" r:id="rId116"/>
+          <o:OLEObject Type="Embed" ProgID="Equation.3" ShapeID="_x0000_s89137" DrawAspect="Content" ObjectID="_1671369628" r:id="rId117"/>
+          <o:OLEObject Type="Embed" ProgID="Equation.3" ShapeID="_x0000_s89132" DrawAspect="Content" ObjectID="_1671369623" r:id="rId118"/>
+        </w:pict>
+      </w:r>
+    </w:p>
+    <w:p>
+      <w:r>
+        <w:pict>
+          <v:group id="_x0000_s89140" editas="canvas" style="width:481.95pt;height:203.65pt;mso-position-horizontal-relative:char;mso-position-vertical-relative:line" coordorigin="1134,6968" coordsize="9639,4073">
+            <o:lock v:ext="edit" aspectratio="t"/>
+            <v:shape id="_x0000_s89141" type="#_x0000_t75" style="position:absolute;left:1134;top:6968;width:9639;height:4073" o:preferrelative="f">
+              <v:fill o:detectmouseclick="t"/>
+              <v:path o:extrusionok="t" o:connecttype="none"/>
+              <o:lock v:ext="edit" text="t"/>
+            </v:shape>
+            <v:rect id="_x0000_s89142" style="position:absolute;left:2187;top:7251;width:6177;height:3514" filled="f"/>
+            <v:group id="_x0000_s89143" style="position:absolute;left:7201;top:7934;width:850;height:142;rotation:333" coordorigin="7941,8717" coordsize="850,142">
+              <v:rect id="_x0000_s89144" style="position:absolute;left:7941;top:8717;width:850;height:142" strokeweight="1pt"/>
+              <v:oval id="_x0000_s89145" style="position:absolute;left:7985;top:8745;width:85;height:86" fillcolor="black [3213]">
+                <o:lock v:ext="edit" aspectratio="t"/>
+              </v:oval>
+            </v:group>
+            <v:oval id="_x0000_s89146" style="position:absolute;left:2384;top:8507;width:648;height:648" fillcolor="#bfbfbf [2412]" strokeweight="1.25pt">
+              <v:fill r:id="rId11" o:title="Light downward diagonal" type="pattern"/>
+            </v:oval>
+            <v:oval id="_x0000_s89147" style="position:absolute;left:3658;top:9501;width:951;height:946" fillcolor="#bfbfbf [2412]" strokeweight="1.25pt">
+              <v:fill r:id="rId11" o:title="Light downward diagonal" type="pattern"/>
+            </v:oval>
+            <v:oval id="_x0000_s89148" style="position:absolute;left:4457;top:7844;width:648;height:648" fillcolor="#bfbfbf [2412]" strokeweight="1.25pt">
+              <v:fill r:id="rId11" o:title="Light downward diagonal" type="pattern"/>
+            </v:oval>
+            <v:oval id="_x0000_s89149" style="position:absolute;left:6462;top:7346;width:575;height:573" fillcolor="#bfbfbf [2412]" strokeweight="1.25pt">
+              <v:fill r:id="rId11" o:title="Light downward diagonal" type="pattern"/>
+            </v:oval>
+            <v:oval id="_x0000_s89150" style="position:absolute;left:5238;top:9863;width:795;height:791" fillcolor="#bfbfbf [2412]" strokeweight="1.25pt">
+              <v:fill r:id="rId11" o:title="Light downward diagonal" type="pattern"/>
+            </v:oval>
+            <v:oval id="_x0000_s89151" style="position:absolute;left:7357;top:9380;width:493;height:492" fillcolor="#bfbfbf [2412]" strokeweight="1.25pt">
+              <v:fill r:id="rId11" o:title="Light downward diagonal" type="pattern"/>
+            </v:oval>
+            <v:shape id="_x0000_s89152" type="#_x0000_t32" style="position:absolute;left:4462;top:8167;width:2835;height:1464;flip:x" o:connectortype="straight" strokecolor="#c00000" strokeweight="1.25pt">
+              <o:lock v:ext="edit" aspectratio="t"/>
+            </v:shape>
+            <v:shape id="_x0000_s89153" type="#_x0000_t32" style="position:absolute;left:4470;top:8781;width:374;height:845;flip:y" o:connectortype="straight" strokecolor="#c00000" strokeweight="1.25pt">
+              <o:lock v:ext="edit" aspectratio="t"/>
+            </v:shape>
+            <v:shape id="_x0000_s89154" type="#_x0000_t32" style="position:absolute;left:4145;top:9268;width:673;height:692;flip:y" o:connectortype="straight">
+              <v:stroke dashstyle="dash"/>
+            </v:shape>
+            <v:shape id="_x0000_s89165" type="#_x0000_t32" style="position:absolute;left:6679;top:8411;width:283;height:1;rotation:-153;flip:x" o:connectortype="straight" strokecolor="#c00000" strokeweight="1.25pt">
+              <v:stroke startarrow="open"/>
+            </v:shape>
+            <v:shape id="_x0000_s89166" type="#_x0000_t32" style="position:absolute;left:4505;top:9226;width:283;height:1;rotation:-296;flip:x" o:connectortype="straight" strokecolor="#c00000" strokeweight="1.25pt">
+              <v:stroke startarrow="open"/>
+            </v:shape>
+            <v:shape id="_x0000_s89172" type="#_x0000_t75" style="position:absolute;left:7283;top:8307;width:300;height:320">
+              <v:imagedata r:id="rId47" o:title=""/>
+            </v:shape>
+            <v:shape id="_x0000_s89173" type="#_x0000_t75" style="position:absolute;left:6788;top:8539;width:336;height:327">
+              <v:imagedata r:id="rId54" o:title=""/>
+            </v:shape>
+            <v:shape id="_x0000_s89174" type="#_x0000_t75" style="position:absolute;left:4061;top:8997;width:411;height:347">
+              <v:imagedata r:id="rId81" o:title=""/>
+            </v:shape>
+            <v:shape id="_x0000_s89180" type="#_x0000_t75" style="position:absolute;left:4746;top:8970;width:460;height:362">
+              <v:imagedata r:id="rId87" o:title=""/>
+            </v:shape>
+            <v:shape id="_x0000_s89186" type="#_x0000_t75" style="position:absolute;left:3892;top:9904;width:319;height:339">
+              <v:imagedata r:id="rId93" o:title=""/>
+            </v:shape>
+            <v:shape id="_x0000_s89187" type="#_x0000_t75" style="position:absolute;left:4531;top:7867;width:356;height:339">
+              <v:imagedata r:id="rId94" o:title=""/>
+            </v:shape>
+            <v:shape id="_x0000_s89188" type="#_x0000_t75" style="position:absolute;left:6649;top:7356;width:338;height:339">
+              <v:imagedata r:id="rId95" o:title=""/>
+            </v:shape>
+            <v:shape id="_x0000_s89189" type="#_x0000_t75" style="position:absolute;left:5346;top:10207;width:356;height:339">
+              <v:imagedata r:id="rId96" o:title=""/>
+            </v:shape>
+            <v:shape id="_x0000_s89190" type="#_x0000_t75" style="position:absolute;left:7889;top:9440;width:338;height:339">
+              <v:imagedata r:id="rId97" o:title=""/>
+            </v:shape>
+            <v:shape id="_x0000_s89191" type="#_x0000_t75" style="position:absolute;left:2471;top:8734;width:338;height:339">
+              <v:imagedata r:id="rId98" o:title=""/>
+            </v:shape>
+            <w10:wrap type="none"/>
+            <w10:anchorlock/>
+          </v:group>
+          <o:OLEObject Type="Embed" ProgID="Equation.3" ShapeID="_x0000_s89172" DrawAspect="Content" ObjectID="_1671369629" r:id="rId119"/>
+          <o:OLEObject Type="Embed" ProgID="Equation.3" ShapeID="_x0000_s89173" DrawAspect="Content" ObjectID="_1671369630" r:id="rId120"/>
+          <o:OLEObject Type="Embed" ProgID="Equation.3" ShapeID="_x0000_s89174" DrawAspect="Content" ObjectID="_1671369631" r:id="rId121"/>
+          <o:OLEObject Type="Embed" ProgID="Equation.3" ShapeID="_x0000_s89180" DrawAspect="Content" ObjectID="_1671369634" r:id="rId122"/>
+          <o:OLEObject Type="Embed" ProgID="Equation.3" ShapeID="_x0000_s89186" DrawAspect="Content" ObjectID="_1671369636" r:id="rId123"/>
+          <o:OLEObject Type="Embed" ProgID="Equation.3" ShapeID="_x0000_s89187" DrawAspect="Content" ObjectID="_1671369637" r:id="rId124"/>
+          <o:OLEObject Type="Embed" ProgID="Equation.3" ShapeID="_x0000_s89188" DrawAspect="Content" ObjectID="_1671369638" r:id="rId125"/>
+          <o:OLEObject Type="Embed" ProgID="Equation.3" ShapeID="_x0000_s89189" DrawAspect="Content" ObjectID="_1671369639" r:id="rId126"/>
+          <o:OLEObject Type="Embed" ProgID="Equation.3" ShapeID="_x0000_s89190" DrawAspect="Content" ObjectID="_1671369640" r:id="rId127"/>
+          <o:OLEObject Type="Embed" ProgID="Equation.3" ShapeID="_x0000_s89191" DrawAspect="Content" ObjectID="_1671369641" r:id="rId128"/>
+        </w:pict>
+      </w:r>
+    </w:p>
+    <w:p>
+      <w:r>
+        <w:pict>
+          <v:group id="_x0000_s89192" editas="canvas" style="width:481.95pt;height:203.65pt;mso-position-horizontal-relative:char;mso-position-vertical-relative:line" coordorigin="1134,6968" coordsize="9639,4073">
+            <o:lock v:ext="edit" aspectratio="t"/>
+            <v:shape id="_x0000_s89193" type="#_x0000_t75" style="position:absolute;left:1134;top:6968;width:9639;height:4073" o:preferrelative="f">
+              <v:fill o:detectmouseclick="t"/>
+              <v:path o:extrusionok="t" o:connecttype="none"/>
+              <o:lock v:ext="edit" text="t"/>
+            </v:shape>
+            <v:rect id="_x0000_s89194" style="position:absolute;left:2187;top:7251;width:6177;height:3514" filled="f"/>
+            <v:group id="_x0000_s89195" style="position:absolute;left:7201;top:7934;width:850;height:142;rotation:333" coordorigin="7941,8717" coordsize="850,142">
+              <v:rect id="_x0000_s89196" style="position:absolute;left:7941;top:8717;width:850;height:142" strokeweight="1pt"/>
+              <v:oval id="_x0000_s89197" style="position:absolute;left:7985;top:8745;width:85;height:86" fillcolor="black [3213]">
+                <o:lock v:ext="edit" aspectratio="t"/>
+              </v:oval>
+            </v:group>
+            <v:oval id="_x0000_s89198" style="position:absolute;left:2384;top:8507;width:648;height:648" fillcolor="#bfbfbf [2412]" strokeweight="1.25pt">
+              <v:fill r:id="rId11" o:title="Light downward diagonal" type="pattern"/>
+            </v:oval>
+            <v:oval id="_x0000_s89199" style="position:absolute;left:3658;top:9501;width:951;height:946" fillcolor="#bfbfbf [2412]" strokeweight="1.25pt">
+              <v:fill r:id="rId11" o:title="Light downward diagonal" type="pattern"/>
+            </v:oval>
+            <v:oval id="_x0000_s89200" style="position:absolute;left:4457;top:7844;width:648;height:648" fillcolor="#bfbfbf [2412]" strokeweight="1.25pt">
+              <v:fill r:id="rId11" o:title="Light downward diagonal" type="pattern"/>
+            </v:oval>
+            <v:oval id="_x0000_s89201" style="position:absolute;left:6462;top:7346;width:575;height:573" fillcolor="#bfbfbf [2412]" strokeweight="1.25pt">
+              <v:fill r:id="rId11" o:title="Light downward diagonal" type="pattern"/>
+            </v:oval>
+            <v:oval id="_x0000_s89202" style="position:absolute;left:5238;top:9863;width:795;height:791" fillcolor="#bfbfbf [2412]" strokeweight="1.25pt">
+              <v:fill r:id="rId11" o:title="Light downward diagonal" type="pattern"/>
+            </v:oval>
+            <v:oval id="_x0000_s89203" style="position:absolute;left:7357;top:9380;width:493;height:492" fillcolor="#bfbfbf [2412]" strokeweight="1.25pt">
+              <v:fill r:id="rId11" o:title="Light downward diagonal" type="pattern"/>
+            </v:oval>
+            <v:shape id="_x0000_s89205" type="#_x0000_t32" style="position:absolute;left:4470;top:8409;width:540;height:1219;flip:y" o:connectortype="straight" strokecolor="#c00000" strokeweight="1.25pt"/>
+            <v:shape id="_x0000_s89207" type="#_x0000_t32" style="position:absolute;left:5010;top:7967;width:1191;height:436;flip:x" o:connectortype="straight" strokecolor="#c00000" strokeweight="1.25pt">
+              <o:lock v:ext="edit" aspectratio="t"/>
+            </v:shape>
+            <v:shape id="_x0000_s89208" type="#_x0000_t32" style="position:absolute;left:4792;top:8203;width:458;height:482;flip:x y" o:connectortype="straight">
+              <v:stroke dashstyle="dash"/>
+            </v:shape>
+            <v:shape id="_x0000_s89218" type="#_x0000_t32" style="position:absolute;left:4505;top:9226;width:283;height:1;rotation:-296;flip:x" o:connectortype="straight" strokecolor="#c00000" strokeweight="1.25pt">
+              <v:stroke startarrow="open"/>
+            </v:shape>
+            <v:shape id="_x0000_s89219" type="#_x0000_t32" style="position:absolute;left:5539;top:8161;width:283;height:1;rotation:-340;flip:x" o:connectortype="straight" strokecolor="#c00000" strokeweight="1.25pt">
+              <v:stroke startarrow="open"/>
+            </v:shape>
+            <v:shape id="_x0000_s89224" type="#_x0000_t75" style="position:absolute;left:4635;top:9489;width:300;height:320">
+              <v:imagedata r:id="rId47" o:title=""/>
+            </v:shape>
+            <v:shape id="_x0000_s89226" type="#_x0000_t75" style="position:absolute;left:4061;top:8997;width:411;height:347">
+              <v:imagedata r:id="rId81" o:title=""/>
+            </v:shape>
+            <v:shape id="_x0000_s89227" type="#_x0000_t75" style="position:absolute;left:5344;top:7720;width:430;height:347">
+              <v:imagedata r:id="rId82" o:title=""/>
+            </v:shape>
+            <v:shape id="_x0000_s89233" type="#_x0000_t75" style="position:absolute;left:5165;top:8438;width:480;height:362">
+              <v:imagedata r:id="rId88" o:title=""/>
+            </v:shape>
+            <v:shape id="_x0000_s89238" type="#_x0000_t75" style="position:absolute;left:3892;top:9904;width:319;height:339">
+              <v:imagedata r:id="rId93" o:title=""/>
+            </v:shape>
+            <v:shape id="_x0000_s89239" type="#_x0000_t75" style="position:absolute;left:4531;top:7867;width:356;height:339">
+              <v:imagedata r:id="rId94" o:title=""/>
+            </v:shape>
+            <v:shape id="_x0000_s89240" type="#_x0000_t75" style="position:absolute;left:6649;top:7356;width:338;height:339">
+              <v:imagedata r:id="rId95" o:title=""/>
+            </v:shape>
+            <v:shape id="_x0000_s89241" type="#_x0000_t75" style="position:absolute;left:5346;top:10207;width:356;height:339">
+              <v:imagedata r:id="rId96" o:title=""/>
+            </v:shape>
+            <v:shape id="_x0000_s89242" type="#_x0000_t75" style="position:absolute;left:7889;top:9440;width:338;height:339">
+              <v:imagedata r:id="rId97" o:title=""/>
+            </v:shape>
+            <v:shape id="_x0000_s89243" type="#_x0000_t75" style="position:absolute;left:2471;top:8734;width:338;height:339">
+              <v:imagedata r:id="rId98" o:title=""/>
+            </v:shape>
+            <w10:wrap type="none"/>
+            <w10:anchorlock/>
+          </v:group>
+          <o:OLEObject Type="Embed" ProgID="Equation.3" ShapeID="_x0000_s89224" DrawAspect="Content" ObjectID="_1671369642" r:id="rId129"/>
+          <o:OLEObject Type="Embed" ProgID="Equation.3" ShapeID="_x0000_s89226" DrawAspect="Content" ObjectID="_1671369643" r:id="rId130"/>
+          <o:OLEObject Type="Embed" ProgID="Equation.3" ShapeID="_x0000_s89227" DrawAspect="Content" ObjectID="_1671369644" r:id="rId131"/>
+          <o:OLEObject Type="Embed" ProgID="Equation.3" ShapeID="_x0000_s89233" DrawAspect="Content" ObjectID="_1671369645" r:id="rId132"/>
+          <o:OLEObject Type="Embed" ProgID="Equation.3" ShapeID="_x0000_s89238" DrawAspect="Content" ObjectID="_1671369646" r:id="rId133"/>
+          <o:OLEObject Type="Embed" ProgID="Equation.3" ShapeID="_x0000_s89239" DrawAspect="Content" ObjectID="_1671369647" r:id="rId134"/>
+          <o:OLEObject Type="Embed" ProgID="Equation.3" ShapeID="_x0000_s89240" DrawAspect="Content" ObjectID="_1671369648" r:id="rId135"/>
+          <o:OLEObject Type="Embed" ProgID="Equation.3" ShapeID="_x0000_s89241" DrawAspect="Content" ObjectID="_1671369649" r:id="rId136"/>
+          <o:OLEObject Type="Embed" ProgID="Equation.3" ShapeID="_x0000_s89242" DrawAspect="Content" ObjectID="_1671369650" r:id="rId137"/>
+          <o:OLEObject Type="Embed" ProgID="Equation.3" ShapeID="_x0000_s89243" DrawAspect="Content" ObjectID="_1671369651" r:id="rId138"/>
+        </w:pict>
+      </w:r>
+    </w:p>
+    <w:p>
+      <w:r>
+        <w:pict>
+          <v:group id="_x0000_s89244" editas="canvas" style="width:481.95pt;height:203.65pt;mso-position-horizontal-relative:char;mso-position-vertical-relative:line" coordorigin="1134,6968" coordsize="9639,4073">
+            <o:lock v:ext="edit" aspectratio="t"/>
+            <v:shape id="_x0000_s89245" type="#_x0000_t75" style="position:absolute;left:1134;top:6968;width:9639;height:4073" o:preferrelative="f">
+              <v:fill o:detectmouseclick="t"/>
+              <v:path o:extrusionok="t" o:connecttype="none"/>
+              <o:lock v:ext="edit" text="t"/>
+            </v:shape>
+            <v:rect id="_x0000_s89246" style="position:absolute;left:2187;top:7251;width:6177;height:3514" filled="f"/>
+            <v:group id="_x0000_s89247" style="position:absolute;left:7201;top:7934;width:850;height:142;rotation:333" coordorigin="7941,8717" coordsize="850,142">
+              <v:rect id="_x0000_s89248" style="position:absolute;left:7941;top:8717;width:850;height:142" strokeweight="1pt"/>
+              <v:oval id="_x0000_s89249" style="position:absolute;left:7985;top:8745;width:85;height:86" fillcolor="black [3213]">
+                <o:lock v:ext="edit" aspectratio="t"/>
+              </v:oval>
+            </v:group>
+            <v:oval id="_x0000_s89250" style="position:absolute;left:2384;top:8507;width:648;height:648" fillcolor="#bfbfbf [2412]" strokeweight="1.25pt">
+              <v:fill r:id="rId11" o:title="Light downward diagonal" type="pattern"/>
+            </v:oval>
+            <v:oval id="_x0000_s89251" style="position:absolute;left:3658;top:9501;width:951;height:946" fillcolor="#bfbfbf [2412]" strokeweight="1.25pt">
+              <v:fill r:id="rId11" o:title="Light downward diagonal" type="pattern"/>
+            </v:oval>
+            <v:oval id="_x0000_s89252" style="position:absolute;left:4457;top:7844;width:648;height:648" fillcolor="#bfbfbf [2412]" strokeweight="1.25pt">
+              <v:fill r:id="rId11" o:title="Light downward diagonal" type="pattern"/>
+            </v:oval>
+            <v:oval id="_x0000_s89253" style="position:absolute;left:6462;top:7346;width:575;height:573" fillcolor="#bfbfbf [2412]" strokeweight="1.25pt">
+              <v:fill r:id="rId11" o:title="Light downward diagonal" type="pattern"/>
+            </v:oval>
+            <v:oval id="_x0000_s89254" style="position:absolute;left:5238;top:9863;width:795;height:791" fillcolor="#bfbfbf [2412]" strokeweight="1.25pt">
+              <v:fill r:id="rId11" o:title="Light downward diagonal" type="pattern"/>
+            </v:oval>
+            <v:oval id="_x0000_s89255" style="position:absolute;left:7357;top:9380;width:493;height:492" fillcolor="#bfbfbf [2412]" strokeweight="1.25pt">
+              <v:fill r:id="rId11" o:title="Light downward diagonal" type="pattern"/>
+            </v:oval>
+            <v:shape id="_x0000_s89259" type="#_x0000_t32" style="position:absolute;left:5010;top:7847;width:1536;height:562;flip:x" o:connectortype="straight" strokecolor="#c00000" strokeweight="1.25pt"/>
+            <v:shape id="_x0000_s89261" type="#_x0000_t32" style="position:absolute;left:6001;top:7847;width:539;height:1817;flip:x" o:connectortype="straight" strokecolor="#c00000" strokeweight="1.25pt">
+              <o:lock v:ext="edit" aspectratio="t"/>
+            </v:shape>
+            <v:shape id="_x0000_s89262" type="#_x0000_t32" style="position:absolute;left:6330;top:7646;width:407;height:429;flip:y" o:connectortype="straight">
+              <v:stroke dashstyle="dash"/>
+            </v:shape>
+            <v:shape id="_x0000_s89271" type="#_x0000_t32" style="position:absolute;left:5539;top:8161;width:283;height:1;rotation:-340;flip:x" o:connectortype="straight" strokecolor="#c00000" strokeweight="1.25pt">
+              <v:stroke startarrow="open"/>
+            </v:shape>
+            <v:shape id="_x0000_s89272" type="#_x0000_t32" style="position:absolute;left:6043;top:9049;width:283;height:1;rotation:-106;flip:x" o:connectortype="straight" strokecolor="#c00000" strokeweight="1.25pt">
+              <v:stroke startarrow="open"/>
+            </v:shape>
+            <v:shape id="_x0000_s89279" type="#_x0000_t75" style="position:absolute;left:5344;top:7720;width:430;height:347">
+              <v:imagedata r:id="rId82" o:title=""/>
+            </v:shape>
+            <v:shape id="_x0000_s89280" type="#_x0000_t75" style="position:absolute;left:5662;top:8928;width:411;height:347">
+              <v:imagedata r:id="rId83" o:title=""/>
+            </v:shape>
+            <v:shape id="_x0000_s89286" type="#_x0000_t75" style="position:absolute;left:5973;top:7988;width:460;height:362">
+              <v:imagedata r:id="rId89" o:title=""/>
+            </v:shape>
+            <v:shape id="_x0000_s89290" type="#_x0000_t75" style="position:absolute;left:3892;top:9904;width:319;height:339">
+              <v:imagedata r:id="rId93" o:title=""/>
+            </v:shape>
+            <v:shape id="_x0000_s89291" type="#_x0000_t75" style="position:absolute;left:4531;top:7867;width:356;height:339">
+              <v:imagedata r:id="rId94" o:title=""/>
+            </v:shape>
+            <v:shape id="_x0000_s89292" type="#_x0000_t75" style="position:absolute;left:6649;top:7356;width:338;height:339">
+              <v:imagedata r:id="rId95" o:title=""/>
+            </v:shape>
+            <v:shape id="_x0000_s89293" type="#_x0000_t75" style="position:absolute;left:5346;top:10207;width:356;height:339">
+              <v:imagedata r:id="rId96" o:title=""/>
+            </v:shape>
+            <v:shape id="_x0000_s89294" type="#_x0000_t75" style="position:absolute;left:7889;top:9440;width:338;height:339">
+              <v:imagedata r:id="rId97" o:title=""/>
+            </v:shape>
+            <v:shape id="_x0000_s89295" type="#_x0000_t75" style="position:absolute;left:2471;top:8734;width:338;height:339">
+              <v:imagedata r:id="rId98" o:title=""/>
+            </v:shape>
+            <v:shape id="_x0000_s89452" type="#_x0000_t75" style="position:absolute;left:4950;top:8459;width:300;height:320">
+              <v:imagedata r:id="rId47" o:title=""/>
+            </v:shape>
+            <w10:wrap type="none"/>
+            <w10:anchorlock/>
+          </v:group>
+          <o:OLEObject Type="Embed" ProgID="Equation.3" ShapeID="_x0000_s89279" DrawAspect="Content" ObjectID="_1671369635" r:id="rId139"/>
+          <o:OLEObject Type="Embed" ProgID="Equation.3" ShapeID="_x0000_s89280" DrawAspect="Content" ObjectID="_1671369633" r:id="rId140"/>
+          <o:OLEObject Type="Embed" ProgID="Equation.3" ShapeID="_x0000_s89286" DrawAspect="Content" ObjectID="_1671369652" r:id="rId141"/>
+          <o:OLEObject Type="Embed" ProgID="Equation.3" ShapeID="_x0000_s89290" DrawAspect="Content" ObjectID="_1671369653" r:id="rId142"/>
+          <o:OLEObject Type="Embed" ProgID="Equation.3" ShapeID="_x0000_s89291" DrawAspect="Content" ObjectID="_1671369654" r:id="rId143"/>
+          <o:OLEObject Type="Embed" ProgID="Equation.3" ShapeID="_x0000_s89292" DrawAspect="Content" ObjectID="_1671369655" r:id="rId144"/>
+          <o:OLEObject Type="Embed" ProgID="Equation.3" ShapeID="_x0000_s89293" DrawAspect="Content" ObjectID="_1671369656" r:id="rId145"/>
+          <o:OLEObject Type="Embed" ProgID="Equation.3" ShapeID="_x0000_s89294" DrawAspect="Content" ObjectID="_1671369657" r:id="rId146"/>
+          <o:OLEObject Type="Embed" ProgID="Equation.3" ShapeID="_x0000_s89295" DrawAspect="Content" ObjectID="_1671369658" r:id="rId147"/>
+          <o:OLEObject Type="Embed" ProgID="Equation.3" ShapeID="_x0000_s89452" DrawAspect="Content" ObjectID="_1671369632" r:id="rId148"/>
+        </w:pict>
+      </w:r>
+    </w:p>
+    <w:p>
+      <w:r>
+        <w:pict>
+          <v:group id="_x0000_s89296" editas="canvas" style="width:481.95pt;height:203.65pt;mso-position-horizontal-relative:char;mso-position-vertical-relative:line" coordorigin="1134,6968" coordsize="9639,4073">
+            <o:lock v:ext="edit" aspectratio="t"/>
+            <v:shape id="_x0000_s89297" type="#_x0000_t75" style="position:absolute;left:1134;top:6968;width:9639;height:4073" o:preferrelative="f">
+              <v:fill o:detectmouseclick="t"/>
+              <v:path o:extrusionok="t" o:connecttype="none"/>
+              <o:lock v:ext="edit" text="t"/>
+            </v:shape>
+            <v:rect id="_x0000_s89298" style="position:absolute;left:2187;top:7251;width:6177;height:3514" filled="f"/>
+            <v:group id="_x0000_s89299" style="position:absolute;left:7201;top:7934;width:850;height:142;rotation:333" coordorigin="7941,8717" coordsize="850,142">
+              <v:rect id="_x0000_s89300" style="position:absolute;left:7941;top:8717;width:850;height:142" strokeweight="1pt"/>
+              <v:oval id="_x0000_s89301" style="position:absolute;left:7985;top:8745;width:85;height:86" fillcolor="black [3213]">
+                <o:lock v:ext="edit" aspectratio="t"/>
+              </v:oval>
+            </v:group>
+            <v:oval id="_x0000_s89302" style="position:absolute;left:2384;top:8507;width:648;height:648" fillcolor="#bfbfbf [2412]" strokeweight="1.25pt">
+              <v:fill r:id="rId11" o:title="Light downward diagonal" type="pattern"/>
+            </v:oval>
+            <v:oval id="_x0000_s89303" style="position:absolute;left:3658;top:9501;width:951;height:946" fillcolor="#bfbfbf [2412]" strokeweight="1.25pt">
+              <v:fill r:id="rId11" o:title="Light downward diagonal" type="pattern"/>
+            </v:oval>
+            <v:oval id="_x0000_s89304" style="position:absolute;left:4457;top:7844;width:648;height:648" fillcolor="#bfbfbf [2412]" strokeweight="1.25pt">
+              <v:fill r:id="rId11" o:title="Light downward diagonal" type="pattern"/>
+            </v:oval>
+            <v:oval id="_x0000_s89305" style="position:absolute;left:6462;top:7346;width:575;height:573" fillcolor="#bfbfbf [2412]" strokeweight="1.25pt">
+              <v:fill r:id="rId11" o:title="Light downward diagonal" type="pattern"/>
+            </v:oval>
+            <v:oval id="_x0000_s89306" style="position:absolute;left:5238;top:9863;width:795;height:791" fillcolor="#bfbfbf [2412]" strokeweight="1.25pt">
+              <v:fill r:id="rId11" o:title="Light downward diagonal" type="pattern"/>
+            </v:oval>
+            <v:oval id="_x0000_s89307" style="position:absolute;left:7357;top:9380;width:493;height:492" fillcolor="#bfbfbf [2412]" strokeweight="1.25pt">
+              <v:fill r:id="rId11" o:title="Light downward diagonal" type="pattern"/>
+            </v:oval>
+            <v:shape id="_x0000_s89313" type="#_x0000_t32" style="position:absolute;left:5917;top:7847;width:629;height:2120;flip:x" o:connectortype="straight" strokecolor="#c00000" strokeweight="1.25pt"/>
+            <v:shape id="_x0000_s89315" type="#_x0000_t32" style="position:absolute;left:5642;top:9679;width:563;height:583;flip:y" o:connectortype="straight">
+              <v:stroke dashstyle="dash"/>
+            </v:shape>
+            <v:shape id="_x0000_s89316" type="#_x0000_t32" style="position:absolute;left:5917;top:9674;width:1247;height:298;flip:x" o:connectortype="straight" strokecolor="#c00000" strokeweight="1.25pt">
+              <o:lock v:ext="edit" aspectratio="t"/>
+            </v:shape>
+            <v:shape id="_x0000_s89324" type="#_x0000_t32" style="position:absolute;left:6043;top:9049;width:283;height:1;rotation:-106;flip:x" o:connectortype="straight" strokecolor="#c00000" strokeweight="1.25pt">
+              <v:stroke startarrow="open"/>
+            </v:shape>
+            <v:shape id="_x0000_s89325" type="#_x0000_t32" style="position:absolute;left:6454;top:9808;width:283;height:1;rotation:-347;flip:x" o:connectortype="straight" strokecolor="#c00000" strokeweight="1.25pt">
+              <v:stroke startarrow="open"/>
+            </v:shape>
+            <v:shape id="_x0000_s89328" type="#_x0000_t75" style="position:absolute;left:6114;top:7695;width:300;height:320">
+              <v:imagedata r:id="rId47" o:title=""/>
+            </v:shape>
+            <v:shape id="_x0000_s89332" type="#_x0000_t75" style="position:absolute;left:5662;top:8928;width:411;height:347">
+              <v:imagedata r:id="rId83" o:title=""/>
+            </v:shape>
+            <v:shape id="_x0000_s89333" type="#_x0000_t75" style="position:absolute;left:6462;top:9908;width:430;height:347">
+              <v:imagedata r:id="rId84" o:title=""/>
+            </v:shape>
+            <v:shape id="_x0000_s89339" type="#_x0000_t75" style="position:absolute;left:6066;top:9440;width:480;height:362">
+              <v:imagedata r:id="rId90" o:title=""/>
+            </v:shape>
+            <v:shape id="_x0000_s89342" type="#_x0000_t75" style="position:absolute;left:3892;top:9904;width:319;height:339">
+              <v:imagedata r:id="rId93" o:title=""/>
+            </v:shape>
+            <v:shape id="_x0000_s89343" type="#_x0000_t75" style="position:absolute;left:4531;top:7867;width:356;height:339">
+              <v:imagedata r:id="rId94" o:title=""/>
+            </v:shape>
+            <v:shape id="_x0000_s89344" type="#_x0000_t75" style="position:absolute;left:6649;top:7356;width:338;height:339">
+              <v:imagedata r:id="rId95" o:title=""/>
+            </v:shape>
+            <v:shape id="_x0000_s89345" type="#_x0000_t75" style="position:absolute;left:5346;top:10207;width:356;height:339">
+              <v:imagedata r:id="rId96" o:title=""/>
+            </v:shape>
+            <v:shape id="_x0000_s89346" type="#_x0000_t75" style="position:absolute;left:7889;top:9440;width:338;height:339">
+              <v:imagedata r:id="rId97" o:title=""/>
+            </v:shape>
+            <v:shape id="_x0000_s89347" type="#_x0000_t75" style="position:absolute;left:2471;top:8734;width:338;height:339">
+              <v:imagedata r:id="rId98" o:title=""/>
+            </v:shape>
+            <w10:wrap type="none"/>
+            <w10:anchorlock/>
+          </v:group>
+          <o:OLEObject Type="Embed" ProgID="Equation.3" ShapeID="_x0000_s89328" DrawAspect="Content" ObjectID="_1671369659" r:id="rId149"/>
+          <o:OLEObject Type="Embed" ProgID="Equation.3" ShapeID="_x0000_s89332" DrawAspect="Content" ObjectID="_1671369660" r:id="rId150"/>
+          <o:OLEObject Type="Embed" ProgID="Equation.3" ShapeID="_x0000_s89333" DrawAspect="Content" ObjectID="_1671369661" r:id="rId151"/>
+          <o:OLEObject Type="Embed" ProgID="Equation.3" ShapeID="_x0000_s89339" DrawAspect="Content" ObjectID="_1671369662" r:id="rId152"/>
+          <o:OLEObject Type="Embed" ProgID="Equation.3" ShapeID="_x0000_s89342" DrawAspect="Content" ObjectID="_1671369663" r:id="rId153"/>
+          <o:OLEObject Type="Embed" ProgID="Equation.3" ShapeID="_x0000_s89343" DrawAspect="Content" ObjectID="_1671369664" r:id="rId154"/>
+          <o:OLEObject Type="Embed" ProgID="Equation.3" ShapeID="_x0000_s89344" DrawAspect="Content" ObjectID="_1671369665" r:id="rId155"/>
+          <o:OLEObject Type="Embed" ProgID="Equation.3" ShapeID="_x0000_s89345" DrawAspect="Content" ObjectID="_1671369666" r:id="rId156"/>
+          <o:OLEObject Type="Embed" ProgID="Equation.3" ShapeID="_x0000_s89346" DrawAspect="Content" ObjectID="_1671369667" r:id="rId157"/>
+          <o:OLEObject Type="Embed" ProgID="Equation.3" ShapeID="_x0000_s89347" DrawAspect="Content" ObjectID="_1671369668" r:id="rId158"/>
+        </w:pict>
+      </w:r>
+    </w:p>
+    <w:p>
+      <w:r>
+        <w:pict>
+          <v:group id="_x0000_s89348" editas="canvas" style="width:481.95pt;height:203.65pt;mso-position-horizontal-relative:char;mso-position-vertical-relative:line" coordorigin="1134,6968" coordsize="9639,4073">
+            <o:lock v:ext="edit" aspectratio="t"/>
+            <v:shape id="_x0000_s89349" type="#_x0000_t75" style="position:absolute;left:1134;top:6968;width:9639;height:4073" o:preferrelative="f">
+              <v:fill o:detectmouseclick="t"/>
+              <v:path o:extrusionok="t" o:connecttype="none"/>
+              <o:lock v:ext="edit" text="t"/>
+            </v:shape>
+            <v:rect id="_x0000_s89350" style="position:absolute;left:2187;top:7251;width:6177;height:3514" filled="f"/>
+            <v:group id="_x0000_s89351" style="position:absolute;left:7201;top:7934;width:850;height:142;rotation:333" coordorigin="7941,8717" coordsize="850,142">
+              <v:rect id="_x0000_s89352" style="position:absolute;left:7941;top:8717;width:850;height:142" strokeweight="1pt"/>
+              <v:oval id="_x0000_s89353" style="position:absolute;left:7985;top:8745;width:85;height:86" fillcolor="black [3213]">
+                <o:lock v:ext="edit" aspectratio="t"/>
+              </v:oval>
+            </v:group>
+            <v:oval id="_x0000_s89354" style="position:absolute;left:2384;top:8507;width:648;height:648" fillcolor="#bfbfbf [2412]" strokeweight="1.25pt">
+              <v:fill r:id="rId11" o:title="Light downward diagonal" type="pattern"/>
+            </v:oval>
+            <v:oval id="_x0000_s89355" style="position:absolute;left:3658;top:9501;width:951;height:946" fillcolor="#bfbfbf [2412]" strokeweight="1.25pt">
+              <v:fill r:id="rId11" o:title="Light downward diagonal" type="pattern"/>
+            </v:oval>
+            <v:oval id="_x0000_s89356" style="position:absolute;left:4457;top:7844;width:648;height:648" fillcolor="#bfbfbf [2412]" strokeweight="1.25pt">
+              <v:fill r:id="rId11" o:title="Light downward diagonal" type="pattern"/>
+            </v:oval>
+            <v:oval id="_x0000_s89357" style="position:absolute;left:6462;top:7346;width:575;height:573" fillcolor="#bfbfbf [2412]" strokeweight="1.25pt">
+              <v:fill r:id="rId11" o:title="Light downward diagonal" type="pattern"/>
+            </v:oval>
+            <v:oval id="_x0000_s89358" style="position:absolute;left:5238;top:9863;width:795;height:791" fillcolor="#bfbfbf [2412]" strokeweight="1.25pt">
+              <v:fill r:id="rId11" o:title="Light downward diagonal" type="pattern"/>
+            </v:oval>
+            <v:oval id="_x0000_s89359" style="position:absolute;left:7357;top:9380;width:493;height:492" fillcolor="#bfbfbf [2412]" strokeweight="1.25pt">
+              <v:fill r:id="rId11" o:title="Light downward diagonal" type="pattern"/>
+            </v:oval>
+            <v:shape id="_x0000_s89368" type="#_x0000_t32" style="position:absolute;left:5917;top:9626;width:1428;height:341;flip:x" o:connectortype="straight" strokecolor="#c00000" strokeweight="1.25pt"/>
+            <v:shape id="_x0000_s89369" type="#_x0000_t32" style="position:absolute;left:3381;top:8686;width:3969;height:933;flip:x y" o:connectortype="straight" strokecolor="#c00000" strokeweight="1.25pt">
+              <o:lock v:ext="edit" aspectratio="t"/>
+            </v:shape>
+            <v:shape id="_x0000_s89370" type="#_x0000_t32" style="position:absolute;left:7081;top:9626;width:517;height:1" o:connectortype="straight">
+              <v:stroke dashstyle="dash"/>
+            </v:shape>
+            <v:shape id="_x0000_s89377" type="#_x0000_t32" style="position:absolute;left:6454;top:9808;width:283;height:1;rotation:-347;flip:x" o:connectortype="straight" strokecolor="#c00000" strokeweight="1.25pt">
+              <v:stroke startarrow="open"/>
+            </v:shape>
+            <v:shape id="_x0000_s89378" type="#_x0000_t32" style="position:absolute;left:6414;top:9440;width:283;height:1;rotation:-190;flip:x" o:connectortype="straight" strokecolor="#c00000" strokeweight="1.25pt">
+              <v:stroke startarrow="open"/>
+            </v:shape>
+            <v:shape id="_x0000_s89385" type="#_x0000_t75" style="position:absolute;left:6462;top:9908;width:430;height:347">
+              <v:imagedata r:id="rId84" o:title=""/>
+            </v:shape>
+            <v:shape id="_x0000_s89386" type="#_x0000_t75" style="position:absolute;left:6481;top:8992;width:411;height:347">
+              <v:imagedata r:id="rId85" o:title=""/>
+            </v:shape>
+            <v:shape id="_x0000_s89392" type="#_x0000_t75" style="position:absolute;left:6941;top:9251;width:480;height:362">
+              <v:imagedata r:id="rId91" o:title=""/>
+            </v:shape>
+            <v:shape id="_x0000_s89394" type="#_x0000_t75" style="position:absolute;left:3892;top:9904;width:319;height:339">
+              <v:imagedata r:id="rId93" o:title=""/>
+            </v:shape>
+            <v:shape id="_x0000_s89395" type="#_x0000_t75" style="position:absolute;left:4531;top:7867;width:356;height:339">
+              <v:imagedata r:id="rId94" o:title=""/>
+            </v:shape>
+            <v:shape id="_x0000_s89396" type="#_x0000_t75" style="position:absolute;left:6649;top:7356;width:338;height:339">
+              <v:imagedata r:id="rId95" o:title=""/>
+            </v:shape>
+            <v:shape id="_x0000_s89397" type="#_x0000_t75" style="position:absolute;left:5346;top:10207;width:356;height:339">
+              <v:imagedata r:id="rId96" o:title=""/>
+            </v:shape>
+            <v:shape id="_x0000_s89398" type="#_x0000_t75" style="position:absolute;left:7889;top:9440;width:338;height:339">
+              <v:imagedata r:id="rId97" o:title=""/>
+            </v:shape>
+            <v:shape id="_x0000_s89399" type="#_x0000_t75" style="position:absolute;left:2471;top:8734;width:338;height:339">
+              <v:imagedata r:id="rId98" o:title=""/>
+            </v:shape>
+            <v:shape id="_x0000_s89453" type="#_x0000_t75" style="position:absolute;left:5804;top:9541;width:300;height:320">
+              <v:imagedata r:id="rId47" o:title=""/>
+            </v:shape>
+            <w10:wrap type="none"/>
+            <w10:anchorlock/>
+          </v:group>
+          <o:OLEObject Type="Embed" ProgID="Equation.3" ShapeID="_x0000_s89385" DrawAspect="Content" ObjectID="_1671369669" r:id="rId159"/>
+          <o:OLEObject Type="Embed" ProgID="Equation.3" ShapeID="_x0000_s89386" DrawAspect="Content" ObjectID="_1671369670" r:id="rId160"/>
+          <o:OLEObject Type="Embed" ProgID="Equation.3" ShapeID="_x0000_s89392" DrawAspect="Content" ObjectID="_1671369672" r:id="rId161"/>
+          <o:OLEObject Type="Embed" ProgID="Equation.3" ShapeID="_x0000_s89394" DrawAspect="Content" ObjectID="_1671369673" r:id="rId162"/>
+          <o:OLEObject Type="Embed" ProgID="Equation.3" ShapeID="_x0000_s89395" DrawAspect="Content" ObjectID="_1671369674" r:id="rId163"/>
+          <o:OLEObject Type="Embed" ProgID="Equation.3" ShapeID="_x0000_s89396" DrawAspect="Content" ObjectID="_1671369675" r:id="rId164"/>
+          <o:OLEObject Type="Embed" ProgID="Equation.3" ShapeID="_x0000_s89397" DrawAspect="Content" ObjectID="_1671369676" r:id="rId165"/>
+          <o:OLEObject Type="Embed" ProgID="Equation.3" ShapeID="_x0000_s89398" DrawAspect="Content" ObjectID="_1671369677" r:id="rId166"/>
+          <o:OLEObject Type="Embed" ProgID="Equation.3" ShapeID="_x0000_s89399" DrawAspect="Content" ObjectID="_1671369678" r:id="rId167"/>
+          <o:OLEObject Type="Embed" ProgID="Equation.3" ShapeID="_x0000_s89453" DrawAspect="Content" ObjectID="_1671369671" r:id="rId168"/>
+        </w:pict>
+      </w:r>
+    </w:p>
+    <w:p>
+      <w:r>
+        <w:pict>
+          <v:group id="_x0000_s89400" editas="canvas" style="width:481.95pt;height:203.65pt;mso-position-horizontal-relative:char;mso-position-vertical-relative:line" coordorigin="1134,6968" coordsize="9639,4073">
+            <o:lock v:ext="edit" aspectratio="t"/>
+            <v:shape id="_x0000_s89401" type="#_x0000_t75" style="position:absolute;left:1134;top:6968;width:9639;height:4073" o:preferrelative="f">
+              <v:fill o:detectmouseclick="t"/>
+              <v:path o:extrusionok="t" o:connecttype="none"/>
+              <o:lock v:ext="edit" text="t"/>
+            </v:shape>
+            <v:rect id="_x0000_s89402" style="position:absolute;left:2187;top:7251;width:6177;height:3514" filled="f"/>
+            <v:group id="_x0000_s89403" style="position:absolute;left:7201;top:7934;width:850;height:142;rotation:333" coordorigin="7941,8717" coordsize="850,142">
+              <v:rect id="_x0000_s89404" style="position:absolute;left:7941;top:8717;width:850;height:142" strokeweight="1pt"/>
+              <v:oval id="_x0000_s89405" style="position:absolute;left:7985;top:8745;width:85;height:86" fillcolor="black [3213]">
+                <o:lock v:ext="edit" aspectratio="t"/>
+              </v:oval>
+            </v:group>
+            <v:oval id="_x0000_s89406" style="position:absolute;left:2384;top:8507;width:648;height:648" fillcolor="#bfbfbf [2412]" strokeweight="1.25pt">
+              <v:fill r:id="rId11" o:title="Light downward diagonal" type="pattern"/>
+            </v:oval>
+            <v:oval id="_x0000_s89407" style="position:absolute;left:3658;top:9501;width:951;height:946" fillcolor="#bfbfbf [2412]" strokeweight="1.25pt">
+              <v:fill r:id="rId11" o:title="Light downward diagonal" type="pattern"/>
+            </v:oval>
+            <v:oval id="_x0000_s89408" style="position:absolute;left:4457;top:7844;width:648;height:648" fillcolor="#bfbfbf [2412]" strokeweight="1.25pt">
+              <v:fill r:id="rId11" o:title="Light downward diagonal" type="pattern"/>
+            </v:oval>
+            <v:oval id="_x0000_s89409" style="position:absolute;left:6462;top:7346;width:575;height:573" fillcolor="#bfbfbf [2412]" strokeweight="1.25pt">
+              <v:fill r:id="rId11" o:title="Light downward diagonal" type="pattern"/>
+            </v:oval>
+            <v:oval id="_x0000_s89410" style="position:absolute;left:5238;top:9863;width:795;height:791" fillcolor="#bfbfbf [2412]" strokeweight="1.25pt">
+              <v:fill r:id="rId11" o:title="Light downward diagonal" type="pattern"/>
+            </v:oval>
+            <v:oval id="_x0000_s89411" style="position:absolute;left:7357;top:9380;width:493;height:492" fillcolor="#bfbfbf [2412]" strokeweight="1.25pt">
+              <v:fill r:id="rId11" o:title="Light downward diagonal" type="pattern"/>
+            </v:oval>
+            <v:shape id="_x0000_s89421" type="#_x0000_t32" style="position:absolute;left:2937;top:8590;width:4408;height:1036;flip:x y" o:connectortype="straight" strokecolor="#c00000" strokeweight="1.25pt"/>
+            <v:shape id="_x0000_s89423" type="#_x0000_t32" style="position:absolute;left:2707;top:8350;width:458;height:482;flip:y" o:connectortype="straight">
+              <v:stroke dashstyle="dash"/>
+            </v:shape>
+            <v:shape id="_x0000_s89424" type="#_x0000_t32" style="position:absolute;left:2384;top:7919;width:553;height:671" o:connectortype="straight" strokecolor="#c00000" strokeweight="1.25pt"/>
+            <v:shape id="_x0000_s89430" type="#_x0000_t32" style="position:absolute;left:6414;top:9440;width:283;height:1;rotation:-190;flip:x" o:connectortype="straight" strokecolor="#c00000" strokeweight="1.25pt">
+              <v:stroke startarrow="open"/>
+            </v:shape>
+            <v:shape id="_x0000_s89431" type="#_x0000_t32" style="position:absolute;left:2473;top:8196;width:283;height:1;rotation:-230;flip:x" o:connectortype="straight" strokecolor="#c00000" strokeweight="1.25pt">
+              <v:stroke startarrow="open"/>
+            </v:shape>
+            <v:shape id="_x0000_s89432" type="#_x0000_t75" style="position:absolute;left:7025;top:9680;width:300;height:320">
+              <v:imagedata r:id="rId47" o:title=""/>
+            </v:shape>
+            <v:shape id="_x0000_s89438" type="#_x0000_t75" style="position:absolute;left:6481;top:8992;width:411;height:347">
+              <v:imagedata r:id="rId85" o:title=""/>
+            </v:shape>
+            <v:shape id="_x0000_s89439" type="#_x0000_t75" style="position:absolute;left:2566;top:7720;width:430;height:347">
+              <v:imagedata r:id="rId86" o:title=""/>
+            </v:shape>
+            <v:shape id="_x0000_s89445" type="#_x0000_t75" style="position:absolute;left:3127;top:8064;width:480;height:362">
+              <v:imagedata r:id="rId92" o:title=""/>
+            </v:shape>
+            <v:shape id="_x0000_s89446" type="#_x0000_t75" style="position:absolute;left:3892;top:9904;width:319;height:339">
+              <v:imagedata r:id="rId93" o:title=""/>
+            </v:shape>
+            <v:shape id="_x0000_s89447" type="#_x0000_t75" style="position:absolute;left:4531;top:7867;width:356;height:339">
+              <v:imagedata r:id="rId94" o:title=""/>
+            </v:shape>
+            <v:shape id="_x0000_s89448" type="#_x0000_t75" style="position:absolute;left:6649;top:7356;width:338;height:339">
+              <v:imagedata r:id="rId95" o:title=""/>
+            </v:shape>
+            <v:shape id="_x0000_s89449" type="#_x0000_t75" style="position:absolute;left:5346;top:10207;width:356;height:339">
+              <v:imagedata r:id="rId96" o:title=""/>
+            </v:shape>
+            <v:shape id="_x0000_s89450" type="#_x0000_t75" style="position:absolute;left:7889;top:9440;width:338;height:339">
+              <v:imagedata r:id="rId97" o:title=""/>
+            </v:shape>
+            <v:shape id="_x0000_s89451" type="#_x0000_t75" style="position:absolute;left:2471;top:8734;width:338;height:339">
+              <v:imagedata r:id="rId98" o:title=""/>
+            </v:shape>
+            <w10:wrap type="none"/>
+            <w10:anchorlock/>
+          </v:group>
+          <o:OLEObject Type="Embed" ProgID="Equation.3" ShapeID="_x0000_s89432" DrawAspect="Content" ObjectID="_1671369679" r:id="rId169"/>
+          <o:OLEObject Type="Embed" ProgID="Equation.3" ShapeID="_x0000_s89438" DrawAspect="Content" ObjectID="_1671369680" r:id="rId170"/>
+          <o:OLEObject Type="Embed" ProgID="Equation.3" ShapeID="_x0000_s89439" DrawAspect="Content" ObjectID="_1671369681" r:id="rId171"/>
+          <o:OLEObject Type="Embed" ProgID="Equation.3" ShapeID="_x0000_s89445" DrawAspect="Content" ObjectID="_1671369682" r:id="rId172"/>
+          <o:OLEObject Type="Embed" ProgID="Equation.3" ShapeID="_x0000_s89446" DrawAspect="Content" ObjectID="_1671369683" r:id="rId173"/>
+          <o:OLEObject Type="Embed" ProgID="Equation.3" ShapeID="_x0000_s89447" DrawAspect="Content" ObjectID="_1671369684" r:id="rId174"/>
+          <o:OLEObject Type="Embed" ProgID="Equation.3" ShapeID="_x0000_s89448" DrawAspect="Content" ObjectID="_1671369685" r:id="rId175"/>
+          <o:OLEObject Type="Embed" ProgID="Equation.3" ShapeID="_x0000_s89449" DrawAspect="Content" ObjectID="_1671369686" r:id="rId176"/>
+          <o:OLEObject Type="Embed" ProgID="Equation.3" ShapeID="_x0000_s89450" DrawAspect="Content" ObjectID="_1671369687" r:id="rId177"/>
+          <o:OLEObject Type="Embed" ProgID="Equation.3" ShapeID="_x0000_s89451" DrawAspect="Content" ObjectID="_1671369688" r:id="rId178"/>
         </w:pict>
       </w:r>
     </w:p>
@@ -16035,7 +16749,7 @@
     </w:p>
     <w:p/>
     <w:sectPr>
-      <w:headerReference w:type="default" r:id="rId81"/>
+      <w:headerReference w:type="default" r:id="rId179"/>
       <w:type w:val="continuous"/>
       <w:pgSz w:w="11907" w:h="16839" w:code="9"/>
       <w:pgMar w:top="1134" w:right="1134" w:bottom="1134" w:left="1134" w:header="720" w:footer="720" w:gutter="0"/>
@@ -16091,7 +16805,7 @@
         <w:rPr>
           <w:noProof/>
         </w:rPr>
-        <w:t>5</w:t>
+        <w:t>7</w:t>
       </w:r>
     </w:fldSimple>
   </w:p>

</xml_diff>

<commit_message>
update e from -/+q
</commit_message>
<xml_diff>
--- a/src/figs/docx/0002.docx
+++ b/src/figs/docx/0002.docx
@@ -16,11 +16,493 @@
           <w:docGrid w:linePitch="360"/>
         </w:sectPr>
       </w:pPr>
-      <w:bookmarkStart w:id="0" w:name="_Toc62370344"/>
+      <w:bookmarkStart w:id="0" w:name="_Toc62403408"/>
       <w:r>
         <w:t>Content</w:t>
       </w:r>
       <w:bookmarkEnd w:id="0"/>
+    </w:p>
+    <w:p>
+      <w:pPr>
+        <w:pStyle w:val="MyTOC"/>
+        <w:rPr>
+          <w:szCs w:val="22"/>
+        </w:rPr>
+      </w:pPr>
+      <w:r>
+        <w:lastRenderedPageBreak/>
+        <w:fldChar w:fldCharType="begin"/>
+      </w:r>
+      <w:r>
+        <w:instrText xml:space="preserve"> TOC \o "1-1" \h \z \u </w:instrText>
+      </w:r>
+      <w:r>
+        <w:fldChar w:fldCharType="separate"/>
+      </w:r>
+      <w:hyperlink w:anchor="_Toc62403408" w:history="1">
+        <w:r>
+          <w:rPr>
+            <w:rStyle w:val="Hyperlink"/>
+            <w:color w:val="auto"/>
+            <w:u w:val="none"/>
+          </w:rPr>
+          <w:t>Content</w:t>
+        </w:r>
+        <w:r>
+          <w:rPr>
+            <w:webHidden/>
+          </w:rPr>
+          <w:tab/>
+        </w:r>
+        <w:r>
+          <w:rPr>
+            <w:webHidden/>
+          </w:rPr>
+          <w:fldChar w:fldCharType="begin"/>
+        </w:r>
+        <w:r>
+          <w:rPr>
+            <w:webHidden/>
+          </w:rPr>
+          <w:instrText xml:space="preserve"> PAGEREF _Toc62403408 \h </w:instrText>
+        </w:r>
+        <w:r>
+          <w:rPr>
+            <w:webHidden/>
+          </w:rPr>
+        </w:r>
+        <w:r>
+          <w:rPr>
+            <w:webHidden/>
+          </w:rPr>
+          <w:fldChar w:fldCharType="separate"/>
+        </w:r>
+        <w:r>
+          <w:rPr>
+            <w:webHidden/>
+          </w:rPr>
+          <w:t>0</w:t>
+        </w:r>
+        <w:r>
+          <w:rPr>
+            <w:webHidden/>
+          </w:rPr>
+          <w:fldChar w:fldCharType="end"/>
+        </w:r>
+      </w:hyperlink>
+    </w:p>
+    <w:p>
+      <w:pPr>
+        <w:pStyle w:val="MyTOC"/>
+        <w:rPr>
+          <w:szCs w:val="22"/>
+        </w:rPr>
+      </w:pPr>
+      <w:hyperlink w:anchor="_Toc62403409" w:history="1">
+        <w:r>
+          <w:rPr>
+            <w:rStyle w:val="Hyperlink"/>
+            <w:color w:val="auto"/>
+            <w:u w:val="none"/>
+          </w:rPr>
+          <w:t>Examples</w:t>
+        </w:r>
+        <w:r>
+          <w:rPr>
+            <w:webHidden/>
+          </w:rPr>
+          <w:tab/>
+        </w:r>
+        <w:r>
+          <w:rPr>
+            <w:webHidden/>
+          </w:rPr>
+          <w:fldChar w:fldCharType="begin"/>
+        </w:r>
+        <w:r>
+          <w:rPr>
+            <w:webHidden/>
+          </w:rPr>
+          <w:instrText xml:space="preserve"> PAGEREF _Toc62403409 \h </w:instrText>
+        </w:r>
+        <w:r>
+          <w:rPr>
+            <w:webHidden/>
+          </w:rPr>
+        </w:r>
+        <w:r>
+          <w:rPr>
+            <w:webHidden/>
+          </w:rPr>
+          <w:fldChar w:fldCharType="separate"/>
+        </w:r>
+        <w:r>
+          <w:rPr>
+            <w:webHidden/>
+          </w:rPr>
+          <w:t>0</w:t>
+        </w:r>
+        <w:r>
+          <w:rPr>
+            <w:webHidden/>
+          </w:rPr>
+          <w:fldChar w:fldCharType="end"/>
+        </w:r>
+      </w:hyperlink>
+    </w:p>
+    <w:p>
+      <w:pPr>
+        <w:pStyle w:val="MyTOC"/>
+        <w:rPr>
+          <w:szCs w:val="22"/>
+        </w:rPr>
+      </w:pPr>
+      <w:hyperlink w:anchor="_Toc62403410" w:history="1">
+        <w:r>
+          <w:rPr>
+            <w:rStyle w:val="Hyperlink"/>
+            <w:color w:val="auto"/>
+            <w:u w:val="none"/>
+          </w:rPr>
+          <w:t>Ideal gas law</w:t>
+        </w:r>
+        <w:r>
+          <w:rPr>
+            <w:webHidden/>
+          </w:rPr>
+          <w:tab/>
+        </w:r>
+        <w:r>
+          <w:rPr>
+            <w:webHidden/>
+          </w:rPr>
+          <w:fldChar w:fldCharType="begin"/>
+        </w:r>
+        <w:r>
+          <w:rPr>
+            <w:webHidden/>
+          </w:rPr>
+          <w:instrText xml:space="preserve"> PAGEREF _Toc62403410 \h </w:instrText>
+        </w:r>
+        <w:r>
+          <w:rPr>
+            <w:webHidden/>
+          </w:rPr>
+        </w:r>
+        <w:r>
+          <w:rPr>
+            <w:webHidden/>
+          </w:rPr>
+          <w:fldChar w:fldCharType="separate"/>
+        </w:r>
+        <w:r>
+          <w:rPr>
+            <w:webHidden/>
+          </w:rPr>
+          <w:t>1</w:t>
+        </w:r>
+        <w:r>
+          <w:rPr>
+            <w:webHidden/>
+          </w:rPr>
+          <w:fldChar w:fldCharType="end"/>
+        </w:r>
+      </w:hyperlink>
+    </w:p>
+    <w:p>
+      <w:pPr>
+        <w:pStyle w:val="MyTOC"/>
+        <w:rPr>
+          <w:szCs w:val="22"/>
+        </w:rPr>
+      </w:pPr>
+      <w:hyperlink w:anchor="_Toc62403411" w:history="1">
+        <w:r>
+          <w:rPr>
+            <w:rStyle w:val="Hyperlink"/>
+            <w:color w:val="auto"/>
+            <w:u w:val="none"/>
+          </w:rPr>
+          <w:t>Ideal gas processes</w:t>
+        </w:r>
+        <w:r>
+          <w:rPr>
+            <w:webHidden/>
+          </w:rPr>
+          <w:tab/>
+        </w:r>
+        <w:r>
+          <w:rPr>
+            <w:webHidden/>
+          </w:rPr>
+          <w:fldChar w:fldCharType="begin"/>
+        </w:r>
+        <w:r>
+          <w:rPr>
+            <w:webHidden/>
+          </w:rPr>
+          <w:instrText xml:space="preserve"> PAGEREF _Toc62403411 \h </w:instrText>
+        </w:r>
+        <w:r>
+          <w:rPr>
+            <w:webHidden/>
+          </w:rPr>
+        </w:r>
+        <w:r>
+          <w:rPr>
+            <w:webHidden/>
+          </w:rPr>
+          <w:fldChar w:fldCharType="separate"/>
+        </w:r>
+        <w:r>
+          <w:rPr>
+            <w:webHidden/>
+          </w:rPr>
+          <w:t>1</w:t>
+        </w:r>
+        <w:r>
+          <w:rPr>
+            <w:webHidden/>
+          </w:rPr>
+          <w:fldChar w:fldCharType="end"/>
+        </w:r>
+      </w:hyperlink>
+    </w:p>
+    <w:p>
+      <w:pPr>
+        <w:pStyle w:val="MyTOC"/>
+        <w:rPr>
+          <w:szCs w:val="22"/>
+        </w:rPr>
+      </w:pPr>
+      <w:hyperlink w:anchor="_Toc62403412" w:history="1">
+        <w:r>
+          <w:rPr>
+            <w:rStyle w:val="Hyperlink"/>
+            <w:color w:val="auto"/>
+            <w:u w:val="none"/>
+          </w:rPr>
+          <w:t>Ideal gas work</w:t>
+        </w:r>
+        <w:r>
+          <w:rPr>
+            <w:webHidden/>
+          </w:rPr>
+          <w:tab/>
+        </w:r>
+        <w:r>
+          <w:rPr>
+            <w:webHidden/>
+          </w:rPr>
+          <w:fldChar w:fldCharType="begin"/>
+        </w:r>
+        <w:r>
+          <w:rPr>
+            <w:webHidden/>
+          </w:rPr>
+          <w:instrText xml:space="preserve"> PAGEREF _Toc62403412 \h </w:instrText>
+        </w:r>
+        <w:r>
+          <w:rPr>
+            <w:webHidden/>
+          </w:rPr>
+        </w:r>
+        <w:r>
+          <w:rPr>
+            <w:webHidden/>
+          </w:rPr>
+          <w:fldChar w:fldCharType="separate"/>
+        </w:r>
+        <w:r>
+          <w:rPr>
+            <w:webHidden/>
+          </w:rPr>
+          <w:t>2</w:t>
+        </w:r>
+        <w:r>
+          <w:rPr>
+            <w:webHidden/>
+          </w:rPr>
+          <w:fldChar w:fldCharType="end"/>
+        </w:r>
+      </w:hyperlink>
+    </w:p>
+    <w:p>
+      <w:pPr>
+        <w:pStyle w:val="MyTOC"/>
+        <w:rPr>
+          <w:szCs w:val="22"/>
+        </w:rPr>
+      </w:pPr>
+      <w:hyperlink w:anchor="_Toc62403413" w:history="1">
+        <w:r>
+          <w:rPr>
+            <w:rStyle w:val="Hyperlink"/>
+            <w:color w:val="auto"/>
+            <w:u w:val="none"/>
+          </w:rPr>
+          <w:t>Isothermal process</w:t>
+        </w:r>
+        <w:r>
+          <w:rPr>
+            <w:webHidden/>
+          </w:rPr>
+          <w:tab/>
+        </w:r>
+        <w:r>
+          <w:rPr>
+            <w:webHidden/>
+          </w:rPr>
+          <w:fldChar w:fldCharType="begin"/>
+        </w:r>
+        <w:r>
+          <w:rPr>
+            <w:webHidden/>
+          </w:rPr>
+          <w:instrText xml:space="preserve"> PAGEREF _Toc62403413 \h </w:instrText>
+        </w:r>
+        <w:r>
+          <w:rPr>
+            <w:webHidden/>
+          </w:rPr>
+        </w:r>
+        <w:r>
+          <w:rPr>
+            <w:webHidden/>
+          </w:rPr>
+          <w:fldChar w:fldCharType="separate"/>
+        </w:r>
+        <w:r>
+          <w:rPr>
+            <w:webHidden/>
+          </w:rPr>
+          <w:t>3</w:t>
+        </w:r>
+        <w:r>
+          <w:rPr>
+            <w:webHidden/>
+          </w:rPr>
+          <w:fldChar w:fldCharType="end"/>
+        </w:r>
+      </w:hyperlink>
+    </w:p>
+    <w:p>
+      <w:pPr>
+        <w:pStyle w:val="MyTOC"/>
+        <w:rPr>
+          <w:szCs w:val="22"/>
+        </w:rPr>
+      </w:pPr>
+      <w:hyperlink w:anchor="_Toc62403414" w:history="1">
+        <w:r>
+          <w:rPr>
+            <w:rStyle w:val="Hyperlink"/>
+            <w:color w:val="auto"/>
+            <w:u w:val="none"/>
+          </w:rPr>
+          <w:t>Carnot cycle</w:t>
+        </w:r>
+        <w:r>
+          <w:rPr>
+            <w:webHidden/>
+          </w:rPr>
+          <w:tab/>
+        </w:r>
+        <w:r>
+          <w:rPr>
+            <w:webHidden/>
+          </w:rPr>
+          <w:fldChar w:fldCharType="begin"/>
+        </w:r>
+        <w:r>
+          <w:rPr>
+            <w:webHidden/>
+          </w:rPr>
+          <w:instrText xml:space="preserve"> PAGEREF _Toc62403414 \h </w:instrText>
+        </w:r>
+        <w:r>
+          <w:rPr>
+            <w:webHidden/>
+          </w:rPr>
+        </w:r>
+        <w:r>
+          <w:rPr>
+            <w:webHidden/>
+          </w:rPr>
+          <w:fldChar w:fldCharType="separate"/>
+        </w:r>
+        <w:r>
+          <w:rPr>
+            <w:webHidden/>
+          </w:rPr>
+          <w:t>3</w:t>
+        </w:r>
+        <w:r>
+          <w:rPr>
+            <w:webHidden/>
+          </w:rPr>
+          <w:fldChar w:fldCharType="end"/>
+        </w:r>
+      </w:hyperlink>
+    </w:p>
+    <w:p>
+      <w:pPr>
+        <w:pStyle w:val="MyTOC"/>
+        <w:rPr>
+          <w:szCs w:val="22"/>
+        </w:rPr>
+      </w:pPr>
+      <w:hyperlink w:anchor="_Toc62403415" w:history="1">
+        <w:r>
+          <w:rPr>
+            <w:rStyle w:val="Hyperlink"/>
+            <w:color w:val="auto"/>
+            <w:u w:val="none"/>
+          </w:rPr>
+          <w:t>Immersed object in center</w:t>
+        </w:r>
+        <w:r>
+          <w:rPr>
+            <w:webHidden/>
+          </w:rPr>
+          <w:tab/>
+        </w:r>
+        <w:r>
+          <w:rPr>
+            <w:webHidden/>
+          </w:rPr>
+          <w:fldChar w:fldCharType="begin"/>
+        </w:r>
+        <w:r>
+          <w:rPr>
+            <w:webHidden/>
+          </w:rPr>
+          <w:instrText xml:space="preserve"> PAGEREF _Toc62403415 \h </w:instrText>
+        </w:r>
+        <w:r>
+          <w:rPr>
+            <w:webHidden/>
+          </w:rPr>
+        </w:r>
+        <w:r>
+          <w:rPr>
+            <w:webHidden/>
+          </w:rPr>
+          <w:fldChar w:fldCharType="separate"/>
+        </w:r>
+        <w:r>
+          <w:rPr>
+            <w:webHidden/>
+          </w:rPr>
+          <w:t>4</w:t>
+        </w:r>
+        <w:r>
+          <w:rPr>
+            <w:webHidden/>
+          </w:rPr>
+          <w:fldChar w:fldCharType="end"/>
+        </w:r>
+      </w:hyperlink>
     </w:p>
     <w:p>
       <w:pPr>
@@ -34,23 +516,13 @@
           <w:szCs w:val="22"/>
         </w:rPr>
       </w:pPr>
-      <w:r>
-        <w:lastRenderedPageBreak/>
-        <w:fldChar w:fldCharType="begin"/>
-      </w:r>
-      <w:r>
-        <w:instrText xml:space="preserve"> TOC \o "1-1" \h \z \u </w:instrText>
-      </w:r>
-      <w:r>
-        <w:fldChar w:fldCharType="separate"/>
-      </w:r>
-      <w:hyperlink w:anchor="_Toc62370344" w:history="1">
+      <w:hyperlink w:anchor="_Toc62403416" w:history="1">
         <w:r>
           <w:rPr>
             <w:rStyle w:val="Hyperlink"/>
             <w:noProof/>
           </w:rPr>
-          <w:t>Content</w:t>
+          <w:t>Distance and displacement</w:t>
         </w:r>
         <w:r>
           <w:rPr>
@@ -71,497 +543,7 @@
             <w:noProof/>
             <w:webHidden/>
           </w:rPr>
-          <w:instrText xml:space="preserve"> PAGEREF _Toc62370344 \h </w:instrText>
-        </w:r>
-        <w:r>
-          <w:rPr>
-            <w:noProof/>
-            <w:webHidden/>
-          </w:rPr>
-        </w:r>
-        <w:r>
-          <w:rPr>
-            <w:noProof/>
-            <w:webHidden/>
-          </w:rPr>
-          <w:fldChar w:fldCharType="separate"/>
-        </w:r>
-        <w:r>
-          <w:rPr>
-            <w:noProof/>
-            <w:webHidden/>
-          </w:rPr>
-          <w:t>0</w:t>
-        </w:r>
-        <w:r>
-          <w:rPr>
-            <w:noProof/>
-            <w:webHidden/>
-          </w:rPr>
-          <w:fldChar w:fldCharType="end"/>
-        </w:r>
-      </w:hyperlink>
-    </w:p>
-    <w:p>
-      <w:pPr>
-        <w:pStyle w:val="MyTOC"/>
-        <w:rPr>
-          <w:b/>
-          <w:bCs/>
-          <w:caps/>
-          <w:noProof/>
-          <w:sz w:val="22"/>
-          <w:szCs w:val="22"/>
-        </w:rPr>
-      </w:pPr>
-      <w:hyperlink w:anchor="_Toc62370345" w:history="1">
-        <w:r>
-          <w:rPr>
-            <w:rStyle w:val="Hyperlink"/>
-            <w:noProof/>
-          </w:rPr>
-          <w:t>Examples</w:t>
-        </w:r>
-        <w:r>
-          <w:rPr>
-            <w:noProof/>
-            <w:webHidden/>
-          </w:rPr>
-          <w:tab/>
-        </w:r>
-        <w:r>
-          <w:rPr>
-            <w:noProof/>
-            <w:webHidden/>
-          </w:rPr>
-          <w:fldChar w:fldCharType="begin"/>
-        </w:r>
-        <w:r>
-          <w:rPr>
-            <w:noProof/>
-            <w:webHidden/>
-          </w:rPr>
-          <w:instrText xml:space="preserve"> PAGEREF _Toc62370345 \h </w:instrText>
-        </w:r>
-        <w:r>
-          <w:rPr>
-            <w:noProof/>
-            <w:webHidden/>
-          </w:rPr>
-        </w:r>
-        <w:r>
-          <w:rPr>
-            <w:noProof/>
-            <w:webHidden/>
-          </w:rPr>
-          <w:fldChar w:fldCharType="separate"/>
-        </w:r>
-        <w:r>
-          <w:rPr>
-            <w:noProof/>
-            <w:webHidden/>
-          </w:rPr>
-          <w:t>0</w:t>
-        </w:r>
-        <w:r>
-          <w:rPr>
-            <w:noProof/>
-            <w:webHidden/>
-          </w:rPr>
-          <w:fldChar w:fldCharType="end"/>
-        </w:r>
-      </w:hyperlink>
-    </w:p>
-    <w:p>
-      <w:pPr>
-        <w:pStyle w:val="MyTOC"/>
-        <w:rPr>
-          <w:b/>
-          <w:bCs/>
-          <w:caps/>
-          <w:noProof/>
-          <w:sz w:val="22"/>
-          <w:szCs w:val="22"/>
-        </w:rPr>
-      </w:pPr>
-      <w:hyperlink w:anchor="_Toc62370346" w:history="1">
-        <w:r>
-          <w:rPr>
-            <w:rStyle w:val="Hyperlink"/>
-            <w:noProof/>
-          </w:rPr>
-          <w:t>Ideal gas law</w:t>
-        </w:r>
-        <w:r>
-          <w:rPr>
-            <w:noProof/>
-            <w:webHidden/>
-          </w:rPr>
-          <w:tab/>
-        </w:r>
-        <w:r>
-          <w:rPr>
-            <w:noProof/>
-            <w:webHidden/>
-          </w:rPr>
-          <w:fldChar w:fldCharType="begin"/>
-        </w:r>
-        <w:r>
-          <w:rPr>
-            <w:noProof/>
-            <w:webHidden/>
-          </w:rPr>
-          <w:instrText xml:space="preserve"> PAGEREF _Toc62370346 \h </w:instrText>
-        </w:r>
-        <w:r>
-          <w:rPr>
-            <w:noProof/>
-            <w:webHidden/>
-          </w:rPr>
-        </w:r>
-        <w:r>
-          <w:rPr>
-            <w:noProof/>
-            <w:webHidden/>
-          </w:rPr>
-          <w:fldChar w:fldCharType="separate"/>
-        </w:r>
-        <w:r>
-          <w:rPr>
-            <w:noProof/>
-            <w:webHidden/>
-          </w:rPr>
-          <w:t>1</w:t>
-        </w:r>
-        <w:r>
-          <w:rPr>
-            <w:noProof/>
-            <w:webHidden/>
-          </w:rPr>
-          <w:fldChar w:fldCharType="end"/>
-        </w:r>
-      </w:hyperlink>
-    </w:p>
-    <w:p>
-      <w:pPr>
-        <w:pStyle w:val="MyTOC"/>
-        <w:rPr>
-          <w:b/>
-          <w:bCs/>
-          <w:caps/>
-          <w:noProof/>
-          <w:sz w:val="22"/>
-          <w:szCs w:val="22"/>
-        </w:rPr>
-      </w:pPr>
-      <w:hyperlink w:anchor="_Toc62370347" w:history="1">
-        <w:r>
-          <w:rPr>
-            <w:rStyle w:val="Hyperlink"/>
-            <w:noProof/>
-          </w:rPr>
-          <w:t>Ideal gas processes</w:t>
-        </w:r>
-        <w:r>
-          <w:rPr>
-            <w:noProof/>
-            <w:webHidden/>
-          </w:rPr>
-          <w:tab/>
-        </w:r>
-        <w:r>
-          <w:rPr>
-            <w:noProof/>
-            <w:webHidden/>
-          </w:rPr>
-          <w:fldChar w:fldCharType="begin"/>
-        </w:r>
-        <w:r>
-          <w:rPr>
-            <w:noProof/>
-            <w:webHidden/>
-          </w:rPr>
-          <w:instrText xml:space="preserve"> PAGEREF _Toc62370347 \h </w:instrText>
-        </w:r>
-        <w:r>
-          <w:rPr>
-            <w:noProof/>
-            <w:webHidden/>
-          </w:rPr>
-        </w:r>
-        <w:r>
-          <w:rPr>
-            <w:noProof/>
-            <w:webHidden/>
-          </w:rPr>
-          <w:fldChar w:fldCharType="separate"/>
-        </w:r>
-        <w:r>
-          <w:rPr>
-            <w:noProof/>
-            <w:webHidden/>
-          </w:rPr>
-          <w:t>1</w:t>
-        </w:r>
-        <w:r>
-          <w:rPr>
-            <w:noProof/>
-            <w:webHidden/>
-          </w:rPr>
-          <w:fldChar w:fldCharType="end"/>
-        </w:r>
-      </w:hyperlink>
-    </w:p>
-    <w:p>
-      <w:pPr>
-        <w:pStyle w:val="MyTOC"/>
-        <w:rPr>
-          <w:b/>
-          <w:bCs/>
-          <w:caps/>
-          <w:noProof/>
-          <w:sz w:val="22"/>
-          <w:szCs w:val="22"/>
-        </w:rPr>
-      </w:pPr>
-      <w:hyperlink w:anchor="_Toc62370348" w:history="1">
-        <w:r>
-          <w:rPr>
-            <w:rStyle w:val="Hyperlink"/>
-            <w:noProof/>
-          </w:rPr>
-          <w:t>Ideal gas work</w:t>
-        </w:r>
-        <w:r>
-          <w:rPr>
-            <w:noProof/>
-            <w:webHidden/>
-          </w:rPr>
-          <w:tab/>
-        </w:r>
-        <w:r>
-          <w:rPr>
-            <w:noProof/>
-            <w:webHidden/>
-          </w:rPr>
-          <w:fldChar w:fldCharType="begin"/>
-        </w:r>
-        <w:r>
-          <w:rPr>
-            <w:noProof/>
-            <w:webHidden/>
-          </w:rPr>
-          <w:instrText xml:space="preserve"> PAGEREF _Toc62370348 \h </w:instrText>
-        </w:r>
-        <w:r>
-          <w:rPr>
-            <w:noProof/>
-            <w:webHidden/>
-          </w:rPr>
-        </w:r>
-        <w:r>
-          <w:rPr>
-            <w:noProof/>
-            <w:webHidden/>
-          </w:rPr>
-          <w:fldChar w:fldCharType="separate"/>
-        </w:r>
-        <w:r>
-          <w:rPr>
-            <w:noProof/>
-            <w:webHidden/>
-          </w:rPr>
-          <w:t>2</w:t>
-        </w:r>
-        <w:r>
-          <w:rPr>
-            <w:noProof/>
-            <w:webHidden/>
-          </w:rPr>
-          <w:fldChar w:fldCharType="end"/>
-        </w:r>
-      </w:hyperlink>
-    </w:p>
-    <w:p>
-      <w:pPr>
-        <w:pStyle w:val="MyTOC"/>
-        <w:rPr>
-          <w:b/>
-          <w:bCs/>
-          <w:caps/>
-          <w:noProof/>
-          <w:sz w:val="22"/>
-          <w:szCs w:val="22"/>
-        </w:rPr>
-      </w:pPr>
-      <w:hyperlink w:anchor="_Toc62370349" w:history="1">
-        <w:r>
-          <w:rPr>
-            <w:rStyle w:val="Hyperlink"/>
-            <w:noProof/>
-          </w:rPr>
-          <w:t>Isothermal process</w:t>
-        </w:r>
-        <w:r>
-          <w:rPr>
-            <w:noProof/>
-            <w:webHidden/>
-          </w:rPr>
-          <w:tab/>
-        </w:r>
-        <w:r>
-          <w:rPr>
-            <w:noProof/>
-            <w:webHidden/>
-          </w:rPr>
-          <w:fldChar w:fldCharType="begin"/>
-        </w:r>
-        <w:r>
-          <w:rPr>
-            <w:noProof/>
-            <w:webHidden/>
-          </w:rPr>
-          <w:instrText xml:space="preserve"> PAGEREF _Toc62370349 \h </w:instrText>
-        </w:r>
-        <w:r>
-          <w:rPr>
-            <w:noProof/>
-            <w:webHidden/>
-          </w:rPr>
-        </w:r>
-        <w:r>
-          <w:rPr>
-            <w:noProof/>
-            <w:webHidden/>
-          </w:rPr>
-          <w:fldChar w:fldCharType="separate"/>
-        </w:r>
-        <w:r>
-          <w:rPr>
-            <w:noProof/>
-            <w:webHidden/>
-          </w:rPr>
-          <w:t>3</w:t>
-        </w:r>
-        <w:r>
-          <w:rPr>
-            <w:noProof/>
-            <w:webHidden/>
-          </w:rPr>
-          <w:fldChar w:fldCharType="end"/>
-        </w:r>
-      </w:hyperlink>
-    </w:p>
-    <w:p>
-      <w:pPr>
-        <w:pStyle w:val="MyTOC"/>
-        <w:rPr>
-          <w:b/>
-          <w:bCs/>
-          <w:caps/>
-          <w:noProof/>
-          <w:sz w:val="22"/>
-          <w:szCs w:val="22"/>
-        </w:rPr>
-      </w:pPr>
-      <w:hyperlink w:anchor="_Toc62370350" w:history="1">
-        <w:r>
-          <w:rPr>
-            <w:rStyle w:val="Hyperlink"/>
-            <w:noProof/>
-          </w:rPr>
-          <w:t>Carnot cycle</w:t>
-        </w:r>
-        <w:r>
-          <w:rPr>
-            <w:noProof/>
-            <w:webHidden/>
-          </w:rPr>
-          <w:tab/>
-        </w:r>
-        <w:r>
-          <w:rPr>
-            <w:noProof/>
-            <w:webHidden/>
-          </w:rPr>
-          <w:fldChar w:fldCharType="begin"/>
-        </w:r>
-        <w:r>
-          <w:rPr>
-            <w:noProof/>
-            <w:webHidden/>
-          </w:rPr>
-          <w:instrText xml:space="preserve"> PAGEREF _Toc62370350 \h </w:instrText>
-        </w:r>
-        <w:r>
-          <w:rPr>
-            <w:noProof/>
-            <w:webHidden/>
-          </w:rPr>
-        </w:r>
-        <w:r>
-          <w:rPr>
-            <w:noProof/>
-            <w:webHidden/>
-          </w:rPr>
-          <w:fldChar w:fldCharType="separate"/>
-        </w:r>
-        <w:r>
-          <w:rPr>
-            <w:noProof/>
-            <w:webHidden/>
-          </w:rPr>
-          <w:t>3</w:t>
-        </w:r>
-        <w:r>
-          <w:rPr>
-            <w:noProof/>
-            <w:webHidden/>
-          </w:rPr>
-          <w:fldChar w:fldCharType="end"/>
-        </w:r>
-      </w:hyperlink>
-    </w:p>
-    <w:p>
-      <w:pPr>
-        <w:pStyle w:val="MyTOC"/>
-        <w:rPr>
-          <w:b/>
-          <w:bCs/>
-          <w:caps/>
-          <w:noProof/>
-          <w:sz w:val="22"/>
-          <w:szCs w:val="22"/>
-        </w:rPr>
-      </w:pPr>
-      <w:hyperlink w:anchor="_Toc62370351" w:history="1">
-        <w:r>
-          <w:rPr>
-            <w:rStyle w:val="Hyperlink"/>
-            <w:noProof/>
-          </w:rPr>
-          <w:t>Immersed object in center</w:t>
-        </w:r>
-        <w:r>
-          <w:rPr>
-            <w:noProof/>
-            <w:webHidden/>
-          </w:rPr>
-          <w:tab/>
-        </w:r>
-        <w:r>
-          <w:rPr>
-            <w:noProof/>
-            <w:webHidden/>
-          </w:rPr>
-          <w:fldChar w:fldCharType="begin"/>
-        </w:r>
-        <w:r>
-          <w:rPr>
-            <w:noProof/>
-            <w:webHidden/>
-          </w:rPr>
-          <w:instrText xml:space="preserve"> PAGEREF _Toc62370351 \h </w:instrText>
+          <w:instrText xml:space="preserve"> PAGEREF _Toc62403416 \h </w:instrText>
         </w:r>
         <w:r>
           <w:rPr>
@@ -604,77 +586,7 @@
           <w:szCs w:val="22"/>
         </w:rPr>
       </w:pPr>
-      <w:hyperlink w:anchor="_Toc62370352" w:history="1">
-        <w:r>
-          <w:rPr>
-            <w:rStyle w:val="Hyperlink"/>
-            <w:noProof/>
-          </w:rPr>
-          <w:t>Distance and displacement</w:t>
-        </w:r>
-        <w:r>
-          <w:rPr>
-            <w:noProof/>
-            <w:webHidden/>
-          </w:rPr>
-          <w:tab/>
-        </w:r>
-        <w:r>
-          <w:rPr>
-            <w:noProof/>
-            <w:webHidden/>
-          </w:rPr>
-          <w:fldChar w:fldCharType="begin"/>
-        </w:r>
-        <w:r>
-          <w:rPr>
-            <w:noProof/>
-            <w:webHidden/>
-          </w:rPr>
-          <w:instrText xml:space="preserve"> PAGEREF _Toc62370352 \h </w:instrText>
-        </w:r>
-        <w:r>
-          <w:rPr>
-            <w:noProof/>
-            <w:webHidden/>
-          </w:rPr>
-        </w:r>
-        <w:r>
-          <w:rPr>
-            <w:noProof/>
-            <w:webHidden/>
-          </w:rPr>
-          <w:fldChar w:fldCharType="separate"/>
-        </w:r>
-        <w:r>
-          <w:rPr>
-            <w:noProof/>
-            <w:webHidden/>
-          </w:rPr>
-          <w:t>4</w:t>
-        </w:r>
-        <w:r>
-          <w:rPr>
-            <w:noProof/>
-            <w:webHidden/>
-          </w:rPr>
-          <w:fldChar w:fldCharType="end"/>
-        </w:r>
-      </w:hyperlink>
-    </w:p>
-    <w:p>
-      <w:pPr>
-        <w:pStyle w:val="MyTOC"/>
-        <w:rPr>
-          <w:b/>
-          <w:bCs/>
-          <w:caps/>
-          <w:noProof/>
-          <w:sz w:val="22"/>
-          <w:szCs w:val="22"/>
-        </w:rPr>
-      </w:pPr>
-      <w:hyperlink w:anchor="_Toc62370353" w:history="1">
+      <w:hyperlink w:anchor="_Toc62403417" w:history="1">
         <w:r>
           <w:rPr>
             <w:rStyle w:val="Hyperlink"/>
@@ -701,7 +613,7 @@
             <w:noProof/>
             <w:webHidden/>
           </w:rPr>
-          <w:instrText xml:space="preserve"> PAGEREF _Toc62370353 \h </w:instrText>
+          <w:instrText xml:space="preserve"> PAGEREF _Toc62403417 \h </w:instrText>
         </w:r>
         <w:r>
           <w:rPr>
@@ -744,7 +656,7 @@
           <w:szCs w:val="22"/>
         </w:rPr>
       </w:pPr>
-      <w:hyperlink w:anchor="_Toc62370354" w:history="1">
+      <w:hyperlink w:anchor="_Toc62403418" w:history="1">
         <w:r>
           <w:rPr>
             <w:rStyle w:val="Hyperlink"/>
@@ -771,7 +683,7 @@
             <w:noProof/>
             <w:webHidden/>
           </w:rPr>
-          <w:instrText xml:space="preserve"> PAGEREF _Toc62370354 \h </w:instrText>
+          <w:instrText xml:space="preserve"> PAGEREF _Toc62403418 \h </w:instrText>
         </w:r>
         <w:r>
           <w:rPr>
@@ -814,7 +726,7 @@
           <w:szCs w:val="22"/>
         </w:rPr>
       </w:pPr>
-      <w:hyperlink w:anchor="_Toc62370355" w:history="1">
+      <w:hyperlink w:anchor="_Toc62403419" w:history="1">
         <w:r>
           <w:rPr>
             <w:rStyle w:val="Hyperlink"/>
@@ -841,7 +753,7 @@
             <w:noProof/>
             <w:webHidden/>
           </w:rPr>
-          <w:instrText xml:space="preserve"> PAGEREF _Toc62370355 \h </w:instrText>
+          <w:instrText xml:space="preserve"> PAGEREF _Toc62403419 \h </w:instrText>
         </w:r>
         <w:r>
           <w:rPr>
@@ -884,7 +796,7 @@
           <w:szCs w:val="22"/>
         </w:rPr>
       </w:pPr>
-      <w:hyperlink w:anchor="_Toc62370356" w:history="1">
+      <w:hyperlink w:anchor="_Toc62403420" w:history="1">
         <w:r>
           <w:rPr>
             <w:rStyle w:val="Hyperlink"/>
@@ -911,7 +823,7 @@
             <w:noProof/>
             <w:webHidden/>
           </w:rPr>
-          <w:instrText xml:space="preserve"> PAGEREF _Toc62370356 \h </w:instrText>
+          <w:instrText xml:space="preserve"> PAGEREF _Toc62403420 \h </w:instrText>
         </w:r>
         <w:r>
           <w:rPr>
@@ -954,7 +866,7 @@
           <w:szCs w:val="22"/>
         </w:rPr>
       </w:pPr>
-      <w:hyperlink w:anchor="_Toc62370357" w:history="1">
+      <w:hyperlink w:anchor="_Toc62403421" w:history="1">
         <w:r>
           <w:rPr>
             <w:rStyle w:val="Hyperlink"/>
@@ -981,7 +893,7 @@
             <w:noProof/>
             <w:webHidden/>
           </w:rPr>
-          <w:instrText xml:space="preserve"> PAGEREF _Toc62370357 \h </w:instrText>
+          <w:instrText xml:space="preserve"> PAGEREF _Toc62403421 \h </w:instrText>
         </w:r>
         <w:r>
           <w:rPr>
@@ -1024,7 +936,7 @@
           <w:szCs w:val="22"/>
         </w:rPr>
       </w:pPr>
-      <w:hyperlink w:anchor="_Toc62370358" w:history="1">
+      <w:hyperlink w:anchor="_Toc62403422" w:history="1">
         <w:r>
           <w:rPr>
             <w:rStyle w:val="Hyperlink"/>
@@ -1092,7 +1004,7 @@
             <w:noProof/>
             <w:webHidden/>
           </w:rPr>
-          <w:instrText xml:space="preserve"> PAGEREF _Toc62370358 \h </w:instrText>
+          <w:instrText xml:space="preserve"> PAGEREF _Toc62403422 \h </w:instrText>
         </w:r>
         <w:r>
           <w:rPr>
@@ -1135,7 +1047,7 @@
           <w:szCs w:val="22"/>
         </w:rPr>
       </w:pPr>
-      <w:hyperlink w:anchor="_Toc62370359" w:history="1">
+      <w:hyperlink w:anchor="_Toc62403423" w:history="1">
         <w:r>
           <w:rPr>
             <w:rStyle w:val="Hyperlink"/>
@@ -1203,7 +1115,7 @@
             <w:noProof/>
             <w:webHidden/>
           </w:rPr>
-          <w:instrText xml:space="preserve"> PAGEREF _Toc62370359 \h </w:instrText>
+          <w:instrText xml:space="preserve"> PAGEREF _Toc62403423 \h </w:instrText>
         </w:r>
         <w:r>
           <w:rPr>
@@ -1246,7 +1158,7 @@
           <w:szCs w:val="22"/>
         </w:rPr>
       </w:pPr>
-      <w:hyperlink w:anchor="_Toc62370360" w:history="1">
+      <w:hyperlink w:anchor="_Toc62403424" w:history="1">
         <w:r>
           <w:rPr>
             <w:rStyle w:val="Hyperlink"/>
@@ -1273,7 +1185,7 @@
             <w:noProof/>
             <w:webHidden/>
           </w:rPr>
-          <w:instrText xml:space="preserve"> PAGEREF _Toc62370360 \h </w:instrText>
+          <w:instrText xml:space="preserve"> PAGEREF _Toc62403424 \h </w:instrText>
         </w:r>
         <w:r>
           <w:rPr>
@@ -1316,7 +1228,77 @@
           <w:szCs w:val="22"/>
         </w:rPr>
       </w:pPr>
-      <w:hyperlink w:anchor="_Toc62370361" w:history="1">
+      <w:hyperlink w:anchor="_Toc62403425" w:history="1">
+        <w:r>
+          <w:rPr>
+            <w:rStyle w:val="Hyperlink"/>
+            <w:noProof/>
+          </w:rPr>
+          <w:t>electric field point charge</w:t>
+        </w:r>
+        <w:r>
+          <w:rPr>
+            <w:noProof/>
+            <w:webHidden/>
+          </w:rPr>
+          <w:tab/>
+        </w:r>
+        <w:r>
+          <w:rPr>
+            <w:noProof/>
+            <w:webHidden/>
+          </w:rPr>
+          <w:fldChar w:fldCharType="begin"/>
+        </w:r>
+        <w:r>
+          <w:rPr>
+            <w:noProof/>
+            <w:webHidden/>
+          </w:rPr>
+          <w:instrText xml:space="preserve"> PAGEREF _Toc62403425 \h </w:instrText>
+        </w:r>
+        <w:r>
+          <w:rPr>
+            <w:noProof/>
+            <w:webHidden/>
+          </w:rPr>
+        </w:r>
+        <w:r>
+          <w:rPr>
+            <w:noProof/>
+            <w:webHidden/>
+          </w:rPr>
+          <w:fldChar w:fldCharType="separate"/>
+        </w:r>
+        <w:r>
+          <w:rPr>
+            <w:noProof/>
+            <w:webHidden/>
+          </w:rPr>
+          <w:t>10</w:t>
+        </w:r>
+        <w:r>
+          <w:rPr>
+            <w:noProof/>
+            <w:webHidden/>
+          </w:rPr>
+          <w:fldChar w:fldCharType="end"/>
+        </w:r>
+      </w:hyperlink>
+    </w:p>
+    <w:p>
+      <w:pPr>
+        <w:pStyle w:val="MyTOC"/>
+        <w:rPr>
+          <w:b/>
+          <w:bCs/>
+          <w:caps/>
+          <w:noProof/>
+          <w:sz w:val="22"/>
+          <w:szCs w:val="22"/>
+        </w:rPr>
+      </w:pPr>
+      <w:hyperlink w:anchor="_Toc62403426" w:history="1">
         <w:r>
           <w:rPr>
             <w:rStyle w:val="Hyperlink"/>
@@ -1343,7 +1325,7 @@
             <w:noProof/>
             <w:webHidden/>
           </w:rPr>
-          <w:instrText xml:space="preserve"> PAGEREF _Toc62370361 \h </w:instrText>
+          <w:instrText xml:space="preserve"> PAGEREF _Toc62403426 \h </w:instrText>
         </w:r>
         <w:r>
           <w:rPr>
@@ -1363,7 +1345,7 @@
             <w:noProof/>
             <w:webHidden/>
           </w:rPr>
-          <w:t>9</w:t>
+          <w:t>10</w:t>
         </w:r>
         <w:r>
           <w:rPr>
@@ -1393,7 +1375,7 @@
       <w:pPr>
         <w:pStyle w:val="Heading1"/>
       </w:pPr>
-      <w:bookmarkStart w:id="1" w:name="_Toc62370345"/>
+      <w:bookmarkStart w:id="1" w:name="_Toc62403409"/>
       <w:r>
         <w:lastRenderedPageBreak/>
         <w:t>Examples</w:t>
@@ -2694,8 +2676,8 @@
             <w10:wrap type="none"/>
             <w10:anchorlock/>
           </v:group>
-          <o:OLEObject Type="Embed" ProgID="Equation.3" ShapeID="_x0000_s36193" DrawAspect="Content" ObjectID="_1672985922" r:id="rId12"/>
-          <o:OLEObject Type="Embed" ProgID="Equation.3" ShapeID="_x0000_s63696" DrawAspect="Content" ObjectID="_1672985923" r:id="rId13"/>
+          <o:OLEObject Type="Embed" ProgID="Equation.3" ShapeID="_x0000_s36193" DrawAspect="Content" ObjectID="_1673017584" r:id="rId12"/>
+          <o:OLEObject Type="Embed" ProgID="Equation.3" ShapeID="_x0000_s63696" DrawAspect="Content" ObjectID="_1673017585" r:id="rId13"/>
         </w:pict>
       </w:r>
     </w:p>
@@ -2703,7 +2685,7 @@
       <w:pPr>
         <w:pStyle w:val="Heading1"/>
       </w:pPr>
-      <w:bookmarkStart w:id="2" w:name="_Toc62370346"/>
+      <w:bookmarkStart w:id="2" w:name="_Toc62403410"/>
       <w:r>
         <w:t>Ideal gas law</w:t>
       </w:r>
@@ -3979,7 +3961,7 @@
       <w:pPr>
         <w:pStyle w:val="Heading1"/>
       </w:pPr>
-      <w:bookmarkStart w:id="3" w:name="_Toc62370347"/>
+      <w:bookmarkStart w:id="3" w:name="_Toc62403411"/>
       <w:r>
         <w:t>Ideal gas processes</w:t>
       </w:r>
@@ -6732,10 +6714,10 @@
             <w10:wrap type="none"/>
             <w10:anchorlock/>
           </v:group>
-          <o:OLEObject Type="Embed" ProgID="Equation.3" ShapeID="_x0000_s64244" DrawAspect="Content" ObjectID="_1672985924" r:id="rId19"/>
-          <o:OLEObject Type="Embed" ProgID="Equation.3" ShapeID="_x0000_s64246" DrawAspect="Content" ObjectID="_1672985925" r:id="rId20"/>
-          <o:OLEObject Type="Embed" ProgID="Equation.3" ShapeID="_x0000_s64248" DrawAspect="Content" ObjectID="_1672985926" r:id="rId21"/>
-          <o:OLEObject Type="Embed" ProgID="Equation.3" ShapeID="_x0000_s64251" DrawAspect="Content" ObjectID="_1672985927" r:id="rId22"/>
+          <o:OLEObject Type="Embed" ProgID="Equation.3" ShapeID="_x0000_s64244" DrawAspect="Content" ObjectID="_1673017586" r:id="rId19"/>
+          <o:OLEObject Type="Embed" ProgID="Equation.3" ShapeID="_x0000_s64246" DrawAspect="Content" ObjectID="_1673017587" r:id="rId20"/>
+          <o:OLEObject Type="Embed" ProgID="Equation.3" ShapeID="_x0000_s64248" DrawAspect="Content" ObjectID="_1673017588" r:id="rId21"/>
+          <o:OLEObject Type="Embed" ProgID="Equation.3" ShapeID="_x0000_s64251" DrawAspect="Content" ObjectID="_1673017589" r:id="rId22"/>
         </w:pict>
       </w:r>
     </w:p>
@@ -6743,7 +6725,7 @@
       <w:pPr>
         <w:pStyle w:val="Heading1"/>
       </w:pPr>
-      <w:bookmarkStart w:id="4" w:name="_Toc62370348"/>
+      <w:bookmarkStart w:id="4" w:name="_Toc62403412"/>
       <w:r>
         <w:t>Ideal gas work</w:t>
       </w:r>
@@ -8250,10 +8232,10 @@
             <w10:wrap type="none"/>
             <w10:anchorlock/>
           </v:group>
-          <o:OLEObject Type="Embed" ProgID="Equation.3" ShapeID="_x0000_s64369" DrawAspect="Content" ObjectID="_1672985928" r:id="rId27"/>
-          <o:OLEObject Type="Embed" ProgID="Equation.3" ShapeID="_x0000_s64371" DrawAspect="Content" ObjectID="_1672985929" r:id="rId28"/>
-          <o:OLEObject Type="Embed" ProgID="Equation.3" ShapeID="_x0000_s64418" DrawAspect="Content" ObjectID="_1672985930" r:id="rId29"/>
-          <o:OLEObject Type="Embed" ProgID="Equation.3" ShapeID="_x0000_s64419" DrawAspect="Content" ObjectID="_1672985931" r:id="rId30"/>
+          <o:OLEObject Type="Embed" ProgID="Equation.3" ShapeID="_x0000_s64369" DrawAspect="Content" ObjectID="_1673017590" r:id="rId27"/>
+          <o:OLEObject Type="Embed" ProgID="Equation.3" ShapeID="_x0000_s64371" DrawAspect="Content" ObjectID="_1673017591" r:id="rId28"/>
+          <o:OLEObject Type="Embed" ProgID="Equation.3" ShapeID="_x0000_s64418" DrawAspect="Content" ObjectID="_1673017592" r:id="rId29"/>
+          <o:OLEObject Type="Embed" ProgID="Equation.3" ShapeID="_x0000_s64419" DrawAspect="Content" ObjectID="_1673017593" r:id="rId30"/>
         </w:pict>
       </w:r>
     </w:p>
@@ -9732,8 +9714,8 @@
             <w10:wrap type="none"/>
             <w10:anchorlock/>
           </v:group>
-          <o:OLEObject Type="Embed" ProgID="Equation.3" ShapeID="_x0000_s64446" DrawAspect="Content" ObjectID="_1672985932" r:id="rId33"/>
-          <o:OLEObject Type="Embed" ProgID="Equation.3" ShapeID="_x0000_s64474" DrawAspect="Content" ObjectID="_1672985933" r:id="rId34"/>
+          <o:OLEObject Type="Embed" ProgID="Equation.3" ShapeID="_x0000_s64446" DrawAspect="Content" ObjectID="_1673017594" r:id="rId33"/>
+          <o:OLEObject Type="Embed" ProgID="Equation.3" ShapeID="_x0000_s64474" DrawAspect="Content" ObjectID="_1673017595" r:id="rId34"/>
         </w:pict>
       </w:r>
     </w:p>
@@ -9741,7 +9723,7 @@
       <w:pPr>
         <w:pStyle w:val="Heading1"/>
       </w:pPr>
-      <w:bookmarkStart w:id="5" w:name="_Toc62370349"/>
+      <w:bookmarkStart w:id="5" w:name="_Toc62403413"/>
       <w:r>
         <w:t>Isothermal process</w:t>
       </w:r>
@@ -10499,7 +10481,7 @@
       <w:pPr>
         <w:pStyle w:val="Heading1"/>
       </w:pPr>
-      <w:bookmarkStart w:id="6" w:name="_Toc62370350"/>
+      <w:bookmarkStart w:id="6" w:name="_Toc62403414"/>
       <w:r>
         <w:t>Carnot cycle</w:t>
       </w:r>
@@ -13405,7 +13387,7 @@
           <v:shape id="_x0000_i1035" type="#_x0000_t75" style="width:120.4pt;height:16.15pt" o:ole="">
             <v:imagedata r:id="rId35" o:title=""/>
           </v:shape>
-          <o:OLEObject Type="Embed" ProgID="Equation.3" ShapeID="_x0000_i1035" DrawAspect="Content" ObjectID="_1672985918" r:id="rId36"/>
+          <o:OLEObject Type="Embed" ProgID="Equation.3" ShapeID="_x0000_i1035" DrawAspect="Content" ObjectID="_1673017580" r:id="rId36"/>
         </w:object>
       </w:r>
       <w:r>
@@ -13422,7 +13404,7 @@
           <v:shape id="_x0000_i1036" type="#_x0000_t75" style="width:78.35pt;height:28.8pt" o:ole="">
             <v:imagedata r:id="rId37" o:title=""/>
           </v:shape>
-          <o:OLEObject Type="Embed" ProgID="Equation.3" ShapeID="_x0000_i1036" DrawAspect="Content" ObjectID="_1672985919" r:id="rId38"/>
+          <o:OLEObject Type="Embed" ProgID="Equation.3" ShapeID="_x0000_i1036" DrawAspect="Content" ObjectID="_1673017581" r:id="rId38"/>
         </w:object>
       </w:r>
       <w:r>
@@ -13439,7 +13421,7 @@
           <v:shape id="_x0000_i1037" type="#_x0000_t75" style="width:214.85pt;height:31.1pt" o:ole="">
             <v:imagedata r:id="rId39" o:title=""/>
           </v:shape>
-          <o:OLEObject Type="Embed" ProgID="Equation.3" ShapeID="_x0000_i1037" DrawAspect="Content" ObjectID="_1672985920" r:id="rId40"/>
+          <o:OLEObject Type="Embed" ProgID="Equation.3" ShapeID="_x0000_i1037" DrawAspect="Content" ObjectID="_1673017582" r:id="rId40"/>
         </w:object>
       </w:r>
     </w:p>
@@ -13452,7 +13434,7 @@
           <v:shape id="_x0000_i1038" type="#_x0000_t75" style="width:366.9pt;height:31.1pt" o:ole="">
             <v:imagedata r:id="rId41" o:title=""/>
           </v:shape>
-          <o:OLEObject Type="Embed" ProgID="Equation.3" ShapeID="_x0000_i1038" DrawAspect="Content" ObjectID="_1672985921" r:id="rId42"/>
+          <o:OLEObject Type="Embed" ProgID="Equation.3" ShapeID="_x0000_i1038" DrawAspect="Content" ObjectID="_1673017583" r:id="rId42"/>
         </w:object>
       </w:r>
     </w:p>
@@ -13460,7 +13442,7 @@
       <w:pPr>
         <w:pStyle w:val="Heading1"/>
       </w:pPr>
-      <w:bookmarkStart w:id="7" w:name="_Toc62370351"/>
+      <w:bookmarkStart w:id="7" w:name="_Toc62403415"/>
       <w:r>
         <w:t>Immersed object in center</w:t>
       </w:r>
@@ -13952,7 +13934,7 @@
             <w10:wrap type="none"/>
             <w10:anchorlock/>
           </v:group>
-          <o:OLEObject Type="Embed" ProgID="Equation.3" ShapeID="_x0000_s72282" DrawAspect="Content" ObjectID="_1672985934" r:id="rId45"/>
+          <o:OLEObject Type="Embed" ProgID="Equation.3" ShapeID="_x0000_s72282" DrawAspect="Content" ObjectID="_1673017596" r:id="rId45"/>
         </w:pict>
       </w:r>
     </w:p>
@@ -13960,7 +13942,7 @@
       <w:pPr>
         <w:pStyle w:val="Heading1"/>
       </w:pPr>
-      <w:bookmarkStart w:id="8" w:name="_Toc62370352"/>
+      <w:bookmarkStart w:id="8" w:name="_Toc62403416"/>
       <w:r>
         <w:lastRenderedPageBreak/>
         <w:t>Distance and displacement</w:t>
@@ -15748,7 +15730,7 @@
       <w:pPr>
         <w:pStyle w:val="Heading1"/>
       </w:pPr>
-      <w:bookmarkStart w:id="9" w:name="_Toc62370353"/>
+      <w:bookmarkStart w:id="9" w:name="_Toc62403417"/>
       <w:r>
         <w:t>Ray source and direction</w:t>
       </w:r>
@@ -15936,8 +15918,8 @@
             <w10:wrap type="none"/>
             <w10:anchorlock/>
           </v:group>
-          <o:OLEObject Type="Embed" ProgID="Equation.3" ShapeID="_x0000_s72583" DrawAspect="Content" ObjectID="_1672985935" r:id="rId48"/>
-          <o:OLEObject Type="Embed" ProgID="Equation.3" ShapeID="_x0000_s72584" DrawAspect="Content" ObjectID="_1672985936" r:id="rId49"/>
+          <o:OLEObject Type="Embed" ProgID="Equation.3" ShapeID="_x0000_s72583" DrawAspect="Content" ObjectID="_1673017597" r:id="rId48"/>
+          <o:OLEObject Type="Embed" ProgID="Equation.3" ShapeID="_x0000_s72584" DrawAspect="Content" ObjectID="_1673017598" r:id="rId49"/>
         </w:pict>
       </w:r>
     </w:p>
@@ -15945,7 +15927,7 @@
       <w:pPr>
         <w:pStyle w:val="Heading1"/>
       </w:pPr>
-      <w:bookmarkStart w:id="10" w:name="_Toc62370354"/>
+      <w:bookmarkStart w:id="10" w:name="_Toc62403418"/>
       <w:r>
         <w:t>Angle of reflection</w:t>
       </w:r>
@@ -16262,23 +16244,23 @@
             <w10:wrap type="none"/>
             <w10:anchorlock/>
           </v:group>
-          <o:OLEObject Type="Embed" ProgID="Equation.3" ShapeID="_x0000_s72634" DrawAspect="Content" ObjectID="_1672985937" r:id="rId62"/>
-          <o:OLEObject Type="Embed" ProgID="Equation.3" ShapeID="_x0000_s72650" DrawAspect="Content" ObjectID="_1672985938" r:id="rId63"/>
-          <o:OLEObject Type="Embed" ProgID="Equation.3" ShapeID="_x0000_s72651" DrawAspect="Content" ObjectID="_1672985939" r:id="rId64"/>
-          <o:OLEObject Type="Embed" ProgID="Equation.3" ShapeID="_x0000_s72652" DrawAspect="Content" ObjectID="_1672985940" r:id="rId65"/>
-          <o:OLEObject Type="Embed" ProgID="Equation.3" ShapeID="_x0000_s72653" DrawAspect="Content" ObjectID="_1672985941" r:id="rId66"/>
-          <o:OLEObject Type="Embed" ProgID="Equation.3" ShapeID="_x0000_s72670" DrawAspect="Content" ObjectID="_1672985942" r:id="rId67"/>
-          <o:OLEObject Type="Embed" ProgID="Equation.3" ShapeID="_x0000_s72669" DrawAspect="Content" ObjectID="_1672985943" r:id="rId68"/>
-          <o:OLEObject Type="Embed" ProgID="Equation.3" ShapeID="_x0000_s72671" DrawAspect="Content" ObjectID="_1672985944" r:id="rId69"/>
-          <o:OLEObject Type="Embed" ProgID="Equation.3" ShapeID="_x0000_s72675" DrawAspect="Content" ObjectID="_1672985945" r:id="rId70"/>
-          <o:OLEObject Type="Embed" ProgID="Equation.3" ShapeID="_x0000_s72676" DrawAspect="Content" ObjectID="_1672985946" r:id="rId71"/>
-          <o:OLEObject Type="Embed" ProgID="Equation.3" ShapeID="_x0000_s72635" DrawAspect="Content" ObjectID="_1672985947" r:id="rId72"/>
-          <o:OLEObject Type="Embed" ProgID="Equation.3" ShapeID="_x0000_s72615" DrawAspect="Content" ObjectID="_1672985948" r:id="rId73"/>
-          <o:OLEObject Type="Embed" ProgID="Equation.3" ShapeID="_x0000_s72616" DrawAspect="Content" ObjectID="_1672985949" r:id="rId74"/>
-          <o:OLEObject Type="Embed" ProgID="Equation.3" ShapeID="_x0000_s72614" DrawAspect="Content" ObjectID="_1672985950" r:id="rId75"/>
-          <o:OLEObject Type="Embed" ProgID="Equation.3" ShapeID="_x0000_s72619" DrawAspect="Content" ObjectID="_1672985951" r:id="rId76"/>
-          <o:OLEObject Type="Embed" ProgID="Equation.3" ShapeID="_x0000_s72677" DrawAspect="Content" ObjectID="_1672985952" r:id="rId77"/>
-          <o:OLEObject Type="Embed" ProgID="Equation.3" ShapeID="_x0000_s72678" DrawAspect="Content" ObjectID="_1672985953" r:id="rId78"/>
+          <o:OLEObject Type="Embed" ProgID="Equation.3" ShapeID="_x0000_s72634" DrawAspect="Content" ObjectID="_1673017599" r:id="rId62"/>
+          <o:OLEObject Type="Embed" ProgID="Equation.3" ShapeID="_x0000_s72650" DrawAspect="Content" ObjectID="_1673017600" r:id="rId63"/>
+          <o:OLEObject Type="Embed" ProgID="Equation.3" ShapeID="_x0000_s72651" DrawAspect="Content" ObjectID="_1673017601" r:id="rId64"/>
+          <o:OLEObject Type="Embed" ProgID="Equation.3" ShapeID="_x0000_s72652" DrawAspect="Content" ObjectID="_1673017602" r:id="rId65"/>
+          <o:OLEObject Type="Embed" ProgID="Equation.3" ShapeID="_x0000_s72653" DrawAspect="Content" ObjectID="_1673017603" r:id="rId66"/>
+          <o:OLEObject Type="Embed" ProgID="Equation.3" ShapeID="_x0000_s72670" DrawAspect="Content" ObjectID="_1673017604" r:id="rId67"/>
+          <o:OLEObject Type="Embed" ProgID="Equation.3" ShapeID="_x0000_s72669" DrawAspect="Content" ObjectID="_1673017605" r:id="rId68"/>
+          <o:OLEObject Type="Embed" ProgID="Equation.3" ShapeID="_x0000_s72671" DrawAspect="Content" ObjectID="_1673017606" r:id="rId69"/>
+          <o:OLEObject Type="Embed" ProgID="Equation.3" ShapeID="_x0000_s72675" DrawAspect="Content" ObjectID="_1673017607" r:id="rId70"/>
+          <o:OLEObject Type="Embed" ProgID="Equation.3" ShapeID="_x0000_s72676" DrawAspect="Content" ObjectID="_1673017608" r:id="rId71"/>
+          <o:OLEObject Type="Embed" ProgID="Equation.3" ShapeID="_x0000_s72635" DrawAspect="Content" ObjectID="_1673017609" r:id="rId72"/>
+          <o:OLEObject Type="Embed" ProgID="Equation.3" ShapeID="_x0000_s72615" DrawAspect="Content" ObjectID="_1673017610" r:id="rId73"/>
+          <o:OLEObject Type="Embed" ProgID="Equation.3" ShapeID="_x0000_s72616" DrawAspect="Content" ObjectID="_1673017611" r:id="rId74"/>
+          <o:OLEObject Type="Embed" ProgID="Equation.3" ShapeID="_x0000_s72614" DrawAspect="Content" ObjectID="_1673017612" r:id="rId75"/>
+          <o:OLEObject Type="Embed" ProgID="Equation.3" ShapeID="_x0000_s72619" DrawAspect="Content" ObjectID="_1673017613" r:id="rId76"/>
+          <o:OLEObject Type="Embed" ProgID="Equation.3" ShapeID="_x0000_s72677" DrawAspect="Content" ObjectID="_1673017614" r:id="rId77"/>
+          <o:OLEObject Type="Embed" ProgID="Equation.3" ShapeID="_x0000_s72678" DrawAspect="Content" ObjectID="_1673017615" r:id="rId78"/>
         </w:pict>
       </w:r>
     </w:p>
@@ -16286,7 +16268,7 @@
       <w:pPr>
         <w:pStyle w:val="Heading1"/>
       </w:pPr>
-      <w:bookmarkStart w:id="11" w:name="_Toc62370355"/>
+      <w:bookmarkStart w:id="11" w:name="_Toc62403419"/>
       <w:r>
         <w:lastRenderedPageBreak/>
         <w:t>Single ray many spheres</w:t>
@@ -16439,26 +16421,26 @@
             <w10:wrap type="none"/>
             <w10:anchorlock/>
           </v:group>
-          <o:OLEObject Type="Embed" ProgID="Equation.3" ShapeID="_x0000_s89115" DrawAspect="Content" ObjectID="_1672985954" r:id="rId97"/>
-          <o:OLEObject Type="Embed" ProgID="Equation.3" ShapeID="_x0000_s89116" DrawAspect="Content" ObjectID="_1672985955" r:id="rId98"/>
-          <o:OLEObject Type="Embed" ProgID="Equation.3" ShapeID="_x0000_s89117" DrawAspect="Content" ObjectID="_1672985956" r:id="rId99"/>
-          <o:OLEObject Type="Embed" ProgID="Equation.3" ShapeID="_x0000_s89119" DrawAspect="Content" ObjectID="_1672985957" r:id="rId100"/>
-          <o:OLEObject Type="Embed" ProgID="Equation.3" ShapeID="_x0000_s89120" DrawAspect="Content" ObjectID="_1672985958" r:id="rId101"/>
-          <o:OLEObject Type="Embed" ProgID="Equation.3" ShapeID="_x0000_s89121" DrawAspect="Content" ObjectID="_1672985959" r:id="rId102"/>
-          <o:OLEObject Type="Embed" ProgID="Equation.3" ShapeID="_x0000_s89122" DrawAspect="Content" ObjectID="_1672985960" r:id="rId103"/>
-          <o:OLEObject Type="Embed" ProgID="Equation.3" ShapeID="_x0000_s89118" DrawAspect="Content" ObjectID="_1672985961" r:id="rId104"/>
-          <o:OLEObject Type="Embed" ProgID="Equation.3" ShapeID="_x0000_s89125" DrawAspect="Content" ObjectID="_1672985962" r:id="rId105"/>
-          <o:OLEObject Type="Embed" ProgID="Equation.3" ShapeID="_x0000_s89126" DrawAspect="Content" ObjectID="_1672985963" r:id="rId106"/>
-          <o:OLEObject Type="Embed" ProgID="Equation.3" ShapeID="_x0000_s89127" DrawAspect="Content" ObjectID="_1672985964" r:id="rId107"/>
-          <o:OLEObject Type="Embed" ProgID="Equation.3" ShapeID="_x0000_s89128" DrawAspect="Content" ObjectID="_1672985965" r:id="rId108"/>
-          <o:OLEObject Type="Embed" ProgID="Equation.3" ShapeID="_x0000_s89129" DrawAspect="Content" ObjectID="_1672985966" r:id="rId109"/>
-          <o:OLEObject Type="Embed" ProgID="Equation.3" ShapeID="_x0000_s89124" DrawAspect="Content" ObjectID="_1672985967" r:id="rId110"/>
-          <o:OLEObject Type="Embed" ProgID="Equation.3" ShapeID="_x0000_s89133" DrawAspect="Content" ObjectID="_1672985968" r:id="rId111"/>
-          <o:OLEObject Type="Embed" ProgID="Equation.3" ShapeID="_x0000_s89134" DrawAspect="Content" ObjectID="_1672985969" r:id="rId112"/>
-          <o:OLEObject Type="Embed" ProgID="Equation.3" ShapeID="_x0000_s89135" DrawAspect="Content" ObjectID="_1672985970" r:id="rId113"/>
-          <o:OLEObject Type="Embed" ProgID="Equation.3" ShapeID="_x0000_s89136" DrawAspect="Content" ObjectID="_1672985971" r:id="rId114"/>
-          <o:OLEObject Type="Embed" ProgID="Equation.3" ShapeID="_x0000_s89137" DrawAspect="Content" ObjectID="_1672985972" r:id="rId115"/>
-          <o:OLEObject Type="Embed" ProgID="Equation.3" ShapeID="_x0000_s89132" DrawAspect="Content" ObjectID="_1672985973" r:id="rId116"/>
+          <o:OLEObject Type="Embed" ProgID="Equation.3" ShapeID="_x0000_s89115" DrawAspect="Content" ObjectID="_1673017616" r:id="rId97"/>
+          <o:OLEObject Type="Embed" ProgID="Equation.3" ShapeID="_x0000_s89116" DrawAspect="Content" ObjectID="_1673017617" r:id="rId98"/>
+          <o:OLEObject Type="Embed" ProgID="Equation.3" ShapeID="_x0000_s89117" DrawAspect="Content" ObjectID="_1673017618" r:id="rId99"/>
+          <o:OLEObject Type="Embed" ProgID="Equation.3" ShapeID="_x0000_s89119" DrawAspect="Content" ObjectID="_1673017619" r:id="rId100"/>
+          <o:OLEObject Type="Embed" ProgID="Equation.3" ShapeID="_x0000_s89120" DrawAspect="Content" ObjectID="_1673017620" r:id="rId101"/>
+          <o:OLEObject Type="Embed" ProgID="Equation.3" ShapeID="_x0000_s89121" DrawAspect="Content" ObjectID="_1673017621" r:id="rId102"/>
+          <o:OLEObject Type="Embed" ProgID="Equation.3" ShapeID="_x0000_s89122" DrawAspect="Content" ObjectID="_1673017622" r:id="rId103"/>
+          <o:OLEObject Type="Embed" ProgID="Equation.3" ShapeID="_x0000_s89118" DrawAspect="Content" ObjectID="_1673017623" r:id="rId104"/>
+          <o:OLEObject Type="Embed" ProgID="Equation.3" ShapeID="_x0000_s89125" DrawAspect="Content" ObjectID="_1673017624" r:id="rId105"/>
+          <o:OLEObject Type="Embed" ProgID="Equation.3" ShapeID="_x0000_s89126" DrawAspect="Content" ObjectID="_1673017625" r:id="rId106"/>
+          <o:OLEObject Type="Embed" ProgID="Equation.3" ShapeID="_x0000_s89127" DrawAspect="Content" ObjectID="_1673017626" r:id="rId107"/>
+          <o:OLEObject Type="Embed" ProgID="Equation.3" ShapeID="_x0000_s89128" DrawAspect="Content" ObjectID="_1673017627" r:id="rId108"/>
+          <o:OLEObject Type="Embed" ProgID="Equation.3" ShapeID="_x0000_s89129" DrawAspect="Content" ObjectID="_1673017628" r:id="rId109"/>
+          <o:OLEObject Type="Embed" ProgID="Equation.3" ShapeID="_x0000_s89124" DrawAspect="Content" ObjectID="_1673017629" r:id="rId110"/>
+          <o:OLEObject Type="Embed" ProgID="Equation.3" ShapeID="_x0000_s89133" DrawAspect="Content" ObjectID="_1673017630" r:id="rId111"/>
+          <o:OLEObject Type="Embed" ProgID="Equation.3" ShapeID="_x0000_s89134" DrawAspect="Content" ObjectID="_1673017631" r:id="rId112"/>
+          <o:OLEObject Type="Embed" ProgID="Equation.3" ShapeID="_x0000_s89135" DrawAspect="Content" ObjectID="_1673017632" r:id="rId113"/>
+          <o:OLEObject Type="Embed" ProgID="Equation.3" ShapeID="_x0000_s89136" DrawAspect="Content" ObjectID="_1673017633" r:id="rId114"/>
+          <o:OLEObject Type="Embed" ProgID="Equation.3" ShapeID="_x0000_s89137" DrawAspect="Content" ObjectID="_1673017634" r:id="rId115"/>
+          <o:OLEObject Type="Embed" ProgID="Equation.3" ShapeID="_x0000_s89132" DrawAspect="Content" ObjectID="_1673017635" r:id="rId116"/>
         </w:pict>
       </w:r>
     </w:p>
@@ -16545,16 +16527,16 @@
             <w10:wrap type="none"/>
             <w10:anchorlock/>
           </v:group>
-          <o:OLEObject Type="Embed" ProgID="Equation.3" ShapeID="_x0000_s89172" DrawAspect="Content" ObjectID="_1672985974" r:id="rId117"/>
-          <o:OLEObject Type="Embed" ProgID="Equation.3" ShapeID="_x0000_s89173" DrawAspect="Content" ObjectID="_1672985975" r:id="rId118"/>
-          <o:OLEObject Type="Embed" ProgID="Equation.3" ShapeID="_x0000_s89174" DrawAspect="Content" ObjectID="_1672985976" r:id="rId119"/>
-          <o:OLEObject Type="Embed" ProgID="Equation.3" ShapeID="_x0000_s89180" DrawAspect="Content" ObjectID="_1672985977" r:id="rId120"/>
-          <o:OLEObject Type="Embed" ProgID="Equation.3" ShapeID="_x0000_s89186" DrawAspect="Content" ObjectID="_1672985978" r:id="rId121"/>
-          <o:OLEObject Type="Embed" ProgID="Equation.3" ShapeID="_x0000_s89187" DrawAspect="Content" ObjectID="_1672985979" r:id="rId122"/>
-          <o:OLEObject Type="Embed" ProgID="Equation.3" ShapeID="_x0000_s89188" DrawAspect="Content" ObjectID="_1672985980" r:id="rId123"/>
-          <o:OLEObject Type="Embed" ProgID="Equation.3" ShapeID="_x0000_s89189" DrawAspect="Content" ObjectID="_1672985981" r:id="rId124"/>
-          <o:OLEObject Type="Embed" ProgID="Equation.3" ShapeID="_x0000_s89190" DrawAspect="Content" ObjectID="_1672985982" r:id="rId125"/>
-          <o:OLEObject Type="Embed" ProgID="Equation.3" ShapeID="_x0000_s89191" DrawAspect="Content" ObjectID="_1672985983" r:id="rId126"/>
+          <o:OLEObject Type="Embed" ProgID="Equation.3" ShapeID="_x0000_s89172" DrawAspect="Content" ObjectID="_1673017636" r:id="rId117"/>
+          <o:OLEObject Type="Embed" ProgID="Equation.3" ShapeID="_x0000_s89173" DrawAspect="Content" ObjectID="_1673017637" r:id="rId118"/>
+          <o:OLEObject Type="Embed" ProgID="Equation.3" ShapeID="_x0000_s89174" DrawAspect="Content" ObjectID="_1673017638" r:id="rId119"/>
+          <o:OLEObject Type="Embed" ProgID="Equation.3" ShapeID="_x0000_s89180" DrawAspect="Content" ObjectID="_1673017639" r:id="rId120"/>
+          <o:OLEObject Type="Embed" ProgID="Equation.3" ShapeID="_x0000_s89186" DrawAspect="Content" ObjectID="_1673017640" r:id="rId121"/>
+          <o:OLEObject Type="Embed" ProgID="Equation.3" ShapeID="_x0000_s89187" DrawAspect="Content" ObjectID="_1673017641" r:id="rId122"/>
+          <o:OLEObject Type="Embed" ProgID="Equation.3" ShapeID="_x0000_s89188" DrawAspect="Content" ObjectID="_1673017642" r:id="rId123"/>
+          <o:OLEObject Type="Embed" ProgID="Equation.3" ShapeID="_x0000_s89189" DrawAspect="Content" ObjectID="_1673017643" r:id="rId124"/>
+          <o:OLEObject Type="Embed" ProgID="Equation.3" ShapeID="_x0000_s89190" DrawAspect="Content" ObjectID="_1673017644" r:id="rId125"/>
+          <o:OLEObject Type="Embed" ProgID="Equation.3" ShapeID="_x0000_s89191" DrawAspect="Content" ObjectID="_1673017645" r:id="rId126"/>
         </w:pict>
       </w:r>
     </w:p>
@@ -16639,16 +16621,16 @@
             <w10:wrap type="none"/>
             <w10:anchorlock/>
           </v:group>
-          <o:OLEObject Type="Embed" ProgID="Equation.3" ShapeID="_x0000_s89224" DrawAspect="Content" ObjectID="_1672985984" r:id="rId127"/>
-          <o:OLEObject Type="Embed" ProgID="Equation.3" ShapeID="_x0000_s89226" DrawAspect="Content" ObjectID="_1672985985" r:id="rId128"/>
-          <o:OLEObject Type="Embed" ProgID="Equation.3" ShapeID="_x0000_s89227" DrawAspect="Content" ObjectID="_1672985986" r:id="rId129"/>
-          <o:OLEObject Type="Embed" ProgID="Equation.3" ShapeID="_x0000_s89233" DrawAspect="Content" ObjectID="_1672985987" r:id="rId130"/>
-          <o:OLEObject Type="Embed" ProgID="Equation.3" ShapeID="_x0000_s89238" DrawAspect="Content" ObjectID="_1672985988" r:id="rId131"/>
-          <o:OLEObject Type="Embed" ProgID="Equation.3" ShapeID="_x0000_s89239" DrawAspect="Content" ObjectID="_1672985989" r:id="rId132"/>
-          <o:OLEObject Type="Embed" ProgID="Equation.3" ShapeID="_x0000_s89240" DrawAspect="Content" ObjectID="_1672985990" r:id="rId133"/>
-          <o:OLEObject Type="Embed" ProgID="Equation.3" ShapeID="_x0000_s89241" DrawAspect="Content" ObjectID="_1672985991" r:id="rId134"/>
-          <o:OLEObject Type="Embed" ProgID="Equation.3" ShapeID="_x0000_s89242" DrawAspect="Content" ObjectID="_1672985992" r:id="rId135"/>
-          <o:OLEObject Type="Embed" ProgID="Equation.3" ShapeID="_x0000_s89243" DrawAspect="Content" ObjectID="_1672985993" r:id="rId136"/>
+          <o:OLEObject Type="Embed" ProgID="Equation.3" ShapeID="_x0000_s89224" DrawAspect="Content" ObjectID="_1673017646" r:id="rId127"/>
+          <o:OLEObject Type="Embed" ProgID="Equation.3" ShapeID="_x0000_s89226" DrawAspect="Content" ObjectID="_1673017647" r:id="rId128"/>
+          <o:OLEObject Type="Embed" ProgID="Equation.3" ShapeID="_x0000_s89227" DrawAspect="Content" ObjectID="_1673017648" r:id="rId129"/>
+          <o:OLEObject Type="Embed" ProgID="Equation.3" ShapeID="_x0000_s89233" DrawAspect="Content" ObjectID="_1673017649" r:id="rId130"/>
+          <o:OLEObject Type="Embed" ProgID="Equation.3" ShapeID="_x0000_s89238" DrawAspect="Content" ObjectID="_1673017650" r:id="rId131"/>
+          <o:OLEObject Type="Embed" ProgID="Equation.3" ShapeID="_x0000_s89239" DrawAspect="Content" ObjectID="_1673017651" r:id="rId132"/>
+          <o:OLEObject Type="Embed" ProgID="Equation.3" ShapeID="_x0000_s89240" DrawAspect="Content" ObjectID="_1673017652" r:id="rId133"/>
+          <o:OLEObject Type="Embed" ProgID="Equation.3" ShapeID="_x0000_s89241" DrawAspect="Content" ObjectID="_1673017653" r:id="rId134"/>
+          <o:OLEObject Type="Embed" ProgID="Equation.3" ShapeID="_x0000_s89242" DrawAspect="Content" ObjectID="_1673017654" r:id="rId135"/>
+          <o:OLEObject Type="Embed" ProgID="Equation.3" ShapeID="_x0000_s89243" DrawAspect="Content" ObjectID="_1673017655" r:id="rId136"/>
         </w:pict>
       </w:r>
     </w:p>
@@ -16733,16 +16715,16 @@
             <w10:wrap type="none"/>
             <w10:anchorlock/>
           </v:group>
-          <o:OLEObject Type="Embed" ProgID="Equation.3" ShapeID="_x0000_s89279" DrawAspect="Content" ObjectID="_1672985994" r:id="rId137"/>
-          <o:OLEObject Type="Embed" ProgID="Equation.3" ShapeID="_x0000_s89280" DrawAspect="Content" ObjectID="_1672985995" r:id="rId138"/>
-          <o:OLEObject Type="Embed" ProgID="Equation.3" ShapeID="_x0000_s89286" DrawAspect="Content" ObjectID="_1672985996" r:id="rId139"/>
-          <o:OLEObject Type="Embed" ProgID="Equation.3" ShapeID="_x0000_s89290" DrawAspect="Content" ObjectID="_1672985997" r:id="rId140"/>
-          <o:OLEObject Type="Embed" ProgID="Equation.3" ShapeID="_x0000_s89291" DrawAspect="Content" ObjectID="_1672985998" r:id="rId141"/>
-          <o:OLEObject Type="Embed" ProgID="Equation.3" ShapeID="_x0000_s89292" DrawAspect="Content" ObjectID="_1672985999" r:id="rId142"/>
-          <o:OLEObject Type="Embed" ProgID="Equation.3" ShapeID="_x0000_s89293" DrawAspect="Content" ObjectID="_1672986000" r:id="rId143"/>
-          <o:OLEObject Type="Embed" ProgID="Equation.3" ShapeID="_x0000_s89294" DrawAspect="Content" ObjectID="_1672986001" r:id="rId144"/>
-          <o:OLEObject Type="Embed" ProgID="Equation.3" ShapeID="_x0000_s89295" DrawAspect="Content" ObjectID="_1672986002" r:id="rId145"/>
-          <o:OLEObject Type="Embed" ProgID="Equation.3" ShapeID="_x0000_s89452" DrawAspect="Content" ObjectID="_1672986003" r:id="rId146"/>
+          <o:OLEObject Type="Embed" ProgID="Equation.3" ShapeID="_x0000_s89279" DrawAspect="Content" ObjectID="_1673017656" r:id="rId137"/>
+          <o:OLEObject Type="Embed" ProgID="Equation.3" ShapeID="_x0000_s89280" DrawAspect="Content" ObjectID="_1673017657" r:id="rId138"/>
+          <o:OLEObject Type="Embed" ProgID="Equation.3" ShapeID="_x0000_s89286" DrawAspect="Content" ObjectID="_1673017658" r:id="rId139"/>
+          <o:OLEObject Type="Embed" ProgID="Equation.3" ShapeID="_x0000_s89290" DrawAspect="Content" ObjectID="_1673017659" r:id="rId140"/>
+          <o:OLEObject Type="Embed" ProgID="Equation.3" ShapeID="_x0000_s89291" DrawAspect="Content" ObjectID="_1673017660" r:id="rId141"/>
+          <o:OLEObject Type="Embed" ProgID="Equation.3" ShapeID="_x0000_s89292" DrawAspect="Content" ObjectID="_1673017661" r:id="rId142"/>
+          <o:OLEObject Type="Embed" ProgID="Equation.3" ShapeID="_x0000_s89293" DrawAspect="Content" ObjectID="_1673017662" r:id="rId143"/>
+          <o:OLEObject Type="Embed" ProgID="Equation.3" ShapeID="_x0000_s89294" DrawAspect="Content" ObjectID="_1673017663" r:id="rId144"/>
+          <o:OLEObject Type="Embed" ProgID="Equation.3" ShapeID="_x0000_s89295" DrawAspect="Content" ObjectID="_1673017664" r:id="rId145"/>
+          <o:OLEObject Type="Embed" ProgID="Equation.3" ShapeID="_x0000_s89452" DrawAspect="Content" ObjectID="_1673017665" r:id="rId146"/>
         </w:pict>
       </w:r>
     </w:p>
@@ -16827,16 +16809,16 @@
             <w10:wrap type="none"/>
             <w10:anchorlock/>
           </v:group>
-          <o:OLEObject Type="Embed" ProgID="Equation.3" ShapeID="_x0000_s89328" DrawAspect="Content" ObjectID="_1672986004" r:id="rId147"/>
-          <o:OLEObject Type="Embed" ProgID="Equation.3" ShapeID="_x0000_s89332" DrawAspect="Content" ObjectID="_1672986005" r:id="rId148"/>
-          <o:OLEObject Type="Embed" ProgID="Equation.3" ShapeID="_x0000_s89333" DrawAspect="Content" ObjectID="_1672986006" r:id="rId149"/>
-          <o:OLEObject Type="Embed" ProgID="Equation.3" ShapeID="_x0000_s89339" DrawAspect="Content" ObjectID="_1672986007" r:id="rId150"/>
-          <o:OLEObject Type="Embed" ProgID="Equation.3" ShapeID="_x0000_s89342" DrawAspect="Content" ObjectID="_1672986008" r:id="rId151"/>
-          <o:OLEObject Type="Embed" ProgID="Equation.3" ShapeID="_x0000_s89343" DrawAspect="Content" ObjectID="_1672986009" r:id="rId152"/>
-          <o:OLEObject Type="Embed" ProgID="Equation.3" ShapeID="_x0000_s89344" DrawAspect="Content" ObjectID="_1672986010" r:id="rId153"/>
-          <o:OLEObject Type="Embed" ProgID="Equation.3" ShapeID="_x0000_s89345" DrawAspect="Content" ObjectID="_1672986011" r:id="rId154"/>
-          <o:OLEObject Type="Embed" ProgID="Equation.3" ShapeID="_x0000_s89346" DrawAspect="Content" ObjectID="_1672986012" r:id="rId155"/>
-          <o:OLEObject Type="Embed" ProgID="Equation.3" ShapeID="_x0000_s89347" DrawAspect="Content" ObjectID="_1672986013" r:id="rId156"/>
+          <o:OLEObject Type="Embed" ProgID="Equation.3" ShapeID="_x0000_s89328" DrawAspect="Content" ObjectID="_1673017666" r:id="rId147"/>
+          <o:OLEObject Type="Embed" ProgID="Equation.3" ShapeID="_x0000_s89332" DrawAspect="Content" ObjectID="_1673017667" r:id="rId148"/>
+          <o:OLEObject Type="Embed" ProgID="Equation.3" ShapeID="_x0000_s89333" DrawAspect="Content" ObjectID="_1673017668" r:id="rId149"/>
+          <o:OLEObject Type="Embed" ProgID="Equation.3" ShapeID="_x0000_s89339" DrawAspect="Content" ObjectID="_1673017669" r:id="rId150"/>
+          <o:OLEObject Type="Embed" ProgID="Equation.3" ShapeID="_x0000_s89342" DrawAspect="Content" ObjectID="_1673017670" r:id="rId151"/>
+          <o:OLEObject Type="Embed" ProgID="Equation.3" ShapeID="_x0000_s89343" DrawAspect="Content" ObjectID="_1673017671" r:id="rId152"/>
+          <o:OLEObject Type="Embed" ProgID="Equation.3" ShapeID="_x0000_s89344" DrawAspect="Content" ObjectID="_1673017672" r:id="rId153"/>
+          <o:OLEObject Type="Embed" ProgID="Equation.3" ShapeID="_x0000_s89345" DrawAspect="Content" ObjectID="_1673017673" r:id="rId154"/>
+          <o:OLEObject Type="Embed" ProgID="Equation.3" ShapeID="_x0000_s89346" DrawAspect="Content" ObjectID="_1673017674" r:id="rId155"/>
+          <o:OLEObject Type="Embed" ProgID="Equation.3" ShapeID="_x0000_s89347" DrawAspect="Content" ObjectID="_1673017675" r:id="rId156"/>
         </w:pict>
       </w:r>
     </w:p>
@@ -16921,16 +16903,16 @@
             <w10:wrap type="none"/>
             <w10:anchorlock/>
           </v:group>
-          <o:OLEObject Type="Embed" ProgID="Equation.3" ShapeID="_x0000_s89385" DrawAspect="Content" ObjectID="_1672986014" r:id="rId157"/>
-          <o:OLEObject Type="Embed" ProgID="Equation.3" ShapeID="_x0000_s89386" DrawAspect="Content" ObjectID="_1672986015" r:id="rId158"/>
-          <o:OLEObject Type="Embed" ProgID="Equation.3" ShapeID="_x0000_s89392" DrawAspect="Content" ObjectID="_1672986016" r:id="rId159"/>
-          <o:OLEObject Type="Embed" ProgID="Equation.3" ShapeID="_x0000_s89394" DrawAspect="Content" ObjectID="_1672986017" r:id="rId160"/>
-          <o:OLEObject Type="Embed" ProgID="Equation.3" ShapeID="_x0000_s89395" DrawAspect="Content" ObjectID="_1672986018" r:id="rId161"/>
-          <o:OLEObject Type="Embed" ProgID="Equation.3" ShapeID="_x0000_s89396" DrawAspect="Content" ObjectID="_1672986019" r:id="rId162"/>
-          <o:OLEObject Type="Embed" ProgID="Equation.3" ShapeID="_x0000_s89397" DrawAspect="Content" ObjectID="_1672986020" r:id="rId163"/>
-          <o:OLEObject Type="Embed" ProgID="Equation.3" ShapeID="_x0000_s89398" DrawAspect="Content" ObjectID="_1672986021" r:id="rId164"/>
-          <o:OLEObject Type="Embed" ProgID="Equation.3" ShapeID="_x0000_s89399" DrawAspect="Content" ObjectID="_1672986022" r:id="rId165"/>
-          <o:OLEObject Type="Embed" ProgID="Equation.3" ShapeID="_x0000_s89453" DrawAspect="Content" ObjectID="_1672986023" r:id="rId166"/>
+          <o:OLEObject Type="Embed" ProgID="Equation.3" ShapeID="_x0000_s89385" DrawAspect="Content" ObjectID="_1673017676" r:id="rId157"/>
+          <o:OLEObject Type="Embed" ProgID="Equation.3" ShapeID="_x0000_s89386" DrawAspect="Content" ObjectID="_1673017677" r:id="rId158"/>
+          <o:OLEObject Type="Embed" ProgID="Equation.3" ShapeID="_x0000_s89392" DrawAspect="Content" ObjectID="_1673017678" r:id="rId159"/>
+          <o:OLEObject Type="Embed" ProgID="Equation.3" ShapeID="_x0000_s89394" DrawAspect="Content" ObjectID="_1673017679" r:id="rId160"/>
+          <o:OLEObject Type="Embed" ProgID="Equation.3" ShapeID="_x0000_s89395" DrawAspect="Content" ObjectID="_1673017680" r:id="rId161"/>
+          <o:OLEObject Type="Embed" ProgID="Equation.3" ShapeID="_x0000_s89396" DrawAspect="Content" ObjectID="_1673017681" r:id="rId162"/>
+          <o:OLEObject Type="Embed" ProgID="Equation.3" ShapeID="_x0000_s89397" DrawAspect="Content" ObjectID="_1673017682" r:id="rId163"/>
+          <o:OLEObject Type="Embed" ProgID="Equation.3" ShapeID="_x0000_s89398" DrawAspect="Content" ObjectID="_1673017683" r:id="rId164"/>
+          <o:OLEObject Type="Embed" ProgID="Equation.3" ShapeID="_x0000_s89399" DrawAspect="Content" ObjectID="_1673017684" r:id="rId165"/>
+          <o:OLEObject Type="Embed" ProgID="Equation.3" ShapeID="_x0000_s89453" DrawAspect="Content" ObjectID="_1673017685" r:id="rId166"/>
         </w:pict>
       </w:r>
     </w:p>
@@ -17013,16 +16995,16 @@
             <w10:wrap type="none"/>
             <w10:anchorlock/>
           </v:group>
-          <o:OLEObject Type="Embed" ProgID="Equation.3" ShapeID="_x0000_s89432" DrawAspect="Content" ObjectID="_1672986024" r:id="rId167"/>
-          <o:OLEObject Type="Embed" ProgID="Equation.3" ShapeID="_x0000_s89438" DrawAspect="Content" ObjectID="_1672986025" r:id="rId168"/>
-          <o:OLEObject Type="Embed" ProgID="Equation.3" ShapeID="_x0000_s89439" DrawAspect="Content" ObjectID="_1672986026" r:id="rId169"/>
-          <o:OLEObject Type="Embed" ProgID="Equation.3" ShapeID="_x0000_s89445" DrawAspect="Content" ObjectID="_1672986027" r:id="rId170"/>
-          <o:OLEObject Type="Embed" ProgID="Equation.3" ShapeID="_x0000_s89446" DrawAspect="Content" ObjectID="_1672986028" r:id="rId171"/>
-          <o:OLEObject Type="Embed" ProgID="Equation.3" ShapeID="_x0000_s89447" DrawAspect="Content" ObjectID="_1672986029" r:id="rId172"/>
-          <o:OLEObject Type="Embed" ProgID="Equation.3" ShapeID="_x0000_s89448" DrawAspect="Content" ObjectID="_1672986030" r:id="rId173"/>
-          <o:OLEObject Type="Embed" ProgID="Equation.3" ShapeID="_x0000_s89449" DrawAspect="Content" ObjectID="_1672986031" r:id="rId174"/>
-          <o:OLEObject Type="Embed" ProgID="Equation.3" ShapeID="_x0000_s89450" DrawAspect="Content" ObjectID="_1672986032" r:id="rId175"/>
-          <o:OLEObject Type="Embed" ProgID="Equation.3" ShapeID="_x0000_s89451" DrawAspect="Content" ObjectID="_1672986033" r:id="rId176"/>
+          <o:OLEObject Type="Embed" ProgID="Equation.3" ShapeID="_x0000_s89432" DrawAspect="Content" ObjectID="_1673017686" r:id="rId167"/>
+          <o:OLEObject Type="Embed" ProgID="Equation.3" ShapeID="_x0000_s89438" DrawAspect="Content" ObjectID="_1673017687" r:id="rId168"/>
+          <o:OLEObject Type="Embed" ProgID="Equation.3" ShapeID="_x0000_s89439" DrawAspect="Content" ObjectID="_1673017688" r:id="rId169"/>
+          <o:OLEObject Type="Embed" ProgID="Equation.3" ShapeID="_x0000_s89445" DrawAspect="Content" ObjectID="_1673017689" r:id="rId170"/>
+          <o:OLEObject Type="Embed" ProgID="Equation.3" ShapeID="_x0000_s89446" DrawAspect="Content" ObjectID="_1673017690" r:id="rId171"/>
+          <o:OLEObject Type="Embed" ProgID="Equation.3" ShapeID="_x0000_s89447" DrawAspect="Content" ObjectID="_1673017691" r:id="rId172"/>
+          <o:OLEObject Type="Embed" ProgID="Equation.3" ShapeID="_x0000_s89448" DrawAspect="Content" ObjectID="_1673017692" r:id="rId173"/>
+          <o:OLEObject Type="Embed" ProgID="Equation.3" ShapeID="_x0000_s89449" DrawAspect="Content" ObjectID="_1673017693" r:id="rId174"/>
+          <o:OLEObject Type="Embed" ProgID="Equation.3" ShapeID="_x0000_s89450" DrawAspect="Content" ObjectID="_1673017694" r:id="rId175"/>
+          <o:OLEObject Type="Embed" ProgID="Equation.3" ShapeID="_x0000_s89451" DrawAspect="Content" ObjectID="_1673017695" r:id="rId176"/>
         </w:pict>
       </w:r>
     </w:p>
@@ -17030,7 +17012,7 @@
       <w:pPr>
         <w:pStyle w:val="Heading1"/>
       </w:pPr>
-      <w:bookmarkStart w:id="12" w:name="_Toc62370356"/>
+      <w:bookmarkStart w:id="12" w:name="_Toc62403420"/>
       <w:r>
         <w:t>quadratic formula</w:t>
       </w:r>
@@ -17474,8 +17456,8 @@
             <w10:wrap type="none"/>
             <w10:anchorlock/>
           </v:group>
-          <o:OLEObject Type="Embed" ProgID="Equation.3" ShapeID="_x0000_s89576" DrawAspect="Content" ObjectID="_1672986034" r:id="rId179"/>
-          <o:OLEObject Type="Embed" ProgID="Equation.3" ShapeID="_x0000_s89577" DrawAspect="Content" ObjectID="_1672986035" r:id="rId180"/>
+          <o:OLEObject Type="Embed" ProgID="Equation.3" ShapeID="_x0000_s89576" DrawAspect="Content" ObjectID="_1673017696" r:id="rId179"/>
+          <o:OLEObject Type="Embed" ProgID="Equation.3" ShapeID="_x0000_s89577" DrawAspect="Content" ObjectID="_1673017697" r:id="rId180"/>
         </w:pict>
       </w:r>
     </w:p>
@@ -17483,7 +17465,7 @@
       <w:pPr>
         <w:pStyle w:val="Heading1"/>
       </w:pPr>
-      <w:bookmarkStart w:id="13" w:name="_Toc62370357"/>
+      <w:bookmarkStart w:id="13" w:name="_Toc62403421"/>
       <w:r>
         <w:t>coulomb force def</w:t>
       </w:r>
@@ -17720,10 +17702,10 @@
             <w10:wrap type="none"/>
             <w10:anchorlock/>
           </v:group>
-          <o:OLEObject Type="Embed" ProgID="Equation.3" ShapeID="_x0000_s89726" DrawAspect="Content" ObjectID="_1672986036" r:id="rId185"/>
-          <o:OLEObject Type="Embed" ProgID="Equation.3" ShapeID="_x0000_s89727" DrawAspect="Content" ObjectID="_1672986037" r:id="rId186"/>
-          <o:OLEObject Type="Embed" ProgID="Equation.3" ShapeID="_x0000_s89733" DrawAspect="Content" ObjectID="_1672986038" r:id="rId187"/>
-          <o:OLEObject Type="Embed" ProgID="Equation.3" ShapeID="_x0000_s89734" DrawAspect="Content" ObjectID="_1672986039" r:id="rId188"/>
+          <o:OLEObject Type="Embed" ProgID="Equation.3" ShapeID="_x0000_s89726" DrawAspect="Content" ObjectID="_1673017698" r:id="rId185"/>
+          <o:OLEObject Type="Embed" ProgID="Equation.3" ShapeID="_x0000_s89727" DrawAspect="Content" ObjectID="_1673017699" r:id="rId186"/>
+          <o:OLEObject Type="Embed" ProgID="Equation.3" ShapeID="_x0000_s89733" DrawAspect="Content" ObjectID="_1673017700" r:id="rId187"/>
+          <o:OLEObject Type="Embed" ProgID="Equation.3" ShapeID="_x0000_s89734" DrawAspect="Content" ObjectID="_1673017701" r:id="rId188"/>
         </w:pict>
       </w:r>
     </w:p>
@@ -17731,7 +17713,7 @@
       <w:pPr>
         <w:pStyle w:val="Heading1"/>
       </w:pPr>
-      <w:bookmarkStart w:id="14" w:name="_Toc62370358"/>
+      <w:bookmarkStart w:id="14" w:name="_Toc62403422"/>
       <w:r>
         <w:lastRenderedPageBreak/>
         <w:t xml:space="preserve">electrostatic force </w:t>
@@ -18185,15 +18167,15 @@
             <w10:wrap type="none"/>
             <w10:anchorlock/>
           </v:group>
-          <o:OLEObject Type="Embed" ProgID="Equation.3" ShapeID="_x0000_s89853" DrawAspect="Content" ObjectID="_1672986040" r:id="rId193"/>
-          <o:OLEObject Type="Embed" ProgID="Equation.3" ShapeID="_x0000_s89854" DrawAspect="Content" ObjectID="_1672986041" r:id="rId194"/>
-          <o:OLEObject Type="Embed" ProgID="Equation.3" ShapeID="_x0000_s89863" DrawAspect="Content" ObjectID="_1672986042" r:id="rId195"/>
-          <o:OLEObject Type="Embed" ProgID="Equation.3" ShapeID="_x0000_s89864" DrawAspect="Content" ObjectID="_1672986043" r:id="rId196"/>
-          <o:OLEObject Type="Embed" ProgID="Equation.3" ShapeID="_x0000_s89866" DrawAspect="Content" ObjectID="_1672986044" r:id="rId197"/>
-          <o:OLEObject Type="Embed" ProgID="Equation.3" ShapeID="_x0000_s89868" DrawAspect="Content" ObjectID="_1672986045" r:id="rId198"/>
-          <o:OLEObject Type="Embed" ProgID="Equation.3" ShapeID="_x0000_s89872" DrawAspect="Content" ObjectID="_1672986046" r:id="rId199"/>
-          <o:OLEObject Type="Embed" ProgID="Equation.3" ShapeID="_x0000_s89899" DrawAspect="Content" ObjectID="_1672986047" r:id="rId200"/>
-          <o:OLEObject Type="Embed" ProgID="Equation.3" ShapeID="_x0000_s89904" DrawAspect="Content" ObjectID="_1672986048" r:id="rId201"/>
+          <o:OLEObject Type="Embed" ProgID="Equation.3" ShapeID="_x0000_s89853" DrawAspect="Content" ObjectID="_1673017702" r:id="rId193"/>
+          <o:OLEObject Type="Embed" ProgID="Equation.3" ShapeID="_x0000_s89854" DrawAspect="Content" ObjectID="_1673017703" r:id="rId194"/>
+          <o:OLEObject Type="Embed" ProgID="Equation.3" ShapeID="_x0000_s89863" DrawAspect="Content" ObjectID="_1673017704" r:id="rId195"/>
+          <o:OLEObject Type="Embed" ProgID="Equation.3" ShapeID="_x0000_s89864" DrawAspect="Content" ObjectID="_1673017705" r:id="rId196"/>
+          <o:OLEObject Type="Embed" ProgID="Equation.3" ShapeID="_x0000_s89866" DrawAspect="Content" ObjectID="_1673017706" r:id="rId197"/>
+          <o:OLEObject Type="Embed" ProgID="Equation.3" ShapeID="_x0000_s89868" DrawAspect="Content" ObjectID="_1673017707" r:id="rId198"/>
+          <o:OLEObject Type="Embed" ProgID="Equation.3" ShapeID="_x0000_s89872" DrawAspect="Content" ObjectID="_1673017708" r:id="rId199"/>
+          <o:OLEObject Type="Embed" ProgID="Equation.3" ShapeID="_x0000_s89899" DrawAspect="Content" ObjectID="_1673017709" r:id="rId200"/>
+          <o:OLEObject Type="Embed" ProgID="Equation.3" ShapeID="_x0000_s89904" DrawAspect="Content" ObjectID="_1673017710" r:id="rId201"/>
         </w:pict>
       </w:r>
     </w:p>
@@ -18472,10 +18454,10 @@
             <w10:wrap type="none"/>
             <w10:anchorlock/>
           </v:group>
-          <o:OLEObject Type="Embed" ProgID="Equation.3" ShapeID="_x0000_s90107" DrawAspect="Content" ObjectID="_1672986049" r:id="rId202"/>
-          <o:OLEObject Type="Embed" ProgID="Equation.3" ShapeID="_x0000_s90108" DrawAspect="Content" ObjectID="_1672986050" r:id="rId203"/>
-          <o:OLEObject Type="Embed" ProgID="Equation.3" ShapeID="_x0000_s90109" DrawAspect="Content" ObjectID="_1672986051" r:id="rId204"/>
-          <o:OLEObject Type="Embed" ProgID="Equation.3" ShapeID="_x0000_s90110" DrawAspect="Content" ObjectID="_1672986052" r:id="rId205"/>
+          <o:OLEObject Type="Embed" ProgID="Equation.3" ShapeID="_x0000_s90107" DrawAspect="Content" ObjectID="_1673017711" r:id="rId202"/>
+          <o:OLEObject Type="Embed" ProgID="Equation.3" ShapeID="_x0000_s90108" DrawAspect="Content" ObjectID="_1673017712" r:id="rId203"/>
+          <o:OLEObject Type="Embed" ProgID="Equation.3" ShapeID="_x0000_s90109" DrawAspect="Content" ObjectID="_1673017713" r:id="rId204"/>
+          <o:OLEObject Type="Embed" ProgID="Equation.3" ShapeID="_x0000_s90110" DrawAspect="Content" ObjectID="_1673017714" r:id="rId205"/>
         </w:pict>
       </w:r>
     </w:p>
@@ -18483,7 +18465,7 @@
       <w:pPr>
         <w:pStyle w:val="Heading1"/>
       </w:pPr>
-      <w:bookmarkStart w:id="15" w:name="_Toc62370359"/>
+      <w:bookmarkStart w:id="15" w:name="_Toc62403423"/>
       <w:r>
         <w:t xml:space="preserve">electrostatic force </w:t>
       </w:r>
@@ -18950,15 +18932,15 @@
             <w10:wrap type="none"/>
             <w10:anchorlock/>
           </v:group>
-          <o:OLEObject Type="Embed" ProgID="Equation.3" ShapeID="_x0000_s89928" DrawAspect="Content" ObjectID="_1672986053" r:id="rId206"/>
-          <o:OLEObject Type="Embed" ProgID="Equation.3" ShapeID="_x0000_s89929" DrawAspect="Content" ObjectID="_1672986054" r:id="rId207"/>
-          <o:OLEObject Type="Embed" ProgID="Equation.3" ShapeID="_x0000_s89939" DrawAspect="Content" ObjectID="_1672986055" r:id="rId208"/>
-          <o:OLEObject Type="Embed" ProgID="Equation.3" ShapeID="_x0000_s89940" DrawAspect="Content" ObjectID="_1672986056" r:id="rId209"/>
-          <o:OLEObject Type="Embed" ProgID="Equation.3" ShapeID="_x0000_s89942" DrawAspect="Content" ObjectID="_1672986057" r:id="rId210"/>
-          <o:OLEObject Type="Embed" ProgID="Equation.3" ShapeID="_x0000_s89944" DrawAspect="Content" ObjectID="_1672986058" r:id="rId211"/>
-          <o:OLEObject Type="Embed" ProgID="Equation.3" ShapeID="_x0000_s89948" DrawAspect="Content" ObjectID="_1672986059" r:id="rId212"/>
-          <o:OLEObject Type="Embed" ProgID="Equation.3" ShapeID="_x0000_s89959" DrawAspect="Content" ObjectID="_1672986060" r:id="rId213"/>
-          <o:OLEObject Type="Embed" ProgID="Equation.3" ShapeID="_x0000_s89961" DrawAspect="Content" ObjectID="_1672986061" r:id="rId214"/>
+          <o:OLEObject Type="Embed" ProgID="Equation.3" ShapeID="_x0000_s89928" DrawAspect="Content" ObjectID="_1673017715" r:id="rId206"/>
+          <o:OLEObject Type="Embed" ProgID="Equation.3" ShapeID="_x0000_s89929" DrawAspect="Content" ObjectID="_1673017716" r:id="rId207"/>
+          <o:OLEObject Type="Embed" ProgID="Equation.3" ShapeID="_x0000_s89939" DrawAspect="Content" ObjectID="_1673017717" r:id="rId208"/>
+          <o:OLEObject Type="Embed" ProgID="Equation.3" ShapeID="_x0000_s89940" DrawAspect="Content" ObjectID="_1673017718" r:id="rId209"/>
+          <o:OLEObject Type="Embed" ProgID="Equation.3" ShapeID="_x0000_s89942" DrawAspect="Content" ObjectID="_1673017719" r:id="rId210"/>
+          <o:OLEObject Type="Embed" ProgID="Equation.3" ShapeID="_x0000_s89944" DrawAspect="Content" ObjectID="_1673017720" r:id="rId211"/>
+          <o:OLEObject Type="Embed" ProgID="Equation.3" ShapeID="_x0000_s89948" DrawAspect="Content" ObjectID="_1673017721" r:id="rId212"/>
+          <o:OLEObject Type="Embed" ProgID="Equation.3" ShapeID="_x0000_s89959" DrawAspect="Content" ObjectID="_1673017722" r:id="rId213"/>
+          <o:OLEObject Type="Embed" ProgID="Equation.3" ShapeID="_x0000_s89961" DrawAspect="Content" ObjectID="_1673017723" r:id="rId214"/>
         </w:pict>
       </w:r>
     </w:p>
@@ -19237,10 +19219,10 @@
             <w10:wrap type="none"/>
             <w10:anchorlock/>
           </v:group>
-          <o:OLEObject Type="Embed" ProgID="Equation.3" ShapeID="_x0000_s95257" DrawAspect="Content" ObjectID="_1672986062" r:id="rId215"/>
-          <o:OLEObject Type="Embed" ProgID="Equation.3" ShapeID="_x0000_s95258" DrawAspect="Content" ObjectID="_1672986063" r:id="rId216"/>
-          <o:OLEObject Type="Embed" ProgID="Equation.3" ShapeID="_x0000_s95263" DrawAspect="Content" ObjectID="_1672986064" r:id="rId217"/>
-          <o:OLEObject Type="Embed" ProgID="Equation.3" ShapeID="_x0000_s95264" DrawAspect="Content" ObjectID="_1672986065" r:id="rId218"/>
+          <o:OLEObject Type="Embed" ProgID="Equation.3" ShapeID="_x0000_s95257" DrawAspect="Content" ObjectID="_1673017724" r:id="rId215"/>
+          <o:OLEObject Type="Embed" ProgID="Equation.3" ShapeID="_x0000_s95258" DrawAspect="Content" ObjectID="_1673017725" r:id="rId216"/>
+          <o:OLEObject Type="Embed" ProgID="Equation.3" ShapeID="_x0000_s95263" DrawAspect="Content" ObjectID="_1673017726" r:id="rId217"/>
+          <o:OLEObject Type="Embed" ProgID="Equation.3" ShapeID="_x0000_s95264" DrawAspect="Content" ObjectID="_1673017727" r:id="rId218"/>
         </w:pict>
       </w:r>
     </w:p>
@@ -19248,7 +19230,7 @@
       <w:pPr>
         <w:pStyle w:val="Heading1"/>
       </w:pPr>
-      <w:bookmarkStart w:id="16" w:name="_Toc62370360"/>
+      <w:bookmarkStart w:id="16" w:name="_Toc62403424"/>
       <w:r>
         <w:lastRenderedPageBreak/>
         <w:t>electrostatic force num</w:t>
@@ -20688,19 +20670,12 @@
         </w:pict>
       </w:r>
     </w:p>
-    <w:p/>
-    <w:p>
-      <w:r>
-        <w:t>ABCDEFGHIJKLMNOPQRSTUVWXYZ 0123456789</w:t>
-      </w:r>
-    </w:p>
-    <w:p/>
     <w:p>
       <w:r>
         <w:pict>
-          <v:group id="_x0000_s95421" editas="canvas" style="width:481.95pt;height:386.9pt;mso-position-horizontal-relative:char;mso-position-vertical-relative:line" coordorigin="1134,6143" coordsize="9639,7738">
+          <v:group id="_x0000_s95421" editas="canvas" style="width:481.95pt;height:184.55pt;mso-position-horizontal-relative:char;mso-position-vertical-relative:line" coordorigin="1134,6323" coordsize="9639,3691">
             <o:lock v:ext="edit" aspectratio="t"/>
-            <v:shape id="_x0000_s95420" type="#_x0000_t75" style="position:absolute;left:1134;top:6143;width:9639;height:7738" o:preferrelative="f">
+            <v:shape id="_x0000_s95420" type="#_x0000_t75" style="position:absolute;left:1134;top:6323;width:9639;height:3691" o:preferrelative="f">
               <v:fill o:detectmouseclick="t"/>
               <v:path o:extrusionok="t" o:connecttype="none"/>
               <o:lock v:ext="edit" text="t"/>
@@ -21705,14 +21680,479 @@
       <w:pPr>
         <w:pStyle w:val="Heading1"/>
       </w:pPr>
-      <w:bookmarkStart w:id="17" w:name="_Toc62370361"/>
+      <w:bookmarkStart w:id="17" w:name="_Toc62403425"/>
+      <w:r>
+        <w:t>electric field point charge</w:t>
+      </w:r>
+      <w:bookmarkEnd w:id="17"/>
+    </w:p>
+    <w:p>
+      <w:r>
+        <w:rPr>
+          <w:noProof/>
+        </w:rPr>
+      </w:r>
+      <w:r>
+        <w:pict>
+          <v:group id="_x0000_s95624" editas="canvas" style="width:481.95pt;height:244.3pt;mso-position-horizontal-relative:char;mso-position-vertical-relative:line" coordorigin="1134,8909" coordsize="9639,4886">
+            <o:lock v:ext="edit" aspectratio="t"/>
+            <v:shape id="_x0000_s95623" type="#_x0000_t75" style="position:absolute;left:1134;top:8909;width:9639;height:4886" o:preferrelative="f">
+              <v:fill o:detectmouseclick="t"/>
+              <v:path o:extrusionok="t" o:connecttype="none"/>
+              <o:lock v:ext="edit" text="t"/>
+            </v:shape>
+            <v:group id="_x0000_s95677" style="position:absolute;left:2150;top:9516;width:5435;height:1134" coordorigin="2150,9516" coordsize="5435,1134">
+              <v:group id="_x0000_s95648" style="position:absolute;left:2237;top:9940;width:284;height:286" coordorigin="5924,8554" coordsize="283,285" o:regroupid="186">
+                <v:oval id="_x0000_s95649" style="position:absolute;left:5924;top:8554;width:283;height:285" fillcolor="#f2dbdb [661]" strokecolor="#c00000" strokeweight="1pt">
+                  <o:lock v:ext="edit" aspectratio="t"/>
+                </v:oval>
+                <v:group id="_x0000_s95650" style="position:absolute;left:5994;top:8625;width:142;height:143" coordorigin="5924,8554" coordsize="283,285">
+                  <o:lock v:ext="edit" aspectratio="t"/>
+                  <v:shape id="_x0000_s95651" type="#_x0000_t32" style="position:absolute;left:5924;top:8697;width:283;height:1" o:connectortype="straight" strokecolor="#c00000" strokeweight="1.25pt">
+                    <o:lock v:ext="edit" aspectratio="t"/>
+                  </v:shape>
+                  <v:shape id="_x0000_s95652" type="#_x0000_t32" style="position:absolute;left:6066;top:8554;width:1;height:285" o:connectortype="straight" strokecolor="#c00000" strokeweight="1.25pt">
+                    <o:lock v:ext="edit" aspectratio="t"/>
+                  </v:shape>
+                </v:group>
+              </v:group>
+              <v:group id="_x0000_s95653" style="position:absolute;left:3893;top:9941;width:283;height:284" coordorigin="5538,7980" coordsize="283,283" o:regroupid="186">
+                <v:oval id="_x0000_s95654" style="position:absolute;left:5538;top:7980;width:283;height:283" fillcolor="#c6d9f1 [671]" strokecolor="#0070c0" strokeweight="1pt">
+                  <o:lock v:ext="edit" aspectratio="t"/>
+                </v:oval>
+                <v:shape id="_x0000_s95655" type="#_x0000_t32" style="position:absolute;left:5608;top:8121;width:142;height:1" o:connectortype="straight" strokecolor="#0070c0" strokeweight="1.25pt">
+                  <o:lock v:ext="edit" aspectratio="t"/>
+                </v:shape>
+              </v:group>
+              <v:group id="_x0000_s95656" style="position:absolute;left:5549;top:9940;width:284;height:286" coordorigin="5924,8554" coordsize="283,285">
+                <v:oval id="_x0000_s95657" style="position:absolute;left:5924;top:8554;width:283;height:285" fillcolor="#f2dbdb [661]" strokecolor="#c00000" strokeweight="1pt">
+                  <o:lock v:ext="edit" aspectratio="t"/>
+                </v:oval>
+                <v:group id="_x0000_s95658" style="position:absolute;left:5994;top:8625;width:142;height:143" coordorigin="5924,8554" coordsize="283,285">
+                  <o:lock v:ext="edit" aspectratio="t"/>
+                  <v:shape id="_x0000_s95659" type="#_x0000_t32" style="position:absolute;left:5924;top:8697;width:283;height:1" o:connectortype="straight" strokecolor="#c00000" strokeweight="1.25pt">
+                    <o:lock v:ext="edit" aspectratio="t"/>
+                  </v:shape>
+                  <v:shape id="_x0000_s95660" type="#_x0000_t32" style="position:absolute;left:6066;top:8554;width:1;height:285" o:connectortype="straight" strokecolor="#c00000" strokeweight="1.25pt">
+                    <o:lock v:ext="edit" aspectratio="t"/>
+                  </v:shape>
+                </v:group>
+              </v:group>
+              <v:group id="_x0000_s95661" style="position:absolute;left:7206;top:9940;width:284;height:286" coordorigin="5924,8554" coordsize="283,285">
+                <v:oval id="_x0000_s95662" style="position:absolute;left:5924;top:8554;width:283;height:285" fillcolor="#f2dbdb [661]" strokecolor="#c00000" strokeweight="1pt">
+                  <o:lock v:ext="edit" aspectratio="t"/>
+                </v:oval>
+                <v:group id="_x0000_s95663" style="position:absolute;left:5994;top:8625;width:142;height:143" coordorigin="5924,8554" coordsize="283,285">
+                  <o:lock v:ext="edit" aspectratio="t"/>
+                  <v:shape id="_x0000_s95664" type="#_x0000_t32" style="position:absolute;left:5924;top:8697;width:283;height:1" o:connectortype="straight" strokecolor="#c00000" strokeweight="1.25pt">
+                    <o:lock v:ext="edit" aspectratio="t"/>
+                  </v:shape>
+                  <v:shape id="_x0000_s95665" type="#_x0000_t32" style="position:absolute;left:6066;top:8554;width:1;height:285" o:connectortype="straight" strokecolor="#c00000" strokeweight="1.25pt">
+                    <o:lock v:ext="edit" aspectratio="t"/>
+                  </v:shape>
+                </v:group>
+              </v:group>
+              <v:shape id="_x0000_s95666" type="#_x0000_t32" style="position:absolute;left:4610;top:9516;width:1;height:1134;flip:x" o:connectortype="straight">
+                <v:stroke dashstyle="dash"/>
+              </v:shape>
+              <v:shape id="_x0000_s95667" type="#_x0000_t32" style="position:absolute;left:2521;top:10083;width:1372;height:1" o:connectortype="straight" strokecolor="gray [1629]">
+                <v:stroke dashstyle="dash"/>
+              </v:shape>
+              <v:shape id="_x0000_s95668" type="#_x0000_t32" style="position:absolute;left:5833;top:10083;width:1373;height:1" o:connectortype="straight" strokecolor="gray [1629]">
+                <v:stroke dashstyle="dash"/>
+              </v:shape>
+              <v:shape id="_x0000_s95669" type="#_x0000_t32" style="position:absolute;left:2521;top:10084;width:567;height:1" o:connectortype="straight" strokecolor="#00b050" strokeweight="1.5pt">
+                <v:stroke endarrow="block"/>
+              </v:shape>
+              <v:shape id="_x0000_s95670" type="#_x0000_t32" style="position:absolute;left:4989;top:10085;width:567;height:1;flip:x" o:connectortype="straight" strokecolor="#00b050" strokeweight="1.5pt">
+                <v:stroke endarrow="block"/>
+              </v:shape>
+              <v:shape id="_x0000_s95671" type="#_x0000_t202" style="position:absolute;left:2150;top:9516;width:437;height:302" filled="f" stroked="f">
+                <v:textbox style="mso-next-textbox:#_x0000_s95671" inset="0,.5mm,0,.5mm">
+                  <w:txbxContent>
+                    <w:p>
+                      <w:pPr>
+                        <w:spacing w:after="0"/>
+                        <w:jc w:val="center"/>
+                        <w:rPr>
+                          <w:rFonts w:ascii="Times New Roman" w:hAnsi="Times New Roman" w:cs="Times New Roman"/>
+                          <w:sz w:val="20"/>
+                        </w:rPr>
+                      </w:pPr>
+                      <w:r>
+                        <w:rPr>
+                          <w:rFonts w:ascii="Times New Roman" w:hAnsi="Times New Roman" w:cs="Times New Roman"/>
+                          <w:i/>
+                          <w:sz w:val="20"/>
+                        </w:rPr>
+                        <w:t>q</w:t>
+                      </w:r>
+                      <w:r>
+                        <w:rPr>
+                          <w:rFonts w:ascii="Times New Roman" w:hAnsi="Times New Roman" w:cs="Times New Roman"/>
+                          <w:i/>
+                          <w:sz w:val="20"/>
+                          <w:vertAlign w:val="subscript"/>
+                        </w:rPr>
+                        <w:t>i</w:t>
+                      </w:r>
+                    </w:p>
+                  </w:txbxContent>
+                </v:textbox>
+              </v:shape>
+              <v:shape id="_x0000_s95672" type="#_x0000_t202" style="position:absolute;left:3824;top:9516;width:437;height:302" filled="f" stroked="f">
+                <v:textbox style="mso-next-textbox:#_x0000_s95672" inset="0,.5mm,0,.5mm">
+                  <w:txbxContent>
+                    <w:p>
+                      <w:pPr>
+                        <w:spacing w:after="0"/>
+                        <w:jc w:val="center"/>
+                        <w:rPr>
+                          <w:rFonts w:ascii="Times New Roman" w:hAnsi="Times New Roman" w:cs="Times New Roman"/>
+                          <w:sz w:val="20"/>
+                        </w:rPr>
+                      </w:pPr>
+                      <w:r>
+                        <w:rPr>
+                          <w:rFonts w:ascii="Times New Roman" w:hAnsi="Times New Roman" w:cs="Times New Roman"/>
+                          <w:i/>
+                          <w:sz w:val="20"/>
+                        </w:rPr>
+                        <w:t>q</w:t>
+                      </w:r>
+                      <w:r>
+                        <w:rPr>
+                          <w:rFonts w:ascii="Times New Roman" w:hAnsi="Times New Roman" w:cs="Times New Roman"/>
+                          <w:i/>
+                          <w:sz w:val="20"/>
+                          <w:vertAlign w:val="subscript"/>
+                        </w:rPr>
+                        <w:t>j</w:t>
+                      </w:r>
+                    </w:p>
+                  </w:txbxContent>
+                </v:textbox>
+              </v:shape>
+              <v:shape id="_x0000_s95673" type="#_x0000_t202" style="position:absolute;left:2814;top:9674;width:437;height:302" filled="f" stroked="f">
+                <v:textbox style="mso-next-textbox:#_x0000_s95673" inset="0,.5mm,0,.5mm">
+                  <w:txbxContent>
+                    <w:p>
+                      <w:pPr>
+                        <w:spacing w:after="0"/>
+                        <w:jc w:val="center"/>
+                        <w:rPr>
+                          <w:rFonts w:ascii="Times New Roman" w:hAnsi="Times New Roman" w:cs="Times New Roman"/>
+                          <w:sz w:val="20"/>
+                        </w:rPr>
+                      </w:pPr>
+                      <w:r>
+                        <w:rPr>
+                          <w:rFonts w:ascii="Times New Roman" w:hAnsi="Times New Roman" w:cs="Times New Roman"/>
+                          <w:i/>
+                          <w:sz w:val="20"/>
+                        </w:rPr>
+                        <w:t>F</w:t>
+                      </w:r>
+                      <w:r>
+                        <w:rPr>
+                          <w:rFonts w:ascii="Times New Roman" w:hAnsi="Times New Roman" w:cs="Times New Roman"/>
+                          <w:i/>
+                          <w:sz w:val="20"/>
+                          <w:vertAlign w:val="subscript"/>
+                        </w:rPr>
+                        <w:t>ij</w:t>
+                      </w:r>
+                    </w:p>
+                  </w:txbxContent>
+                </v:textbox>
+              </v:shape>
+              <v:shape id="_x0000_s95674" type="#_x0000_t202" style="position:absolute;left:5474;top:9516;width:437;height:302" filled="f" stroked="f">
+                <v:textbox style="mso-next-textbox:#_x0000_s95674" inset="0,.5mm,0,.5mm">
+                  <w:txbxContent>
+                    <w:p>
+                      <w:pPr>
+                        <w:spacing w:after="0"/>
+                        <w:jc w:val="center"/>
+                        <w:rPr>
+                          <w:rFonts w:ascii="Times New Roman" w:hAnsi="Times New Roman" w:cs="Times New Roman"/>
+                          <w:sz w:val="20"/>
+                        </w:rPr>
+                      </w:pPr>
+                      <w:r>
+                        <w:rPr>
+                          <w:rFonts w:ascii="Times New Roman" w:hAnsi="Times New Roman" w:cs="Times New Roman"/>
+                          <w:i/>
+                          <w:sz w:val="20"/>
+                        </w:rPr>
+                        <w:t>q</w:t>
+                      </w:r>
+                      <w:r>
+                        <w:rPr>
+                          <w:rFonts w:ascii="Times New Roman" w:hAnsi="Times New Roman" w:cs="Times New Roman"/>
+                          <w:i/>
+                          <w:sz w:val="20"/>
+                          <w:vertAlign w:val="subscript"/>
+                        </w:rPr>
+                        <w:t>i</w:t>
+                      </w:r>
+                    </w:p>
+                  </w:txbxContent>
+                </v:textbox>
+              </v:shape>
+              <v:shape id="_x0000_s95675" type="#_x0000_t202" style="position:absolute;left:7148;top:9516;width:437;height:302" filled="f" stroked="f">
+                <v:textbox style="mso-next-textbox:#_x0000_s95675" inset="0,.5mm,0,.5mm">
+                  <w:txbxContent>
+                    <w:p>
+                      <w:pPr>
+                        <w:spacing w:after="0"/>
+                        <w:jc w:val="center"/>
+                        <w:rPr>
+                          <w:rFonts w:ascii="Times New Roman" w:hAnsi="Times New Roman" w:cs="Times New Roman"/>
+                          <w:sz w:val="20"/>
+                        </w:rPr>
+                      </w:pPr>
+                      <w:r>
+                        <w:rPr>
+                          <w:rFonts w:ascii="Times New Roman" w:hAnsi="Times New Roman" w:cs="Times New Roman"/>
+                          <w:i/>
+                          <w:sz w:val="20"/>
+                        </w:rPr>
+                        <w:t>q</w:t>
+                      </w:r>
+                      <w:r>
+                        <w:rPr>
+                          <w:rFonts w:ascii="Times New Roman" w:hAnsi="Times New Roman" w:cs="Times New Roman"/>
+                          <w:i/>
+                          <w:sz w:val="20"/>
+                          <w:vertAlign w:val="subscript"/>
+                        </w:rPr>
+                        <w:t>j</w:t>
+                      </w:r>
+                    </w:p>
+                  </w:txbxContent>
+                </v:textbox>
+              </v:shape>
+              <v:shape id="_x0000_s95676" type="#_x0000_t202" style="position:absolute;left:4842;top:9674;width:437;height:302" filled="f" stroked="f">
+                <v:textbox style="mso-next-textbox:#_x0000_s95676" inset="0,.5mm,0,.5mm">
+                  <w:txbxContent>
+                    <w:p>
+                      <w:pPr>
+                        <w:spacing w:after="0"/>
+                        <w:jc w:val="center"/>
+                        <w:rPr>
+                          <w:rFonts w:ascii="Times New Roman" w:hAnsi="Times New Roman" w:cs="Times New Roman"/>
+                          <w:sz w:val="20"/>
+                        </w:rPr>
+                      </w:pPr>
+                      <w:r>
+                        <w:rPr>
+                          <w:rFonts w:ascii="Times New Roman" w:hAnsi="Times New Roman" w:cs="Times New Roman"/>
+                          <w:i/>
+                          <w:sz w:val="20"/>
+                        </w:rPr>
+                        <w:t>F</w:t>
+                      </w:r>
+                      <w:r>
+                        <w:rPr>
+                          <w:rFonts w:ascii="Times New Roman" w:hAnsi="Times New Roman" w:cs="Times New Roman"/>
+                          <w:i/>
+                          <w:sz w:val="20"/>
+                          <w:vertAlign w:val="subscript"/>
+                        </w:rPr>
+                        <w:t>ij</w:t>
+                      </w:r>
+                    </w:p>
+                  </w:txbxContent>
+                </v:textbox>
+              </v:shape>
+            </v:group>
+            <v:group id="_x0000_s95684" style="position:absolute;left:3893;top:11357;width:283;height:284" coordorigin="5538,7980" coordsize="283,283" o:regroupid="187">
+              <v:oval id="_x0000_s95685" style="position:absolute;left:5538;top:7980;width:283;height:283" fillcolor="#c6d9f1 [671]" strokecolor="#0070c0" strokeweight="1pt">
+                <o:lock v:ext="edit" aspectratio="t"/>
+              </v:oval>
+              <v:shape id="_x0000_s95686" type="#_x0000_t32" style="position:absolute;left:5608;top:8121;width:142;height:1" o:connectortype="straight" strokecolor="#0070c0" strokeweight="1.25pt">
+                <o:lock v:ext="edit" aspectratio="t"/>
+              </v:shape>
+            </v:group>
+            <v:group id="_x0000_s95692" style="position:absolute;left:7206;top:11356;width:284;height:286" coordorigin="5924,8554" coordsize="283,285" o:regroupid="187">
+              <v:oval id="_x0000_s95693" style="position:absolute;left:5924;top:8554;width:283;height:285" fillcolor="#f2dbdb [661]" strokecolor="#c00000" strokeweight="1pt">
+                <o:lock v:ext="edit" aspectratio="t"/>
+              </v:oval>
+              <v:group id="_x0000_s95694" style="position:absolute;left:5994;top:8625;width:142;height:143" coordorigin="5924,8554" coordsize="283,285">
+                <o:lock v:ext="edit" aspectratio="t"/>
+                <v:shape id="_x0000_s95695" type="#_x0000_t32" style="position:absolute;left:5924;top:8697;width:283;height:1" o:connectortype="straight" strokecolor="#c00000" strokeweight="1.25pt">
+                  <o:lock v:ext="edit" aspectratio="t"/>
+                </v:shape>
+                <v:shape id="_x0000_s95696" type="#_x0000_t32" style="position:absolute;left:6066;top:8554;width:1;height:285" o:connectortype="straight" strokecolor="#c00000" strokeweight="1.25pt">
+                  <o:lock v:ext="edit" aspectratio="t"/>
+                </v:shape>
+              </v:group>
+            </v:group>
+            <v:shape id="_x0000_s95697" type="#_x0000_t32" style="position:absolute;left:4610;top:10932;width:1;height:1134;flip:x" o:connectortype="straight" o:regroupid="187">
+              <v:stroke dashstyle="dash"/>
+            </v:shape>
+            <v:shape id="_x0000_s95698" type="#_x0000_t32" style="position:absolute;left:2521;top:11499;width:1372;height:1" o:connectortype="straight" o:regroupid="187" strokecolor="gray [1629]">
+              <v:stroke dashstyle="dash"/>
+            </v:shape>
+            <v:shape id="_x0000_s95699" type="#_x0000_t32" style="position:absolute;left:5833;top:11499;width:1373;height:1" o:connectortype="straight" o:regroupid="187" strokecolor="gray [1629]">
+              <v:stroke dashstyle="dash"/>
+            </v:shape>
+            <v:shape id="_x0000_s95700" type="#_x0000_t32" style="position:absolute;left:2521;top:11500;width:567;height:1" o:connectortype="straight" o:regroupid="187" strokecolor="#00b050" strokeweight="1.5pt">
+              <v:stroke endarrow="block"/>
+            </v:shape>
+            <v:shape id="_x0000_s95701" type="#_x0000_t32" style="position:absolute;left:4989;top:11501;width:567;height:1;flip:x" o:connectortype="straight" o:regroupid="187" strokecolor="#00b050" strokeweight="1.5pt">
+              <v:stroke endarrow="block"/>
+            </v:shape>
+            <v:shape id="_x0000_s95703" type="#_x0000_t202" style="position:absolute;left:3824;top:10932;width:437;height:302" o:regroupid="187" filled="f" stroked="f">
+              <v:textbox style="mso-next-textbox:#_x0000_s95703" inset="0,.5mm,0,.5mm">
+                <w:txbxContent>
+                  <w:p>
+                    <w:pPr>
+                      <w:spacing w:after="0"/>
+                      <w:jc w:val="center"/>
+                      <w:rPr>
+                        <w:rFonts w:ascii="Times New Roman" w:hAnsi="Times New Roman" w:cs="Times New Roman"/>
+                        <w:sz w:val="20"/>
+                      </w:rPr>
+                    </w:pPr>
+                    <w:r>
+                      <w:rPr>
+                        <w:rFonts w:ascii="Times New Roman" w:hAnsi="Times New Roman" w:cs="Times New Roman"/>
+                        <w:i/>
+                        <w:sz w:val="20"/>
+                      </w:rPr>
+                      <w:t>q</w:t>
+                    </w:r>
+                    <w:r>
+                      <w:rPr>
+                        <w:rFonts w:ascii="Times New Roman" w:hAnsi="Times New Roman" w:cs="Times New Roman"/>
+                        <w:i/>
+                        <w:sz w:val="20"/>
+                        <w:vertAlign w:val="subscript"/>
+                      </w:rPr>
+                      <w:t>j</w:t>
+                    </w:r>
+                  </w:p>
+                </w:txbxContent>
+              </v:textbox>
+            </v:shape>
+            <v:shape id="_x0000_s95704" type="#_x0000_t202" style="position:absolute;left:2814;top:11090;width:437;height:302" o:regroupid="187" filled="f" stroked="f">
+              <v:textbox style="mso-next-textbox:#_x0000_s95704" inset="0,.5mm,0,.5mm">
+                <w:txbxContent>
+                  <w:p>
+                    <w:pPr>
+                      <w:spacing w:after="0"/>
+                      <w:jc w:val="center"/>
+                      <w:rPr>
+                        <w:rFonts w:ascii="Times New Roman" w:hAnsi="Times New Roman" w:cs="Times New Roman"/>
+                        <w:sz w:val="20"/>
+                      </w:rPr>
+                    </w:pPr>
+                    <w:r>
+                      <w:rPr>
+                        <w:rFonts w:ascii="Times New Roman" w:hAnsi="Times New Roman" w:cs="Times New Roman"/>
+                        <w:i/>
+                        <w:sz w:val="20"/>
+                      </w:rPr>
+                      <w:t>E</w:t>
+                    </w:r>
+                    <w:r>
+                      <w:rPr>
+                        <w:rFonts w:ascii="Times New Roman" w:hAnsi="Times New Roman" w:cs="Times New Roman"/>
+                        <w:i/>
+                        <w:sz w:val="20"/>
+                        <w:vertAlign w:val="subscript"/>
+                      </w:rPr>
+                      <w:t>j</w:t>
+                    </w:r>
+                  </w:p>
+                </w:txbxContent>
+              </v:textbox>
+            </v:shape>
+            <v:shape id="_x0000_s95706" type="#_x0000_t202" style="position:absolute;left:7148;top:10932;width:437;height:302" o:regroupid="187" filled="f" stroked="f">
+              <v:textbox style="mso-next-textbox:#_x0000_s95706" inset="0,.5mm,0,.5mm">
+                <w:txbxContent>
+                  <w:p>
+                    <w:pPr>
+                      <w:spacing w:after="0"/>
+                      <w:jc w:val="center"/>
+                      <w:rPr>
+                        <w:rFonts w:ascii="Times New Roman" w:hAnsi="Times New Roman" w:cs="Times New Roman"/>
+                        <w:sz w:val="20"/>
+                      </w:rPr>
+                    </w:pPr>
+                    <w:r>
+                      <w:rPr>
+                        <w:rFonts w:ascii="Times New Roman" w:hAnsi="Times New Roman" w:cs="Times New Roman"/>
+                        <w:i/>
+                        <w:sz w:val="20"/>
+                      </w:rPr>
+                      <w:t>q</w:t>
+                    </w:r>
+                    <w:r>
+                      <w:rPr>
+                        <w:rFonts w:ascii="Times New Roman" w:hAnsi="Times New Roman" w:cs="Times New Roman"/>
+                        <w:i/>
+                        <w:sz w:val="20"/>
+                        <w:vertAlign w:val="subscript"/>
+                      </w:rPr>
+                      <w:t>j</w:t>
+                    </w:r>
+                  </w:p>
+                </w:txbxContent>
+              </v:textbox>
+            </v:shape>
+            <v:shape id="_x0000_s95707" type="#_x0000_t202" style="position:absolute;left:4842;top:11090;width:437;height:302" o:regroupid="187" filled="f" stroked="f">
+              <v:textbox style="mso-next-textbox:#_x0000_s95707" inset="0,.5mm,0,.5mm">
+                <w:txbxContent>
+                  <w:p>
+                    <w:pPr>
+                      <w:spacing w:after="0"/>
+                      <w:jc w:val="center"/>
+                      <w:rPr>
+                        <w:rFonts w:ascii="Times New Roman" w:hAnsi="Times New Roman" w:cs="Times New Roman"/>
+                        <w:sz w:val="20"/>
+                      </w:rPr>
+                    </w:pPr>
+                    <w:r>
+                      <w:rPr>
+                        <w:rFonts w:ascii="Times New Roman" w:hAnsi="Times New Roman" w:cs="Times New Roman"/>
+                        <w:i/>
+                        <w:sz w:val="20"/>
+                      </w:rPr>
+                      <w:t>E</w:t>
+                    </w:r>
+                    <w:r>
+                      <w:rPr>
+                        <w:rFonts w:ascii="Times New Roman" w:hAnsi="Times New Roman" w:cs="Times New Roman"/>
+                        <w:i/>
+                        <w:sz w:val="20"/>
+                        <w:vertAlign w:val="subscript"/>
+                      </w:rPr>
+                      <w:t>j</w:t>
+                    </w:r>
+                  </w:p>
+                </w:txbxContent>
+              </v:textbox>
+            </v:shape>
+            <w10:wrap type="none"/>
+            <w10:anchorlock/>
+          </v:group>
+        </w:pict>
+      </w:r>
+    </w:p>
+    <w:p>
+      <w:pPr>
+        <w:pStyle w:val="Heading1"/>
+      </w:pPr>
+      <w:bookmarkStart w:id="18" w:name="_Toc62403426"/>
       <w:r>
         <w:t>Notes</w:t>
       </w:r>
       <w:r>
         <w:t xml:space="preserve"> and version</w:t>
       </w:r>
-      <w:bookmarkEnd w:id="17"/>
+      <w:bookmarkEnd w:id="18"/>
     </w:p>
     <w:p>
       <w:pPr>

</xml_diff>